<commit_message>
melhoria no grud admin
</commit_message>
<xml_diff>
--- a/ROTEIRO RESUMO PROJETO ALEXRECEITAS.docx
+++ b/ROTEIRO RESUMO PROJETO ALEXRECEITAS.docx
@@ -5874,6 +5874,350 @@
           <w:shd w:fill="auto" w:val="clear"/>
         </w:rPr>
       </w:pPr>
+      <w:r>
+        <w:rPr>
+          <w:rFonts w:ascii="Calibri" w:hAnsi="Calibri" w:cs="Calibri" w:eastAsia="Calibri"/>
+          <w:color w:val="auto"/>
+          <w:spacing w:val="0"/>
+          <w:position w:val="0"/>
+          <w:sz w:val="22"/>
+          <w:shd w:fill="auto" w:val="clear"/>
+        </w:rPr>
+        <w:t xml:space="preserve">48. Editar o arquivo admin.py do aplicativo Receitas para melhorar o grud localhost:8000/admin,  até ficar com a seguinte configuração:</w:t>
+      </w:r>
+    </w:p>
+    <w:p>
+      <w:pPr>
+        <w:tabs>
+          <w:tab w:val="left" w:pos="1128" w:leader="none"/>
+        </w:tabs>
+        <w:spacing w:before="0" w:after="0" w:line="259"/>
+        <w:ind w:right="0" w:left="0" w:firstLine="0"/>
+        <w:jc w:val="both"/>
+        <w:rPr>
+          <w:rFonts w:ascii="Calibri Light" w:hAnsi="Calibri Light" w:cs="Calibri Light" w:eastAsia="Calibri Light"/>
+          <w:color w:val="auto"/>
+          <w:spacing w:val="0"/>
+          <w:position w:val="0"/>
+          <w:sz w:val="22"/>
+          <w:shd w:fill="auto" w:val="clear"/>
+        </w:rPr>
+      </w:pPr>
+      <w:r>
+        <w:rPr>
+          <w:rFonts w:ascii="Calibri Light" w:hAnsi="Calibri Light" w:cs="Calibri Light" w:eastAsia="Calibri Light"/>
+          <w:color w:val="auto"/>
+          <w:spacing w:val="0"/>
+          <w:position w:val="0"/>
+          <w:sz w:val="22"/>
+          <w:shd w:fill="auto" w:val="clear"/>
+        </w:rPr>
+        <w:t xml:space="preserve">from django.contrib import admin</w:t>
+      </w:r>
+    </w:p>
+    <w:p>
+      <w:pPr>
+        <w:tabs>
+          <w:tab w:val="left" w:pos="1128" w:leader="none"/>
+        </w:tabs>
+        <w:spacing w:before="0" w:after="0" w:line="259"/>
+        <w:ind w:right="0" w:left="0" w:firstLine="0"/>
+        <w:jc w:val="both"/>
+        <w:rPr>
+          <w:rFonts w:ascii="Calibri Light" w:hAnsi="Calibri Light" w:cs="Calibri Light" w:eastAsia="Calibri Light"/>
+          <w:color w:val="auto"/>
+          <w:spacing w:val="0"/>
+          <w:position w:val="0"/>
+          <w:sz w:val="22"/>
+          <w:shd w:fill="auto" w:val="clear"/>
+        </w:rPr>
+      </w:pPr>
+      <w:r>
+        <w:rPr>
+          <w:rFonts w:ascii="Calibri Light" w:hAnsi="Calibri Light" w:cs="Calibri Light" w:eastAsia="Calibri Light"/>
+          <w:color w:val="auto"/>
+          <w:spacing w:val="0"/>
+          <w:position w:val="0"/>
+          <w:sz w:val="22"/>
+          <w:shd w:fill="auto" w:val="clear"/>
+        </w:rPr>
+        <w:t xml:space="preserve">from .models import Receita</w:t>
+      </w:r>
+    </w:p>
+    <w:p>
+      <w:pPr>
+        <w:tabs>
+          <w:tab w:val="left" w:pos="1128" w:leader="none"/>
+        </w:tabs>
+        <w:spacing w:before="0" w:after="0" w:line="259"/>
+        <w:ind w:right="0" w:left="0" w:firstLine="0"/>
+        <w:jc w:val="both"/>
+        <w:rPr>
+          <w:rFonts w:ascii="Calibri Light" w:hAnsi="Calibri Light" w:cs="Calibri Light" w:eastAsia="Calibri Light"/>
+          <w:color w:val="auto"/>
+          <w:spacing w:val="0"/>
+          <w:position w:val="0"/>
+          <w:sz w:val="22"/>
+          <w:shd w:fill="auto" w:val="clear"/>
+        </w:rPr>
+      </w:pPr>
+    </w:p>
+    <w:p>
+      <w:pPr>
+        <w:tabs>
+          <w:tab w:val="left" w:pos="1128" w:leader="none"/>
+        </w:tabs>
+        <w:spacing w:before="0" w:after="0" w:line="259"/>
+        <w:ind w:right="0" w:left="0" w:firstLine="0"/>
+        <w:jc w:val="both"/>
+        <w:rPr>
+          <w:rFonts w:ascii="Calibri Light" w:hAnsi="Calibri Light" w:cs="Calibri Light" w:eastAsia="Calibri Light"/>
+          <w:color w:val="auto"/>
+          <w:spacing w:val="0"/>
+          <w:position w:val="0"/>
+          <w:sz w:val="22"/>
+          <w:shd w:fill="auto" w:val="clear"/>
+        </w:rPr>
+      </w:pPr>
+      <w:r>
+        <w:rPr>
+          <w:rFonts w:ascii="Calibri Light" w:hAnsi="Calibri Light" w:cs="Calibri Light" w:eastAsia="Calibri Light"/>
+          <w:color w:val="auto"/>
+          <w:spacing w:val="0"/>
+          <w:position w:val="0"/>
+          <w:sz w:val="22"/>
+          <w:shd w:fill="auto" w:val="clear"/>
+        </w:rPr>
+        <w:t xml:space="preserve">class ListandoReceitas(admin.ModelAdmin):</w:t>
+      </w:r>
+    </w:p>
+    <w:p>
+      <w:pPr>
+        <w:tabs>
+          <w:tab w:val="left" w:pos="1128" w:leader="none"/>
+        </w:tabs>
+        <w:spacing w:before="0" w:after="0" w:line="259"/>
+        <w:ind w:right="0" w:left="0" w:firstLine="0"/>
+        <w:jc w:val="both"/>
+        <w:rPr>
+          <w:rFonts w:ascii="Calibri Light" w:hAnsi="Calibri Light" w:cs="Calibri Light" w:eastAsia="Calibri Light"/>
+          <w:color w:val="auto"/>
+          <w:spacing w:val="0"/>
+          <w:position w:val="0"/>
+          <w:sz w:val="22"/>
+          <w:shd w:fill="auto" w:val="clear"/>
+        </w:rPr>
+      </w:pPr>
+      <w:r>
+        <w:rPr>
+          <w:rFonts w:ascii="Calibri Light" w:hAnsi="Calibri Light" w:cs="Calibri Light" w:eastAsia="Calibri Light"/>
+          <w:color w:val="auto"/>
+          <w:spacing w:val="0"/>
+          <w:position w:val="0"/>
+          <w:sz w:val="22"/>
+          <w:shd w:fill="auto" w:val="clear"/>
+        </w:rPr>
+        <w:t xml:space="preserve">    list_display =('id', 'nome_receita', 'categoria', 'tempo_preparo')</w:t>
+      </w:r>
+    </w:p>
+    <w:p>
+      <w:pPr>
+        <w:tabs>
+          <w:tab w:val="left" w:pos="1128" w:leader="none"/>
+        </w:tabs>
+        <w:spacing w:before="0" w:after="0" w:line="259"/>
+        <w:ind w:right="0" w:left="0" w:firstLine="0"/>
+        <w:jc w:val="both"/>
+        <w:rPr>
+          <w:rFonts w:ascii="Calibri Light" w:hAnsi="Calibri Light" w:cs="Calibri Light" w:eastAsia="Calibri Light"/>
+          <w:color w:val="auto"/>
+          <w:spacing w:val="0"/>
+          <w:position w:val="0"/>
+          <w:sz w:val="22"/>
+          <w:shd w:fill="auto" w:val="clear"/>
+        </w:rPr>
+      </w:pPr>
+      <w:r>
+        <w:rPr>
+          <w:rFonts w:ascii="Calibri Light" w:hAnsi="Calibri Light" w:cs="Calibri Light" w:eastAsia="Calibri Light"/>
+          <w:color w:val="auto"/>
+          <w:spacing w:val="0"/>
+          <w:position w:val="0"/>
+          <w:sz w:val="22"/>
+          <w:shd w:fill="auto" w:val="clear"/>
+        </w:rPr>
+        <w:t xml:space="preserve">    list_display_links=('id', 'nome_receita')</w:t>
+      </w:r>
+    </w:p>
+    <w:p>
+      <w:pPr>
+        <w:tabs>
+          <w:tab w:val="left" w:pos="1128" w:leader="none"/>
+        </w:tabs>
+        <w:spacing w:before="0" w:after="0" w:line="259"/>
+        <w:ind w:right="0" w:left="0" w:firstLine="0"/>
+        <w:jc w:val="both"/>
+        <w:rPr>
+          <w:rFonts w:ascii="Calibri Light" w:hAnsi="Calibri Light" w:cs="Calibri Light" w:eastAsia="Calibri Light"/>
+          <w:color w:val="auto"/>
+          <w:spacing w:val="0"/>
+          <w:position w:val="0"/>
+          <w:sz w:val="22"/>
+          <w:shd w:fill="auto" w:val="clear"/>
+        </w:rPr>
+      </w:pPr>
+      <w:r>
+        <w:rPr>
+          <w:rFonts w:ascii="Calibri Light" w:hAnsi="Calibri Light" w:cs="Calibri Light" w:eastAsia="Calibri Light"/>
+          <w:color w:val="auto"/>
+          <w:spacing w:val="0"/>
+          <w:position w:val="0"/>
+          <w:sz w:val="22"/>
+          <w:shd w:fill="auto" w:val="clear"/>
+        </w:rPr>
+        <w:t xml:space="preserve">    search_fields=('nome_receita',)</w:t>
+      </w:r>
+    </w:p>
+    <w:p>
+      <w:pPr>
+        <w:tabs>
+          <w:tab w:val="left" w:pos="1128" w:leader="none"/>
+        </w:tabs>
+        <w:spacing w:before="0" w:after="0" w:line="259"/>
+        <w:ind w:right="0" w:left="0" w:firstLine="0"/>
+        <w:jc w:val="both"/>
+        <w:rPr>
+          <w:rFonts w:ascii="Calibri Light" w:hAnsi="Calibri Light" w:cs="Calibri Light" w:eastAsia="Calibri Light"/>
+          <w:color w:val="auto"/>
+          <w:spacing w:val="0"/>
+          <w:position w:val="0"/>
+          <w:sz w:val="22"/>
+          <w:shd w:fill="auto" w:val="clear"/>
+        </w:rPr>
+      </w:pPr>
+      <w:r>
+        <w:rPr>
+          <w:rFonts w:ascii="Calibri Light" w:hAnsi="Calibri Light" w:cs="Calibri Light" w:eastAsia="Calibri Light"/>
+          <w:color w:val="auto"/>
+          <w:spacing w:val="0"/>
+          <w:position w:val="0"/>
+          <w:sz w:val="22"/>
+          <w:shd w:fill="auto" w:val="clear"/>
+        </w:rPr>
+        <w:t xml:space="preserve">    list_filter=('categoria',)</w:t>
+      </w:r>
+    </w:p>
+    <w:p>
+      <w:pPr>
+        <w:tabs>
+          <w:tab w:val="left" w:pos="1128" w:leader="none"/>
+        </w:tabs>
+        <w:spacing w:before="0" w:after="0" w:line="259"/>
+        <w:ind w:right="0" w:left="0" w:firstLine="0"/>
+        <w:jc w:val="both"/>
+        <w:rPr>
+          <w:rFonts w:ascii="Calibri Light" w:hAnsi="Calibri Light" w:cs="Calibri Light" w:eastAsia="Calibri Light"/>
+          <w:color w:val="auto"/>
+          <w:spacing w:val="0"/>
+          <w:position w:val="0"/>
+          <w:sz w:val="22"/>
+          <w:shd w:fill="auto" w:val="clear"/>
+        </w:rPr>
+      </w:pPr>
+      <w:r>
+        <w:rPr>
+          <w:rFonts w:ascii="Calibri Light" w:hAnsi="Calibri Light" w:cs="Calibri Light" w:eastAsia="Calibri Light"/>
+          <w:color w:val="auto"/>
+          <w:spacing w:val="0"/>
+          <w:position w:val="0"/>
+          <w:sz w:val="22"/>
+          <w:shd w:fill="auto" w:val="clear"/>
+        </w:rPr>
+        <w:t xml:space="preserve">    list_per_page=3</w:t>
+      </w:r>
+    </w:p>
+    <w:p>
+      <w:pPr>
+        <w:tabs>
+          <w:tab w:val="left" w:pos="1128" w:leader="none"/>
+        </w:tabs>
+        <w:spacing w:before="0" w:after="160" w:line="259"/>
+        <w:ind w:right="0" w:left="0" w:firstLine="0"/>
+        <w:jc w:val="both"/>
+        <w:rPr>
+          <w:rFonts w:ascii="Calibri" w:hAnsi="Calibri" w:cs="Calibri" w:eastAsia="Calibri"/>
+          <w:color w:val="auto"/>
+          <w:spacing w:val="0"/>
+          <w:position w:val="0"/>
+          <w:sz w:val="22"/>
+          <w:shd w:fill="auto" w:val="clear"/>
+        </w:rPr>
+      </w:pPr>
+    </w:p>
+    <w:p>
+      <w:pPr>
+        <w:tabs>
+          <w:tab w:val="left" w:pos="1128" w:leader="none"/>
+        </w:tabs>
+        <w:spacing w:before="0" w:after="160" w:line="259"/>
+        <w:ind w:right="0" w:left="0" w:firstLine="0"/>
+        <w:jc w:val="both"/>
+        <w:rPr>
+          <w:rFonts w:ascii="Calibri" w:hAnsi="Calibri" w:cs="Calibri" w:eastAsia="Calibri"/>
+          <w:color w:val="auto"/>
+          <w:spacing w:val="0"/>
+          <w:position w:val="0"/>
+          <w:sz w:val="22"/>
+          <w:shd w:fill="auto" w:val="clear"/>
+        </w:rPr>
+      </w:pPr>
+      <w:r>
+        <w:rPr>
+          <w:rFonts w:ascii="Calibri" w:hAnsi="Calibri" w:cs="Calibri" w:eastAsia="Calibri"/>
+          <w:color w:val="auto"/>
+          <w:spacing w:val="0"/>
+          <w:position w:val="0"/>
+          <w:sz w:val="22"/>
+          <w:shd w:fill="auto" w:val="clear"/>
+        </w:rPr>
+        <w:t xml:space="preserve">admin.site.register(Receita, ListandoReceitas)</w:t>
+      </w:r>
+    </w:p>
+    <w:p>
+      <w:pPr>
+        <w:tabs>
+          <w:tab w:val="left" w:pos="1128" w:leader="none"/>
+        </w:tabs>
+        <w:spacing w:before="0" w:after="160" w:line="259"/>
+        <w:ind w:right="0" w:left="0" w:firstLine="0"/>
+        <w:jc w:val="both"/>
+        <w:rPr>
+          <w:rFonts w:ascii="Calibri" w:hAnsi="Calibri" w:cs="Calibri" w:eastAsia="Calibri"/>
+          <w:color w:val="auto"/>
+          <w:spacing w:val="0"/>
+          <w:position w:val="0"/>
+          <w:sz w:val="22"/>
+          <w:shd w:fill="auto" w:val="clear"/>
+        </w:rPr>
+      </w:pPr>
+    </w:p>
+    <w:p>
+      <w:pPr>
+        <w:tabs>
+          <w:tab w:val="left" w:pos="1128" w:leader="none"/>
+        </w:tabs>
+        <w:spacing w:before="0" w:after="160" w:line="259"/>
+        <w:ind w:right="0" w:left="0" w:firstLine="0"/>
+        <w:jc w:val="both"/>
+        <w:rPr>
+          <w:rFonts w:ascii="Calibri" w:hAnsi="Calibri" w:cs="Calibri" w:eastAsia="Calibri"/>
+          <w:color w:val="auto"/>
+          <w:spacing w:val="0"/>
+          <w:position w:val="0"/>
+          <w:sz w:val="22"/>
+          <w:shd w:fill="auto" w:val="clear"/>
+        </w:rPr>
+      </w:pPr>
     </w:p>
     <w:p>
       <w:pPr>

</xml_diff>

<commit_message>
implementada imagem das receitas
</commit_message>
<xml_diff>
--- a/ROTEIRO RESUMO PROJETO ALEXRECEITAS.docx
+++ b/ROTEIRO RESUMO PROJETO ALEXRECEITAS.docx
@@ -7847,6 +7847,1734 @@
         <w:ind w:right="0" w:left="0" w:firstLine="0"/>
         <w:jc w:val="both"/>
         <w:rPr>
+          <w:rFonts w:ascii="Calibri" w:hAnsi="Calibri" w:cs="Calibri" w:eastAsia="Calibri"/>
+          <w:color w:val="auto"/>
+          <w:spacing w:val="0"/>
+          <w:position w:val="0"/>
+          <w:sz w:val="22"/>
+          <w:shd w:fill="auto" w:val="clear"/>
+        </w:rPr>
+      </w:pPr>
+      <w:r>
+        <w:rPr>
+          <w:rFonts w:ascii="Calibri" w:hAnsi="Calibri" w:cs="Calibri" w:eastAsia="Calibri"/>
+          <w:color w:val="auto"/>
+          <w:spacing w:val="0"/>
+          <w:position w:val="0"/>
+          <w:sz w:val="22"/>
+          <w:shd w:fill="auto" w:val="clear"/>
+        </w:rPr>
+        <w:t xml:space="preserve">55. Para poder escolher que receita estão publicadas e quais não estão, devemos acrescentar uma nova linha no arquivo models.py do aplicativo receitas:</w:t>
+      </w:r>
+    </w:p>
+    <w:p>
+      <w:pPr>
+        <w:tabs>
+          <w:tab w:val="left" w:pos="1128" w:leader="none"/>
+        </w:tabs>
+        <w:spacing w:before="0" w:after="0" w:line="259"/>
+        <w:ind w:right="0" w:left="0" w:firstLine="0"/>
+        <w:jc w:val="both"/>
+        <w:rPr>
+          <w:rFonts w:ascii="Calibri Light" w:hAnsi="Calibri Light" w:cs="Calibri Light" w:eastAsia="Calibri Light"/>
+          <w:color w:val="auto"/>
+          <w:spacing w:val="0"/>
+          <w:position w:val="0"/>
+          <w:sz w:val="22"/>
+          <w:shd w:fill="auto" w:val="clear"/>
+        </w:rPr>
+      </w:pPr>
+    </w:p>
+    <w:p>
+      <w:pPr>
+        <w:tabs>
+          <w:tab w:val="left" w:pos="1128" w:leader="none"/>
+        </w:tabs>
+        <w:spacing w:before="0" w:after="0" w:line="259"/>
+        <w:ind w:right="0" w:left="0" w:firstLine="0"/>
+        <w:jc w:val="both"/>
+        <w:rPr>
+          <w:rFonts w:ascii="Calibri Light" w:hAnsi="Calibri Light" w:cs="Calibri Light" w:eastAsia="Calibri Light"/>
+          <w:color w:val="auto"/>
+          <w:spacing w:val="0"/>
+          <w:position w:val="0"/>
+          <w:sz w:val="22"/>
+          <w:shd w:fill="auto" w:val="clear"/>
+        </w:rPr>
+      </w:pPr>
+      <w:r>
+        <w:rPr>
+          <w:rFonts w:ascii="Calibri Light" w:hAnsi="Calibri Light" w:cs="Calibri Light" w:eastAsia="Calibri Light"/>
+          <w:color w:val="auto"/>
+          <w:spacing w:val="0"/>
+          <w:position w:val="0"/>
+          <w:sz w:val="22"/>
+          <w:shd w:fill="auto" w:val="clear"/>
+        </w:rPr>
+        <w:t xml:space="preserve">publicada=models.BooleanField(default=False )</w:t>
+      </w:r>
+    </w:p>
+    <w:p>
+      <w:pPr>
+        <w:tabs>
+          <w:tab w:val="left" w:pos="1128" w:leader="none"/>
+        </w:tabs>
+        <w:spacing w:before="0" w:after="0" w:line="259"/>
+        <w:ind w:right="0" w:left="0" w:firstLine="0"/>
+        <w:jc w:val="both"/>
+        <w:rPr>
+          <w:rFonts w:ascii="Calibri" w:hAnsi="Calibri" w:cs="Calibri" w:eastAsia="Calibri"/>
+          <w:color w:val="auto"/>
+          <w:spacing w:val="0"/>
+          <w:position w:val="0"/>
+          <w:sz w:val="22"/>
+          <w:shd w:fill="auto" w:val="clear"/>
+        </w:rPr>
+      </w:pPr>
+    </w:p>
+    <w:p>
+      <w:pPr>
+        <w:tabs>
+          <w:tab w:val="left" w:pos="1128" w:leader="none"/>
+        </w:tabs>
+        <w:spacing w:before="0" w:after="0" w:line="259"/>
+        <w:ind w:right="0" w:left="0" w:firstLine="0"/>
+        <w:jc w:val="both"/>
+        <w:rPr>
+          <w:rFonts w:ascii="Calibri" w:hAnsi="Calibri" w:cs="Calibri" w:eastAsia="Calibri"/>
+          <w:color w:val="auto"/>
+          <w:spacing w:val="0"/>
+          <w:position w:val="0"/>
+          <w:sz w:val="22"/>
+          <w:shd w:fill="auto" w:val="clear"/>
+        </w:rPr>
+      </w:pPr>
+      <w:r>
+        <w:rPr>
+          <w:rFonts w:ascii="Calibri" w:hAnsi="Calibri" w:cs="Calibri" w:eastAsia="Calibri"/>
+          <w:color w:val="auto"/>
+          <w:spacing w:val="0"/>
+          <w:position w:val="0"/>
+          <w:sz w:val="22"/>
+          <w:shd w:fill="auto" w:val="clear"/>
+        </w:rPr>
+        <w:t xml:space="preserve">56. Depois rodar no terminal o: "python manage.py makemigrations" e "python manage.py migrate";</w:t>
+      </w:r>
+    </w:p>
+    <w:p>
+      <w:pPr>
+        <w:tabs>
+          <w:tab w:val="left" w:pos="1128" w:leader="none"/>
+        </w:tabs>
+        <w:spacing w:before="0" w:after="0" w:line="259"/>
+        <w:ind w:right="0" w:left="0" w:firstLine="0"/>
+        <w:jc w:val="both"/>
+        <w:rPr>
+          <w:rFonts w:ascii="Calibri" w:hAnsi="Calibri" w:cs="Calibri" w:eastAsia="Calibri"/>
+          <w:color w:val="auto"/>
+          <w:spacing w:val="0"/>
+          <w:position w:val="0"/>
+          <w:sz w:val="22"/>
+          <w:shd w:fill="auto" w:val="clear"/>
+        </w:rPr>
+      </w:pPr>
+    </w:p>
+    <w:p>
+      <w:pPr>
+        <w:tabs>
+          <w:tab w:val="left" w:pos="1128" w:leader="none"/>
+        </w:tabs>
+        <w:spacing w:before="0" w:after="0" w:line="259"/>
+        <w:ind w:right="0" w:left="0" w:firstLine="0"/>
+        <w:jc w:val="both"/>
+        <w:rPr>
+          <w:rFonts w:ascii="Calibri" w:hAnsi="Calibri" w:cs="Calibri" w:eastAsia="Calibri"/>
+          <w:color w:val="auto"/>
+          <w:spacing w:val="0"/>
+          <w:position w:val="0"/>
+          <w:sz w:val="22"/>
+          <w:shd w:fill="auto" w:val="clear"/>
+        </w:rPr>
+      </w:pPr>
+      <w:r>
+        <w:rPr>
+          <w:rFonts w:ascii="Calibri" w:hAnsi="Calibri" w:cs="Calibri" w:eastAsia="Calibri"/>
+          <w:color w:val="auto"/>
+          <w:spacing w:val="0"/>
+          <w:position w:val="0"/>
+          <w:sz w:val="22"/>
+          <w:shd w:fill="auto" w:val="clear"/>
+        </w:rPr>
+        <w:t xml:space="preserve">57. Para selecionar e exibir somente as receitas que estão com o campo 'publicada' marcado, devemos editar o arquivo views.py do aplicativo receitas da seguinte maneira:</w:t>
+      </w:r>
+    </w:p>
+    <w:p>
+      <w:pPr>
+        <w:tabs>
+          <w:tab w:val="left" w:pos="1128" w:leader="none"/>
+        </w:tabs>
+        <w:spacing w:before="0" w:after="0" w:line="259"/>
+        <w:ind w:right="0" w:left="0" w:firstLine="0"/>
+        <w:jc w:val="both"/>
+        <w:rPr>
+          <w:rFonts w:ascii="Calibri" w:hAnsi="Calibri" w:cs="Calibri" w:eastAsia="Calibri"/>
+          <w:color w:val="auto"/>
+          <w:spacing w:val="0"/>
+          <w:position w:val="0"/>
+          <w:sz w:val="22"/>
+          <w:shd w:fill="auto" w:val="clear"/>
+        </w:rPr>
+      </w:pPr>
+    </w:p>
+    <w:p>
+      <w:pPr>
+        <w:tabs>
+          <w:tab w:val="left" w:pos="1128" w:leader="none"/>
+        </w:tabs>
+        <w:spacing w:before="0" w:after="0" w:line="259"/>
+        <w:ind w:right="0" w:left="0" w:firstLine="0"/>
+        <w:jc w:val="both"/>
+        <w:rPr>
+          <w:rFonts w:ascii="Calibri Light" w:hAnsi="Calibri Light" w:cs="Calibri Light" w:eastAsia="Calibri Light"/>
+          <w:color w:val="auto"/>
+          <w:spacing w:val="0"/>
+          <w:position w:val="0"/>
+          <w:sz w:val="22"/>
+          <w:shd w:fill="auto" w:val="clear"/>
+        </w:rPr>
+      </w:pPr>
+      <w:r>
+        <w:rPr>
+          <w:rFonts w:ascii="Calibri Light" w:hAnsi="Calibri Light" w:cs="Calibri Light" w:eastAsia="Calibri Light"/>
+          <w:color w:val="auto"/>
+          <w:spacing w:val="0"/>
+          <w:position w:val="0"/>
+          <w:sz w:val="22"/>
+          <w:shd w:fill="auto" w:val="clear"/>
+        </w:rPr>
+        <w:t xml:space="preserve">def index(request):</w:t>
+      </w:r>
+    </w:p>
+    <w:p>
+      <w:pPr>
+        <w:tabs>
+          <w:tab w:val="left" w:pos="1128" w:leader="none"/>
+        </w:tabs>
+        <w:spacing w:before="0" w:after="0" w:line="259"/>
+        <w:ind w:right="0" w:left="0" w:firstLine="0"/>
+        <w:jc w:val="both"/>
+        <w:rPr>
+          <w:rFonts w:ascii="Calibri Light" w:hAnsi="Calibri Light" w:cs="Calibri Light" w:eastAsia="Calibri Light"/>
+          <w:color w:val="FF0000"/>
+          <w:spacing w:val="0"/>
+          <w:position w:val="0"/>
+          <w:sz w:val="22"/>
+          <w:shd w:fill="auto" w:val="clear"/>
+        </w:rPr>
+      </w:pPr>
+      <w:r>
+        <w:rPr>
+          <w:rFonts w:ascii="Calibri Light" w:hAnsi="Calibri Light" w:cs="Calibri Light" w:eastAsia="Calibri Light"/>
+          <w:color w:val="auto"/>
+          <w:spacing w:val="0"/>
+          <w:position w:val="0"/>
+          <w:sz w:val="22"/>
+          <w:shd w:fill="auto" w:val="clear"/>
+        </w:rPr>
+        <w:t xml:space="preserve">    receitas=Receita.objects</w:t>
+      </w:r>
+      <w:r>
+        <w:rPr>
+          <w:rFonts w:ascii="Calibri Light" w:hAnsi="Calibri Light" w:cs="Calibri Light" w:eastAsia="Calibri Light"/>
+          <w:color w:val="FF0000"/>
+          <w:spacing w:val="0"/>
+          <w:position w:val="0"/>
+          <w:sz w:val="22"/>
+          <w:shd w:fill="auto" w:val="clear"/>
+        </w:rPr>
+        <w:t xml:space="preserve">.order_by( '-date_receita').filter(publicada=True)</w:t>
+      </w:r>
+    </w:p>
+    <w:p>
+      <w:pPr>
+        <w:tabs>
+          <w:tab w:val="left" w:pos="1128" w:leader="none"/>
+        </w:tabs>
+        <w:spacing w:before="0" w:after="0" w:line="259"/>
+        <w:ind w:right="0" w:left="0" w:firstLine="0"/>
+        <w:jc w:val="both"/>
+        <w:rPr>
+          <w:rFonts w:ascii="Calibri Light" w:hAnsi="Calibri Light" w:cs="Calibri Light" w:eastAsia="Calibri Light"/>
+          <w:color w:val="FF0000"/>
+          <w:spacing w:val="0"/>
+          <w:position w:val="0"/>
+          <w:sz w:val="22"/>
+          <w:shd w:fill="auto" w:val="clear"/>
+        </w:rPr>
+      </w:pPr>
+    </w:p>
+    <w:p>
+      <w:pPr>
+        <w:tabs>
+          <w:tab w:val="left" w:pos="1128" w:leader="none"/>
+        </w:tabs>
+        <w:spacing w:before="0" w:after="0" w:line="259"/>
+        <w:ind w:right="0" w:left="0" w:firstLine="0"/>
+        <w:jc w:val="both"/>
+        <w:rPr>
+          <w:rFonts w:ascii="Calibri Light" w:hAnsi="Calibri Light" w:cs="Calibri Light" w:eastAsia="Calibri Light"/>
+          <w:color w:val="auto"/>
+          <w:spacing w:val="0"/>
+          <w:position w:val="0"/>
+          <w:sz w:val="22"/>
+          <w:shd w:fill="auto" w:val="clear"/>
+        </w:rPr>
+      </w:pPr>
+      <w:r>
+        <w:rPr>
+          <w:rFonts w:ascii="Calibri Light" w:hAnsi="Calibri Light" w:cs="Calibri Light" w:eastAsia="Calibri Light"/>
+          <w:color w:val="auto"/>
+          <w:spacing w:val="0"/>
+          <w:position w:val="0"/>
+          <w:sz w:val="22"/>
+          <w:shd w:fill="auto" w:val="clear"/>
+        </w:rPr>
+        <w:t xml:space="preserve">    dados={</w:t>
+      </w:r>
+    </w:p>
+    <w:p>
+      <w:pPr>
+        <w:tabs>
+          <w:tab w:val="left" w:pos="1128" w:leader="none"/>
+        </w:tabs>
+        <w:spacing w:before="0" w:after="0" w:line="259"/>
+        <w:ind w:right="0" w:left="0" w:firstLine="0"/>
+        <w:jc w:val="both"/>
+        <w:rPr>
+          <w:rFonts w:ascii="Calibri Light" w:hAnsi="Calibri Light" w:cs="Calibri Light" w:eastAsia="Calibri Light"/>
+          <w:color w:val="auto"/>
+          <w:spacing w:val="0"/>
+          <w:position w:val="0"/>
+          <w:sz w:val="22"/>
+          <w:shd w:fill="auto" w:val="clear"/>
+        </w:rPr>
+      </w:pPr>
+      <w:r>
+        <w:rPr>
+          <w:rFonts w:ascii="Calibri Light" w:hAnsi="Calibri Light" w:cs="Calibri Light" w:eastAsia="Calibri Light"/>
+          <w:color w:val="auto"/>
+          <w:spacing w:val="0"/>
+          <w:position w:val="0"/>
+          <w:sz w:val="22"/>
+          <w:shd w:fill="auto" w:val="clear"/>
+        </w:rPr>
+        <w:t xml:space="preserve">        'receitas':receitas</w:t>
+      </w:r>
+    </w:p>
+    <w:p>
+      <w:pPr>
+        <w:tabs>
+          <w:tab w:val="left" w:pos="1128" w:leader="none"/>
+        </w:tabs>
+        <w:spacing w:before="0" w:after="0" w:line="259"/>
+        <w:ind w:right="0" w:left="0" w:firstLine="0"/>
+        <w:jc w:val="both"/>
+        <w:rPr>
+          <w:rFonts w:ascii="Calibri Light" w:hAnsi="Calibri Light" w:cs="Calibri Light" w:eastAsia="Calibri Light"/>
+          <w:color w:val="auto"/>
+          <w:spacing w:val="0"/>
+          <w:position w:val="0"/>
+          <w:sz w:val="22"/>
+          <w:shd w:fill="auto" w:val="clear"/>
+        </w:rPr>
+      </w:pPr>
+      <w:r>
+        <w:rPr>
+          <w:rFonts w:ascii="Calibri Light" w:hAnsi="Calibri Light" w:cs="Calibri Light" w:eastAsia="Calibri Light"/>
+          <w:color w:val="auto"/>
+          <w:spacing w:val="0"/>
+          <w:position w:val="0"/>
+          <w:sz w:val="22"/>
+          <w:shd w:fill="auto" w:val="clear"/>
+        </w:rPr>
+        <w:t xml:space="preserve">    }</w:t>
+      </w:r>
+    </w:p>
+    <w:p>
+      <w:pPr>
+        <w:tabs>
+          <w:tab w:val="left" w:pos="1128" w:leader="none"/>
+        </w:tabs>
+        <w:spacing w:before="0" w:after="0" w:line="259"/>
+        <w:ind w:right="0" w:left="0" w:firstLine="0"/>
+        <w:jc w:val="both"/>
+        <w:rPr>
+          <w:rFonts w:ascii="Calibri Light" w:hAnsi="Calibri Light" w:cs="Calibri Light" w:eastAsia="Calibri Light"/>
+          <w:color w:val="auto"/>
+          <w:spacing w:val="0"/>
+          <w:position w:val="0"/>
+          <w:sz w:val="22"/>
+          <w:shd w:fill="auto" w:val="clear"/>
+        </w:rPr>
+      </w:pPr>
+      <w:r>
+        <w:rPr>
+          <w:rFonts w:ascii="Calibri Light" w:hAnsi="Calibri Light" w:cs="Calibri Light" w:eastAsia="Calibri Light"/>
+          <w:color w:val="auto"/>
+          <w:spacing w:val="0"/>
+          <w:position w:val="0"/>
+          <w:sz w:val="22"/>
+          <w:shd w:fill="auto" w:val="clear"/>
+        </w:rPr>
+        <w:t xml:space="preserve">    return render(request, 'index.html', dados)</w:t>
+      </w:r>
+    </w:p>
+    <w:p>
+      <w:pPr>
+        <w:tabs>
+          <w:tab w:val="left" w:pos="1128" w:leader="none"/>
+        </w:tabs>
+        <w:spacing w:before="0" w:after="0" w:line="259"/>
+        <w:ind w:right="0" w:left="0" w:firstLine="0"/>
+        <w:jc w:val="both"/>
+        <w:rPr>
+          <w:rFonts w:ascii="Calibri" w:hAnsi="Calibri" w:cs="Calibri" w:eastAsia="Calibri"/>
+          <w:color w:val="auto"/>
+          <w:spacing w:val="0"/>
+          <w:position w:val="0"/>
+          <w:sz w:val="22"/>
+          <w:shd w:fill="auto" w:val="clear"/>
+        </w:rPr>
+      </w:pPr>
+    </w:p>
+    <w:p>
+      <w:pPr>
+        <w:tabs>
+          <w:tab w:val="left" w:pos="1128" w:leader="none"/>
+        </w:tabs>
+        <w:spacing w:before="0" w:after="0" w:line="259"/>
+        <w:ind w:right="0" w:left="0" w:firstLine="0"/>
+        <w:jc w:val="both"/>
+        <w:rPr>
+          <w:rFonts w:ascii="Calibri" w:hAnsi="Calibri" w:cs="Calibri" w:eastAsia="Calibri"/>
+          <w:color w:val="auto"/>
+          <w:spacing w:val="0"/>
+          <w:position w:val="0"/>
+          <w:sz w:val="22"/>
+          <w:shd w:fill="auto" w:val="clear"/>
+        </w:rPr>
+      </w:pPr>
+      <w:r>
+        <w:rPr>
+          <w:rFonts w:ascii="Calibri" w:hAnsi="Calibri" w:cs="Calibri" w:eastAsia="Calibri"/>
+          <w:color w:val="auto"/>
+          <w:spacing w:val="0"/>
+          <w:position w:val="0"/>
+          <w:sz w:val="22"/>
+          <w:shd w:fill="auto" w:val="clear"/>
+        </w:rPr>
+        <w:t xml:space="preserve">* O 'order_by('-date_receita')', ordena as receitas pela data mais recente (sinal de menos);</w:t>
+      </w:r>
+    </w:p>
+    <w:p>
+      <w:pPr>
+        <w:tabs>
+          <w:tab w:val="left" w:pos="1128" w:leader="none"/>
+        </w:tabs>
+        <w:spacing w:before="0" w:after="0" w:line="259"/>
+        <w:ind w:right="0" w:left="0" w:firstLine="0"/>
+        <w:jc w:val="both"/>
+        <w:rPr>
+          <w:rFonts w:ascii="Calibri" w:hAnsi="Calibri" w:cs="Calibri" w:eastAsia="Calibri"/>
+          <w:color w:val="auto"/>
+          <w:spacing w:val="0"/>
+          <w:position w:val="0"/>
+          <w:sz w:val="22"/>
+          <w:shd w:fill="auto" w:val="clear"/>
+        </w:rPr>
+      </w:pPr>
+      <w:r>
+        <w:rPr>
+          <w:rFonts w:ascii="Calibri" w:hAnsi="Calibri" w:cs="Calibri" w:eastAsia="Calibri"/>
+          <w:color w:val="auto"/>
+          <w:spacing w:val="0"/>
+          <w:position w:val="0"/>
+          <w:sz w:val="22"/>
+          <w:shd w:fill="auto" w:val="clear"/>
+        </w:rPr>
+        <w:t xml:space="preserve">* O filter(publicada=True), seleciona as receitas que estão publicadas;</w:t>
+      </w:r>
+    </w:p>
+    <w:p>
+      <w:pPr>
+        <w:tabs>
+          <w:tab w:val="left" w:pos="1128" w:leader="none"/>
+        </w:tabs>
+        <w:spacing w:before="0" w:after="0" w:line="259"/>
+        <w:ind w:right="0" w:left="0" w:firstLine="0"/>
+        <w:jc w:val="both"/>
+        <w:rPr>
+          <w:rFonts w:ascii="Calibri" w:hAnsi="Calibri" w:cs="Calibri" w:eastAsia="Calibri"/>
+          <w:color w:val="auto"/>
+          <w:spacing w:val="0"/>
+          <w:position w:val="0"/>
+          <w:sz w:val="22"/>
+          <w:shd w:fill="auto" w:val="clear"/>
+        </w:rPr>
+      </w:pPr>
+    </w:p>
+    <w:p>
+      <w:pPr>
+        <w:tabs>
+          <w:tab w:val="left" w:pos="1128" w:leader="none"/>
+        </w:tabs>
+        <w:spacing w:before="0" w:after="0" w:line="259"/>
+        <w:ind w:right="0" w:left="0" w:firstLine="0"/>
+        <w:jc w:val="both"/>
+        <w:rPr>
+          <w:rFonts w:ascii="Calibri" w:hAnsi="Calibri" w:cs="Calibri" w:eastAsia="Calibri"/>
+          <w:color w:val="auto"/>
+          <w:spacing w:val="0"/>
+          <w:position w:val="0"/>
+          <w:sz w:val="22"/>
+          <w:shd w:fill="auto" w:val="clear"/>
+        </w:rPr>
+      </w:pPr>
+      <w:r>
+        <w:rPr>
+          <w:rFonts w:ascii="Calibri" w:hAnsi="Calibri" w:cs="Calibri" w:eastAsia="Calibri"/>
+          <w:color w:val="auto"/>
+          <w:spacing w:val="0"/>
+          <w:position w:val="0"/>
+          <w:sz w:val="22"/>
+          <w:shd w:fill="auto" w:val="clear"/>
+        </w:rPr>
+        <w:t xml:space="preserve">58. Para poder editar a publicação da receita diretamente na lista de receitas, sem precisar entrar em cada receita, basta editar o arquivo admin.py do aplicativo receitas:</w:t>
+      </w:r>
+    </w:p>
+    <w:p>
+      <w:pPr>
+        <w:tabs>
+          <w:tab w:val="left" w:pos="1128" w:leader="none"/>
+        </w:tabs>
+        <w:spacing w:before="0" w:after="0" w:line="259"/>
+        <w:ind w:right="0" w:left="0" w:firstLine="0"/>
+        <w:jc w:val="both"/>
+        <w:rPr>
+          <w:rFonts w:ascii="Calibri" w:hAnsi="Calibri" w:cs="Calibri" w:eastAsia="Calibri"/>
+          <w:color w:val="auto"/>
+          <w:spacing w:val="0"/>
+          <w:position w:val="0"/>
+          <w:sz w:val="22"/>
+          <w:shd w:fill="auto" w:val="clear"/>
+        </w:rPr>
+      </w:pPr>
+    </w:p>
+    <w:p>
+      <w:pPr>
+        <w:tabs>
+          <w:tab w:val="left" w:pos="1128" w:leader="none"/>
+        </w:tabs>
+        <w:spacing w:before="0" w:after="0" w:line="259"/>
+        <w:ind w:right="0" w:left="0" w:firstLine="0"/>
+        <w:jc w:val="both"/>
+        <w:rPr>
+          <w:rFonts w:ascii="Calibri Light" w:hAnsi="Calibri Light" w:cs="Calibri Light" w:eastAsia="Calibri Light"/>
+          <w:color w:val="auto"/>
+          <w:spacing w:val="0"/>
+          <w:position w:val="0"/>
+          <w:sz w:val="22"/>
+          <w:shd w:fill="auto" w:val="clear"/>
+        </w:rPr>
+      </w:pPr>
+      <w:r>
+        <w:rPr>
+          <w:rFonts w:ascii="Calibri Light" w:hAnsi="Calibri Light" w:cs="Calibri Light" w:eastAsia="Calibri Light"/>
+          <w:color w:val="auto"/>
+          <w:spacing w:val="0"/>
+          <w:position w:val="0"/>
+          <w:sz w:val="22"/>
+          <w:shd w:fill="auto" w:val="clear"/>
+        </w:rPr>
+        <w:t xml:space="preserve">class ListandoReceitas(admin.ModelAdmin):</w:t>
+      </w:r>
+    </w:p>
+    <w:p>
+      <w:pPr>
+        <w:tabs>
+          <w:tab w:val="left" w:pos="1128" w:leader="none"/>
+        </w:tabs>
+        <w:spacing w:before="0" w:after="0" w:line="259"/>
+        <w:ind w:right="0" w:left="0" w:firstLine="0"/>
+        <w:jc w:val="both"/>
+        <w:rPr>
+          <w:rFonts w:ascii="Calibri Light" w:hAnsi="Calibri Light" w:cs="Calibri Light" w:eastAsia="Calibri Light"/>
+          <w:color w:val="auto"/>
+          <w:spacing w:val="0"/>
+          <w:position w:val="0"/>
+          <w:sz w:val="22"/>
+          <w:shd w:fill="auto" w:val="clear"/>
+        </w:rPr>
+      </w:pPr>
+      <w:r>
+        <w:rPr>
+          <w:rFonts w:ascii="Calibri Light" w:hAnsi="Calibri Light" w:cs="Calibri Light" w:eastAsia="Calibri Light"/>
+          <w:color w:val="auto"/>
+          <w:spacing w:val="0"/>
+          <w:position w:val="0"/>
+          <w:sz w:val="22"/>
+          <w:shd w:fill="auto" w:val="clear"/>
+        </w:rPr>
+        <w:t xml:space="preserve">    list_display = ('id', 'nome_receita', 'categoria', 'tempo_preparo',</w:t>
+      </w:r>
+      <w:r>
+        <w:rPr>
+          <w:rFonts w:ascii="Calibri Light" w:hAnsi="Calibri Light" w:cs="Calibri Light" w:eastAsia="Calibri Light"/>
+          <w:color w:val="FF0000"/>
+          <w:spacing w:val="0"/>
+          <w:position w:val="0"/>
+          <w:sz w:val="22"/>
+          <w:shd w:fill="auto" w:val="clear"/>
+        </w:rPr>
+        <w:t xml:space="preserve"> 'publicada'</w:t>
+      </w:r>
+      <w:r>
+        <w:rPr>
+          <w:rFonts w:ascii="Calibri Light" w:hAnsi="Calibri Light" w:cs="Calibri Light" w:eastAsia="Calibri Light"/>
+          <w:color w:val="auto"/>
+          <w:spacing w:val="0"/>
+          <w:position w:val="0"/>
+          <w:sz w:val="22"/>
+          <w:shd w:fill="auto" w:val="clear"/>
+        </w:rPr>
+        <w:t xml:space="preserve">)</w:t>
+      </w:r>
+    </w:p>
+    <w:p>
+      <w:pPr>
+        <w:tabs>
+          <w:tab w:val="left" w:pos="1128" w:leader="none"/>
+        </w:tabs>
+        <w:spacing w:before="0" w:after="0" w:line="259"/>
+        <w:ind w:right="0" w:left="0" w:firstLine="0"/>
+        <w:jc w:val="both"/>
+        <w:rPr>
+          <w:rFonts w:ascii="Calibri Light" w:hAnsi="Calibri Light" w:cs="Calibri Light" w:eastAsia="Calibri Light"/>
+          <w:color w:val="auto"/>
+          <w:spacing w:val="0"/>
+          <w:position w:val="0"/>
+          <w:sz w:val="22"/>
+          <w:shd w:fill="auto" w:val="clear"/>
+        </w:rPr>
+      </w:pPr>
+      <w:r>
+        <w:rPr>
+          <w:rFonts w:ascii="Calibri Light" w:hAnsi="Calibri Light" w:cs="Calibri Light" w:eastAsia="Calibri Light"/>
+          <w:color w:val="auto"/>
+          <w:spacing w:val="0"/>
+          <w:position w:val="0"/>
+          <w:sz w:val="22"/>
+          <w:shd w:fill="auto" w:val="clear"/>
+        </w:rPr>
+        <w:t xml:space="preserve">    list_display_links = ('id', 'nome_receita')</w:t>
+      </w:r>
+    </w:p>
+    <w:p>
+      <w:pPr>
+        <w:tabs>
+          <w:tab w:val="left" w:pos="1128" w:leader="none"/>
+        </w:tabs>
+        <w:spacing w:before="0" w:after="0" w:line="259"/>
+        <w:ind w:right="0" w:left="0" w:firstLine="0"/>
+        <w:jc w:val="both"/>
+        <w:rPr>
+          <w:rFonts w:ascii="Calibri Light" w:hAnsi="Calibri Light" w:cs="Calibri Light" w:eastAsia="Calibri Light"/>
+          <w:color w:val="auto"/>
+          <w:spacing w:val="0"/>
+          <w:position w:val="0"/>
+          <w:sz w:val="22"/>
+          <w:shd w:fill="auto" w:val="clear"/>
+        </w:rPr>
+      </w:pPr>
+      <w:r>
+        <w:rPr>
+          <w:rFonts w:ascii="Calibri Light" w:hAnsi="Calibri Light" w:cs="Calibri Light" w:eastAsia="Calibri Light"/>
+          <w:color w:val="auto"/>
+          <w:spacing w:val="0"/>
+          <w:position w:val="0"/>
+          <w:sz w:val="22"/>
+          <w:shd w:fill="auto" w:val="clear"/>
+        </w:rPr>
+        <w:t xml:space="preserve">    search_fields = ('nome_receita',)</w:t>
+      </w:r>
+    </w:p>
+    <w:p>
+      <w:pPr>
+        <w:tabs>
+          <w:tab w:val="left" w:pos="1128" w:leader="none"/>
+        </w:tabs>
+        <w:spacing w:before="0" w:after="0" w:line="259"/>
+        <w:ind w:right="0" w:left="0" w:firstLine="0"/>
+        <w:jc w:val="both"/>
+        <w:rPr>
+          <w:rFonts w:ascii="Calibri Light" w:hAnsi="Calibri Light" w:cs="Calibri Light" w:eastAsia="Calibri Light"/>
+          <w:color w:val="auto"/>
+          <w:spacing w:val="0"/>
+          <w:position w:val="0"/>
+          <w:sz w:val="22"/>
+          <w:shd w:fill="auto" w:val="clear"/>
+        </w:rPr>
+      </w:pPr>
+      <w:r>
+        <w:rPr>
+          <w:rFonts w:ascii="Calibri Light" w:hAnsi="Calibri Light" w:cs="Calibri Light" w:eastAsia="Calibri Light"/>
+          <w:color w:val="auto"/>
+          <w:spacing w:val="0"/>
+          <w:position w:val="0"/>
+          <w:sz w:val="22"/>
+          <w:shd w:fill="auto" w:val="clear"/>
+        </w:rPr>
+        <w:t xml:space="preserve">    list_filter = ('categoria',)</w:t>
+      </w:r>
+    </w:p>
+    <w:p>
+      <w:pPr>
+        <w:tabs>
+          <w:tab w:val="left" w:pos="1128" w:leader="none"/>
+        </w:tabs>
+        <w:spacing w:before="0" w:after="0" w:line="259"/>
+        <w:ind w:right="0" w:left="0" w:firstLine="0"/>
+        <w:jc w:val="both"/>
+        <w:rPr>
+          <w:rFonts w:ascii="Calibri Light" w:hAnsi="Calibri Light" w:cs="Calibri Light" w:eastAsia="Calibri Light"/>
+          <w:color w:val="auto"/>
+          <w:spacing w:val="0"/>
+          <w:position w:val="0"/>
+          <w:sz w:val="22"/>
+          <w:shd w:fill="auto" w:val="clear"/>
+        </w:rPr>
+      </w:pPr>
+      <w:r>
+        <w:rPr>
+          <w:rFonts w:ascii="Calibri Light" w:hAnsi="Calibri Light" w:cs="Calibri Light" w:eastAsia="Calibri Light"/>
+          <w:color w:val="auto"/>
+          <w:spacing w:val="0"/>
+          <w:position w:val="0"/>
+          <w:sz w:val="22"/>
+          <w:shd w:fill="auto" w:val="clear"/>
+        </w:rPr>
+        <w:t xml:space="preserve">    </w:t>
+      </w:r>
+      <w:r>
+        <w:rPr>
+          <w:rFonts w:ascii="Calibri Light" w:hAnsi="Calibri Light" w:cs="Calibri Light" w:eastAsia="Calibri Light"/>
+          <w:color w:val="FF0000"/>
+          <w:spacing w:val="0"/>
+          <w:position w:val="0"/>
+          <w:sz w:val="22"/>
+          <w:shd w:fill="auto" w:val="clear"/>
+        </w:rPr>
+        <w:t xml:space="preserve">list_editable = ('publicada',)</w:t>
+      </w:r>
+    </w:p>
+    <w:p>
+      <w:pPr>
+        <w:tabs>
+          <w:tab w:val="left" w:pos="1128" w:leader="none"/>
+        </w:tabs>
+        <w:spacing w:before="0" w:after="0" w:line="259"/>
+        <w:ind w:right="0" w:left="0" w:firstLine="0"/>
+        <w:jc w:val="both"/>
+        <w:rPr>
+          <w:rFonts w:ascii="Calibri" w:hAnsi="Calibri" w:cs="Calibri" w:eastAsia="Calibri"/>
+          <w:color w:val="auto"/>
+          <w:spacing w:val="0"/>
+          <w:position w:val="0"/>
+          <w:sz w:val="22"/>
+          <w:shd w:fill="auto" w:val="clear"/>
+        </w:rPr>
+      </w:pPr>
+      <w:r>
+        <w:rPr>
+          <w:rFonts w:ascii="Calibri" w:hAnsi="Calibri" w:cs="Calibri" w:eastAsia="Calibri"/>
+          <w:color w:val="auto"/>
+          <w:spacing w:val="0"/>
+          <w:position w:val="0"/>
+          <w:sz w:val="22"/>
+          <w:shd w:fill="auto" w:val="clear"/>
+        </w:rPr>
+        <w:t xml:space="preserve">    </w:t>
+      </w:r>
+      <w:r>
+        <w:rPr>
+          <w:rFonts w:ascii="Calibri Light" w:hAnsi="Calibri Light" w:cs="Calibri Light" w:eastAsia="Calibri Light"/>
+          <w:color w:val="auto"/>
+          <w:spacing w:val="0"/>
+          <w:position w:val="0"/>
+          <w:sz w:val="22"/>
+          <w:shd w:fill="auto" w:val="clear"/>
+        </w:rPr>
+        <w:t xml:space="preserve">list_per_page = </w:t>
+      </w:r>
+      <w:r>
+        <w:rPr>
+          <w:rFonts w:ascii="Calibri Light" w:hAnsi="Calibri Light" w:cs="Calibri Light" w:eastAsia="Calibri Light"/>
+          <w:color w:val="FF0000"/>
+          <w:spacing w:val="0"/>
+          <w:position w:val="0"/>
+          <w:sz w:val="22"/>
+          <w:shd w:fill="auto" w:val="clear"/>
+        </w:rPr>
+        <w:t xml:space="preserve">5</w:t>
+      </w:r>
+    </w:p>
+    <w:p>
+      <w:pPr>
+        <w:tabs>
+          <w:tab w:val="left" w:pos="1128" w:leader="none"/>
+        </w:tabs>
+        <w:spacing w:before="0" w:after="0" w:line="259"/>
+        <w:ind w:right="0" w:left="0" w:firstLine="0"/>
+        <w:jc w:val="both"/>
+        <w:rPr>
+          <w:rFonts w:ascii="Calibri Light" w:hAnsi="Calibri Light" w:cs="Calibri Light" w:eastAsia="Calibri Light"/>
+          <w:color w:val="FF0000"/>
+          <w:spacing w:val="0"/>
+          <w:position w:val="0"/>
+          <w:sz w:val="22"/>
+          <w:shd w:fill="auto" w:val="clear"/>
+        </w:rPr>
+      </w:pPr>
+    </w:p>
+    <w:p>
+      <w:pPr>
+        <w:tabs>
+          <w:tab w:val="left" w:pos="1128" w:leader="none"/>
+        </w:tabs>
+        <w:spacing w:before="0" w:after="0" w:line="259"/>
+        <w:ind w:right="0" w:left="0" w:firstLine="0"/>
+        <w:jc w:val="both"/>
+        <w:rPr>
+          <w:rFonts w:ascii="Calibri" w:hAnsi="Calibri" w:cs="Calibri" w:eastAsia="Calibri"/>
+          <w:color w:val="auto"/>
+          <w:spacing w:val="0"/>
+          <w:position w:val="0"/>
+          <w:sz w:val="22"/>
+          <w:shd w:fill="auto" w:val="clear"/>
+        </w:rPr>
+      </w:pPr>
+      <w:r>
+        <w:rPr>
+          <w:rFonts w:ascii="Calibri" w:hAnsi="Calibri" w:cs="Calibri" w:eastAsia="Calibri"/>
+          <w:color w:val="auto"/>
+          <w:spacing w:val="0"/>
+          <w:position w:val="0"/>
+          <w:sz w:val="22"/>
+          <w:shd w:fill="auto" w:val="clear"/>
+        </w:rPr>
+        <w:t xml:space="preserve">59. Agora queremos que casa receita mostre uma imagem associada a ela. Para começar vamos editar o arquivo models.py do aplicativo receitas, inserindo:</w:t>
+      </w:r>
+    </w:p>
+    <w:p>
+      <w:pPr>
+        <w:tabs>
+          <w:tab w:val="left" w:pos="1128" w:leader="none"/>
+        </w:tabs>
+        <w:spacing w:before="0" w:after="0" w:line="259"/>
+        <w:ind w:right="0" w:left="0" w:firstLine="0"/>
+        <w:jc w:val="both"/>
+        <w:rPr>
+          <w:rFonts w:ascii="Calibri" w:hAnsi="Calibri" w:cs="Calibri" w:eastAsia="Calibri"/>
+          <w:color w:val="auto"/>
+          <w:spacing w:val="0"/>
+          <w:position w:val="0"/>
+          <w:sz w:val="22"/>
+          <w:shd w:fill="auto" w:val="clear"/>
+        </w:rPr>
+      </w:pPr>
+      <w:r>
+        <w:rPr>
+          <w:rFonts w:ascii="Calibri" w:hAnsi="Calibri" w:cs="Calibri" w:eastAsia="Calibri"/>
+          <w:color w:val="auto"/>
+          <w:spacing w:val="0"/>
+          <w:position w:val="0"/>
+          <w:sz w:val="22"/>
+          <w:shd w:fill="auto" w:val="clear"/>
+        </w:rPr>
+        <w:t xml:space="preserve">from django.db import models</w:t>
+      </w:r>
+    </w:p>
+    <w:p>
+      <w:pPr>
+        <w:tabs>
+          <w:tab w:val="left" w:pos="1128" w:leader="none"/>
+        </w:tabs>
+        <w:spacing w:before="0" w:after="0" w:line="259"/>
+        <w:ind w:right="0" w:left="0" w:firstLine="0"/>
+        <w:jc w:val="both"/>
+        <w:rPr>
+          <w:rFonts w:ascii="Calibri" w:hAnsi="Calibri" w:cs="Calibri" w:eastAsia="Calibri"/>
+          <w:color w:val="auto"/>
+          <w:spacing w:val="0"/>
+          <w:position w:val="0"/>
+          <w:sz w:val="22"/>
+          <w:shd w:fill="auto" w:val="clear"/>
+        </w:rPr>
+      </w:pPr>
+      <w:r>
+        <w:rPr>
+          <w:rFonts w:ascii="Calibri" w:hAnsi="Calibri" w:cs="Calibri" w:eastAsia="Calibri"/>
+          <w:color w:val="auto"/>
+          <w:spacing w:val="0"/>
+          <w:position w:val="0"/>
+          <w:sz w:val="22"/>
+          <w:shd w:fill="auto" w:val="clear"/>
+        </w:rPr>
+        <w:t xml:space="preserve">from datetime import datetime</w:t>
+      </w:r>
+    </w:p>
+    <w:p>
+      <w:pPr>
+        <w:tabs>
+          <w:tab w:val="left" w:pos="1128" w:leader="none"/>
+        </w:tabs>
+        <w:spacing w:before="0" w:after="0" w:line="259"/>
+        <w:ind w:right="0" w:left="0" w:firstLine="0"/>
+        <w:jc w:val="both"/>
+        <w:rPr>
+          <w:rFonts w:ascii="Calibri" w:hAnsi="Calibri" w:cs="Calibri" w:eastAsia="Calibri"/>
+          <w:color w:val="auto"/>
+          <w:spacing w:val="0"/>
+          <w:position w:val="0"/>
+          <w:sz w:val="22"/>
+          <w:shd w:fill="auto" w:val="clear"/>
+        </w:rPr>
+      </w:pPr>
+      <w:r>
+        <w:rPr>
+          <w:rFonts w:ascii="Calibri" w:hAnsi="Calibri" w:cs="Calibri" w:eastAsia="Calibri"/>
+          <w:color w:val="auto"/>
+          <w:spacing w:val="0"/>
+          <w:position w:val="0"/>
+          <w:sz w:val="22"/>
+          <w:shd w:fill="auto" w:val="clear"/>
+        </w:rPr>
+        <w:t xml:space="preserve">from pessoas.models import Pessoa</w:t>
+      </w:r>
+    </w:p>
+    <w:p>
+      <w:pPr>
+        <w:tabs>
+          <w:tab w:val="left" w:pos="1128" w:leader="none"/>
+        </w:tabs>
+        <w:spacing w:before="0" w:after="0" w:line="259"/>
+        <w:ind w:right="0" w:left="0" w:firstLine="0"/>
+        <w:jc w:val="both"/>
+        <w:rPr>
+          <w:rFonts w:ascii="Calibri" w:hAnsi="Calibri" w:cs="Calibri" w:eastAsia="Calibri"/>
+          <w:color w:val="auto"/>
+          <w:spacing w:val="0"/>
+          <w:position w:val="0"/>
+          <w:sz w:val="22"/>
+          <w:shd w:fill="auto" w:val="clear"/>
+        </w:rPr>
+      </w:pPr>
+    </w:p>
+    <w:p>
+      <w:pPr>
+        <w:tabs>
+          <w:tab w:val="left" w:pos="1128" w:leader="none"/>
+        </w:tabs>
+        <w:spacing w:before="0" w:after="0" w:line="259"/>
+        <w:ind w:right="0" w:left="0" w:firstLine="0"/>
+        <w:jc w:val="both"/>
+        <w:rPr>
+          <w:rFonts w:ascii="Calibri Light" w:hAnsi="Calibri Light" w:cs="Calibri Light" w:eastAsia="Calibri Light"/>
+          <w:color w:val="auto"/>
+          <w:spacing w:val="0"/>
+          <w:position w:val="0"/>
+          <w:sz w:val="22"/>
+          <w:shd w:fill="auto" w:val="clear"/>
+        </w:rPr>
+      </w:pPr>
+      <w:r>
+        <w:rPr>
+          <w:rFonts w:ascii="Calibri Light" w:hAnsi="Calibri Light" w:cs="Calibri Light" w:eastAsia="Calibri Light"/>
+          <w:color w:val="auto"/>
+          <w:spacing w:val="0"/>
+          <w:position w:val="0"/>
+          <w:sz w:val="22"/>
+          <w:shd w:fill="auto" w:val="clear"/>
+        </w:rPr>
+        <w:t xml:space="preserve">class Receita(models.Model):</w:t>
+      </w:r>
+    </w:p>
+    <w:p>
+      <w:pPr>
+        <w:tabs>
+          <w:tab w:val="left" w:pos="1128" w:leader="none"/>
+        </w:tabs>
+        <w:spacing w:before="0" w:after="0" w:line="259"/>
+        <w:ind w:right="0" w:left="0" w:firstLine="0"/>
+        <w:jc w:val="both"/>
+        <w:rPr>
+          <w:rFonts w:ascii="Calibri Light" w:hAnsi="Calibri Light" w:cs="Calibri Light" w:eastAsia="Calibri Light"/>
+          <w:color w:val="auto"/>
+          <w:spacing w:val="0"/>
+          <w:position w:val="0"/>
+          <w:sz w:val="22"/>
+          <w:shd w:fill="auto" w:val="clear"/>
+        </w:rPr>
+      </w:pPr>
+      <w:r>
+        <w:rPr>
+          <w:rFonts w:ascii="Calibri Light" w:hAnsi="Calibri Light" w:cs="Calibri Light" w:eastAsia="Calibri Light"/>
+          <w:color w:val="auto"/>
+          <w:spacing w:val="0"/>
+          <w:position w:val="0"/>
+          <w:sz w:val="22"/>
+          <w:shd w:fill="auto" w:val="clear"/>
+        </w:rPr>
+        <w:t xml:space="preserve">    pessoa = models.ForeignKey(Pessoa, on_delete=models.CASCADE)</w:t>
+      </w:r>
+    </w:p>
+    <w:p>
+      <w:pPr>
+        <w:tabs>
+          <w:tab w:val="left" w:pos="1128" w:leader="none"/>
+        </w:tabs>
+        <w:spacing w:before="0" w:after="0" w:line="259"/>
+        <w:ind w:right="0" w:left="0" w:firstLine="0"/>
+        <w:jc w:val="both"/>
+        <w:rPr>
+          <w:rFonts w:ascii="Calibri Light" w:hAnsi="Calibri Light" w:cs="Calibri Light" w:eastAsia="Calibri Light"/>
+          <w:color w:val="auto"/>
+          <w:spacing w:val="0"/>
+          <w:position w:val="0"/>
+          <w:sz w:val="22"/>
+          <w:shd w:fill="auto" w:val="clear"/>
+        </w:rPr>
+      </w:pPr>
+      <w:r>
+        <w:rPr>
+          <w:rFonts w:ascii="Calibri Light" w:hAnsi="Calibri Light" w:cs="Calibri Light" w:eastAsia="Calibri Light"/>
+          <w:color w:val="auto"/>
+          <w:spacing w:val="0"/>
+          <w:position w:val="0"/>
+          <w:sz w:val="22"/>
+          <w:shd w:fill="auto" w:val="clear"/>
+        </w:rPr>
+        <w:t xml:space="preserve">    nome_receita = models.CharField(max_length=200)</w:t>
+      </w:r>
+    </w:p>
+    <w:p>
+      <w:pPr>
+        <w:tabs>
+          <w:tab w:val="left" w:pos="1128" w:leader="none"/>
+        </w:tabs>
+        <w:spacing w:before="0" w:after="0" w:line="259"/>
+        <w:ind w:right="0" w:left="0" w:firstLine="0"/>
+        <w:jc w:val="both"/>
+        <w:rPr>
+          <w:rFonts w:ascii="Calibri Light" w:hAnsi="Calibri Light" w:cs="Calibri Light" w:eastAsia="Calibri Light"/>
+          <w:color w:val="auto"/>
+          <w:spacing w:val="0"/>
+          <w:position w:val="0"/>
+          <w:sz w:val="22"/>
+          <w:shd w:fill="auto" w:val="clear"/>
+        </w:rPr>
+      </w:pPr>
+      <w:r>
+        <w:rPr>
+          <w:rFonts w:ascii="Calibri Light" w:hAnsi="Calibri Light" w:cs="Calibri Light" w:eastAsia="Calibri Light"/>
+          <w:color w:val="auto"/>
+          <w:spacing w:val="0"/>
+          <w:position w:val="0"/>
+          <w:sz w:val="22"/>
+          <w:shd w:fill="auto" w:val="clear"/>
+        </w:rPr>
+        <w:t xml:space="preserve">    ingredientes = models.TextField()</w:t>
+      </w:r>
+    </w:p>
+    <w:p>
+      <w:pPr>
+        <w:tabs>
+          <w:tab w:val="left" w:pos="1128" w:leader="none"/>
+        </w:tabs>
+        <w:spacing w:before="0" w:after="0" w:line="259"/>
+        <w:ind w:right="0" w:left="0" w:firstLine="0"/>
+        <w:jc w:val="both"/>
+        <w:rPr>
+          <w:rFonts w:ascii="Calibri Light" w:hAnsi="Calibri Light" w:cs="Calibri Light" w:eastAsia="Calibri Light"/>
+          <w:color w:val="auto"/>
+          <w:spacing w:val="0"/>
+          <w:position w:val="0"/>
+          <w:sz w:val="22"/>
+          <w:shd w:fill="auto" w:val="clear"/>
+        </w:rPr>
+      </w:pPr>
+      <w:r>
+        <w:rPr>
+          <w:rFonts w:ascii="Calibri Light" w:hAnsi="Calibri Light" w:cs="Calibri Light" w:eastAsia="Calibri Light"/>
+          <w:color w:val="auto"/>
+          <w:spacing w:val="0"/>
+          <w:position w:val="0"/>
+          <w:sz w:val="22"/>
+          <w:shd w:fill="auto" w:val="clear"/>
+        </w:rPr>
+        <w:t xml:space="preserve">    modo_preparo = models.TextField()</w:t>
+      </w:r>
+    </w:p>
+    <w:p>
+      <w:pPr>
+        <w:tabs>
+          <w:tab w:val="left" w:pos="1128" w:leader="none"/>
+        </w:tabs>
+        <w:spacing w:before="0" w:after="0" w:line="259"/>
+        <w:ind w:right="0" w:left="0" w:firstLine="0"/>
+        <w:jc w:val="both"/>
+        <w:rPr>
+          <w:rFonts w:ascii="Calibri Light" w:hAnsi="Calibri Light" w:cs="Calibri Light" w:eastAsia="Calibri Light"/>
+          <w:color w:val="auto"/>
+          <w:spacing w:val="0"/>
+          <w:position w:val="0"/>
+          <w:sz w:val="22"/>
+          <w:shd w:fill="auto" w:val="clear"/>
+        </w:rPr>
+      </w:pPr>
+      <w:r>
+        <w:rPr>
+          <w:rFonts w:ascii="Calibri Light" w:hAnsi="Calibri Light" w:cs="Calibri Light" w:eastAsia="Calibri Light"/>
+          <w:color w:val="auto"/>
+          <w:spacing w:val="0"/>
+          <w:position w:val="0"/>
+          <w:sz w:val="22"/>
+          <w:shd w:fill="auto" w:val="clear"/>
+        </w:rPr>
+        <w:t xml:space="preserve">    tempo_preparo = models.IntegerField()</w:t>
+      </w:r>
+    </w:p>
+    <w:p>
+      <w:pPr>
+        <w:tabs>
+          <w:tab w:val="left" w:pos="1128" w:leader="none"/>
+        </w:tabs>
+        <w:spacing w:before="0" w:after="0" w:line="259"/>
+        <w:ind w:right="0" w:left="0" w:firstLine="0"/>
+        <w:jc w:val="both"/>
+        <w:rPr>
+          <w:rFonts w:ascii="Calibri Light" w:hAnsi="Calibri Light" w:cs="Calibri Light" w:eastAsia="Calibri Light"/>
+          <w:color w:val="auto"/>
+          <w:spacing w:val="0"/>
+          <w:position w:val="0"/>
+          <w:sz w:val="22"/>
+          <w:shd w:fill="auto" w:val="clear"/>
+        </w:rPr>
+      </w:pPr>
+      <w:r>
+        <w:rPr>
+          <w:rFonts w:ascii="Calibri Light" w:hAnsi="Calibri Light" w:cs="Calibri Light" w:eastAsia="Calibri Light"/>
+          <w:color w:val="auto"/>
+          <w:spacing w:val="0"/>
+          <w:position w:val="0"/>
+          <w:sz w:val="22"/>
+          <w:shd w:fill="auto" w:val="clear"/>
+        </w:rPr>
+        <w:t xml:space="preserve">    rendimento = models.CharField(max_length=100)</w:t>
+      </w:r>
+    </w:p>
+    <w:p>
+      <w:pPr>
+        <w:tabs>
+          <w:tab w:val="left" w:pos="1128" w:leader="none"/>
+        </w:tabs>
+        <w:spacing w:before="0" w:after="0" w:line="259"/>
+        <w:ind w:right="0" w:left="0" w:firstLine="0"/>
+        <w:jc w:val="both"/>
+        <w:rPr>
+          <w:rFonts w:ascii="Calibri Light" w:hAnsi="Calibri Light" w:cs="Calibri Light" w:eastAsia="Calibri Light"/>
+          <w:color w:val="auto"/>
+          <w:spacing w:val="0"/>
+          <w:position w:val="0"/>
+          <w:sz w:val="22"/>
+          <w:shd w:fill="auto" w:val="clear"/>
+        </w:rPr>
+      </w:pPr>
+      <w:r>
+        <w:rPr>
+          <w:rFonts w:ascii="Calibri Light" w:hAnsi="Calibri Light" w:cs="Calibri Light" w:eastAsia="Calibri Light"/>
+          <w:color w:val="auto"/>
+          <w:spacing w:val="0"/>
+          <w:position w:val="0"/>
+          <w:sz w:val="22"/>
+          <w:shd w:fill="auto" w:val="clear"/>
+        </w:rPr>
+        <w:t xml:space="preserve">    categoria = models.CharField(max_length=100)</w:t>
+      </w:r>
+    </w:p>
+    <w:p>
+      <w:pPr>
+        <w:tabs>
+          <w:tab w:val="left" w:pos="1128" w:leader="none"/>
+        </w:tabs>
+        <w:spacing w:before="0" w:after="0" w:line="259"/>
+        <w:ind w:right="0" w:left="0" w:firstLine="0"/>
+        <w:jc w:val="both"/>
+        <w:rPr>
+          <w:rFonts w:ascii="Calibri Light" w:hAnsi="Calibri Light" w:cs="Calibri Light" w:eastAsia="Calibri Light"/>
+          <w:color w:val="auto"/>
+          <w:spacing w:val="0"/>
+          <w:position w:val="0"/>
+          <w:sz w:val="22"/>
+          <w:shd w:fill="auto" w:val="clear"/>
+        </w:rPr>
+      </w:pPr>
+      <w:r>
+        <w:rPr>
+          <w:rFonts w:ascii="Calibri Light" w:hAnsi="Calibri Light" w:cs="Calibri Light" w:eastAsia="Calibri Light"/>
+          <w:color w:val="auto"/>
+          <w:spacing w:val="0"/>
+          <w:position w:val="0"/>
+          <w:sz w:val="22"/>
+          <w:shd w:fill="auto" w:val="clear"/>
+        </w:rPr>
+        <w:t xml:space="preserve">    date_receita = models.DateTimeField(default=datetime.now, blank=True)</w:t>
+      </w:r>
+    </w:p>
+    <w:p>
+      <w:pPr>
+        <w:tabs>
+          <w:tab w:val="left" w:pos="1128" w:leader="none"/>
+        </w:tabs>
+        <w:spacing w:before="0" w:after="0" w:line="259"/>
+        <w:ind w:right="0" w:left="0" w:firstLine="0"/>
+        <w:jc w:val="both"/>
+        <w:rPr>
+          <w:rFonts w:ascii="Calibri Light" w:hAnsi="Calibri Light" w:cs="Calibri Light" w:eastAsia="Calibri Light"/>
+          <w:color w:val="auto"/>
+          <w:spacing w:val="0"/>
+          <w:position w:val="0"/>
+          <w:sz w:val="22"/>
+          <w:shd w:fill="auto" w:val="clear"/>
+        </w:rPr>
+      </w:pPr>
+      <w:r>
+        <w:rPr>
+          <w:rFonts w:ascii="Calibri Light" w:hAnsi="Calibri Light" w:cs="Calibri Light" w:eastAsia="Calibri Light"/>
+          <w:color w:val="auto"/>
+          <w:spacing w:val="0"/>
+          <w:position w:val="0"/>
+          <w:sz w:val="22"/>
+          <w:shd w:fill="auto" w:val="clear"/>
+        </w:rPr>
+        <w:t xml:space="preserve">    </w:t>
+      </w:r>
+      <w:r>
+        <w:rPr>
+          <w:rFonts w:ascii="Calibri Light" w:hAnsi="Calibri Light" w:cs="Calibri Light" w:eastAsia="Calibri Light"/>
+          <w:color w:val="FF0000"/>
+          <w:spacing w:val="0"/>
+          <w:position w:val="0"/>
+          <w:sz w:val="22"/>
+          <w:shd w:fill="auto" w:val="clear"/>
+        </w:rPr>
+        <w:t xml:space="preserve">foto_receita = models.ImageField(upload_to='fotos/%d/%m/%Y', blank=True)</w:t>
+      </w:r>
+    </w:p>
+    <w:p>
+      <w:pPr>
+        <w:tabs>
+          <w:tab w:val="left" w:pos="1128" w:leader="none"/>
+        </w:tabs>
+        <w:spacing w:before="0" w:after="0" w:line="259"/>
+        <w:ind w:right="0" w:left="0" w:firstLine="0"/>
+        <w:jc w:val="both"/>
+        <w:rPr>
+          <w:rFonts w:ascii="Calibri Light" w:hAnsi="Calibri Light" w:cs="Calibri Light" w:eastAsia="Calibri Light"/>
+          <w:color w:val="auto"/>
+          <w:spacing w:val="0"/>
+          <w:position w:val="0"/>
+          <w:sz w:val="22"/>
+          <w:shd w:fill="auto" w:val="clear"/>
+        </w:rPr>
+      </w:pPr>
+      <w:r>
+        <w:rPr>
+          <w:rFonts w:ascii="Calibri Light" w:hAnsi="Calibri Light" w:cs="Calibri Light" w:eastAsia="Calibri Light"/>
+          <w:color w:val="auto"/>
+          <w:spacing w:val="0"/>
+          <w:position w:val="0"/>
+          <w:sz w:val="22"/>
+          <w:shd w:fill="auto" w:val="clear"/>
+        </w:rPr>
+        <w:t xml:space="preserve">    publicada models.BooleanField(default=False)</w:t>
+      </w:r>
+    </w:p>
+    <w:p>
+      <w:pPr>
+        <w:tabs>
+          <w:tab w:val="left" w:pos="1128" w:leader="none"/>
+        </w:tabs>
+        <w:spacing w:before="0" w:after="0" w:line="259"/>
+        <w:ind w:right="0" w:left="0" w:firstLine="0"/>
+        <w:jc w:val="both"/>
+        <w:rPr>
+          <w:rFonts w:ascii="Calibri Light" w:hAnsi="Calibri Light" w:cs="Calibri Light" w:eastAsia="Calibri Light"/>
+          <w:color w:val="auto"/>
+          <w:spacing w:val="0"/>
+          <w:position w:val="0"/>
+          <w:sz w:val="22"/>
+          <w:shd w:fill="auto" w:val="clear"/>
+        </w:rPr>
+      </w:pPr>
+    </w:p>
+    <w:p>
+      <w:pPr>
+        <w:tabs>
+          <w:tab w:val="left" w:pos="1128" w:leader="none"/>
+        </w:tabs>
+        <w:spacing w:before="0" w:after="0" w:line="259"/>
+        <w:ind w:right="0" w:left="0" w:firstLine="0"/>
+        <w:jc w:val="both"/>
+        <w:rPr>
+          <w:rFonts w:ascii="Calibri" w:hAnsi="Calibri" w:cs="Calibri" w:eastAsia="Calibri"/>
+          <w:color w:val="auto"/>
+          <w:spacing w:val="0"/>
+          <w:position w:val="0"/>
+          <w:sz w:val="22"/>
+          <w:shd w:fill="auto" w:val="clear"/>
+        </w:rPr>
+      </w:pPr>
+      <w:r>
+        <w:rPr>
+          <w:rFonts w:ascii="Calibri" w:hAnsi="Calibri" w:cs="Calibri" w:eastAsia="Calibri"/>
+          <w:color w:val="auto"/>
+          <w:spacing w:val="0"/>
+          <w:position w:val="0"/>
+          <w:sz w:val="22"/>
+          <w:shd w:fill="auto" w:val="clear"/>
+        </w:rPr>
+        <w:t xml:space="preserve">* Importante que o campo foto_receita não vai armazenar de fato a foto, mas sim o caminho para chegar até ela</w:t>
+      </w:r>
+    </w:p>
+    <w:p>
+      <w:pPr>
+        <w:tabs>
+          <w:tab w:val="left" w:pos="1128" w:leader="none"/>
+        </w:tabs>
+        <w:spacing w:before="0" w:after="0" w:line="259"/>
+        <w:ind w:right="0" w:left="0" w:firstLine="0"/>
+        <w:jc w:val="both"/>
+        <w:rPr>
+          <w:rFonts w:ascii="Calibri" w:hAnsi="Calibri" w:cs="Calibri" w:eastAsia="Calibri"/>
+          <w:color w:val="auto"/>
+          <w:spacing w:val="0"/>
+          <w:position w:val="0"/>
+          <w:sz w:val="22"/>
+          <w:shd w:fill="auto" w:val="clear"/>
+        </w:rPr>
+      </w:pPr>
+      <w:r>
+        <w:rPr>
+          <w:rFonts w:ascii="Calibri" w:hAnsi="Calibri" w:cs="Calibri" w:eastAsia="Calibri"/>
+          <w:color w:val="auto"/>
+          <w:spacing w:val="0"/>
+          <w:position w:val="0"/>
+          <w:sz w:val="22"/>
+          <w:shd w:fill="auto" w:val="clear"/>
+        </w:rPr>
+        <w:t xml:space="preserve">* O caminho da foto será gravado como nesse exemplo: 'fotos/25/07/2021/sopa.jpg'</w:t>
+      </w:r>
+    </w:p>
+    <w:p>
+      <w:pPr>
+        <w:tabs>
+          <w:tab w:val="left" w:pos="1128" w:leader="none"/>
+        </w:tabs>
+        <w:spacing w:before="0" w:after="0" w:line="259"/>
+        <w:ind w:right="0" w:left="0" w:firstLine="0"/>
+        <w:jc w:val="both"/>
+        <w:rPr>
+          <w:rFonts w:ascii="Calibri" w:hAnsi="Calibri" w:cs="Calibri" w:eastAsia="Calibri"/>
+          <w:color w:val="auto"/>
+          <w:spacing w:val="0"/>
+          <w:position w:val="0"/>
+          <w:sz w:val="22"/>
+          <w:shd w:fill="auto" w:val="clear"/>
+        </w:rPr>
+      </w:pPr>
+    </w:p>
+    <w:p>
+      <w:pPr>
+        <w:tabs>
+          <w:tab w:val="left" w:pos="1128" w:leader="none"/>
+        </w:tabs>
+        <w:spacing w:before="0" w:after="0" w:line="259"/>
+        <w:ind w:right="0" w:left="0" w:firstLine="0"/>
+        <w:jc w:val="both"/>
+        <w:rPr>
+          <w:rFonts w:ascii="Calibri" w:hAnsi="Calibri" w:cs="Calibri" w:eastAsia="Calibri"/>
+          <w:color w:val="auto"/>
+          <w:spacing w:val="0"/>
+          <w:position w:val="0"/>
+          <w:sz w:val="22"/>
+          <w:shd w:fill="auto" w:val="clear"/>
+        </w:rPr>
+      </w:pPr>
+      <w:r>
+        <w:rPr>
+          <w:rFonts w:ascii="Calibri" w:hAnsi="Calibri" w:cs="Calibri" w:eastAsia="Calibri"/>
+          <w:color w:val="auto"/>
+          <w:spacing w:val="0"/>
+          <w:position w:val="0"/>
+          <w:sz w:val="22"/>
+          <w:shd w:fill="auto" w:val="clear"/>
+        </w:rPr>
+        <w:t xml:space="preserve">59. Salvar o arquivo models.py e </w:t>
+      </w:r>
+      <w:r>
+        <w:rPr>
+          <w:rFonts w:ascii="Calibri" w:hAnsi="Calibri" w:cs="Calibri" w:eastAsia="Calibri"/>
+          <w:color w:val="auto"/>
+          <w:spacing w:val="0"/>
+          <w:position w:val="0"/>
+          <w:sz w:val="22"/>
+          <w:shd w:fill="auto" w:val="clear"/>
+        </w:rPr>
+        <w:t xml:space="preserve">no terminal digitar os comandos: "python manage.py makemigrations" e "python manage.py migrate";</w:t>
+      </w:r>
+    </w:p>
+    <w:p>
+      <w:pPr>
+        <w:tabs>
+          <w:tab w:val="left" w:pos="1128" w:leader="none"/>
+        </w:tabs>
+        <w:spacing w:before="0" w:after="0" w:line="259"/>
+        <w:ind w:right="0" w:left="0" w:firstLine="0"/>
+        <w:jc w:val="both"/>
+        <w:rPr>
+          <w:rFonts w:ascii="Calibri" w:hAnsi="Calibri" w:cs="Calibri" w:eastAsia="Calibri"/>
+          <w:color w:val="auto"/>
+          <w:spacing w:val="0"/>
+          <w:position w:val="0"/>
+          <w:sz w:val="22"/>
+          <w:shd w:fill="auto" w:val="clear"/>
+        </w:rPr>
+      </w:pPr>
+    </w:p>
+    <w:p>
+      <w:pPr>
+        <w:tabs>
+          <w:tab w:val="left" w:pos="1128" w:leader="none"/>
+        </w:tabs>
+        <w:spacing w:before="0" w:after="0" w:line="259"/>
+        <w:ind w:right="0" w:left="0" w:firstLine="0"/>
+        <w:jc w:val="both"/>
+        <w:rPr>
+          <w:rFonts w:ascii="Calibri" w:hAnsi="Calibri" w:cs="Calibri" w:eastAsia="Calibri"/>
+          <w:color w:val="auto"/>
+          <w:spacing w:val="0"/>
+          <w:position w:val="0"/>
+          <w:sz w:val="22"/>
+          <w:shd w:fill="auto" w:val="clear"/>
+        </w:rPr>
+      </w:pPr>
+      <w:r>
+        <w:rPr>
+          <w:rFonts w:ascii="Calibri" w:hAnsi="Calibri" w:cs="Calibri" w:eastAsia="Calibri"/>
+          <w:color w:val="auto"/>
+          <w:spacing w:val="0"/>
+          <w:position w:val="0"/>
+          <w:sz w:val="22"/>
+          <w:shd w:fill="auto" w:val="clear"/>
+        </w:rPr>
+        <w:t xml:space="preserve">60. Necessário fazer alguns ajustes no final do arquivo settings.py do aplicativo de configurações:</w:t>
+      </w:r>
+    </w:p>
+    <w:p>
+      <w:pPr>
+        <w:tabs>
+          <w:tab w:val="left" w:pos="1128" w:leader="none"/>
+        </w:tabs>
+        <w:spacing w:before="0" w:after="0" w:line="259"/>
+        <w:ind w:right="0" w:left="0" w:firstLine="0"/>
+        <w:jc w:val="both"/>
+        <w:rPr>
+          <w:rFonts w:ascii="Calibri Light" w:hAnsi="Calibri Light" w:cs="Calibri Light" w:eastAsia="Calibri Light"/>
+          <w:color w:val="auto"/>
+          <w:spacing w:val="0"/>
+          <w:position w:val="0"/>
+          <w:sz w:val="22"/>
+          <w:shd w:fill="auto" w:val="clear"/>
+        </w:rPr>
+      </w:pPr>
+      <w:r>
+        <w:rPr>
+          <w:rFonts w:ascii="Calibri Light" w:hAnsi="Calibri Light" w:cs="Calibri Light" w:eastAsia="Calibri Light"/>
+          <w:color w:val="auto"/>
+          <w:spacing w:val="0"/>
+          <w:position w:val="0"/>
+          <w:sz w:val="22"/>
+          <w:shd w:fill="auto" w:val="clear"/>
+        </w:rPr>
+        <w:t xml:space="preserve">STATIC_ROOT = os.path.join(BASE_DIR, 'static')</w:t>
+      </w:r>
+    </w:p>
+    <w:p>
+      <w:pPr>
+        <w:tabs>
+          <w:tab w:val="left" w:pos="1128" w:leader="none"/>
+        </w:tabs>
+        <w:spacing w:before="0" w:after="0" w:line="259"/>
+        <w:ind w:right="0" w:left="0" w:firstLine="0"/>
+        <w:jc w:val="both"/>
+        <w:rPr>
+          <w:rFonts w:ascii="Calibri Light" w:hAnsi="Calibri Light" w:cs="Calibri Light" w:eastAsia="Calibri Light"/>
+          <w:color w:val="auto"/>
+          <w:spacing w:val="0"/>
+          <w:position w:val="0"/>
+          <w:sz w:val="22"/>
+          <w:shd w:fill="auto" w:val="clear"/>
+        </w:rPr>
+      </w:pPr>
+      <w:r>
+        <w:rPr>
+          <w:rFonts w:ascii="Calibri Light" w:hAnsi="Calibri Light" w:cs="Calibri Light" w:eastAsia="Calibri Light"/>
+          <w:color w:val="auto"/>
+          <w:spacing w:val="0"/>
+          <w:position w:val="0"/>
+          <w:sz w:val="22"/>
+          <w:shd w:fill="auto" w:val="clear"/>
+        </w:rPr>
+        <w:t xml:space="preserve">STATIC_URL = '/static/'</w:t>
+      </w:r>
+    </w:p>
+    <w:p>
+      <w:pPr>
+        <w:tabs>
+          <w:tab w:val="left" w:pos="1128" w:leader="none"/>
+        </w:tabs>
+        <w:spacing w:before="0" w:after="0" w:line="259"/>
+        <w:ind w:right="0" w:left="0" w:firstLine="0"/>
+        <w:jc w:val="both"/>
+        <w:rPr>
+          <w:rFonts w:ascii="Calibri Light" w:hAnsi="Calibri Light" w:cs="Calibri Light" w:eastAsia="Calibri Light"/>
+          <w:color w:val="auto"/>
+          <w:spacing w:val="0"/>
+          <w:position w:val="0"/>
+          <w:sz w:val="22"/>
+          <w:shd w:fill="auto" w:val="clear"/>
+        </w:rPr>
+      </w:pPr>
+      <w:r>
+        <w:rPr>
+          <w:rFonts w:ascii="Calibri Light" w:hAnsi="Calibri Light" w:cs="Calibri Light" w:eastAsia="Calibri Light"/>
+          <w:color w:val="auto"/>
+          <w:spacing w:val="0"/>
+          <w:position w:val="0"/>
+          <w:sz w:val="22"/>
+          <w:shd w:fill="auto" w:val="clear"/>
+        </w:rPr>
+        <w:t xml:space="preserve">STATICFILES_DIRS = [</w:t>
+      </w:r>
+    </w:p>
+    <w:p>
+      <w:pPr>
+        <w:tabs>
+          <w:tab w:val="left" w:pos="1128" w:leader="none"/>
+        </w:tabs>
+        <w:spacing w:before="0" w:after="0" w:line="259"/>
+        <w:ind w:right="0" w:left="0" w:firstLine="0"/>
+        <w:jc w:val="both"/>
+        <w:rPr>
+          <w:rFonts w:ascii="Calibri Light" w:hAnsi="Calibri Light" w:cs="Calibri Light" w:eastAsia="Calibri Light"/>
+          <w:color w:val="auto"/>
+          <w:spacing w:val="0"/>
+          <w:position w:val="0"/>
+          <w:sz w:val="22"/>
+          <w:shd w:fill="auto" w:val="clear"/>
+        </w:rPr>
+      </w:pPr>
+      <w:r>
+        <w:rPr>
+          <w:rFonts w:ascii="Calibri Light" w:hAnsi="Calibri Light" w:cs="Calibri Light" w:eastAsia="Calibri Light"/>
+          <w:color w:val="auto"/>
+          <w:spacing w:val="0"/>
+          <w:position w:val="0"/>
+          <w:sz w:val="22"/>
+          <w:shd w:fill="auto" w:val="clear"/>
+        </w:rPr>
+        <w:t xml:space="preserve">    os.path.join(BASE_DIR, 'AlexReceitas/static')</w:t>
+      </w:r>
+    </w:p>
+    <w:p>
+      <w:pPr>
+        <w:tabs>
+          <w:tab w:val="left" w:pos="1128" w:leader="none"/>
+        </w:tabs>
+        <w:spacing w:before="0" w:after="0" w:line="259"/>
+        <w:ind w:right="0" w:left="0" w:firstLine="0"/>
+        <w:jc w:val="both"/>
+        <w:rPr>
+          <w:rFonts w:ascii="Calibri Light" w:hAnsi="Calibri Light" w:cs="Calibri Light" w:eastAsia="Calibri Light"/>
+          <w:color w:val="auto"/>
+          <w:spacing w:val="0"/>
+          <w:position w:val="0"/>
+          <w:sz w:val="22"/>
+          <w:shd w:fill="auto" w:val="clear"/>
+        </w:rPr>
+      </w:pPr>
+      <w:r>
+        <w:rPr>
+          <w:rFonts w:ascii="Calibri Light" w:hAnsi="Calibri Light" w:cs="Calibri Light" w:eastAsia="Calibri Light"/>
+          <w:color w:val="auto"/>
+          <w:spacing w:val="0"/>
+          <w:position w:val="0"/>
+          <w:sz w:val="22"/>
+          <w:shd w:fill="auto" w:val="clear"/>
+        </w:rPr>
+        <w:t xml:space="preserve">]</w:t>
+      </w:r>
+    </w:p>
+    <w:p>
+      <w:pPr>
+        <w:tabs>
+          <w:tab w:val="left" w:pos="1128" w:leader="none"/>
+        </w:tabs>
+        <w:spacing w:before="0" w:after="0" w:line="259"/>
+        <w:ind w:right="0" w:left="0" w:firstLine="0"/>
+        <w:jc w:val="both"/>
+        <w:rPr>
+          <w:rFonts w:ascii="Calibri Light" w:hAnsi="Calibri Light" w:cs="Calibri Light" w:eastAsia="Calibri Light"/>
+          <w:color w:val="auto"/>
+          <w:spacing w:val="0"/>
+          <w:position w:val="0"/>
+          <w:sz w:val="22"/>
+          <w:shd w:fill="auto" w:val="clear"/>
+        </w:rPr>
+      </w:pPr>
+    </w:p>
+    <w:p>
+      <w:pPr>
+        <w:tabs>
+          <w:tab w:val="left" w:pos="1128" w:leader="none"/>
+        </w:tabs>
+        <w:spacing w:before="0" w:after="0" w:line="259"/>
+        <w:ind w:right="0" w:left="0" w:firstLine="0"/>
+        <w:jc w:val="both"/>
+        <w:rPr>
+          <w:rFonts w:ascii="Calibri Light" w:hAnsi="Calibri Light" w:cs="Calibri Light" w:eastAsia="Calibri Light"/>
+          <w:color w:val="FF0000"/>
+          <w:spacing w:val="0"/>
+          <w:position w:val="0"/>
+          <w:sz w:val="22"/>
+          <w:shd w:fill="auto" w:val="clear"/>
+        </w:rPr>
+      </w:pPr>
+      <w:r>
+        <w:rPr>
+          <w:rFonts w:ascii="Calibri Light" w:hAnsi="Calibri Light" w:cs="Calibri Light" w:eastAsia="Calibri Light"/>
+          <w:color w:val="FF0000"/>
+          <w:spacing w:val="0"/>
+          <w:position w:val="0"/>
+          <w:sz w:val="22"/>
+          <w:shd w:fill="auto" w:val="clear"/>
+        </w:rPr>
+        <w:t xml:space="preserve">MEDIA_ROOT = os.path.join(BASE_DIR, 'media')</w:t>
+      </w:r>
+    </w:p>
+    <w:p>
+      <w:pPr>
+        <w:tabs>
+          <w:tab w:val="left" w:pos="1128" w:leader="none"/>
+        </w:tabs>
+        <w:spacing w:before="0" w:after="0" w:line="259"/>
+        <w:ind w:right="0" w:left="0" w:firstLine="0"/>
+        <w:jc w:val="both"/>
+        <w:rPr>
+          <w:rFonts w:ascii="Calibri Light" w:hAnsi="Calibri Light" w:cs="Calibri Light" w:eastAsia="Calibri Light"/>
+          <w:color w:val="FF0000"/>
+          <w:spacing w:val="0"/>
+          <w:position w:val="0"/>
+          <w:sz w:val="22"/>
+          <w:shd w:fill="auto" w:val="clear"/>
+        </w:rPr>
+      </w:pPr>
+      <w:r>
+        <w:rPr>
+          <w:rFonts w:ascii="Calibri Light" w:hAnsi="Calibri Light" w:cs="Calibri Light" w:eastAsia="Calibri Light"/>
+          <w:color w:val="FF0000"/>
+          <w:spacing w:val="0"/>
+          <w:position w:val="0"/>
+          <w:sz w:val="22"/>
+          <w:shd w:fill="auto" w:val="clear"/>
+        </w:rPr>
+        <w:t xml:space="preserve">MEDIA_URL = '/media/'</w:t>
+      </w:r>
+    </w:p>
+    <w:p>
+      <w:pPr>
+        <w:tabs>
+          <w:tab w:val="left" w:pos="1128" w:leader="none"/>
+        </w:tabs>
+        <w:spacing w:before="0" w:after="0" w:line="259"/>
+        <w:ind w:right="0" w:left="0" w:firstLine="0"/>
+        <w:jc w:val="both"/>
+        <w:rPr>
+          <w:rFonts w:ascii="Calibri" w:hAnsi="Calibri" w:cs="Calibri" w:eastAsia="Calibri"/>
+          <w:color w:val="auto"/>
+          <w:spacing w:val="0"/>
+          <w:position w:val="0"/>
+          <w:sz w:val="22"/>
+          <w:shd w:fill="auto" w:val="clear"/>
+        </w:rPr>
+      </w:pPr>
+    </w:p>
+    <w:p>
+      <w:pPr>
+        <w:tabs>
+          <w:tab w:val="left" w:pos="1128" w:leader="none"/>
+        </w:tabs>
+        <w:spacing w:before="0" w:after="0" w:line="259"/>
+        <w:ind w:right="0" w:left="0" w:firstLine="0"/>
+        <w:jc w:val="both"/>
+        <w:rPr>
+          <w:rFonts w:ascii="Calibri" w:hAnsi="Calibri" w:cs="Calibri" w:eastAsia="Calibri"/>
+          <w:color w:val="auto"/>
+          <w:spacing w:val="0"/>
+          <w:position w:val="0"/>
+          <w:sz w:val="22"/>
+          <w:shd w:fill="auto" w:val="clear"/>
+        </w:rPr>
+      </w:pPr>
+    </w:p>
+    <w:p>
+      <w:pPr>
+        <w:tabs>
+          <w:tab w:val="left" w:pos="1128" w:leader="none"/>
+        </w:tabs>
+        <w:spacing w:before="0" w:after="0" w:line="259"/>
+        <w:ind w:right="0" w:left="0" w:firstLine="0"/>
+        <w:jc w:val="both"/>
+        <w:rPr>
+          <w:rFonts w:ascii="Calibri" w:hAnsi="Calibri" w:cs="Calibri" w:eastAsia="Calibri"/>
+          <w:color w:val="auto"/>
+          <w:spacing w:val="0"/>
+          <w:position w:val="0"/>
+          <w:sz w:val="22"/>
+          <w:shd w:fill="auto" w:val="clear"/>
+        </w:rPr>
+      </w:pPr>
+    </w:p>
+    <w:p>
+      <w:pPr>
+        <w:tabs>
+          <w:tab w:val="left" w:pos="1128" w:leader="none"/>
+        </w:tabs>
+        <w:spacing w:before="0" w:after="0" w:line="259"/>
+        <w:ind w:right="0" w:left="0" w:firstLine="0"/>
+        <w:jc w:val="both"/>
+        <w:rPr>
           <w:rFonts w:ascii="Calibri Light" w:hAnsi="Calibri Light" w:cs="Calibri Light" w:eastAsia="Calibri Light"/>
           <w:color w:val="FF0000"/>
           <w:spacing w:val="0"/>

</xml_diff>

<commit_message>
finalização da rotina de buscar
</commit_message>
<xml_diff>
--- a/ROTEIRO RESUMO PROJETO ALEXRECEITAS.docx
+++ b/ROTEIRO RESUMO PROJETO ALEXRECEITAS.docx
@@ -9230,18 +9230,7 @@
           <w:sz w:val="22"/>
           <w:shd w:fill="auto" w:val="clear"/>
         </w:rPr>
-        <w:t xml:space="preserve">59. Salvar o arquivo models.py e </w:t>
-      </w:r>
-      <w:r>
-        <w:rPr>
-          <w:rFonts w:ascii="Calibri" w:hAnsi="Calibri" w:cs="Calibri" w:eastAsia="Calibri"/>
-          <w:color w:val="auto"/>
-          <w:spacing w:val="0"/>
-          <w:position w:val="0"/>
-          <w:sz w:val="22"/>
-          <w:shd w:fill="auto" w:val="clear"/>
-        </w:rPr>
-        <w:t xml:space="preserve">no terminal digitar os comandos: "python manage.py makemigrations" e "python manage.py migrate";</w:t>
+        <w:t xml:space="preserve">59. Salvar o arquivo models.py e no terminal digitar os comandos: "python manage.py makemigrations" e "python manage.py migrate";</w:t>
       </w:r>
     </w:p>
     <w:p>
@@ -11236,6 +11225,2174 @@
         </w:rPr>
         <w:t xml:space="preserve">&lt;/div&gt;</w:t>
       </w:r>
+    </w:p>
+    <w:p>
+      <w:pPr>
+        <w:tabs>
+          <w:tab w:val="left" w:pos="1128" w:leader="none"/>
+        </w:tabs>
+        <w:spacing w:before="0" w:after="0" w:line="259"/>
+        <w:ind w:right="0" w:left="0" w:firstLine="0"/>
+        <w:jc w:val="both"/>
+        <w:rPr>
+          <w:rFonts w:ascii="Calibri" w:hAnsi="Calibri" w:cs="Calibri" w:eastAsia="Calibri"/>
+          <w:color w:val="auto"/>
+          <w:spacing w:val="0"/>
+          <w:position w:val="0"/>
+          <w:sz w:val="22"/>
+          <w:shd w:fill="auto" w:val="clear"/>
+        </w:rPr>
+      </w:pPr>
+    </w:p>
+    <w:p>
+      <w:pPr>
+        <w:tabs>
+          <w:tab w:val="left" w:pos="1128" w:leader="none"/>
+        </w:tabs>
+        <w:spacing w:before="0" w:after="0" w:line="259"/>
+        <w:ind w:right="0" w:left="0" w:firstLine="0"/>
+        <w:jc w:val="both"/>
+        <w:rPr>
+          <w:rFonts w:ascii="Calibri" w:hAnsi="Calibri" w:cs="Calibri" w:eastAsia="Calibri"/>
+          <w:color w:val="auto"/>
+          <w:spacing w:val="0"/>
+          <w:position w:val="0"/>
+          <w:sz w:val="22"/>
+          <w:shd w:fill="auto" w:val="clear"/>
+        </w:rPr>
+      </w:pPr>
+      <w:r>
+        <w:rPr>
+          <w:rFonts w:ascii="Calibri" w:hAnsi="Calibri" w:cs="Calibri" w:eastAsia="Calibri"/>
+          <w:color w:val="auto"/>
+          <w:spacing w:val="0"/>
+          <w:position w:val="0"/>
+          <w:sz w:val="22"/>
+          <w:shd w:fill="auto" w:val="clear"/>
+        </w:rPr>
+        <w:t xml:space="preserve">64. Agora vamos implementar um mecanismo de busca de receitas. Já temos o botão buscar que abre um campo de buscar, se digitarmos algo e clicar em buscar vai aparecer uma página de erro porque ainda não programamos essa função. Para a buscar funcionar começamos editando o arquivo urls.py do aplicativo receitas, acrescentando um novo path, conforme a linha destacada:</w:t>
+      </w:r>
+    </w:p>
+    <w:p>
+      <w:pPr>
+        <w:tabs>
+          <w:tab w:val="left" w:pos="1128" w:leader="none"/>
+        </w:tabs>
+        <w:spacing w:before="0" w:after="0" w:line="259"/>
+        <w:ind w:right="0" w:left="0" w:firstLine="0"/>
+        <w:jc w:val="both"/>
+        <w:rPr>
+          <w:rFonts w:ascii="Calibri" w:hAnsi="Calibri" w:cs="Calibri" w:eastAsia="Calibri"/>
+          <w:color w:val="auto"/>
+          <w:spacing w:val="0"/>
+          <w:position w:val="0"/>
+          <w:sz w:val="22"/>
+          <w:shd w:fill="auto" w:val="clear"/>
+        </w:rPr>
+      </w:pPr>
+    </w:p>
+    <w:p>
+      <w:pPr>
+        <w:tabs>
+          <w:tab w:val="left" w:pos="1128" w:leader="none"/>
+        </w:tabs>
+        <w:spacing w:before="0" w:after="0" w:line="259"/>
+        <w:ind w:right="0" w:left="0" w:firstLine="0"/>
+        <w:jc w:val="both"/>
+        <w:rPr>
+          <w:rFonts w:ascii="Calibri Light" w:hAnsi="Calibri Light" w:cs="Calibri Light" w:eastAsia="Calibri Light"/>
+          <w:color w:val="auto"/>
+          <w:spacing w:val="0"/>
+          <w:position w:val="0"/>
+          <w:sz w:val="22"/>
+          <w:shd w:fill="auto" w:val="clear"/>
+        </w:rPr>
+      </w:pPr>
+      <w:r>
+        <w:rPr>
+          <w:rFonts w:ascii="Calibri Light" w:hAnsi="Calibri Light" w:cs="Calibri Light" w:eastAsia="Calibri Light"/>
+          <w:color w:val="auto"/>
+          <w:spacing w:val="0"/>
+          <w:position w:val="0"/>
+          <w:sz w:val="22"/>
+          <w:shd w:fill="auto" w:val="clear"/>
+        </w:rPr>
+        <w:t xml:space="preserve">from django.urls import path</w:t>
+      </w:r>
+    </w:p>
+    <w:p>
+      <w:pPr>
+        <w:tabs>
+          <w:tab w:val="left" w:pos="1128" w:leader="none"/>
+        </w:tabs>
+        <w:spacing w:before="0" w:after="0" w:line="259"/>
+        <w:ind w:right="0" w:left="0" w:firstLine="0"/>
+        <w:jc w:val="both"/>
+        <w:rPr>
+          <w:rFonts w:ascii="Calibri Light" w:hAnsi="Calibri Light" w:cs="Calibri Light" w:eastAsia="Calibri Light"/>
+          <w:color w:val="auto"/>
+          <w:spacing w:val="0"/>
+          <w:position w:val="0"/>
+          <w:sz w:val="22"/>
+          <w:shd w:fill="auto" w:val="clear"/>
+        </w:rPr>
+      </w:pPr>
+      <w:r>
+        <w:rPr>
+          <w:rFonts w:ascii="Calibri Light" w:hAnsi="Calibri Light" w:cs="Calibri Light" w:eastAsia="Calibri Light"/>
+          <w:color w:val="auto"/>
+          <w:spacing w:val="0"/>
+          <w:position w:val="0"/>
+          <w:sz w:val="22"/>
+          <w:shd w:fill="auto" w:val="clear"/>
+        </w:rPr>
+        <w:t xml:space="preserve">from . import views</w:t>
+      </w:r>
+    </w:p>
+    <w:p>
+      <w:pPr>
+        <w:tabs>
+          <w:tab w:val="left" w:pos="1128" w:leader="none"/>
+        </w:tabs>
+        <w:spacing w:before="0" w:after="0" w:line="259"/>
+        <w:ind w:right="0" w:left="0" w:firstLine="0"/>
+        <w:jc w:val="both"/>
+        <w:rPr>
+          <w:rFonts w:ascii="Calibri Light" w:hAnsi="Calibri Light" w:cs="Calibri Light" w:eastAsia="Calibri Light"/>
+          <w:color w:val="auto"/>
+          <w:spacing w:val="0"/>
+          <w:position w:val="0"/>
+          <w:sz w:val="22"/>
+          <w:shd w:fill="auto" w:val="clear"/>
+        </w:rPr>
+      </w:pPr>
+    </w:p>
+    <w:p>
+      <w:pPr>
+        <w:tabs>
+          <w:tab w:val="left" w:pos="1128" w:leader="none"/>
+        </w:tabs>
+        <w:spacing w:before="0" w:after="0" w:line="259"/>
+        <w:ind w:right="0" w:left="0" w:firstLine="0"/>
+        <w:jc w:val="both"/>
+        <w:rPr>
+          <w:rFonts w:ascii="Calibri Light" w:hAnsi="Calibri Light" w:cs="Calibri Light" w:eastAsia="Calibri Light"/>
+          <w:color w:val="auto"/>
+          <w:spacing w:val="0"/>
+          <w:position w:val="0"/>
+          <w:sz w:val="22"/>
+          <w:shd w:fill="auto" w:val="clear"/>
+        </w:rPr>
+      </w:pPr>
+      <w:r>
+        <w:rPr>
+          <w:rFonts w:ascii="Calibri Light" w:hAnsi="Calibri Light" w:cs="Calibri Light" w:eastAsia="Calibri Light"/>
+          <w:color w:val="auto"/>
+          <w:spacing w:val="0"/>
+          <w:position w:val="0"/>
+          <w:sz w:val="22"/>
+          <w:shd w:fill="auto" w:val="clear"/>
+        </w:rPr>
+        <w:t xml:space="preserve">urlpatterns = [</w:t>
+      </w:r>
+    </w:p>
+    <w:p>
+      <w:pPr>
+        <w:tabs>
+          <w:tab w:val="left" w:pos="1128" w:leader="none"/>
+        </w:tabs>
+        <w:spacing w:before="0" w:after="0" w:line="259"/>
+        <w:ind w:right="0" w:left="0" w:firstLine="0"/>
+        <w:jc w:val="both"/>
+        <w:rPr>
+          <w:rFonts w:ascii="Calibri Light" w:hAnsi="Calibri Light" w:cs="Calibri Light" w:eastAsia="Calibri Light"/>
+          <w:color w:val="auto"/>
+          <w:spacing w:val="0"/>
+          <w:position w:val="0"/>
+          <w:sz w:val="22"/>
+          <w:shd w:fill="auto" w:val="clear"/>
+        </w:rPr>
+      </w:pPr>
+      <w:r>
+        <w:rPr>
+          <w:rFonts w:ascii="Calibri Light" w:hAnsi="Calibri Light" w:cs="Calibri Light" w:eastAsia="Calibri Light"/>
+          <w:color w:val="auto"/>
+          <w:spacing w:val="0"/>
+          <w:position w:val="0"/>
+          <w:sz w:val="22"/>
+          <w:shd w:fill="auto" w:val="clear"/>
+        </w:rPr>
+        <w:t xml:space="preserve">    path('', views.index, name='index'),</w:t>
+      </w:r>
+    </w:p>
+    <w:p>
+      <w:pPr>
+        <w:tabs>
+          <w:tab w:val="left" w:pos="1128" w:leader="none"/>
+        </w:tabs>
+        <w:spacing w:before="0" w:after="0" w:line="259"/>
+        <w:ind w:right="0" w:left="0" w:firstLine="0"/>
+        <w:jc w:val="both"/>
+        <w:rPr>
+          <w:rFonts w:ascii="Calibri Light" w:hAnsi="Calibri Light" w:cs="Calibri Light" w:eastAsia="Calibri Light"/>
+          <w:color w:val="auto"/>
+          <w:spacing w:val="0"/>
+          <w:position w:val="0"/>
+          <w:sz w:val="22"/>
+          <w:shd w:fill="auto" w:val="clear"/>
+        </w:rPr>
+      </w:pPr>
+      <w:r>
+        <w:rPr>
+          <w:rFonts w:ascii="Calibri Light" w:hAnsi="Calibri Light" w:cs="Calibri Light" w:eastAsia="Calibri Light"/>
+          <w:color w:val="auto"/>
+          <w:spacing w:val="0"/>
+          <w:position w:val="0"/>
+          <w:sz w:val="22"/>
+          <w:shd w:fill="auto" w:val="clear"/>
+        </w:rPr>
+        <w:t xml:space="preserve">    path('&lt;int:receita_id&gt;', views.receita, name='receita'),</w:t>
+      </w:r>
+    </w:p>
+    <w:p>
+      <w:pPr>
+        <w:tabs>
+          <w:tab w:val="left" w:pos="1128" w:leader="none"/>
+        </w:tabs>
+        <w:spacing w:before="0" w:after="0" w:line="259"/>
+        <w:ind w:right="0" w:left="0" w:firstLine="0"/>
+        <w:jc w:val="both"/>
+        <w:rPr>
+          <w:rFonts w:ascii="Calibri Light" w:hAnsi="Calibri Light" w:cs="Calibri Light" w:eastAsia="Calibri Light"/>
+          <w:color w:val="auto"/>
+          <w:spacing w:val="0"/>
+          <w:position w:val="0"/>
+          <w:sz w:val="22"/>
+          <w:shd w:fill="auto" w:val="clear"/>
+        </w:rPr>
+      </w:pPr>
+      <w:r>
+        <w:rPr>
+          <w:rFonts w:ascii="Calibri Light" w:hAnsi="Calibri Light" w:cs="Calibri Light" w:eastAsia="Calibri Light"/>
+          <w:color w:val="auto"/>
+          <w:spacing w:val="0"/>
+          <w:position w:val="0"/>
+          <w:sz w:val="22"/>
+          <w:shd w:fill="auto" w:val="clear"/>
+        </w:rPr>
+        <w:t xml:space="preserve">    </w:t>
+      </w:r>
+      <w:r>
+        <w:rPr>
+          <w:rFonts w:ascii="Calibri Light" w:hAnsi="Calibri Light" w:cs="Calibri Light" w:eastAsia="Calibri Light"/>
+          <w:color w:val="FF0000"/>
+          <w:spacing w:val="0"/>
+          <w:position w:val="0"/>
+          <w:sz w:val="22"/>
+          <w:shd w:fill="auto" w:val="clear"/>
+        </w:rPr>
+        <w:t xml:space="preserve">path('buscar', views.buscar, name='buscar')</w:t>
+      </w:r>
+    </w:p>
+    <w:p>
+      <w:pPr>
+        <w:tabs>
+          <w:tab w:val="left" w:pos="1128" w:leader="none"/>
+        </w:tabs>
+        <w:spacing w:before="0" w:after="0" w:line="259"/>
+        <w:ind w:right="0" w:left="0" w:firstLine="0"/>
+        <w:jc w:val="both"/>
+        <w:rPr>
+          <w:rFonts w:ascii="Calibri Light" w:hAnsi="Calibri Light" w:cs="Calibri Light" w:eastAsia="Calibri Light"/>
+          <w:color w:val="auto"/>
+          <w:spacing w:val="0"/>
+          <w:position w:val="0"/>
+          <w:sz w:val="22"/>
+          <w:shd w:fill="auto" w:val="clear"/>
+        </w:rPr>
+      </w:pPr>
+      <w:r>
+        <w:rPr>
+          <w:rFonts w:ascii="Calibri Light" w:hAnsi="Calibri Light" w:cs="Calibri Light" w:eastAsia="Calibri Light"/>
+          <w:color w:val="auto"/>
+          <w:spacing w:val="0"/>
+          <w:position w:val="0"/>
+          <w:sz w:val="22"/>
+          <w:shd w:fill="auto" w:val="clear"/>
+        </w:rPr>
+        <w:t xml:space="preserve">]</w:t>
+      </w:r>
+    </w:p>
+    <w:p>
+      <w:pPr>
+        <w:tabs>
+          <w:tab w:val="left" w:pos="1128" w:leader="none"/>
+        </w:tabs>
+        <w:spacing w:before="0" w:after="0" w:line="259"/>
+        <w:ind w:right="0" w:left="0" w:firstLine="0"/>
+        <w:jc w:val="both"/>
+        <w:rPr>
+          <w:rFonts w:ascii="Calibri" w:hAnsi="Calibri" w:cs="Calibri" w:eastAsia="Calibri"/>
+          <w:color w:val="auto"/>
+          <w:spacing w:val="0"/>
+          <w:position w:val="0"/>
+          <w:sz w:val="22"/>
+          <w:shd w:fill="auto" w:val="clear"/>
+        </w:rPr>
+      </w:pPr>
+    </w:p>
+    <w:p>
+      <w:pPr>
+        <w:tabs>
+          <w:tab w:val="left" w:pos="1128" w:leader="none"/>
+        </w:tabs>
+        <w:spacing w:before="0" w:after="0" w:line="259"/>
+        <w:ind w:right="0" w:left="0" w:firstLine="0"/>
+        <w:jc w:val="both"/>
+        <w:rPr>
+          <w:rFonts w:ascii="Calibri" w:hAnsi="Calibri" w:cs="Calibri" w:eastAsia="Calibri"/>
+          <w:color w:val="auto"/>
+          <w:spacing w:val="0"/>
+          <w:position w:val="0"/>
+          <w:sz w:val="22"/>
+          <w:shd w:fill="auto" w:val="clear"/>
+        </w:rPr>
+      </w:pPr>
+      <w:r>
+        <w:rPr>
+          <w:rFonts w:ascii="Calibri" w:hAnsi="Calibri" w:cs="Calibri" w:eastAsia="Calibri"/>
+          <w:color w:val="auto"/>
+          <w:spacing w:val="0"/>
+          <w:position w:val="0"/>
+          <w:sz w:val="22"/>
+          <w:shd w:fill="auto" w:val="clear"/>
+        </w:rPr>
+        <w:t xml:space="preserve">Dessa forma podemos chamar essa url apenas pelo nome 'buscar'</w:t>
+      </w:r>
+    </w:p>
+    <w:p>
+      <w:pPr>
+        <w:tabs>
+          <w:tab w:val="left" w:pos="1128" w:leader="none"/>
+        </w:tabs>
+        <w:spacing w:before="0" w:after="0" w:line="259"/>
+        <w:ind w:right="0" w:left="0" w:firstLine="0"/>
+        <w:jc w:val="both"/>
+        <w:rPr>
+          <w:rFonts w:ascii="Calibri" w:hAnsi="Calibri" w:cs="Calibri" w:eastAsia="Calibri"/>
+          <w:color w:val="auto"/>
+          <w:spacing w:val="0"/>
+          <w:position w:val="0"/>
+          <w:sz w:val="22"/>
+          <w:shd w:fill="auto" w:val="clear"/>
+        </w:rPr>
+      </w:pPr>
+    </w:p>
+    <w:p>
+      <w:pPr>
+        <w:tabs>
+          <w:tab w:val="left" w:pos="1128" w:leader="none"/>
+        </w:tabs>
+        <w:spacing w:before="0" w:after="0" w:line="259"/>
+        <w:ind w:right="0" w:left="0" w:firstLine="0"/>
+        <w:jc w:val="both"/>
+        <w:rPr>
+          <w:rFonts w:ascii="Calibri" w:hAnsi="Calibri" w:cs="Calibri" w:eastAsia="Calibri"/>
+          <w:color w:val="auto"/>
+          <w:spacing w:val="0"/>
+          <w:position w:val="0"/>
+          <w:sz w:val="22"/>
+          <w:shd w:fill="auto" w:val="clear"/>
+        </w:rPr>
+      </w:pPr>
+      <w:r>
+        <w:rPr>
+          <w:rFonts w:ascii="Calibri" w:hAnsi="Calibri" w:cs="Calibri" w:eastAsia="Calibri"/>
+          <w:color w:val="auto"/>
+          <w:spacing w:val="0"/>
+          <w:position w:val="0"/>
+          <w:sz w:val="22"/>
+          <w:shd w:fill="auto" w:val="clear"/>
+        </w:rPr>
+        <w:t xml:space="preserve">65. No arquivo views.py da mesma pasta, criamos a def 'buscar' para renderizar o template buscar.html:</w:t>
+      </w:r>
+    </w:p>
+    <w:p>
+      <w:pPr>
+        <w:tabs>
+          <w:tab w:val="left" w:pos="1128" w:leader="none"/>
+        </w:tabs>
+        <w:spacing w:before="0" w:after="0" w:line="259"/>
+        <w:ind w:right="0" w:left="0" w:firstLine="0"/>
+        <w:jc w:val="both"/>
+        <w:rPr>
+          <w:rFonts w:ascii="Calibri" w:hAnsi="Calibri" w:cs="Calibri" w:eastAsia="Calibri"/>
+          <w:color w:val="auto"/>
+          <w:spacing w:val="0"/>
+          <w:position w:val="0"/>
+          <w:sz w:val="22"/>
+          <w:shd w:fill="auto" w:val="clear"/>
+        </w:rPr>
+      </w:pPr>
+    </w:p>
+    <w:p>
+      <w:pPr>
+        <w:tabs>
+          <w:tab w:val="left" w:pos="1128" w:leader="none"/>
+        </w:tabs>
+        <w:spacing w:before="0" w:after="0" w:line="259"/>
+        <w:ind w:right="0" w:left="0" w:firstLine="0"/>
+        <w:jc w:val="both"/>
+        <w:rPr>
+          <w:rFonts w:ascii="Calibri Light" w:hAnsi="Calibri Light" w:cs="Calibri Light" w:eastAsia="Calibri Light"/>
+          <w:color w:val="auto"/>
+          <w:spacing w:val="0"/>
+          <w:position w:val="0"/>
+          <w:sz w:val="22"/>
+          <w:shd w:fill="auto" w:val="clear"/>
+        </w:rPr>
+      </w:pPr>
+      <w:r>
+        <w:rPr>
+          <w:rFonts w:ascii="Calibri Light" w:hAnsi="Calibri Light" w:cs="Calibri Light" w:eastAsia="Calibri Light"/>
+          <w:color w:val="auto"/>
+          <w:spacing w:val="0"/>
+          <w:position w:val="0"/>
+          <w:sz w:val="22"/>
+          <w:shd w:fill="auto" w:val="clear"/>
+        </w:rPr>
+        <w:t xml:space="preserve">def buscar(request):</w:t>
+      </w:r>
+    </w:p>
+    <w:p>
+      <w:pPr>
+        <w:tabs>
+          <w:tab w:val="left" w:pos="1128" w:leader="none"/>
+        </w:tabs>
+        <w:spacing w:before="0" w:after="0" w:line="259"/>
+        <w:ind w:right="0" w:left="0" w:firstLine="0"/>
+        <w:jc w:val="both"/>
+        <w:rPr>
+          <w:rFonts w:ascii="Calibri Light" w:hAnsi="Calibri Light" w:cs="Calibri Light" w:eastAsia="Calibri Light"/>
+          <w:color w:val="auto"/>
+          <w:spacing w:val="0"/>
+          <w:position w:val="0"/>
+          <w:sz w:val="22"/>
+          <w:shd w:fill="auto" w:val="clear"/>
+        </w:rPr>
+      </w:pPr>
+      <w:r>
+        <w:rPr>
+          <w:rFonts w:ascii="Calibri Light" w:hAnsi="Calibri Light" w:cs="Calibri Light" w:eastAsia="Calibri Light"/>
+          <w:color w:val="auto"/>
+          <w:spacing w:val="0"/>
+          <w:position w:val="0"/>
+          <w:sz w:val="22"/>
+          <w:shd w:fill="auto" w:val="clear"/>
+        </w:rPr>
+        <w:t xml:space="preserve">    return render(request, 'buscar.html')</w:t>
+      </w:r>
+    </w:p>
+    <w:p>
+      <w:pPr>
+        <w:tabs>
+          <w:tab w:val="left" w:pos="1128" w:leader="none"/>
+        </w:tabs>
+        <w:spacing w:before="0" w:after="0" w:line="259"/>
+        <w:ind w:right="0" w:left="0" w:firstLine="0"/>
+        <w:jc w:val="both"/>
+        <w:rPr>
+          <w:rFonts w:ascii="Calibri" w:hAnsi="Calibri" w:cs="Calibri" w:eastAsia="Calibri"/>
+          <w:color w:val="auto"/>
+          <w:spacing w:val="0"/>
+          <w:position w:val="0"/>
+          <w:sz w:val="22"/>
+          <w:shd w:fill="auto" w:val="clear"/>
+        </w:rPr>
+      </w:pPr>
+    </w:p>
+    <w:p>
+      <w:pPr>
+        <w:tabs>
+          <w:tab w:val="left" w:pos="1128" w:leader="none"/>
+        </w:tabs>
+        <w:spacing w:before="0" w:after="0" w:line="259"/>
+        <w:ind w:right="0" w:left="0" w:firstLine="0"/>
+        <w:jc w:val="both"/>
+        <w:rPr>
+          <w:rFonts w:ascii="Calibri" w:hAnsi="Calibri" w:cs="Calibri" w:eastAsia="Calibri"/>
+          <w:color w:val="auto"/>
+          <w:spacing w:val="0"/>
+          <w:position w:val="0"/>
+          <w:sz w:val="22"/>
+          <w:shd w:fill="auto" w:val="clear"/>
+        </w:rPr>
+      </w:pPr>
+      <w:r>
+        <w:rPr>
+          <w:rFonts w:ascii="Calibri" w:hAnsi="Calibri" w:cs="Calibri" w:eastAsia="Calibri"/>
+          <w:color w:val="auto"/>
+          <w:spacing w:val="0"/>
+          <w:position w:val="0"/>
+          <w:sz w:val="22"/>
+          <w:shd w:fill="auto" w:val="clear"/>
+        </w:rPr>
+        <w:t xml:space="preserve">66. Dentro da pasta templates criamos um nome arquivo com nome buscar.html, dentro dele copia e colamos todo o conteúdo do arquivo index.html;</w:t>
+      </w:r>
+    </w:p>
+    <w:p>
+      <w:pPr>
+        <w:tabs>
+          <w:tab w:val="left" w:pos="1128" w:leader="none"/>
+        </w:tabs>
+        <w:spacing w:before="0" w:after="0" w:line="259"/>
+        <w:ind w:right="0" w:left="0" w:firstLine="0"/>
+        <w:jc w:val="both"/>
+        <w:rPr>
+          <w:rFonts w:ascii="Calibri" w:hAnsi="Calibri" w:cs="Calibri" w:eastAsia="Calibri"/>
+          <w:color w:val="auto"/>
+          <w:spacing w:val="0"/>
+          <w:position w:val="0"/>
+          <w:sz w:val="22"/>
+          <w:shd w:fill="auto" w:val="clear"/>
+        </w:rPr>
+      </w:pPr>
+    </w:p>
+    <w:p>
+      <w:pPr>
+        <w:tabs>
+          <w:tab w:val="left" w:pos="1128" w:leader="none"/>
+        </w:tabs>
+        <w:spacing w:before="0" w:after="0" w:line="259"/>
+        <w:ind w:right="0" w:left="0" w:firstLine="0"/>
+        <w:jc w:val="both"/>
+        <w:rPr>
+          <w:rFonts w:ascii="Calibri" w:hAnsi="Calibri" w:cs="Calibri" w:eastAsia="Calibri"/>
+          <w:color w:val="auto"/>
+          <w:spacing w:val="0"/>
+          <w:position w:val="0"/>
+          <w:sz w:val="22"/>
+          <w:shd w:fill="auto" w:val="clear"/>
+        </w:rPr>
+      </w:pPr>
+      <w:r>
+        <w:rPr>
+          <w:rFonts w:ascii="Calibri" w:hAnsi="Calibri" w:cs="Calibri" w:eastAsia="Calibri"/>
+          <w:color w:val="auto"/>
+          <w:spacing w:val="0"/>
+          <w:position w:val="0"/>
+          <w:sz w:val="22"/>
+          <w:shd w:fill="auto" w:val="clear"/>
+        </w:rPr>
+        <w:t xml:space="preserve">67.  No arquivo index.html precisamos fazer as seguintes alterações:</w:t>
+      </w:r>
+    </w:p>
+    <w:p>
+      <w:pPr>
+        <w:tabs>
+          <w:tab w:val="left" w:pos="1128" w:leader="none"/>
+        </w:tabs>
+        <w:spacing w:before="0" w:after="0" w:line="259"/>
+        <w:ind w:right="0" w:left="0" w:firstLine="0"/>
+        <w:jc w:val="both"/>
+        <w:rPr>
+          <w:rFonts w:ascii="Calibri" w:hAnsi="Calibri" w:cs="Calibri" w:eastAsia="Calibri"/>
+          <w:color w:val="auto"/>
+          <w:spacing w:val="0"/>
+          <w:position w:val="0"/>
+          <w:sz w:val="22"/>
+          <w:shd w:fill="auto" w:val="clear"/>
+        </w:rPr>
+      </w:pPr>
+    </w:p>
+    <w:p>
+      <w:pPr>
+        <w:tabs>
+          <w:tab w:val="left" w:pos="1128" w:leader="none"/>
+        </w:tabs>
+        <w:spacing w:before="0" w:after="0" w:line="259"/>
+        <w:ind w:right="0" w:left="0" w:firstLine="0"/>
+        <w:jc w:val="both"/>
+        <w:rPr>
+          <w:rFonts w:ascii="Calibri Light" w:hAnsi="Calibri Light" w:cs="Calibri Light" w:eastAsia="Calibri Light"/>
+          <w:color w:val="auto"/>
+          <w:spacing w:val="0"/>
+          <w:position w:val="0"/>
+          <w:sz w:val="22"/>
+          <w:shd w:fill="auto" w:val="clear"/>
+        </w:rPr>
+      </w:pPr>
+      <w:r>
+        <w:rPr>
+          <w:rFonts w:ascii="Calibri Light" w:hAnsi="Calibri Light" w:cs="Calibri Light" w:eastAsia="Calibri Light"/>
+          <w:color w:val="auto"/>
+          <w:spacing w:val="0"/>
+          <w:position w:val="0"/>
+          <w:sz w:val="22"/>
+          <w:shd w:fill="auto" w:val="clear"/>
+        </w:rPr>
+        <w:t xml:space="preserve">&lt;!-- Search Wrapper --&gt;</w:t>
+      </w:r>
+    </w:p>
+    <w:p>
+      <w:pPr>
+        <w:tabs>
+          <w:tab w:val="left" w:pos="1128" w:leader="none"/>
+        </w:tabs>
+        <w:spacing w:before="0" w:after="0" w:line="259"/>
+        <w:ind w:right="0" w:left="0" w:firstLine="0"/>
+        <w:jc w:val="both"/>
+        <w:rPr>
+          <w:rFonts w:ascii="Calibri Light" w:hAnsi="Calibri Light" w:cs="Calibri Light" w:eastAsia="Calibri Light"/>
+          <w:color w:val="auto"/>
+          <w:spacing w:val="0"/>
+          <w:position w:val="0"/>
+          <w:sz w:val="22"/>
+          <w:shd w:fill="auto" w:val="clear"/>
+        </w:rPr>
+      </w:pPr>
+      <w:r>
+        <w:rPr>
+          <w:rFonts w:ascii="Calibri Light" w:hAnsi="Calibri Light" w:cs="Calibri Light" w:eastAsia="Calibri Light"/>
+          <w:color w:val="auto"/>
+          <w:spacing w:val="0"/>
+          <w:position w:val="0"/>
+          <w:sz w:val="22"/>
+          <w:shd w:fill="auto" w:val="clear"/>
+        </w:rPr>
+        <w:t xml:space="preserve">&lt;div class="search-wrapper"&gt;</w:t>
+      </w:r>
+    </w:p>
+    <w:p>
+      <w:pPr>
+        <w:tabs>
+          <w:tab w:val="left" w:pos="1128" w:leader="none"/>
+        </w:tabs>
+        <w:spacing w:before="0" w:after="0" w:line="259"/>
+        <w:ind w:right="0" w:left="0" w:firstLine="0"/>
+        <w:jc w:val="both"/>
+        <w:rPr>
+          <w:rFonts w:ascii="Calibri Light" w:hAnsi="Calibri Light" w:cs="Calibri Light" w:eastAsia="Calibri Light"/>
+          <w:color w:val="auto"/>
+          <w:spacing w:val="0"/>
+          <w:position w:val="0"/>
+          <w:sz w:val="22"/>
+          <w:shd w:fill="auto" w:val="clear"/>
+        </w:rPr>
+      </w:pPr>
+      <w:r>
+        <w:rPr>
+          <w:rFonts w:ascii="Calibri Light" w:hAnsi="Calibri Light" w:cs="Calibri Light" w:eastAsia="Calibri Light"/>
+          <w:color w:val="auto"/>
+          <w:spacing w:val="0"/>
+          <w:position w:val="0"/>
+          <w:sz w:val="22"/>
+          <w:shd w:fill="auto" w:val="clear"/>
+        </w:rPr>
+        <w:t xml:space="preserve">    &lt;!-- Close Btn --&gt;</w:t>
+      </w:r>
+    </w:p>
+    <w:p>
+      <w:pPr>
+        <w:tabs>
+          <w:tab w:val="left" w:pos="1128" w:leader="none"/>
+        </w:tabs>
+        <w:spacing w:before="0" w:after="0" w:line="259"/>
+        <w:ind w:right="0" w:left="0" w:firstLine="0"/>
+        <w:jc w:val="both"/>
+        <w:rPr>
+          <w:rFonts w:ascii="Calibri Light" w:hAnsi="Calibri Light" w:cs="Calibri Light" w:eastAsia="Calibri Light"/>
+          <w:color w:val="auto"/>
+          <w:spacing w:val="0"/>
+          <w:position w:val="0"/>
+          <w:sz w:val="22"/>
+          <w:shd w:fill="auto" w:val="clear"/>
+        </w:rPr>
+      </w:pPr>
+      <w:r>
+        <w:rPr>
+          <w:rFonts w:ascii="Calibri Light" w:hAnsi="Calibri Light" w:cs="Calibri Light" w:eastAsia="Calibri Light"/>
+          <w:color w:val="auto"/>
+          <w:spacing w:val="0"/>
+          <w:position w:val="0"/>
+          <w:sz w:val="22"/>
+          <w:shd w:fill="auto" w:val="clear"/>
+        </w:rPr>
+        <w:t xml:space="preserve">    &lt;div class="close-btn"&gt;&lt;i class= "fa fa-times" aria-hidden="true"&gt;&lt;/i&gt;&lt;/div&gt;</w:t>
+      </w:r>
+    </w:p>
+    <w:p>
+      <w:pPr>
+        <w:tabs>
+          <w:tab w:val="left" w:pos="1128" w:leader="none"/>
+        </w:tabs>
+        <w:spacing w:before="0" w:after="0" w:line="259"/>
+        <w:ind w:right="0" w:left="0" w:firstLine="0"/>
+        <w:jc w:val="both"/>
+        <w:rPr>
+          <w:rFonts w:ascii="Calibri Light" w:hAnsi="Calibri Light" w:cs="Calibri Light" w:eastAsia="Calibri Light"/>
+          <w:color w:val="auto"/>
+          <w:spacing w:val="0"/>
+          <w:position w:val="0"/>
+          <w:sz w:val="22"/>
+          <w:shd w:fill="auto" w:val="clear"/>
+        </w:rPr>
+      </w:pPr>
+    </w:p>
+    <w:p>
+      <w:pPr>
+        <w:tabs>
+          <w:tab w:val="left" w:pos="1128" w:leader="none"/>
+        </w:tabs>
+        <w:spacing w:before="0" w:after="0" w:line="259"/>
+        <w:ind w:right="0" w:left="0" w:firstLine="0"/>
+        <w:jc w:val="both"/>
+        <w:rPr>
+          <w:rFonts w:ascii="Calibri Light" w:hAnsi="Calibri Light" w:cs="Calibri Light" w:eastAsia="Calibri Light"/>
+          <w:color w:val="auto"/>
+          <w:spacing w:val="0"/>
+          <w:position w:val="0"/>
+          <w:sz w:val="22"/>
+          <w:shd w:fill="auto" w:val="clear"/>
+        </w:rPr>
+      </w:pPr>
+      <w:r>
+        <w:rPr>
+          <w:rFonts w:ascii="Calibri Light" w:hAnsi="Calibri Light" w:cs="Calibri Light" w:eastAsia="Calibri Light"/>
+          <w:color w:val="auto"/>
+          <w:spacing w:val="0"/>
+          <w:position w:val="0"/>
+          <w:sz w:val="22"/>
+          <w:shd w:fill="auto" w:val="clear"/>
+        </w:rPr>
+        <w:t xml:space="preserve">    &lt;div class "container"&gt;</w:t>
+      </w:r>
+    </w:p>
+    <w:p>
+      <w:pPr>
+        <w:tabs>
+          <w:tab w:val="left" w:pos="1128" w:leader="none"/>
+        </w:tabs>
+        <w:spacing w:before="0" w:after="0" w:line="259"/>
+        <w:ind w:right="0" w:left="0" w:firstLine="0"/>
+        <w:jc w:val="both"/>
+        <w:rPr>
+          <w:rFonts w:ascii="Calibri Light" w:hAnsi="Calibri Light" w:cs="Calibri Light" w:eastAsia="Calibri Light"/>
+          <w:color w:val="auto"/>
+          <w:spacing w:val="0"/>
+          <w:position w:val="0"/>
+          <w:sz w:val="22"/>
+          <w:shd w:fill="auto" w:val="clear"/>
+        </w:rPr>
+      </w:pPr>
+      <w:r>
+        <w:rPr>
+          <w:rFonts w:ascii="Calibri Light" w:hAnsi="Calibri Light" w:cs="Calibri Light" w:eastAsia="Calibri Light"/>
+          <w:color w:val="auto"/>
+          <w:spacing w:val="0"/>
+          <w:position w:val="0"/>
+          <w:sz w:val="22"/>
+          <w:shd w:fill="auto" w:val="clear"/>
+        </w:rPr>
+        <w:t xml:space="preserve">        &lt;div class="row"&gt;</w:t>
+      </w:r>
+    </w:p>
+    <w:p>
+      <w:pPr>
+        <w:tabs>
+          <w:tab w:val="left" w:pos="1128" w:leader="none"/>
+        </w:tabs>
+        <w:spacing w:before="0" w:after="0" w:line="259"/>
+        <w:ind w:right="0" w:left="0" w:firstLine="0"/>
+        <w:jc w:val="both"/>
+        <w:rPr>
+          <w:rFonts w:ascii="Calibri Light" w:hAnsi="Calibri Light" w:cs="Calibri Light" w:eastAsia="Calibri Light"/>
+          <w:color w:val="auto"/>
+          <w:spacing w:val="0"/>
+          <w:position w:val="0"/>
+          <w:sz w:val="22"/>
+          <w:shd w:fill="auto" w:val="clear"/>
+        </w:rPr>
+      </w:pPr>
+      <w:r>
+        <w:rPr>
+          <w:rFonts w:ascii="Calibri Light" w:hAnsi="Calibri Light" w:cs="Calibri Light" w:eastAsia="Calibri Light"/>
+          <w:color w:val="auto"/>
+          <w:spacing w:val="0"/>
+          <w:position w:val="0"/>
+          <w:sz w:val="22"/>
+          <w:shd w:fill="auto" w:val="clear"/>
+        </w:rPr>
+        <w:t xml:space="preserve">            &lt;div class="col-12"&gt;</w:t>
+      </w:r>
+    </w:p>
+    <w:p>
+      <w:pPr>
+        <w:tabs>
+          <w:tab w:val="left" w:pos="1128" w:leader="none"/>
+        </w:tabs>
+        <w:spacing w:before="0" w:after="0" w:line="259"/>
+        <w:ind w:right="0" w:left="0" w:firstLine="0"/>
+        <w:jc w:val="both"/>
+        <w:rPr>
+          <w:rFonts w:ascii="Calibri Light" w:hAnsi="Calibri Light" w:cs="Calibri Light" w:eastAsia="Calibri Light"/>
+          <w:color w:val="auto"/>
+          <w:spacing w:val="0"/>
+          <w:position w:val="0"/>
+          <w:sz w:val="22"/>
+          <w:shd w:fill="auto" w:val="clear"/>
+        </w:rPr>
+      </w:pPr>
+      <w:r>
+        <w:rPr>
+          <w:rFonts w:ascii="Calibri Light" w:hAnsi="Calibri Light" w:cs="Calibri Light" w:eastAsia="Calibri Light"/>
+          <w:color w:val="auto"/>
+          <w:spacing w:val="0"/>
+          <w:position w:val="0"/>
+          <w:sz w:val="22"/>
+          <w:shd w:fill="auto" w:val="clear"/>
+        </w:rPr>
+        <w:t xml:space="preserve">                &lt;form action="</w:t>
+      </w:r>
+      <w:r>
+        <w:rPr>
+          <w:rFonts w:ascii="Calibri Light" w:hAnsi="Calibri Light" w:cs="Calibri Light" w:eastAsia="Calibri Light"/>
+          <w:color w:val="FF0000"/>
+          <w:spacing w:val="0"/>
+          <w:position w:val="0"/>
+          <w:sz w:val="22"/>
+          <w:shd w:fill="auto" w:val="clear"/>
+        </w:rPr>
+        <w:t xml:space="preserve">{% url 'buscar' %}</w:t>
+      </w:r>
+      <w:r>
+        <w:rPr>
+          <w:rFonts w:ascii="Calibri Light" w:hAnsi="Calibri Light" w:cs="Calibri Light" w:eastAsia="Calibri Light"/>
+          <w:color w:val="auto"/>
+          <w:spacing w:val="0"/>
+          <w:position w:val="0"/>
+          <w:sz w:val="22"/>
+          <w:shd w:fill="auto" w:val="clear"/>
+        </w:rPr>
+        <w:t xml:space="preserve">"&gt;</w:t>
+      </w:r>
+    </w:p>
+    <w:p>
+      <w:pPr>
+        <w:tabs>
+          <w:tab w:val="left" w:pos="1128" w:leader="none"/>
+        </w:tabs>
+        <w:spacing w:before="0" w:after="0" w:line="259"/>
+        <w:ind w:right="0" w:left="0" w:firstLine="0"/>
+        <w:jc w:val="both"/>
+        <w:rPr>
+          <w:rFonts w:ascii="Calibri Light" w:hAnsi="Calibri Light" w:cs="Calibri Light" w:eastAsia="Calibri Light"/>
+          <w:color w:val="auto"/>
+          <w:spacing w:val="0"/>
+          <w:position w:val="0"/>
+          <w:sz w:val="22"/>
+          <w:shd w:fill="auto" w:val="clear"/>
+        </w:rPr>
+      </w:pPr>
+      <w:r>
+        <w:rPr>
+          <w:rFonts w:ascii="Calibri Light" w:hAnsi="Calibri Light" w:cs="Calibri Light" w:eastAsia="Calibri Light"/>
+          <w:color w:val="auto"/>
+          <w:spacing w:val="0"/>
+          <w:position w:val="0"/>
+          <w:sz w:val="22"/>
+          <w:shd w:fill="auto" w:val="clear"/>
+        </w:rPr>
+        <w:t xml:space="preserve">                    &lt;input type="text" name="</w:t>
+      </w:r>
+      <w:r>
+        <w:rPr>
+          <w:rFonts w:ascii="Calibri Light" w:hAnsi="Calibri Light" w:cs="Calibri Light" w:eastAsia="Calibri Light"/>
+          <w:color w:val="FF0000"/>
+          <w:spacing w:val="0"/>
+          <w:position w:val="0"/>
+          <w:sz w:val="22"/>
+          <w:shd w:fill="auto" w:val="clear"/>
+        </w:rPr>
+        <w:t xml:space="preserve">buscar</w:t>
+      </w:r>
+      <w:r>
+        <w:rPr>
+          <w:rFonts w:ascii="Calibri Light" w:hAnsi="Calibri Light" w:cs="Calibri Light" w:eastAsia="Calibri Light"/>
+          <w:color w:val="auto"/>
+          <w:spacing w:val="0"/>
+          <w:position w:val="0"/>
+          <w:sz w:val="22"/>
+          <w:shd w:fill="auto" w:val="clear"/>
+        </w:rPr>
+        <w:t xml:space="preserve">" placeholder="O que está procurando..."&gt;&lt;/input&gt;</w:t>
+      </w:r>
+    </w:p>
+    <w:p>
+      <w:pPr>
+        <w:tabs>
+          <w:tab w:val="left" w:pos="1128" w:leader="none"/>
+        </w:tabs>
+        <w:spacing w:before="0" w:after="0" w:line="259"/>
+        <w:ind w:right="0" w:left="0" w:firstLine="0"/>
+        <w:jc w:val="both"/>
+        <w:rPr>
+          <w:rFonts w:ascii="Calibri Light" w:hAnsi="Calibri Light" w:cs="Calibri Light" w:eastAsia="Calibri Light"/>
+          <w:color w:val="auto"/>
+          <w:spacing w:val="0"/>
+          <w:position w:val="0"/>
+          <w:sz w:val="22"/>
+          <w:shd w:fill="auto" w:val="clear"/>
+        </w:rPr>
+      </w:pPr>
+      <w:r>
+        <w:rPr>
+          <w:rFonts w:ascii="Calibri Light" w:hAnsi="Calibri Light" w:cs="Calibri Light" w:eastAsia="Calibri Light"/>
+          <w:color w:val="auto"/>
+          <w:spacing w:val="0"/>
+          <w:position w:val="0"/>
+          <w:sz w:val="22"/>
+          <w:shd w:fill="auto" w:val="clear"/>
+        </w:rPr>
+        <w:t xml:space="preserve">                    &lt;button type="submit"&gt;&lt;i class="fa fa-search" aria hidden="true"&gt;&lt;/i&gt;&lt;/button&gt;</w:t>
+      </w:r>
+    </w:p>
+    <w:p>
+      <w:pPr>
+        <w:tabs>
+          <w:tab w:val="left" w:pos="1128" w:leader="none"/>
+        </w:tabs>
+        <w:spacing w:before="0" w:after="0" w:line="259"/>
+        <w:ind w:right="0" w:left="0" w:firstLine="0"/>
+        <w:jc w:val="both"/>
+        <w:rPr>
+          <w:rFonts w:ascii="Calibri Light" w:hAnsi="Calibri Light" w:cs="Calibri Light" w:eastAsia="Calibri Light"/>
+          <w:color w:val="auto"/>
+          <w:spacing w:val="0"/>
+          <w:position w:val="0"/>
+          <w:sz w:val="22"/>
+          <w:shd w:fill="auto" w:val="clear"/>
+        </w:rPr>
+      </w:pPr>
+      <w:r>
+        <w:rPr>
+          <w:rFonts w:ascii="Calibri Light" w:hAnsi="Calibri Light" w:cs="Calibri Light" w:eastAsia="Calibri Light"/>
+          <w:color w:val="auto"/>
+          <w:spacing w:val="0"/>
+          <w:position w:val="0"/>
+          <w:sz w:val="22"/>
+          <w:shd w:fill="auto" w:val="clear"/>
+        </w:rPr>
+        <w:t xml:space="preserve">                &lt;/form&gt;</w:t>
+      </w:r>
+    </w:p>
+    <w:p>
+      <w:pPr>
+        <w:tabs>
+          <w:tab w:val="left" w:pos="1128" w:leader="none"/>
+        </w:tabs>
+        <w:spacing w:before="0" w:after="0" w:line="259"/>
+        <w:ind w:right="0" w:left="0" w:firstLine="0"/>
+        <w:jc w:val="both"/>
+        <w:rPr>
+          <w:rFonts w:ascii="Calibri Light" w:hAnsi="Calibri Light" w:cs="Calibri Light" w:eastAsia="Calibri Light"/>
+          <w:color w:val="auto"/>
+          <w:spacing w:val="0"/>
+          <w:position w:val="0"/>
+          <w:sz w:val="22"/>
+          <w:shd w:fill="auto" w:val="clear"/>
+        </w:rPr>
+      </w:pPr>
+      <w:r>
+        <w:rPr>
+          <w:rFonts w:ascii="Calibri Light" w:hAnsi="Calibri Light" w:cs="Calibri Light" w:eastAsia="Calibri Light"/>
+          <w:color w:val="auto"/>
+          <w:spacing w:val="0"/>
+          <w:position w:val="0"/>
+          <w:sz w:val="22"/>
+          <w:shd w:fill="auto" w:val="clear"/>
+        </w:rPr>
+        <w:t xml:space="preserve">            &lt;/div&gt;</w:t>
+      </w:r>
+    </w:p>
+    <w:p>
+      <w:pPr>
+        <w:tabs>
+          <w:tab w:val="left" w:pos="1128" w:leader="none"/>
+        </w:tabs>
+        <w:spacing w:before="0" w:after="0" w:line="259"/>
+        <w:ind w:right="0" w:left="0" w:firstLine="0"/>
+        <w:jc w:val="both"/>
+        <w:rPr>
+          <w:rFonts w:ascii="Calibri Light" w:hAnsi="Calibri Light" w:cs="Calibri Light" w:eastAsia="Calibri Light"/>
+          <w:color w:val="auto"/>
+          <w:spacing w:val="0"/>
+          <w:position w:val="0"/>
+          <w:sz w:val="22"/>
+          <w:shd w:fill="auto" w:val="clear"/>
+        </w:rPr>
+      </w:pPr>
+      <w:r>
+        <w:rPr>
+          <w:rFonts w:ascii="Calibri Light" w:hAnsi="Calibri Light" w:cs="Calibri Light" w:eastAsia="Calibri Light"/>
+          <w:color w:val="auto"/>
+          <w:spacing w:val="0"/>
+          <w:position w:val="0"/>
+          <w:sz w:val="22"/>
+          <w:shd w:fill="auto" w:val="clear"/>
+        </w:rPr>
+        <w:t xml:space="preserve">        &lt;/div&gt;</w:t>
+      </w:r>
+    </w:p>
+    <w:p>
+      <w:pPr>
+        <w:tabs>
+          <w:tab w:val="left" w:pos="1128" w:leader="none"/>
+        </w:tabs>
+        <w:spacing w:before="0" w:after="0" w:line="259"/>
+        <w:ind w:right="0" w:left="0" w:firstLine="0"/>
+        <w:jc w:val="both"/>
+        <w:rPr>
+          <w:rFonts w:ascii="Calibri Light" w:hAnsi="Calibri Light" w:cs="Calibri Light" w:eastAsia="Calibri Light"/>
+          <w:color w:val="auto"/>
+          <w:spacing w:val="0"/>
+          <w:position w:val="0"/>
+          <w:sz w:val="22"/>
+          <w:shd w:fill="auto" w:val="clear"/>
+        </w:rPr>
+      </w:pPr>
+      <w:r>
+        <w:rPr>
+          <w:rFonts w:ascii="Calibri Light" w:hAnsi="Calibri Light" w:cs="Calibri Light" w:eastAsia="Calibri Light"/>
+          <w:color w:val="auto"/>
+          <w:spacing w:val="0"/>
+          <w:position w:val="0"/>
+          <w:sz w:val="22"/>
+          <w:shd w:fill="auto" w:val="clear"/>
+        </w:rPr>
+        <w:t xml:space="preserve">    &lt;/div&gt;</w:t>
+      </w:r>
+    </w:p>
+    <w:p>
+      <w:pPr>
+        <w:tabs>
+          <w:tab w:val="left" w:pos="1128" w:leader="none"/>
+        </w:tabs>
+        <w:spacing w:before="0" w:after="0" w:line="259"/>
+        <w:ind w:right="0" w:left="0" w:firstLine="0"/>
+        <w:jc w:val="both"/>
+        <w:rPr>
+          <w:rFonts w:ascii="Calibri Light" w:hAnsi="Calibri Light" w:cs="Calibri Light" w:eastAsia="Calibri Light"/>
+          <w:color w:val="auto"/>
+          <w:spacing w:val="0"/>
+          <w:position w:val="0"/>
+          <w:sz w:val="22"/>
+          <w:shd w:fill="auto" w:val="clear"/>
+        </w:rPr>
+      </w:pPr>
+      <w:r>
+        <w:rPr>
+          <w:rFonts w:ascii="Calibri Light" w:hAnsi="Calibri Light" w:cs="Calibri Light" w:eastAsia="Calibri Light"/>
+          <w:color w:val="auto"/>
+          <w:spacing w:val="0"/>
+          <w:position w:val="0"/>
+          <w:sz w:val="22"/>
+          <w:shd w:fill="auto" w:val="clear"/>
+        </w:rPr>
+        <w:t xml:space="preserve">&lt;/div&gt;</w:t>
+      </w:r>
+    </w:p>
+    <w:p>
+      <w:pPr>
+        <w:tabs>
+          <w:tab w:val="left" w:pos="1128" w:leader="none"/>
+        </w:tabs>
+        <w:spacing w:before="0" w:after="0" w:line="259"/>
+        <w:ind w:right="0" w:left="0" w:firstLine="0"/>
+        <w:jc w:val="both"/>
+        <w:rPr>
+          <w:rFonts w:ascii="Calibri" w:hAnsi="Calibri" w:cs="Calibri" w:eastAsia="Calibri"/>
+          <w:color w:val="auto"/>
+          <w:spacing w:val="0"/>
+          <w:position w:val="0"/>
+          <w:sz w:val="22"/>
+          <w:shd w:fill="auto" w:val="clear"/>
+        </w:rPr>
+      </w:pPr>
+    </w:p>
+    <w:p>
+      <w:pPr>
+        <w:tabs>
+          <w:tab w:val="left" w:pos="1128" w:leader="none"/>
+        </w:tabs>
+        <w:spacing w:before="0" w:after="0" w:line="259"/>
+        <w:ind w:right="0" w:left="0" w:firstLine="0"/>
+        <w:jc w:val="both"/>
+        <w:rPr>
+          <w:rFonts w:ascii="Calibri" w:hAnsi="Calibri" w:cs="Calibri" w:eastAsia="Calibri"/>
+          <w:color w:val="auto"/>
+          <w:spacing w:val="0"/>
+          <w:position w:val="0"/>
+          <w:sz w:val="22"/>
+          <w:shd w:fill="auto" w:val="clear"/>
+        </w:rPr>
+      </w:pPr>
+      <w:r>
+        <w:rPr>
+          <w:rFonts w:ascii="Calibri" w:hAnsi="Calibri" w:cs="Calibri" w:eastAsia="Calibri"/>
+          <w:color w:val="auto"/>
+          <w:spacing w:val="0"/>
+          <w:position w:val="0"/>
+          <w:sz w:val="22"/>
+          <w:shd w:fill="auto" w:val="clear"/>
+        </w:rPr>
+        <w:t xml:space="preserve">68. No arquivo buscar.html devemos procurar o segundo ELSE, em seguida colar o a linha a seguir abaixo do ELSE:</w:t>
+      </w:r>
+    </w:p>
+    <w:p>
+      <w:pPr>
+        <w:tabs>
+          <w:tab w:val="left" w:pos="1128" w:leader="none"/>
+        </w:tabs>
+        <w:spacing w:before="0" w:after="0" w:line="259"/>
+        <w:ind w:right="0" w:left="0" w:firstLine="0"/>
+        <w:jc w:val="both"/>
+        <w:rPr>
+          <w:rFonts w:ascii="Calibri" w:hAnsi="Calibri" w:cs="Calibri" w:eastAsia="Calibri"/>
+          <w:color w:val="auto"/>
+          <w:spacing w:val="0"/>
+          <w:position w:val="0"/>
+          <w:sz w:val="22"/>
+          <w:shd w:fill="auto" w:val="clear"/>
+        </w:rPr>
+      </w:pPr>
+    </w:p>
+    <w:p>
+      <w:pPr>
+        <w:tabs>
+          <w:tab w:val="left" w:pos="1128" w:leader="none"/>
+        </w:tabs>
+        <w:spacing w:before="0" w:after="0" w:line="259"/>
+        <w:ind w:right="0" w:left="0" w:firstLine="0"/>
+        <w:jc w:val="both"/>
+        <w:rPr>
+          <w:rFonts w:ascii="Calibri Light" w:hAnsi="Calibri Light" w:cs="Calibri Light" w:eastAsia="Calibri Light"/>
+          <w:color w:val="auto"/>
+          <w:spacing w:val="0"/>
+          <w:position w:val="0"/>
+          <w:sz w:val="22"/>
+          <w:shd w:fill="auto" w:val="clear"/>
+        </w:rPr>
+      </w:pPr>
+      <w:r>
+        <w:rPr>
+          <w:rFonts w:ascii="Calibri Light" w:hAnsi="Calibri Light" w:cs="Calibri Light" w:eastAsia="Calibri Light"/>
+          <w:color w:val="auto"/>
+          <w:spacing w:val="0"/>
+          <w:position w:val="0"/>
+          <w:sz w:val="22"/>
+          <w:shd w:fill="auto" w:val="clear"/>
+        </w:rPr>
+        <w:t xml:space="preserve"> &lt;p&gt;Receita não encontrada&lt;/p&gt;</w:t>
+      </w:r>
+    </w:p>
+    <w:p>
+      <w:pPr>
+        <w:tabs>
+          <w:tab w:val="left" w:pos="1128" w:leader="none"/>
+        </w:tabs>
+        <w:spacing w:before="0" w:after="0" w:line="259"/>
+        <w:ind w:right="0" w:left="0" w:firstLine="0"/>
+        <w:jc w:val="both"/>
+        <w:rPr>
+          <w:rFonts w:ascii="Calibri" w:hAnsi="Calibri" w:cs="Calibri" w:eastAsia="Calibri"/>
+          <w:color w:val="auto"/>
+          <w:spacing w:val="0"/>
+          <w:position w:val="0"/>
+          <w:sz w:val="22"/>
+          <w:shd w:fill="auto" w:val="clear"/>
+        </w:rPr>
+      </w:pPr>
+    </w:p>
+    <w:p>
+      <w:pPr>
+        <w:tabs>
+          <w:tab w:val="left" w:pos="1128" w:leader="none"/>
+        </w:tabs>
+        <w:spacing w:before="0" w:after="0" w:line="259"/>
+        <w:ind w:right="0" w:left="0" w:firstLine="0"/>
+        <w:jc w:val="both"/>
+        <w:rPr>
+          <w:rFonts w:ascii="Calibri" w:hAnsi="Calibri" w:cs="Calibri" w:eastAsia="Calibri"/>
+          <w:color w:val="auto"/>
+          <w:spacing w:val="0"/>
+          <w:position w:val="0"/>
+          <w:sz w:val="22"/>
+          <w:shd w:fill="auto" w:val="clear"/>
+        </w:rPr>
+      </w:pPr>
+      <w:r>
+        <w:rPr>
+          <w:rFonts w:ascii="Calibri" w:hAnsi="Calibri" w:cs="Calibri" w:eastAsia="Calibri"/>
+          <w:color w:val="auto"/>
+          <w:spacing w:val="0"/>
+          <w:position w:val="0"/>
+          <w:sz w:val="22"/>
+          <w:shd w:fill="auto" w:val="clear"/>
+        </w:rPr>
+        <w:t xml:space="preserve">69. Agora continuamos editamos o arquivo views.py conforme a seguir:</w:t>
+      </w:r>
+    </w:p>
+    <w:p>
+      <w:pPr>
+        <w:tabs>
+          <w:tab w:val="left" w:pos="1128" w:leader="none"/>
+        </w:tabs>
+        <w:spacing w:before="0" w:after="0" w:line="259"/>
+        <w:ind w:right="0" w:left="0" w:firstLine="0"/>
+        <w:jc w:val="both"/>
+        <w:rPr>
+          <w:rFonts w:ascii="Calibri" w:hAnsi="Calibri" w:cs="Calibri" w:eastAsia="Calibri"/>
+          <w:color w:val="auto"/>
+          <w:spacing w:val="0"/>
+          <w:position w:val="0"/>
+          <w:sz w:val="22"/>
+          <w:shd w:fill="auto" w:val="clear"/>
+        </w:rPr>
+      </w:pPr>
+    </w:p>
+    <w:p>
+      <w:pPr>
+        <w:tabs>
+          <w:tab w:val="left" w:pos="1128" w:leader="none"/>
+        </w:tabs>
+        <w:spacing w:before="0" w:after="0" w:line="259"/>
+        <w:ind w:right="0" w:left="0" w:firstLine="0"/>
+        <w:jc w:val="both"/>
+        <w:rPr>
+          <w:rFonts w:ascii="Calibri Light" w:hAnsi="Calibri Light" w:cs="Calibri Light" w:eastAsia="Calibri Light"/>
+          <w:color w:val="FF0000"/>
+          <w:spacing w:val="0"/>
+          <w:position w:val="0"/>
+          <w:sz w:val="22"/>
+          <w:shd w:fill="auto" w:val="clear"/>
+        </w:rPr>
+      </w:pPr>
+      <w:r>
+        <w:rPr>
+          <w:rFonts w:ascii="Calibri Light" w:hAnsi="Calibri Light" w:cs="Calibri Light" w:eastAsia="Calibri Light"/>
+          <w:color w:val="auto"/>
+          <w:spacing w:val="0"/>
+          <w:position w:val="0"/>
+          <w:sz w:val="22"/>
+          <w:shd w:fill="auto" w:val="clear"/>
+        </w:rPr>
+        <w:t xml:space="preserve">def buscar(request):</w:t>
+      </w:r>
+    </w:p>
+    <w:p>
+      <w:pPr>
+        <w:tabs>
+          <w:tab w:val="left" w:pos="1128" w:leader="none"/>
+        </w:tabs>
+        <w:spacing w:before="0" w:after="0" w:line="259"/>
+        <w:ind w:right="0" w:left="0" w:firstLine="0"/>
+        <w:jc w:val="both"/>
+        <w:rPr>
+          <w:rFonts w:ascii="Calibri Light" w:hAnsi="Calibri Light" w:cs="Calibri Light" w:eastAsia="Calibri Light"/>
+          <w:color w:val="FF0000"/>
+          <w:spacing w:val="0"/>
+          <w:position w:val="0"/>
+          <w:sz w:val="22"/>
+          <w:shd w:fill="auto" w:val="clear"/>
+        </w:rPr>
+      </w:pPr>
+      <w:r>
+        <w:rPr>
+          <w:rFonts w:ascii="Calibri Light" w:hAnsi="Calibri Light" w:cs="Calibri Light" w:eastAsia="Calibri Light"/>
+          <w:color w:val="FF0000"/>
+          <w:spacing w:val="0"/>
+          <w:position w:val="0"/>
+          <w:sz w:val="22"/>
+          <w:shd w:fill="auto" w:val="clear"/>
+        </w:rPr>
+        <w:t xml:space="preserve">    lista_receitas = Receita.objects.order_by('-date_receita').filter(publicada=True)</w:t>
+      </w:r>
+    </w:p>
+    <w:p>
+      <w:pPr>
+        <w:tabs>
+          <w:tab w:val="left" w:pos="1128" w:leader="none"/>
+        </w:tabs>
+        <w:spacing w:before="0" w:after="0" w:line="259"/>
+        <w:ind w:right="0" w:left="0" w:firstLine="0"/>
+        <w:jc w:val="both"/>
+        <w:rPr>
+          <w:rFonts w:ascii="Calibri Light" w:hAnsi="Calibri Light" w:cs="Calibri Light" w:eastAsia="Calibri Light"/>
+          <w:color w:val="FF0000"/>
+          <w:spacing w:val="0"/>
+          <w:position w:val="0"/>
+          <w:sz w:val="22"/>
+          <w:shd w:fill="auto" w:val="clear"/>
+        </w:rPr>
+      </w:pPr>
+    </w:p>
+    <w:p>
+      <w:pPr>
+        <w:tabs>
+          <w:tab w:val="left" w:pos="1128" w:leader="none"/>
+        </w:tabs>
+        <w:spacing w:before="0" w:after="0" w:line="259"/>
+        <w:ind w:right="0" w:left="0" w:firstLine="0"/>
+        <w:jc w:val="both"/>
+        <w:rPr>
+          <w:rFonts w:ascii="Calibri Light" w:hAnsi="Calibri Light" w:cs="Calibri Light" w:eastAsia="Calibri Light"/>
+          <w:color w:val="FF0000"/>
+          <w:spacing w:val="0"/>
+          <w:position w:val="0"/>
+          <w:sz w:val="22"/>
+          <w:shd w:fill="auto" w:val="clear"/>
+        </w:rPr>
+      </w:pPr>
+      <w:r>
+        <w:rPr>
+          <w:rFonts w:ascii="Calibri Light" w:hAnsi="Calibri Light" w:cs="Calibri Light" w:eastAsia="Calibri Light"/>
+          <w:color w:val="FF0000"/>
+          <w:spacing w:val="0"/>
+          <w:position w:val="0"/>
+          <w:sz w:val="22"/>
+          <w:shd w:fill="auto" w:val="clear"/>
+        </w:rPr>
+        <w:t xml:space="preserve">    if 'buscar' in request.GET:</w:t>
+      </w:r>
+    </w:p>
+    <w:p>
+      <w:pPr>
+        <w:tabs>
+          <w:tab w:val="left" w:pos="1128" w:leader="none"/>
+        </w:tabs>
+        <w:spacing w:before="0" w:after="0" w:line="259"/>
+        <w:ind w:right="0" w:left="0" w:firstLine="0"/>
+        <w:jc w:val="both"/>
+        <w:rPr>
+          <w:rFonts w:ascii="Calibri Light" w:hAnsi="Calibri Light" w:cs="Calibri Light" w:eastAsia="Calibri Light"/>
+          <w:color w:val="FF0000"/>
+          <w:spacing w:val="0"/>
+          <w:position w:val="0"/>
+          <w:sz w:val="22"/>
+          <w:shd w:fill="auto" w:val="clear"/>
+        </w:rPr>
+      </w:pPr>
+      <w:r>
+        <w:rPr>
+          <w:rFonts w:ascii="Calibri Light" w:hAnsi="Calibri Light" w:cs="Calibri Light" w:eastAsia="Calibri Light"/>
+          <w:color w:val="FF0000"/>
+          <w:spacing w:val="0"/>
+          <w:position w:val="0"/>
+          <w:sz w:val="22"/>
+          <w:shd w:fill="auto" w:val="clear"/>
+        </w:rPr>
+        <w:t xml:space="preserve">        nome_a_buscar = request.GET['buscar']</w:t>
+      </w:r>
+    </w:p>
+    <w:p>
+      <w:pPr>
+        <w:tabs>
+          <w:tab w:val="left" w:pos="1128" w:leader="none"/>
+        </w:tabs>
+        <w:spacing w:before="0" w:after="0" w:line="259"/>
+        <w:ind w:right="0" w:left="0" w:firstLine="0"/>
+        <w:jc w:val="both"/>
+        <w:rPr>
+          <w:rFonts w:ascii="Calibri Light" w:hAnsi="Calibri Light" w:cs="Calibri Light" w:eastAsia="Calibri Light"/>
+          <w:color w:val="FF0000"/>
+          <w:spacing w:val="0"/>
+          <w:position w:val="0"/>
+          <w:sz w:val="22"/>
+          <w:shd w:fill="auto" w:val="clear"/>
+        </w:rPr>
+      </w:pPr>
+      <w:r>
+        <w:rPr>
+          <w:rFonts w:ascii="Calibri Light" w:hAnsi="Calibri Light" w:cs="Calibri Light" w:eastAsia="Calibri Light"/>
+          <w:color w:val="FF0000"/>
+          <w:spacing w:val="0"/>
+          <w:position w:val="0"/>
+          <w:sz w:val="22"/>
+          <w:shd w:fill="auto" w:val="clear"/>
+        </w:rPr>
+        <w:t xml:space="preserve">        if nome_a_buscar:</w:t>
+      </w:r>
+    </w:p>
+    <w:p>
+      <w:pPr>
+        <w:tabs>
+          <w:tab w:val="left" w:pos="1128" w:leader="none"/>
+        </w:tabs>
+        <w:spacing w:before="0" w:after="0" w:line="259"/>
+        <w:ind w:right="0" w:left="0" w:firstLine="0"/>
+        <w:jc w:val="both"/>
+        <w:rPr>
+          <w:rFonts w:ascii="Calibri Light" w:hAnsi="Calibri Light" w:cs="Calibri Light" w:eastAsia="Calibri Light"/>
+          <w:color w:val="FF0000"/>
+          <w:spacing w:val="0"/>
+          <w:position w:val="0"/>
+          <w:sz w:val="22"/>
+          <w:shd w:fill="auto" w:val="clear"/>
+        </w:rPr>
+      </w:pPr>
+      <w:r>
+        <w:rPr>
+          <w:rFonts w:ascii="Calibri Light" w:hAnsi="Calibri Light" w:cs="Calibri Light" w:eastAsia="Calibri Light"/>
+          <w:color w:val="FF0000"/>
+          <w:spacing w:val="0"/>
+          <w:position w:val="0"/>
+          <w:sz w:val="22"/>
+          <w:shd w:fill="auto" w:val="clear"/>
+        </w:rPr>
+        <w:t xml:space="preserve">            lista_receitas = lista_receitas.filter(nome_receita__icontains=nome_a_buscar)</w:t>
+      </w:r>
+    </w:p>
+    <w:p>
+      <w:pPr>
+        <w:tabs>
+          <w:tab w:val="left" w:pos="1128" w:leader="none"/>
+        </w:tabs>
+        <w:spacing w:before="0" w:after="0" w:line="259"/>
+        <w:ind w:right="0" w:left="0" w:firstLine="0"/>
+        <w:jc w:val="both"/>
+        <w:rPr>
+          <w:rFonts w:ascii="Calibri Light" w:hAnsi="Calibri Light" w:cs="Calibri Light" w:eastAsia="Calibri Light"/>
+          <w:color w:val="FF0000"/>
+          <w:spacing w:val="0"/>
+          <w:position w:val="0"/>
+          <w:sz w:val="22"/>
+          <w:shd w:fill="auto" w:val="clear"/>
+        </w:rPr>
+      </w:pPr>
+    </w:p>
+    <w:p>
+      <w:pPr>
+        <w:tabs>
+          <w:tab w:val="left" w:pos="1128" w:leader="none"/>
+        </w:tabs>
+        <w:spacing w:before="0" w:after="0" w:line="259"/>
+        <w:ind w:right="0" w:left="0" w:firstLine="0"/>
+        <w:jc w:val="both"/>
+        <w:rPr>
+          <w:rFonts w:ascii="Calibri Light" w:hAnsi="Calibri Light" w:cs="Calibri Light" w:eastAsia="Calibri Light"/>
+          <w:color w:val="FF0000"/>
+          <w:spacing w:val="0"/>
+          <w:position w:val="0"/>
+          <w:sz w:val="22"/>
+          <w:shd w:fill="auto" w:val="clear"/>
+        </w:rPr>
+      </w:pPr>
+      <w:r>
+        <w:rPr>
+          <w:rFonts w:ascii="Calibri Light" w:hAnsi="Calibri Light" w:cs="Calibri Light" w:eastAsia="Calibri Light"/>
+          <w:color w:val="FF0000"/>
+          <w:spacing w:val="0"/>
+          <w:position w:val="0"/>
+          <w:sz w:val="22"/>
+          <w:shd w:fill="auto" w:val="clear"/>
+        </w:rPr>
+        <w:t xml:space="preserve">    dados = {</w:t>
+      </w:r>
+    </w:p>
+    <w:p>
+      <w:pPr>
+        <w:tabs>
+          <w:tab w:val="left" w:pos="1128" w:leader="none"/>
+        </w:tabs>
+        <w:spacing w:before="0" w:after="0" w:line="259"/>
+        <w:ind w:right="0" w:left="0" w:firstLine="0"/>
+        <w:jc w:val="both"/>
+        <w:rPr>
+          <w:rFonts w:ascii="Calibri Light" w:hAnsi="Calibri Light" w:cs="Calibri Light" w:eastAsia="Calibri Light"/>
+          <w:color w:val="FF0000"/>
+          <w:spacing w:val="0"/>
+          <w:position w:val="0"/>
+          <w:sz w:val="22"/>
+          <w:shd w:fill="auto" w:val="clear"/>
+        </w:rPr>
+      </w:pPr>
+      <w:r>
+        <w:rPr>
+          <w:rFonts w:ascii="Calibri Light" w:hAnsi="Calibri Light" w:cs="Calibri Light" w:eastAsia="Calibri Light"/>
+          <w:color w:val="FF0000"/>
+          <w:spacing w:val="0"/>
+          <w:position w:val="0"/>
+          <w:sz w:val="22"/>
+          <w:shd w:fill="auto" w:val="clear"/>
+        </w:rPr>
+        <w:t xml:space="preserve">        'receitas' : lista_receitas</w:t>
+      </w:r>
+    </w:p>
+    <w:p>
+      <w:pPr>
+        <w:tabs>
+          <w:tab w:val="left" w:pos="1128" w:leader="none"/>
+        </w:tabs>
+        <w:spacing w:before="0" w:after="0" w:line="259"/>
+        <w:ind w:right="0" w:left="0" w:firstLine="0"/>
+        <w:jc w:val="both"/>
+        <w:rPr>
+          <w:rFonts w:ascii="Calibri Light" w:hAnsi="Calibri Light" w:cs="Calibri Light" w:eastAsia="Calibri Light"/>
+          <w:color w:val="FF0000"/>
+          <w:spacing w:val="0"/>
+          <w:position w:val="0"/>
+          <w:sz w:val="22"/>
+          <w:shd w:fill="auto" w:val="clear"/>
+        </w:rPr>
+      </w:pPr>
+      <w:r>
+        <w:rPr>
+          <w:rFonts w:ascii="Calibri Light" w:hAnsi="Calibri Light" w:cs="Calibri Light" w:eastAsia="Calibri Light"/>
+          <w:color w:val="FF0000"/>
+          <w:spacing w:val="0"/>
+          <w:position w:val="0"/>
+          <w:sz w:val="22"/>
+          <w:shd w:fill="auto" w:val="clear"/>
+        </w:rPr>
+        <w:t xml:space="preserve">    }</w:t>
+      </w:r>
+    </w:p>
+    <w:p>
+      <w:pPr>
+        <w:tabs>
+          <w:tab w:val="left" w:pos="1128" w:leader="none"/>
+        </w:tabs>
+        <w:spacing w:before="0" w:after="0" w:line="259"/>
+        <w:ind w:right="0" w:left="0" w:firstLine="0"/>
+        <w:jc w:val="both"/>
+        <w:rPr>
+          <w:rFonts w:ascii="Calibri Light" w:hAnsi="Calibri Light" w:cs="Calibri Light" w:eastAsia="Calibri Light"/>
+          <w:color w:val="auto"/>
+          <w:spacing w:val="0"/>
+          <w:position w:val="0"/>
+          <w:sz w:val="22"/>
+          <w:shd w:fill="auto" w:val="clear"/>
+        </w:rPr>
+      </w:pPr>
+    </w:p>
+    <w:p>
+      <w:pPr>
+        <w:tabs>
+          <w:tab w:val="left" w:pos="1128" w:leader="none"/>
+        </w:tabs>
+        <w:spacing w:before="0" w:after="0" w:line="259"/>
+        <w:ind w:right="0" w:left="0" w:firstLine="0"/>
+        <w:jc w:val="both"/>
+        <w:rPr>
+          <w:rFonts w:ascii="Calibri Light" w:hAnsi="Calibri Light" w:cs="Calibri Light" w:eastAsia="Calibri Light"/>
+          <w:color w:val="auto"/>
+          <w:spacing w:val="0"/>
+          <w:position w:val="0"/>
+          <w:sz w:val="22"/>
+          <w:shd w:fill="auto" w:val="clear"/>
+        </w:rPr>
+      </w:pPr>
+      <w:r>
+        <w:rPr>
+          <w:rFonts w:ascii="Calibri Light" w:hAnsi="Calibri Light" w:cs="Calibri Light" w:eastAsia="Calibri Light"/>
+          <w:color w:val="auto"/>
+          <w:spacing w:val="0"/>
+          <w:position w:val="0"/>
+          <w:sz w:val="22"/>
+          <w:shd w:fill="auto" w:val="clear"/>
+        </w:rPr>
+        <w:t xml:space="preserve">    return render(request, 'buscar.html', </w:t>
+      </w:r>
+      <w:r>
+        <w:rPr>
+          <w:rFonts w:ascii="Calibri Light" w:hAnsi="Calibri Light" w:cs="Calibri Light" w:eastAsia="Calibri Light"/>
+          <w:color w:val="FF0000"/>
+          <w:spacing w:val="0"/>
+          <w:position w:val="0"/>
+          <w:sz w:val="22"/>
+          <w:shd w:fill="auto" w:val="clear"/>
+        </w:rPr>
+        <w:t xml:space="preserve">dados</w:t>
+      </w:r>
+      <w:r>
+        <w:rPr>
+          <w:rFonts w:ascii="Calibri Light" w:hAnsi="Calibri Light" w:cs="Calibri Light" w:eastAsia="Calibri Light"/>
+          <w:color w:val="auto"/>
+          <w:spacing w:val="0"/>
+          <w:position w:val="0"/>
+          <w:sz w:val="22"/>
+          <w:shd w:fill="auto" w:val="clear"/>
+        </w:rPr>
+        <w:t xml:space="preserve">)</w:t>
+      </w:r>
+    </w:p>
+    <w:p>
+      <w:pPr>
+        <w:tabs>
+          <w:tab w:val="left" w:pos="1128" w:leader="none"/>
+        </w:tabs>
+        <w:spacing w:before="0" w:after="0" w:line="259"/>
+        <w:ind w:right="0" w:left="0" w:firstLine="0"/>
+        <w:jc w:val="both"/>
+        <w:rPr>
+          <w:rFonts w:ascii="Calibri" w:hAnsi="Calibri" w:cs="Calibri" w:eastAsia="Calibri"/>
+          <w:color w:val="auto"/>
+          <w:spacing w:val="0"/>
+          <w:position w:val="0"/>
+          <w:sz w:val="22"/>
+          <w:shd w:fill="auto" w:val="clear"/>
+        </w:rPr>
+      </w:pPr>
+    </w:p>
+    <w:p>
+      <w:pPr>
+        <w:tabs>
+          <w:tab w:val="left" w:pos="1128" w:leader="none"/>
+        </w:tabs>
+        <w:spacing w:before="0" w:after="0" w:line="259"/>
+        <w:ind w:right="0" w:left="0" w:firstLine="0"/>
+        <w:jc w:val="both"/>
+        <w:rPr>
+          <w:rFonts w:ascii="Calibri" w:hAnsi="Calibri" w:cs="Calibri" w:eastAsia="Calibri"/>
+          <w:color w:val="auto"/>
+          <w:spacing w:val="0"/>
+          <w:position w:val="0"/>
+          <w:sz w:val="22"/>
+          <w:shd w:fill="auto" w:val="clear"/>
+        </w:rPr>
+      </w:pPr>
+      <w:r>
+        <w:rPr>
+          <w:rFonts w:ascii="Calibri" w:hAnsi="Calibri" w:cs="Calibri" w:eastAsia="Calibri"/>
+          <w:color w:val="auto"/>
+          <w:spacing w:val="0"/>
+          <w:position w:val="0"/>
+          <w:sz w:val="22"/>
+          <w:shd w:fill="auto" w:val="clear"/>
+        </w:rPr>
+        <w:t xml:space="preserve">70. Na página receita.html  copiamos as linhas destacadas em vermelho e colamos no mesmo ponto da página index.html:</w:t>
+      </w:r>
+    </w:p>
+    <w:p>
+      <w:pPr>
+        <w:tabs>
+          <w:tab w:val="left" w:pos="1128" w:leader="none"/>
+        </w:tabs>
+        <w:spacing w:before="0" w:after="0" w:line="259"/>
+        <w:ind w:right="0" w:left="0" w:firstLine="0"/>
+        <w:jc w:val="both"/>
+        <w:rPr>
+          <w:rFonts w:ascii="Calibri" w:hAnsi="Calibri" w:cs="Calibri" w:eastAsia="Calibri"/>
+          <w:color w:val="auto"/>
+          <w:spacing w:val="0"/>
+          <w:position w:val="0"/>
+          <w:sz w:val="22"/>
+          <w:shd w:fill="auto" w:val="clear"/>
+        </w:rPr>
+      </w:pPr>
+    </w:p>
+    <w:p>
+      <w:pPr>
+        <w:tabs>
+          <w:tab w:val="left" w:pos="1128" w:leader="none"/>
+        </w:tabs>
+        <w:spacing w:before="0" w:after="0" w:line="259"/>
+        <w:ind w:right="0" w:left="0" w:firstLine="0"/>
+        <w:jc w:val="both"/>
+        <w:rPr>
+          <w:rFonts w:ascii="Calibri Light" w:hAnsi="Calibri Light" w:cs="Calibri Light" w:eastAsia="Calibri Light"/>
+          <w:color w:val="auto"/>
+          <w:spacing w:val="0"/>
+          <w:position w:val="0"/>
+          <w:sz w:val="22"/>
+          <w:shd w:fill="auto" w:val="clear"/>
+        </w:rPr>
+      </w:pPr>
+      <w:r>
+        <w:rPr>
+          <w:rFonts w:ascii="Calibri Light" w:hAnsi="Calibri Light" w:cs="Calibri Light" w:eastAsia="Calibri Light"/>
+          <w:color w:val="auto"/>
+          <w:spacing w:val="0"/>
+          <w:position w:val="0"/>
+          <w:sz w:val="22"/>
+          <w:shd w:fill="auto" w:val="clear"/>
+        </w:rPr>
+        <w:t xml:space="preserve">&lt;!-- Search Wrapper --&gt;</w:t>
+      </w:r>
+    </w:p>
+    <w:p>
+      <w:pPr>
+        <w:tabs>
+          <w:tab w:val="left" w:pos="1128" w:leader="none"/>
+        </w:tabs>
+        <w:spacing w:before="0" w:after="0" w:line="259"/>
+        <w:ind w:right="0" w:left="0" w:firstLine="0"/>
+        <w:jc w:val="both"/>
+        <w:rPr>
+          <w:rFonts w:ascii="Calibri Light" w:hAnsi="Calibri Light" w:cs="Calibri Light" w:eastAsia="Calibri Light"/>
+          <w:color w:val="auto"/>
+          <w:spacing w:val="0"/>
+          <w:position w:val="0"/>
+          <w:sz w:val="22"/>
+          <w:shd w:fill="auto" w:val="clear"/>
+        </w:rPr>
+      </w:pPr>
+      <w:r>
+        <w:rPr>
+          <w:rFonts w:ascii="Calibri Light" w:hAnsi="Calibri Light" w:cs="Calibri Light" w:eastAsia="Calibri Light"/>
+          <w:color w:val="auto"/>
+          <w:spacing w:val="0"/>
+          <w:position w:val="0"/>
+          <w:sz w:val="22"/>
+          <w:shd w:fill="auto" w:val="clear"/>
+        </w:rPr>
+        <w:t xml:space="preserve">&lt;div class="search-wrapper"&gt;</w:t>
+      </w:r>
+    </w:p>
+    <w:p>
+      <w:pPr>
+        <w:tabs>
+          <w:tab w:val="left" w:pos="1128" w:leader="none"/>
+        </w:tabs>
+        <w:spacing w:before="0" w:after="0" w:line="259"/>
+        <w:ind w:right="0" w:left="0" w:firstLine="0"/>
+        <w:jc w:val="both"/>
+        <w:rPr>
+          <w:rFonts w:ascii="Calibri Light" w:hAnsi="Calibri Light" w:cs="Calibri Light" w:eastAsia="Calibri Light"/>
+          <w:color w:val="auto"/>
+          <w:spacing w:val="0"/>
+          <w:position w:val="0"/>
+          <w:sz w:val="22"/>
+          <w:shd w:fill="auto" w:val="clear"/>
+        </w:rPr>
+      </w:pPr>
+      <w:r>
+        <w:rPr>
+          <w:rFonts w:ascii="Calibri Light" w:hAnsi="Calibri Light" w:cs="Calibri Light" w:eastAsia="Calibri Light"/>
+          <w:color w:val="auto"/>
+          <w:spacing w:val="0"/>
+          <w:position w:val="0"/>
+          <w:sz w:val="22"/>
+          <w:shd w:fill="auto" w:val="clear"/>
+        </w:rPr>
+        <w:t xml:space="preserve">    &lt;!-- Close Btn --&gt;</w:t>
+      </w:r>
+    </w:p>
+    <w:p>
+      <w:pPr>
+        <w:tabs>
+          <w:tab w:val="left" w:pos="1128" w:leader="none"/>
+        </w:tabs>
+        <w:spacing w:before="0" w:after="0" w:line="259"/>
+        <w:ind w:right="0" w:left="0" w:firstLine="0"/>
+        <w:jc w:val="both"/>
+        <w:rPr>
+          <w:rFonts w:ascii="Calibri Light" w:hAnsi="Calibri Light" w:cs="Calibri Light" w:eastAsia="Calibri Light"/>
+          <w:color w:val="auto"/>
+          <w:spacing w:val="0"/>
+          <w:position w:val="0"/>
+          <w:sz w:val="22"/>
+          <w:shd w:fill="auto" w:val="clear"/>
+        </w:rPr>
+      </w:pPr>
+      <w:r>
+        <w:rPr>
+          <w:rFonts w:ascii="Calibri Light" w:hAnsi="Calibri Light" w:cs="Calibri Light" w:eastAsia="Calibri Light"/>
+          <w:color w:val="auto"/>
+          <w:spacing w:val="0"/>
+          <w:position w:val="0"/>
+          <w:sz w:val="22"/>
+          <w:shd w:fill="auto" w:val="clear"/>
+        </w:rPr>
+        <w:t xml:space="preserve">    &lt;div class="close-btn"&gt;&lt;i class= "fa fa-times" aria-hidden="true"&gt;&lt;/i&gt;&lt;/div&gt;</w:t>
+      </w:r>
+    </w:p>
+    <w:p>
+      <w:pPr>
+        <w:tabs>
+          <w:tab w:val="left" w:pos="1128" w:leader="none"/>
+        </w:tabs>
+        <w:spacing w:before="0" w:after="0" w:line="259"/>
+        <w:ind w:right="0" w:left="0" w:firstLine="0"/>
+        <w:jc w:val="both"/>
+        <w:rPr>
+          <w:rFonts w:ascii="Calibri Light" w:hAnsi="Calibri Light" w:cs="Calibri Light" w:eastAsia="Calibri Light"/>
+          <w:color w:val="auto"/>
+          <w:spacing w:val="0"/>
+          <w:position w:val="0"/>
+          <w:sz w:val="22"/>
+          <w:shd w:fill="auto" w:val="clear"/>
+        </w:rPr>
+      </w:pPr>
+    </w:p>
+    <w:p>
+      <w:pPr>
+        <w:tabs>
+          <w:tab w:val="left" w:pos="1128" w:leader="none"/>
+        </w:tabs>
+        <w:spacing w:before="0" w:after="0" w:line="259"/>
+        <w:ind w:right="0" w:left="0" w:firstLine="0"/>
+        <w:jc w:val="both"/>
+        <w:rPr>
+          <w:rFonts w:ascii="Calibri Light" w:hAnsi="Calibri Light" w:cs="Calibri Light" w:eastAsia="Calibri Light"/>
+          <w:color w:val="auto"/>
+          <w:spacing w:val="0"/>
+          <w:position w:val="0"/>
+          <w:sz w:val="22"/>
+          <w:shd w:fill="auto" w:val="clear"/>
+        </w:rPr>
+      </w:pPr>
+      <w:r>
+        <w:rPr>
+          <w:rFonts w:ascii="Calibri Light" w:hAnsi="Calibri Light" w:cs="Calibri Light" w:eastAsia="Calibri Light"/>
+          <w:color w:val="auto"/>
+          <w:spacing w:val="0"/>
+          <w:position w:val="0"/>
+          <w:sz w:val="22"/>
+          <w:shd w:fill="auto" w:val="clear"/>
+        </w:rPr>
+        <w:t xml:space="preserve">    &lt;div class "container"&gt;</w:t>
+      </w:r>
+    </w:p>
+    <w:p>
+      <w:pPr>
+        <w:tabs>
+          <w:tab w:val="left" w:pos="1128" w:leader="none"/>
+        </w:tabs>
+        <w:spacing w:before="0" w:after="0" w:line="259"/>
+        <w:ind w:right="0" w:left="0" w:firstLine="0"/>
+        <w:jc w:val="both"/>
+        <w:rPr>
+          <w:rFonts w:ascii="Calibri Light" w:hAnsi="Calibri Light" w:cs="Calibri Light" w:eastAsia="Calibri Light"/>
+          <w:color w:val="auto"/>
+          <w:spacing w:val="0"/>
+          <w:position w:val="0"/>
+          <w:sz w:val="22"/>
+          <w:shd w:fill="auto" w:val="clear"/>
+        </w:rPr>
+      </w:pPr>
+      <w:r>
+        <w:rPr>
+          <w:rFonts w:ascii="Calibri Light" w:hAnsi="Calibri Light" w:cs="Calibri Light" w:eastAsia="Calibri Light"/>
+          <w:color w:val="auto"/>
+          <w:spacing w:val="0"/>
+          <w:position w:val="0"/>
+          <w:sz w:val="22"/>
+          <w:shd w:fill="auto" w:val="clear"/>
+        </w:rPr>
+        <w:t xml:space="preserve">        &lt;div class="row"&gt;</w:t>
+      </w:r>
+    </w:p>
+    <w:p>
+      <w:pPr>
+        <w:tabs>
+          <w:tab w:val="left" w:pos="1128" w:leader="none"/>
+        </w:tabs>
+        <w:spacing w:before="0" w:after="0" w:line="259"/>
+        <w:ind w:right="0" w:left="0" w:firstLine="0"/>
+        <w:jc w:val="both"/>
+        <w:rPr>
+          <w:rFonts w:ascii="Calibri Light" w:hAnsi="Calibri Light" w:cs="Calibri Light" w:eastAsia="Calibri Light"/>
+          <w:color w:val="auto"/>
+          <w:spacing w:val="0"/>
+          <w:position w:val="0"/>
+          <w:sz w:val="22"/>
+          <w:shd w:fill="auto" w:val="clear"/>
+        </w:rPr>
+      </w:pPr>
+      <w:r>
+        <w:rPr>
+          <w:rFonts w:ascii="Calibri Light" w:hAnsi="Calibri Light" w:cs="Calibri Light" w:eastAsia="Calibri Light"/>
+          <w:color w:val="auto"/>
+          <w:spacing w:val="0"/>
+          <w:position w:val="0"/>
+          <w:sz w:val="22"/>
+          <w:shd w:fill="auto" w:val="clear"/>
+        </w:rPr>
+        <w:t xml:space="preserve">            &lt;div class="col-12"&gt;</w:t>
+      </w:r>
+    </w:p>
+    <w:p>
+      <w:pPr>
+        <w:tabs>
+          <w:tab w:val="left" w:pos="1128" w:leader="none"/>
+        </w:tabs>
+        <w:spacing w:before="0" w:after="0" w:line="259"/>
+        <w:ind w:right="0" w:left="0" w:firstLine="0"/>
+        <w:jc w:val="both"/>
+        <w:rPr>
+          <w:rFonts w:ascii="Calibri Light" w:hAnsi="Calibri Light" w:cs="Calibri Light" w:eastAsia="Calibri Light"/>
+          <w:color w:val="FF0000"/>
+          <w:spacing w:val="0"/>
+          <w:position w:val="0"/>
+          <w:sz w:val="20"/>
+          <w:shd w:fill="auto" w:val="clear"/>
+        </w:rPr>
+      </w:pPr>
+      <w:r>
+        <w:rPr>
+          <w:rFonts w:ascii="Calibri Light" w:hAnsi="Calibri Light" w:cs="Calibri Light" w:eastAsia="Calibri Light"/>
+          <w:color w:val="auto"/>
+          <w:spacing w:val="0"/>
+          <w:position w:val="0"/>
+          <w:sz w:val="22"/>
+          <w:shd w:fill="auto" w:val="clear"/>
+        </w:rPr>
+        <w:t xml:space="preserve">                </w:t>
+      </w:r>
+      <w:r>
+        <w:rPr>
+          <w:rFonts w:ascii="Calibri Light" w:hAnsi="Calibri Light" w:cs="Calibri Light" w:eastAsia="Calibri Light"/>
+          <w:color w:val="FF0000"/>
+          <w:spacing w:val="0"/>
+          <w:position w:val="0"/>
+          <w:sz w:val="22"/>
+          <w:shd w:fill="auto" w:val="clear"/>
+        </w:rPr>
+        <w:t xml:space="preserve">&lt;form action="{% url 'buscar' %}"&gt;</w:t>
+      </w:r>
+    </w:p>
+    <w:p>
+      <w:pPr>
+        <w:tabs>
+          <w:tab w:val="left" w:pos="1128" w:leader="none"/>
+          <w:tab w:val="left" w:pos="8331" w:leader="none"/>
+          <w:tab w:val="left" w:pos="8615" w:leader="none"/>
+        </w:tabs>
+        <w:spacing w:before="0" w:after="0" w:line="259"/>
+        <w:ind w:right="-403" w:left="0" w:firstLine="0"/>
+        <w:jc w:val="both"/>
+        <w:rPr>
+          <w:rFonts w:ascii="Calibri Light" w:hAnsi="Calibri Light" w:cs="Calibri Light" w:eastAsia="Calibri Light"/>
+          <w:color w:val="FF0000"/>
+          <w:spacing w:val="0"/>
+          <w:position w:val="0"/>
+          <w:sz w:val="20"/>
+          <w:shd w:fill="auto" w:val="clear"/>
+        </w:rPr>
+      </w:pPr>
+      <w:r>
+        <w:rPr>
+          <w:rFonts w:ascii="Calibri Light" w:hAnsi="Calibri Light" w:cs="Calibri Light" w:eastAsia="Calibri Light"/>
+          <w:color w:val="FF0000"/>
+          <w:spacing w:val="0"/>
+          <w:position w:val="0"/>
+          <w:sz w:val="20"/>
+          <w:shd w:fill="auto" w:val="clear"/>
+        </w:rPr>
+        <w:t xml:space="preserve">                    &lt;input type="text" name="buscar" placeholder="O que está procurando..."&gt; &lt;/input&gt;</w:t>
+      </w:r>
+    </w:p>
+    <w:p>
+      <w:pPr>
+        <w:tabs>
+          <w:tab w:val="left" w:pos="1128" w:leader="none"/>
+        </w:tabs>
+        <w:spacing w:before="0" w:after="0" w:line="259"/>
+        <w:ind w:right="0" w:left="0" w:firstLine="0"/>
+        <w:jc w:val="both"/>
+        <w:rPr>
+          <w:rFonts w:ascii="Calibri Light" w:hAnsi="Calibri Light" w:cs="Calibri Light" w:eastAsia="Calibri Light"/>
+          <w:color w:val="FF0000"/>
+          <w:spacing w:val="0"/>
+          <w:position w:val="0"/>
+          <w:sz w:val="22"/>
+          <w:shd w:fill="auto" w:val="clear"/>
+        </w:rPr>
+      </w:pPr>
+      <w:r>
+        <w:rPr>
+          <w:rFonts w:ascii="Calibri Light" w:hAnsi="Calibri Light" w:cs="Calibri Light" w:eastAsia="Calibri Light"/>
+          <w:color w:val="FF0000"/>
+          <w:spacing w:val="0"/>
+          <w:position w:val="0"/>
+          <w:sz w:val="22"/>
+          <w:shd w:fill="auto" w:val="clear"/>
+        </w:rPr>
+        <w:t xml:space="preserve">                    &lt;button type="submit"&gt;&lt;i class="fa fa-search" aria hidden="true"&gt;&lt;/i&gt;&lt;/button&gt;</w:t>
+      </w:r>
+    </w:p>
+    <w:p>
+      <w:pPr>
+        <w:tabs>
+          <w:tab w:val="left" w:pos="1128" w:leader="none"/>
+        </w:tabs>
+        <w:spacing w:before="0" w:after="0" w:line="259"/>
+        <w:ind w:right="0" w:left="0" w:firstLine="0"/>
+        <w:jc w:val="both"/>
+        <w:rPr>
+          <w:rFonts w:ascii="Calibri Light" w:hAnsi="Calibri Light" w:cs="Calibri Light" w:eastAsia="Calibri Light"/>
+          <w:color w:val="FF0000"/>
+          <w:spacing w:val="0"/>
+          <w:position w:val="0"/>
+          <w:sz w:val="22"/>
+          <w:shd w:fill="auto" w:val="clear"/>
+        </w:rPr>
+      </w:pPr>
+      <w:r>
+        <w:rPr>
+          <w:rFonts w:ascii="Calibri Light" w:hAnsi="Calibri Light" w:cs="Calibri Light" w:eastAsia="Calibri Light"/>
+          <w:color w:val="FF0000"/>
+          <w:spacing w:val="0"/>
+          <w:position w:val="0"/>
+          <w:sz w:val="22"/>
+          <w:shd w:fill="auto" w:val="clear"/>
+        </w:rPr>
+        <w:t xml:space="preserve">                &lt;/form&gt;</w:t>
+      </w:r>
+    </w:p>
+    <w:p>
+      <w:pPr>
+        <w:tabs>
+          <w:tab w:val="left" w:pos="1128" w:leader="none"/>
+        </w:tabs>
+        <w:spacing w:before="0" w:after="0" w:line="259"/>
+        <w:ind w:right="0" w:left="0" w:firstLine="0"/>
+        <w:jc w:val="both"/>
+        <w:rPr>
+          <w:rFonts w:ascii="Calibri Light" w:hAnsi="Calibri Light" w:cs="Calibri Light" w:eastAsia="Calibri Light"/>
+          <w:color w:val="auto"/>
+          <w:spacing w:val="0"/>
+          <w:position w:val="0"/>
+          <w:sz w:val="22"/>
+          <w:shd w:fill="auto" w:val="clear"/>
+        </w:rPr>
+      </w:pPr>
+      <w:r>
+        <w:rPr>
+          <w:rFonts w:ascii="Calibri Light" w:hAnsi="Calibri Light" w:cs="Calibri Light" w:eastAsia="Calibri Light"/>
+          <w:color w:val="auto"/>
+          <w:spacing w:val="0"/>
+          <w:position w:val="0"/>
+          <w:sz w:val="22"/>
+          <w:shd w:fill="auto" w:val="clear"/>
+        </w:rPr>
+        <w:t xml:space="preserve">            &lt;/div&gt;</w:t>
+      </w:r>
+    </w:p>
+    <w:p>
+      <w:pPr>
+        <w:tabs>
+          <w:tab w:val="left" w:pos="1128" w:leader="none"/>
+        </w:tabs>
+        <w:spacing w:before="0" w:after="0" w:line="259"/>
+        <w:ind w:right="0" w:left="0" w:firstLine="0"/>
+        <w:jc w:val="both"/>
+        <w:rPr>
+          <w:rFonts w:ascii="Calibri Light" w:hAnsi="Calibri Light" w:cs="Calibri Light" w:eastAsia="Calibri Light"/>
+          <w:color w:val="auto"/>
+          <w:spacing w:val="0"/>
+          <w:position w:val="0"/>
+          <w:sz w:val="22"/>
+          <w:shd w:fill="auto" w:val="clear"/>
+        </w:rPr>
+      </w:pPr>
+      <w:r>
+        <w:rPr>
+          <w:rFonts w:ascii="Calibri Light" w:hAnsi="Calibri Light" w:cs="Calibri Light" w:eastAsia="Calibri Light"/>
+          <w:color w:val="auto"/>
+          <w:spacing w:val="0"/>
+          <w:position w:val="0"/>
+          <w:sz w:val="22"/>
+          <w:shd w:fill="auto" w:val="clear"/>
+        </w:rPr>
+        <w:t xml:space="preserve">        &lt;/div&gt;</w:t>
+      </w:r>
+    </w:p>
+    <w:p>
+      <w:pPr>
+        <w:tabs>
+          <w:tab w:val="left" w:pos="1128" w:leader="none"/>
+        </w:tabs>
+        <w:spacing w:before="0" w:after="0" w:line="259"/>
+        <w:ind w:right="0" w:left="0" w:firstLine="0"/>
+        <w:jc w:val="both"/>
+        <w:rPr>
+          <w:rFonts w:ascii="Calibri Light" w:hAnsi="Calibri Light" w:cs="Calibri Light" w:eastAsia="Calibri Light"/>
+          <w:color w:val="auto"/>
+          <w:spacing w:val="0"/>
+          <w:position w:val="0"/>
+          <w:sz w:val="22"/>
+          <w:shd w:fill="auto" w:val="clear"/>
+        </w:rPr>
+      </w:pPr>
+      <w:r>
+        <w:rPr>
+          <w:rFonts w:ascii="Calibri Light" w:hAnsi="Calibri Light" w:cs="Calibri Light" w:eastAsia="Calibri Light"/>
+          <w:color w:val="auto"/>
+          <w:spacing w:val="0"/>
+          <w:position w:val="0"/>
+          <w:sz w:val="22"/>
+          <w:shd w:fill="auto" w:val="clear"/>
+        </w:rPr>
+        <w:t xml:space="preserve">    &lt;/div&gt;</w:t>
+      </w:r>
+    </w:p>
+    <w:p>
+      <w:pPr>
+        <w:tabs>
+          <w:tab w:val="left" w:pos="1128" w:leader="none"/>
+        </w:tabs>
+        <w:spacing w:before="0" w:after="0" w:line="259"/>
+        <w:ind w:right="0" w:left="0" w:firstLine="0"/>
+        <w:jc w:val="both"/>
+        <w:rPr>
+          <w:rFonts w:ascii="Calibri Light" w:hAnsi="Calibri Light" w:cs="Calibri Light" w:eastAsia="Calibri Light"/>
+          <w:color w:val="auto"/>
+          <w:spacing w:val="0"/>
+          <w:position w:val="0"/>
+          <w:sz w:val="22"/>
+          <w:shd w:fill="auto" w:val="clear"/>
+        </w:rPr>
+      </w:pPr>
+      <w:r>
+        <w:rPr>
+          <w:rFonts w:ascii="Calibri Light" w:hAnsi="Calibri Light" w:cs="Calibri Light" w:eastAsia="Calibri Light"/>
+          <w:color w:val="auto"/>
+          <w:spacing w:val="0"/>
+          <w:position w:val="0"/>
+          <w:sz w:val="22"/>
+          <w:shd w:fill="auto" w:val="clear"/>
+        </w:rPr>
+        <w:t xml:space="preserve">&lt;/div&gt;</w:t>
+      </w:r>
+    </w:p>
+    <w:p>
+      <w:pPr>
+        <w:tabs>
+          <w:tab w:val="left" w:pos="1128" w:leader="none"/>
+        </w:tabs>
+        <w:spacing w:before="0" w:after="0" w:line="259"/>
+        <w:ind w:right="0" w:left="0" w:firstLine="0"/>
+        <w:jc w:val="both"/>
+        <w:rPr>
+          <w:rFonts w:ascii="Calibri" w:hAnsi="Calibri" w:cs="Calibri" w:eastAsia="Calibri"/>
+          <w:color w:val="auto"/>
+          <w:spacing w:val="0"/>
+          <w:position w:val="0"/>
+          <w:sz w:val="22"/>
+          <w:shd w:fill="auto" w:val="clear"/>
+        </w:rPr>
+      </w:pPr>
+    </w:p>
+    <w:p>
+      <w:pPr>
+        <w:tabs>
+          <w:tab w:val="left" w:pos="1128" w:leader="none"/>
+        </w:tabs>
+        <w:spacing w:before="0" w:after="0" w:line="259"/>
+        <w:ind w:right="0" w:left="0" w:firstLine="0"/>
+        <w:jc w:val="both"/>
+        <w:rPr>
+          <w:rFonts w:ascii="Calibri" w:hAnsi="Calibri" w:cs="Calibri" w:eastAsia="Calibri"/>
+          <w:color w:val="auto"/>
+          <w:spacing w:val="0"/>
+          <w:position w:val="0"/>
+          <w:sz w:val="22"/>
+          <w:shd w:fill="auto" w:val="clear"/>
+        </w:rPr>
+      </w:pPr>
     </w:p>
     <w:p>
       <w:pPr>

</xml_diff>

<commit_message>
Começado o aplictivo usuarios
</commit_message>
<xml_diff>
--- a/ROTEIRO RESUMO PROJETO ALEXRECEITAS.docx
+++ b/ROTEIRO RESUMO PROJETO ALEXRECEITAS.docx
@@ -14007,18 +14007,7 @@
           <w:sz w:val="22"/>
           <w:shd w:fill="auto" w:val="clear"/>
         </w:rPr>
-        <w:t xml:space="preserve">73. Nos arquivos index.html e buscar.html, procuramos por '</w:t>
-      </w:r>
-      <w:r>
-        <w:rPr>
-          <w:rFonts w:ascii="Calibri" w:hAnsi="Calibri" w:cs="Calibri" w:eastAsia="Calibri"/>
-          <w:color w:val="auto"/>
-          <w:spacing w:val="0"/>
-          <w:position w:val="0"/>
-          <w:sz w:val="22"/>
-          <w:shd w:fill="auto" w:val="clear"/>
-        </w:rPr>
-        <w:t xml:space="preserve">&lt;!-- Search Wrapper --&gt;', ai apagamos tudo e colamos no lugar:</w:t>
+        <w:t xml:space="preserve">73. Nos arquivos index.html e buscar.html, procuramos por '&lt;!-- Search Wrapper --&gt;', ai apagamos tudo e colamos no lugar:</w:t>
       </w:r>
     </w:p>
     <w:p>
@@ -14087,7 +14076,7 @@
           <w:sz w:val="22"/>
           <w:shd w:fill="auto" w:val="clear"/>
         </w:rPr>
-        <w:t xml:space="preserve">74. Para finalizar, para ficar mais aderente a nomeclarura utilizada pela maioria dos programadores, alteramos o nome dos arquivos partials, acrescentando um underline antes de cada nome: _menu.html, _footer.html e _buscar.html. Depois procuramos nas páginas html onde há referências as partials e alteramos os nomes das referências aos arquivos partials. (obs: isso pode ser feito logo no início quando começamos usar os partials).</w:t>
+        <w:t xml:space="preserve">74. Para finalizar, para ficar mais aderente a nomeclarura utilizada pela maioria dos programadores, alteramos o nome dos arquivos partials, acrescentando um underline antes de cada nome: _menu.html, _footer.html e _buscar.html. Depois procuramos nas páginas html onde há referências as partials e alteramos os nomes dos arquivos partials. (obs: isso pode ser feito logo no início quando começamos usar os partials).</w:t>
       </w:r>
     </w:p>
     <w:p>
@@ -14134,6 +14123,1904 @@
           <w:sz w:val="22"/>
           <w:shd w:fill="auto" w:val="clear"/>
         </w:rPr>
+        <w:t xml:space="preserve">75. Vamos agora criar maneiras do usuário se cadastrar e fazer login na aplicação. A idéia é a pessoa fazer cadastro/login e criar suas próprias receitas e poder visualizá-las na sua própria página de receitas. O admin terá acesso a todas as receitas cadastradas, caso goste de alguma receita e queira publicá-la na sua página principal, basta acessar o /admin/receitas e marcar a caixa publicar aquela receita.</w:t>
+      </w:r>
+    </w:p>
+    <w:p>
+      <w:pPr>
+        <w:tabs>
+          <w:tab w:val="left" w:pos="1128" w:leader="none"/>
+        </w:tabs>
+        <w:spacing w:before="0" w:after="160" w:line="259"/>
+        <w:ind w:right="0" w:left="0" w:firstLine="0"/>
+        <w:jc w:val="both"/>
+        <w:rPr>
+          <w:rFonts w:ascii="Calibri" w:hAnsi="Calibri" w:cs="Calibri" w:eastAsia="Calibri"/>
+          <w:color w:val="auto"/>
+          <w:spacing w:val="0"/>
+          <w:position w:val="0"/>
+          <w:sz w:val="22"/>
+          <w:shd w:fill="auto" w:val="clear"/>
+        </w:rPr>
+      </w:pPr>
+    </w:p>
+    <w:p>
+      <w:pPr>
+        <w:tabs>
+          <w:tab w:val="left" w:pos="1128" w:leader="none"/>
+        </w:tabs>
+        <w:spacing w:before="0" w:after="160" w:line="259"/>
+        <w:ind w:right="0" w:left="0" w:firstLine="0"/>
+        <w:jc w:val="both"/>
+        <w:rPr>
+          <w:rFonts w:ascii="Calibri" w:hAnsi="Calibri" w:cs="Calibri" w:eastAsia="Calibri"/>
+          <w:color w:val="auto"/>
+          <w:spacing w:val="0"/>
+          <w:position w:val="0"/>
+          <w:sz w:val="22"/>
+          <w:shd w:fill="auto" w:val="clear"/>
+        </w:rPr>
+      </w:pPr>
+      <w:r>
+        <w:rPr>
+          <w:rFonts w:ascii="Calibri" w:hAnsi="Calibri" w:cs="Calibri" w:eastAsia="Calibri"/>
+          <w:color w:val="auto"/>
+          <w:spacing w:val="0"/>
+          <w:position w:val="0"/>
+          <w:sz w:val="22"/>
+          <w:shd w:fill="auto" w:val="clear"/>
+        </w:rPr>
+        <w:t xml:space="preserve">76. Para começar vamos criar um novo app 'usuarios' como comando no terminal 'python manage.py startapp usuarios'. Depois temos que registar o novo aplicativo no settings.py do aplicativo de principal. No settings.py procuramos INSTALLED APPS, e acrescentamos o app 'usuarios' a lista. Salvar e fechar.</w:t>
+      </w:r>
+    </w:p>
+    <w:p>
+      <w:pPr>
+        <w:tabs>
+          <w:tab w:val="left" w:pos="1128" w:leader="none"/>
+        </w:tabs>
+        <w:spacing w:before="0" w:after="160" w:line="259"/>
+        <w:ind w:right="0" w:left="0" w:firstLine="0"/>
+        <w:jc w:val="both"/>
+        <w:rPr>
+          <w:rFonts w:ascii="Calibri" w:hAnsi="Calibri" w:cs="Calibri" w:eastAsia="Calibri"/>
+          <w:color w:val="auto"/>
+          <w:spacing w:val="0"/>
+          <w:position w:val="0"/>
+          <w:sz w:val="22"/>
+          <w:shd w:fill="auto" w:val="clear"/>
+        </w:rPr>
+      </w:pPr>
+    </w:p>
+    <w:p>
+      <w:pPr>
+        <w:tabs>
+          <w:tab w:val="left" w:pos="1128" w:leader="none"/>
+        </w:tabs>
+        <w:spacing w:before="0" w:after="0" w:line="259"/>
+        <w:ind w:right="0" w:left="0" w:firstLine="0"/>
+        <w:jc w:val="both"/>
+        <w:rPr>
+          <w:rFonts w:ascii="Calibri" w:hAnsi="Calibri" w:cs="Calibri" w:eastAsia="Calibri"/>
+          <w:color w:val="auto"/>
+          <w:spacing w:val="0"/>
+          <w:position w:val="0"/>
+          <w:sz w:val="22"/>
+          <w:shd w:fill="auto" w:val="clear"/>
+        </w:rPr>
+      </w:pPr>
+      <w:r>
+        <w:rPr>
+          <w:rFonts w:ascii="Calibri" w:hAnsi="Calibri" w:cs="Calibri" w:eastAsia="Calibri"/>
+          <w:color w:val="auto"/>
+          <w:spacing w:val="0"/>
+          <w:position w:val="0"/>
+          <w:sz w:val="22"/>
+          <w:shd w:fill="auto" w:val="clear"/>
+        </w:rPr>
+        <w:t xml:space="preserve">77. No novo app 'usuarios', criamos um novo arquivo urls.py. Dentro desse arquivo recém criado colamos o seguinte código:</w:t>
+      </w:r>
+    </w:p>
+    <w:p>
+      <w:pPr>
+        <w:tabs>
+          <w:tab w:val="left" w:pos="1128" w:leader="none"/>
+        </w:tabs>
+        <w:spacing w:before="0" w:after="0" w:line="259"/>
+        <w:ind w:right="0" w:left="0" w:firstLine="0"/>
+        <w:jc w:val="both"/>
+        <w:rPr>
+          <w:rFonts w:ascii="Calibri" w:hAnsi="Calibri" w:cs="Calibri" w:eastAsia="Calibri"/>
+          <w:color w:val="auto"/>
+          <w:spacing w:val="0"/>
+          <w:position w:val="0"/>
+          <w:sz w:val="22"/>
+          <w:shd w:fill="auto" w:val="clear"/>
+        </w:rPr>
+      </w:pPr>
+    </w:p>
+    <w:p>
+      <w:pPr>
+        <w:tabs>
+          <w:tab w:val="left" w:pos="1128" w:leader="none"/>
+        </w:tabs>
+        <w:spacing w:before="0" w:after="0" w:line="259"/>
+        <w:ind w:right="0" w:left="0" w:firstLine="0"/>
+        <w:jc w:val="both"/>
+        <w:rPr>
+          <w:rFonts w:ascii="Calibri Light" w:hAnsi="Calibri Light" w:cs="Calibri Light" w:eastAsia="Calibri Light"/>
+          <w:color w:val="auto"/>
+          <w:spacing w:val="0"/>
+          <w:position w:val="0"/>
+          <w:sz w:val="22"/>
+          <w:shd w:fill="auto" w:val="clear"/>
+        </w:rPr>
+      </w:pPr>
+      <w:r>
+        <w:rPr>
+          <w:rFonts w:ascii="Calibri Light" w:hAnsi="Calibri Light" w:cs="Calibri Light" w:eastAsia="Calibri Light"/>
+          <w:color w:val="auto"/>
+          <w:spacing w:val="0"/>
+          <w:position w:val="0"/>
+          <w:sz w:val="22"/>
+          <w:shd w:fill="auto" w:val="clear"/>
+        </w:rPr>
+        <w:t xml:space="preserve">from django.urls import path</w:t>
+      </w:r>
+    </w:p>
+    <w:p>
+      <w:pPr>
+        <w:tabs>
+          <w:tab w:val="left" w:pos="1128" w:leader="none"/>
+        </w:tabs>
+        <w:spacing w:before="0" w:after="0" w:line="259"/>
+        <w:ind w:right="0" w:left="0" w:firstLine="0"/>
+        <w:jc w:val="both"/>
+        <w:rPr>
+          <w:rFonts w:ascii="Calibri Light" w:hAnsi="Calibri Light" w:cs="Calibri Light" w:eastAsia="Calibri Light"/>
+          <w:color w:val="auto"/>
+          <w:spacing w:val="0"/>
+          <w:position w:val="0"/>
+          <w:sz w:val="22"/>
+          <w:shd w:fill="auto" w:val="clear"/>
+        </w:rPr>
+      </w:pPr>
+      <w:r>
+        <w:rPr>
+          <w:rFonts w:ascii="Calibri Light" w:hAnsi="Calibri Light" w:cs="Calibri Light" w:eastAsia="Calibri Light"/>
+          <w:color w:val="auto"/>
+          <w:spacing w:val="0"/>
+          <w:position w:val="0"/>
+          <w:sz w:val="22"/>
+          <w:shd w:fill="auto" w:val="clear"/>
+        </w:rPr>
+        <w:t xml:space="preserve">from . import views</w:t>
+      </w:r>
+    </w:p>
+    <w:p>
+      <w:pPr>
+        <w:tabs>
+          <w:tab w:val="left" w:pos="1128" w:leader="none"/>
+        </w:tabs>
+        <w:spacing w:before="0" w:after="0" w:line="259"/>
+        <w:ind w:right="0" w:left="0" w:firstLine="0"/>
+        <w:jc w:val="both"/>
+        <w:rPr>
+          <w:rFonts w:ascii="Calibri Light" w:hAnsi="Calibri Light" w:cs="Calibri Light" w:eastAsia="Calibri Light"/>
+          <w:color w:val="auto"/>
+          <w:spacing w:val="0"/>
+          <w:position w:val="0"/>
+          <w:sz w:val="22"/>
+          <w:shd w:fill="auto" w:val="clear"/>
+        </w:rPr>
+      </w:pPr>
+    </w:p>
+    <w:p>
+      <w:pPr>
+        <w:tabs>
+          <w:tab w:val="left" w:pos="1128" w:leader="none"/>
+        </w:tabs>
+        <w:spacing w:before="0" w:after="0" w:line="259"/>
+        <w:ind w:right="0" w:left="0" w:firstLine="0"/>
+        <w:jc w:val="both"/>
+        <w:rPr>
+          <w:rFonts w:ascii="Calibri Light" w:hAnsi="Calibri Light" w:cs="Calibri Light" w:eastAsia="Calibri Light"/>
+          <w:color w:val="auto"/>
+          <w:spacing w:val="0"/>
+          <w:position w:val="0"/>
+          <w:sz w:val="22"/>
+          <w:shd w:fill="auto" w:val="clear"/>
+        </w:rPr>
+      </w:pPr>
+      <w:r>
+        <w:rPr>
+          <w:rFonts w:ascii="Calibri Light" w:hAnsi="Calibri Light" w:cs="Calibri Light" w:eastAsia="Calibri Light"/>
+          <w:color w:val="auto"/>
+          <w:spacing w:val="0"/>
+          <w:position w:val="0"/>
+          <w:sz w:val="22"/>
+          <w:shd w:fill="auto" w:val="clear"/>
+        </w:rPr>
+        <w:t xml:space="preserve">urlpatterns = [</w:t>
+      </w:r>
+    </w:p>
+    <w:p>
+      <w:pPr>
+        <w:tabs>
+          <w:tab w:val="left" w:pos="1128" w:leader="none"/>
+        </w:tabs>
+        <w:spacing w:before="0" w:after="0" w:line="259"/>
+        <w:ind w:right="0" w:left="0" w:firstLine="0"/>
+        <w:jc w:val="both"/>
+        <w:rPr>
+          <w:rFonts w:ascii="Calibri Light" w:hAnsi="Calibri Light" w:cs="Calibri Light" w:eastAsia="Calibri Light"/>
+          <w:color w:val="auto"/>
+          <w:spacing w:val="0"/>
+          <w:position w:val="0"/>
+          <w:sz w:val="22"/>
+          <w:shd w:fill="auto" w:val="clear"/>
+        </w:rPr>
+      </w:pPr>
+      <w:r>
+        <w:rPr>
+          <w:rFonts w:ascii="Calibri Light" w:hAnsi="Calibri Light" w:cs="Calibri Light" w:eastAsia="Calibri Light"/>
+          <w:color w:val="auto"/>
+          <w:spacing w:val="0"/>
+          <w:position w:val="0"/>
+          <w:sz w:val="22"/>
+          <w:shd w:fill="auto" w:val="clear"/>
+        </w:rPr>
+        <w:t xml:space="preserve">    path('cadastro', views.cadastro, name='cadastro'),</w:t>
+      </w:r>
+    </w:p>
+    <w:p>
+      <w:pPr>
+        <w:tabs>
+          <w:tab w:val="left" w:pos="1128" w:leader="none"/>
+        </w:tabs>
+        <w:spacing w:before="0" w:after="0" w:line="259"/>
+        <w:ind w:right="0" w:left="0" w:firstLine="0"/>
+        <w:jc w:val="both"/>
+        <w:rPr>
+          <w:rFonts w:ascii="Calibri Light" w:hAnsi="Calibri Light" w:cs="Calibri Light" w:eastAsia="Calibri Light"/>
+          <w:color w:val="auto"/>
+          <w:spacing w:val="0"/>
+          <w:position w:val="0"/>
+          <w:sz w:val="22"/>
+          <w:shd w:fill="auto" w:val="clear"/>
+        </w:rPr>
+      </w:pPr>
+      <w:r>
+        <w:rPr>
+          <w:rFonts w:ascii="Calibri Light" w:hAnsi="Calibri Light" w:cs="Calibri Light" w:eastAsia="Calibri Light"/>
+          <w:color w:val="auto"/>
+          <w:spacing w:val="0"/>
+          <w:position w:val="0"/>
+          <w:sz w:val="22"/>
+          <w:shd w:fill="auto" w:val="clear"/>
+        </w:rPr>
+        <w:t xml:space="preserve">    path('login', views.login, name='login'),</w:t>
+      </w:r>
+    </w:p>
+    <w:p>
+      <w:pPr>
+        <w:tabs>
+          <w:tab w:val="left" w:pos="1128" w:leader="none"/>
+        </w:tabs>
+        <w:spacing w:before="0" w:after="0" w:line="259"/>
+        <w:ind w:right="0" w:left="0" w:firstLine="0"/>
+        <w:jc w:val="both"/>
+        <w:rPr>
+          <w:rFonts w:ascii="Calibri Light" w:hAnsi="Calibri Light" w:cs="Calibri Light" w:eastAsia="Calibri Light"/>
+          <w:color w:val="auto"/>
+          <w:spacing w:val="0"/>
+          <w:position w:val="0"/>
+          <w:sz w:val="22"/>
+          <w:shd w:fill="auto" w:val="clear"/>
+        </w:rPr>
+      </w:pPr>
+      <w:r>
+        <w:rPr>
+          <w:rFonts w:ascii="Calibri Light" w:hAnsi="Calibri Light" w:cs="Calibri Light" w:eastAsia="Calibri Light"/>
+          <w:color w:val="auto"/>
+          <w:spacing w:val="0"/>
+          <w:position w:val="0"/>
+          <w:sz w:val="22"/>
+          <w:shd w:fill="auto" w:val="clear"/>
+        </w:rPr>
+        <w:t xml:space="preserve">    path('dashboard', views.dashboard, name='dashboard'),</w:t>
+      </w:r>
+    </w:p>
+    <w:p>
+      <w:pPr>
+        <w:tabs>
+          <w:tab w:val="left" w:pos="1128" w:leader="none"/>
+        </w:tabs>
+        <w:spacing w:before="0" w:after="0" w:line="259"/>
+        <w:ind w:right="0" w:left="0" w:firstLine="0"/>
+        <w:jc w:val="both"/>
+        <w:rPr>
+          <w:rFonts w:ascii="Calibri Light" w:hAnsi="Calibri Light" w:cs="Calibri Light" w:eastAsia="Calibri Light"/>
+          <w:color w:val="auto"/>
+          <w:spacing w:val="0"/>
+          <w:position w:val="0"/>
+          <w:sz w:val="22"/>
+          <w:shd w:fill="auto" w:val="clear"/>
+        </w:rPr>
+      </w:pPr>
+      <w:r>
+        <w:rPr>
+          <w:rFonts w:ascii="Calibri Light" w:hAnsi="Calibri Light" w:cs="Calibri Light" w:eastAsia="Calibri Light"/>
+          <w:color w:val="auto"/>
+          <w:spacing w:val="0"/>
+          <w:position w:val="0"/>
+          <w:sz w:val="22"/>
+          <w:shd w:fill="auto" w:val="clear"/>
+        </w:rPr>
+        <w:t xml:space="preserve">    path('logout', views.logout, name='logout'),</w:t>
+      </w:r>
+    </w:p>
+    <w:p>
+      <w:pPr>
+        <w:tabs>
+          <w:tab w:val="left" w:pos="1128" w:leader="none"/>
+        </w:tabs>
+        <w:spacing w:before="0" w:after="160" w:line="259"/>
+        <w:ind w:right="0" w:left="0" w:firstLine="0"/>
+        <w:jc w:val="both"/>
+        <w:rPr>
+          <w:rFonts w:ascii="Calibri" w:hAnsi="Calibri" w:cs="Calibri" w:eastAsia="Calibri"/>
+          <w:color w:val="auto"/>
+          <w:spacing w:val="0"/>
+          <w:position w:val="0"/>
+          <w:sz w:val="22"/>
+          <w:shd w:fill="auto" w:val="clear"/>
+        </w:rPr>
+      </w:pPr>
+      <w:r>
+        <w:rPr>
+          <w:rFonts w:ascii="Calibri Light" w:hAnsi="Calibri Light" w:cs="Calibri Light" w:eastAsia="Calibri Light"/>
+          <w:color w:val="auto"/>
+          <w:spacing w:val="0"/>
+          <w:position w:val="0"/>
+          <w:sz w:val="22"/>
+          <w:shd w:fill="auto" w:val="clear"/>
+        </w:rPr>
+        <w:t xml:space="preserve">]</w:t>
+      </w:r>
+    </w:p>
+    <w:p>
+      <w:pPr>
+        <w:tabs>
+          <w:tab w:val="left" w:pos="1128" w:leader="none"/>
+        </w:tabs>
+        <w:spacing w:before="0" w:after="160" w:line="259"/>
+        <w:ind w:right="0" w:left="0" w:firstLine="0"/>
+        <w:jc w:val="both"/>
+        <w:rPr>
+          <w:rFonts w:ascii="Calibri" w:hAnsi="Calibri" w:cs="Calibri" w:eastAsia="Calibri"/>
+          <w:color w:val="auto"/>
+          <w:spacing w:val="0"/>
+          <w:position w:val="0"/>
+          <w:sz w:val="22"/>
+          <w:shd w:fill="auto" w:val="clear"/>
+        </w:rPr>
+      </w:pPr>
+      <w:r>
+        <w:rPr>
+          <w:rFonts w:ascii="Calibri" w:hAnsi="Calibri" w:cs="Calibri" w:eastAsia="Calibri"/>
+          <w:color w:val="auto"/>
+          <w:spacing w:val="0"/>
+          <w:position w:val="0"/>
+          <w:sz w:val="22"/>
+          <w:shd w:fill="auto" w:val="clear"/>
+        </w:rPr>
+        <w:t xml:space="preserve">78. Abrir o arquivo urls.py do aplicativo principal e fazer o include nas novas urls criadas a cima:</w:t>
+      </w:r>
+    </w:p>
+    <w:p>
+      <w:pPr>
+        <w:tabs>
+          <w:tab w:val="left" w:pos="1128" w:leader="none"/>
+        </w:tabs>
+        <w:spacing w:before="0" w:after="160" w:line="259"/>
+        <w:ind w:right="0" w:left="0" w:firstLine="0"/>
+        <w:jc w:val="both"/>
+        <w:rPr>
+          <w:rFonts w:ascii="Calibri Light" w:hAnsi="Calibri Light" w:cs="Calibri Light" w:eastAsia="Calibri Light"/>
+          <w:color w:val="auto"/>
+          <w:spacing w:val="0"/>
+          <w:position w:val="0"/>
+          <w:sz w:val="22"/>
+          <w:shd w:fill="auto" w:val="clear"/>
+        </w:rPr>
+      </w:pPr>
+      <w:r>
+        <w:rPr>
+          <w:rFonts w:ascii="Calibri Light" w:hAnsi="Calibri Light" w:cs="Calibri Light" w:eastAsia="Calibri Light"/>
+          <w:color w:val="auto"/>
+          <w:spacing w:val="0"/>
+          <w:position w:val="0"/>
+          <w:sz w:val="22"/>
+          <w:shd w:fill="auto" w:val="clear"/>
+        </w:rPr>
+        <w:t xml:space="preserve">urlpatterns = [</w:t>
+      </w:r>
+    </w:p>
+    <w:p>
+      <w:pPr>
+        <w:tabs>
+          <w:tab w:val="left" w:pos="1128" w:leader="none"/>
+        </w:tabs>
+        <w:spacing w:before="0" w:after="160" w:line="259"/>
+        <w:ind w:right="0" w:left="0" w:firstLine="0"/>
+        <w:jc w:val="both"/>
+        <w:rPr>
+          <w:rFonts w:ascii="Calibri Light" w:hAnsi="Calibri Light" w:cs="Calibri Light" w:eastAsia="Calibri Light"/>
+          <w:color w:val="auto"/>
+          <w:spacing w:val="0"/>
+          <w:position w:val="0"/>
+          <w:sz w:val="22"/>
+          <w:shd w:fill="auto" w:val="clear"/>
+        </w:rPr>
+      </w:pPr>
+      <w:r>
+        <w:rPr>
+          <w:rFonts w:ascii="Calibri Light" w:hAnsi="Calibri Light" w:cs="Calibri Light" w:eastAsia="Calibri Light"/>
+          <w:color w:val="auto"/>
+          <w:spacing w:val="0"/>
+          <w:position w:val="0"/>
+          <w:sz w:val="22"/>
+          <w:shd w:fill="auto" w:val="clear"/>
+        </w:rPr>
+        <w:t xml:space="preserve">    path('', include('Receitas.urls')),</w:t>
+      </w:r>
+    </w:p>
+    <w:p>
+      <w:pPr>
+        <w:tabs>
+          <w:tab w:val="left" w:pos="1128" w:leader="none"/>
+        </w:tabs>
+        <w:spacing w:before="0" w:after="160" w:line="259"/>
+        <w:ind w:right="0" w:left="0" w:firstLine="0"/>
+        <w:jc w:val="both"/>
+        <w:rPr>
+          <w:rFonts w:ascii="Calibri Light" w:hAnsi="Calibri Light" w:cs="Calibri Light" w:eastAsia="Calibri Light"/>
+          <w:color w:val="FF0000"/>
+          <w:spacing w:val="0"/>
+          <w:position w:val="0"/>
+          <w:sz w:val="22"/>
+          <w:shd w:fill="auto" w:val="clear"/>
+        </w:rPr>
+      </w:pPr>
+      <w:r>
+        <w:rPr>
+          <w:rFonts w:ascii="Calibri Light" w:hAnsi="Calibri Light" w:cs="Calibri Light" w:eastAsia="Calibri Light"/>
+          <w:color w:val="FF0000"/>
+          <w:spacing w:val="0"/>
+          <w:position w:val="0"/>
+          <w:sz w:val="22"/>
+          <w:shd w:fill="auto" w:val="clear"/>
+        </w:rPr>
+        <w:t xml:space="preserve">    path('usuarios/', include('usuarios.urls')),</w:t>
+      </w:r>
+    </w:p>
+    <w:p>
+      <w:pPr>
+        <w:tabs>
+          <w:tab w:val="left" w:pos="1128" w:leader="none"/>
+        </w:tabs>
+        <w:spacing w:before="0" w:after="160" w:line="259"/>
+        <w:ind w:right="0" w:left="0" w:firstLine="0"/>
+        <w:jc w:val="both"/>
+        <w:rPr>
+          <w:rFonts w:ascii="Calibri Light" w:hAnsi="Calibri Light" w:cs="Calibri Light" w:eastAsia="Calibri Light"/>
+          <w:color w:val="auto"/>
+          <w:spacing w:val="0"/>
+          <w:position w:val="0"/>
+          <w:sz w:val="22"/>
+          <w:shd w:fill="auto" w:val="clear"/>
+        </w:rPr>
+      </w:pPr>
+      <w:r>
+        <w:rPr>
+          <w:rFonts w:ascii="Calibri Light" w:hAnsi="Calibri Light" w:cs="Calibri Light" w:eastAsia="Calibri Light"/>
+          <w:color w:val="auto"/>
+          <w:spacing w:val="0"/>
+          <w:position w:val="0"/>
+          <w:sz w:val="22"/>
+          <w:shd w:fill="auto" w:val="clear"/>
+        </w:rPr>
+        <w:t xml:space="preserve">    path('admin/', admin.site.urls),</w:t>
+      </w:r>
+    </w:p>
+    <w:p>
+      <w:pPr>
+        <w:tabs>
+          <w:tab w:val="left" w:pos="1128" w:leader="none"/>
+        </w:tabs>
+        <w:spacing w:before="0" w:after="160" w:line="259"/>
+        <w:ind w:right="0" w:left="0" w:firstLine="0"/>
+        <w:jc w:val="both"/>
+        <w:rPr>
+          <w:rFonts w:ascii="Calibri Light" w:hAnsi="Calibri Light" w:cs="Calibri Light" w:eastAsia="Calibri Light"/>
+          <w:color w:val="auto"/>
+          <w:spacing w:val="0"/>
+          <w:position w:val="0"/>
+          <w:sz w:val="22"/>
+          <w:shd w:fill="auto" w:val="clear"/>
+        </w:rPr>
+      </w:pPr>
+      <w:r>
+        <w:rPr>
+          <w:rFonts w:ascii="Calibri Light" w:hAnsi="Calibri Light" w:cs="Calibri Light" w:eastAsia="Calibri Light"/>
+          <w:color w:val="auto"/>
+          <w:spacing w:val="0"/>
+          <w:position w:val="0"/>
+          <w:sz w:val="22"/>
+          <w:shd w:fill="auto" w:val="clear"/>
+        </w:rPr>
+        <w:t xml:space="preserve">]+ static(settings.MEDIA_URL, document_root=settings.MEDIA_ROOT)</w:t>
+      </w:r>
+    </w:p>
+    <w:p>
+      <w:pPr>
+        <w:tabs>
+          <w:tab w:val="left" w:pos="1128" w:leader="none"/>
+        </w:tabs>
+        <w:spacing w:before="0" w:after="160" w:line="259"/>
+        <w:ind w:right="0" w:left="0" w:firstLine="0"/>
+        <w:jc w:val="both"/>
+        <w:rPr>
+          <w:rFonts w:ascii="Calibri" w:hAnsi="Calibri" w:cs="Calibri" w:eastAsia="Calibri"/>
+          <w:color w:val="auto"/>
+          <w:spacing w:val="0"/>
+          <w:position w:val="0"/>
+          <w:sz w:val="22"/>
+          <w:shd w:fill="auto" w:val="clear"/>
+        </w:rPr>
+      </w:pPr>
+    </w:p>
+    <w:p>
+      <w:pPr>
+        <w:tabs>
+          <w:tab w:val="left" w:pos="1128" w:leader="none"/>
+        </w:tabs>
+        <w:spacing w:before="0" w:after="160" w:line="259"/>
+        <w:ind w:right="0" w:left="0" w:firstLine="0"/>
+        <w:jc w:val="both"/>
+        <w:rPr>
+          <w:rFonts w:ascii="Calibri" w:hAnsi="Calibri" w:cs="Calibri" w:eastAsia="Calibri"/>
+          <w:color w:val="auto"/>
+          <w:spacing w:val="0"/>
+          <w:position w:val="0"/>
+          <w:sz w:val="22"/>
+          <w:shd w:fill="auto" w:val="clear"/>
+        </w:rPr>
+      </w:pPr>
+      <w:r>
+        <w:rPr>
+          <w:rFonts w:ascii="Calibri" w:hAnsi="Calibri" w:cs="Calibri" w:eastAsia="Calibri"/>
+          <w:color w:val="auto"/>
+          <w:spacing w:val="0"/>
+          <w:position w:val="0"/>
+          <w:sz w:val="22"/>
+          <w:shd w:fill="auto" w:val="clear"/>
+        </w:rPr>
+        <w:t xml:space="preserve">79. Agora no arquivo views.py do aplicativo usuarios, criamos as views referidas no urls acima:</w:t>
+      </w:r>
+    </w:p>
+    <w:p>
+      <w:pPr>
+        <w:tabs>
+          <w:tab w:val="left" w:pos="1128" w:leader="none"/>
+        </w:tabs>
+        <w:spacing w:before="0" w:after="0" w:line="259"/>
+        <w:ind w:right="0" w:left="0" w:firstLine="0"/>
+        <w:jc w:val="both"/>
+        <w:rPr>
+          <w:rFonts w:ascii="Calibri Light" w:hAnsi="Calibri Light" w:cs="Calibri Light" w:eastAsia="Calibri Light"/>
+          <w:color w:val="auto"/>
+          <w:spacing w:val="0"/>
+          <w:position w:val="0"/>
+          <w:sz w:val="22"/>
+          <w:shd w:fill="auto" w:val="clear"/>
+        </w:rPr>
+      </w:pPr>
+      <w:r>
+        <w:rPr>
+          <w:rFonts w:ascii="Calibri Light" w:hAnsi="Calibri Light" w:cs="Calibri Light" w:eastAsia="Calibri Light"/>
+          <w:color w:val="auto"/>
+          <w:spacing w:val="0"/>
+          <w:position w:val="0"/>
+          <w:sz w:val="22"/>
+          <w:shd w:fill="auto" w:val="clear"/>
+        </w:rPr>
+        <w:t xml:space="preserve">from django.shortcuts import render</w:t>
+      </w:r>
+    </w:p>
+    <w:p>
+      <w:pPr>
+        <w:tabs>
+          <w:tab w:val="left" w:pos="1128" w:leader="none"/>
+        </w:tabs>
+        <w:spacing w:before="0" w:after="0" w:line="259"/>
+        <w:ind w:right="0" w:left="0" w:firstLine="0"/>
+        <w:jc w:val="both"/>
+        <w:rPr>
+          <w:rFonts w:ascii="Calibri Light" w:hAnsi="Calibri Light" w:cs="Calibri Light" w:eastAsia="Calibri Light"/>
+          <w:color w:val="auto"/>
+          <w:spacing w:val="0"/>
+          <w:position w:val="0"/>
+          <w:sz w:val="22"/>
+          <w:shd w:fill="auto" w:val="clear"/>
+        </w:rPr>
+      </w:pPr>
+    </w:p>
+    <w:p>
+      <w:pPr>
+        <w:tabs>
+          <w:tab w:val="left" w:pos="1128" w:leader="none"/>
+        </w:tabs>
+        <w:spacing w:before="0" w:after="0" w:line="259"/>
+        <w:ind w:right="0" w:left="0" w:firstLine="0"/>
+        <w:jc w:val="both"/>
+        <w:rPr>
+          <w:rFonts w:ascii="Calibri Light" w:hAnsi="Calibri Light" w:cs="Calibri Light" w:eastAsia="Calibri Light"/>
+          <w:color w:val="auto"/>
+          <w:spacing w:val="0"/>
+          <w:position w:val="0"/>
+          <w:sz w:val="22"/>
+          <w:shd w:fill="auto" w:val="clear"/>
+        </w:rPr>
+      </w:pPr>
+      <w:r>
+        <w:rPr>
+          <w:rFonts w:ascii="Calibri Light" w:hAnsi="Calibri Light" w:cs="Calibri Light" w:eastAsia="Calibri Light"/>
+          <w:color w:val="auto"/>
+          <w:spacing w:val="0"/>
+          <w:position w:val="0"/>
+          <w:sz w:val="22"/>
+          <w:shd w:fill="auto" w:val="clear"/>
+        </w:rPr>
+        <w:t xml:space="preserve">def cadastro(request):</w:t>
+      </w:r>
+    </w:p>
+    <w:p>
+      <w:pPr>
+        <w:tabs>
+          <w:tab w:val="left" w:pos="1128" w:leader="none"/>
+        </w:tabs>
+        <w:spacing w:before="0" w:after="0" w:line="259"/>
+        <w:ind w:right="0" w:left="0" w:firstLine="0"/>
+        <w:jc w:val="both"/>
+        <w:rPr>
+          <w:rFonts w:ascii="Calibri Light" w:hAnsi="Calibri Light" w:cs="Calibri Light" w:eastAsia="Calibri Light"/>
+          <w:color w:val="auto"/>
+          <w:spacing w:val="0"/>
+          <w:position w:val="0"/>
+          <w:sz w:val="22"/>
+          <w:shd w:fill="auto" w:val="clear"/>
+        </w:rPr>
+      </w:pPr>
+      <w:r>
+        <w:rPr>
+          <w:rFonts w:ascii="Calibri Light" w:hAnsi="Calibri Light" w:cs="Calibri Light" w:eastAsia="Calibri Light"/>
+          <w:color w:val="auto"/>
+          <w:spacing w:val="0"/>
+          <w:position w:val="0"/>
+          <w:sz w:val="22"/>
+          <w:shd w:fill="auto" w:val="clear"/>
+        </w:rPr>
+        <w:t xml:space="preserve">    pass</w:t>
+      </w:r>
+    </w:p>
+    <w:p>
+      <w:pPr>
+        <w:tabs>
+          <w:tab w:val="left" w:pos="1128" w:leader="none"/>
+        </w:tabs>
+        <w:spacing w:before="0" w:after="0" w:line="259"/>
+        <w:ind w:right="0" w:left="0" w:firstLine="0"/>
+        <w:jc w:val="both"/>
+        <w:rPr>
+          <w:rFonts w:ascii="Calibri Light" w:hAnsi="Calibri Light" w:cs="Calibri Light" w:eastAsia="Calibri Light"/>
+          <w:color w:val="auto"/>
+          <w:spacing w:val="0"/>
+          <w:position w:val="0"/>
+          <w:sz w:val="22"/>
+          <w:shd w:fill="auto" w:val="clear"/>
+        </w:rPr>
+      </w:pPr>
+    </w:p>
+    <w:p>
+      <w:pPr>
+        <w:tabs>
+          <w:tab w:val="left" w:pos="1128" w:leader="none"/>
+        </w:tabs>
+        <w:spacing w:before="0" w:after="0" w:line="259"/>
+        <w:ind w:right="0" w:left="0" w:firstLine="0"/>
+        <w:jc w:val="both"/>
+        <w:rPr>
+          <w:rFonts w:ascii="Calibri Light" w:hAnsi="Calibri Light" w:cs="Calibri Light" w:eastAsia="Calibri Light"/>
+          <w:color w:val="auto"/>
+          <w:spacing w:val="0"/>
+          <w:position w:val="0"/>
+          <w:sz w:val="22"/>
+          <w:shd w:fill="auto" w:val="clear"/>
+        </w:rPr>
+      </w:pPr>
+      <w:r>
+        <w:rPr>
+          <w:rFonts w:ascii="Calibri Light" w:hAnsi="Calibri Light" w:cs="Calibri Light" w:eastAsia="Calibri Light"/>
+          <w:color w:val="auto"/>
+          <w:spacing w:val="0"/>
+          <w:position w:val="0"/>
+          <w:sz w:val="22"/>
+          <w:shd w:fill="auto" w:val="clear"/>
+        </w:rPr>
+        <w:t xml:space="preserve">def login(request):</w:t>
+      </w:r>
+    </w:p>
+    <w:p>
+      <w:pPr>
+        <w:tabs>
+          <w:tab w:val="left" w:pos="1128" w:leader="none"/>
+        </w:tabs>
+        <w:spacing w:before="0" w:after="0" w:line="259"/>
+        <w:ind w:right="0" w:left="0" w:firstLine="0"/>
+        <w:jc w:val="both"/>
+        <w:rPr>
+          <w:rFonts w:ascii="Calibri Light" w:hAnsi="Calibri Light" w:cs="Calibri Light" w:eastAsia="Calibri Light"/>
+          <w:color w:val="auto"/>
+          <w:spacing w:val="0"/>
+          <w:position w:val="0"/>
+          <w:sz w:val="22"/>
+          <w:shd w:fill="auto" w:val="clear"/>
+        </w:rPr>
+      </w:pPr>
+      <w:r>
+        <w:rPr>
+          <w:rFonts w:ascii="Calibri Light" w:hAnsi="Calibri Light" w:cs="Calibri Light" w:eastAsia="Calibri Light"/>
+          <w:color w:val="auto"/>
+          <w:spacing w:val="0"/>
+          <w:position w:val="0"/>
+          <w:sz w:val="22"/>
+          <w:shd w:fill="auto" w:val="clear"/>
+        </w:rPr>
+        <w:t xml:space="preserve">    pass</w:t>
+      </w:r>
+    </w:p>
+    <w:p>
+      <w:pPr>
+        <w:tabs>
+          <w:tab w:val="left" w:pos="1128" w:leader="none"/>
+        </w:tabs>
+        <w:spacing w:before="0" w:after="0" w:line="259"/>
+        <w:ind w:right="0" w:left="0" w:firstLine="0"/>
+        <w:jc w:val="both"/>
+        <w:rPr>
+          <w:rFonts w:ascii="Calibri Light" w:hAnsi="Calibri Light" w:cs="Calibri Light" w:eastAsia="Calibri Light"/>
+          <w:color w:val="auto"/>
+          <w:spacing w:val="0"/>
+          <w:position w:val="0"/>
+          <w:sz w:val="22"/>
+          <w:shd w:fill="auto" w:val="clear"/>
+        </w:rPr>
+      </w:pPr>
+    </w:p>
+    <w:p>
+      <w:pPr>
+        <w:tabs>
+          <w:tab w:val="left" w:pos="1128" w:leader="none"/>
+        </w:tabs>
+        <w:spacing w:before="0" w:after="0" w:line="259"/>
+        <w:ind w:right="0" w:left="0" w:firstLine="0"/>
+        <w:jc w:val="both"/>
+        <w:rPr>
+          <w:rFonts w:ascii="Calibri Light" w:hAnsi="Calibri Light" w:cs="Calibri Light" w:eastAsia="Calibri Light"/>
+          <w:color w:val="auto"/>
+          <w:spacing w:val="0"/>
+          <w:position w:val="0"/>
+          <w:sz w:val="22"/>
+          <w:shd w:fill="auto" w:val="clear"/>
+        </w:rPr>
+      </w:pPr>
+      <w:r>
+        <w:rPr>
+          <w:rFonts w:ascii="Calibri Light" w:hAnsi="Calibri Light" w:cs="Calibri Light" w:eastAsia="Calibri Light"/>
+          <w:color w:val="auto"/>
+          <w:spacing w:val="0"/>
+          <w:position w:val="0"/>
+          <w:sz w:val="22"/>
+          <w:shd w:fill="auto" w:val="clear"/>
+        </w:rPr>
+        <w:t xml:space="preserve">def logout(request):</w:t>
+      </w:r>
+    </w:p>
+    <w:p>
+      <w:pPr>
+        <w:tabs>
+          <w:tab w:val="left" w:pos="1128" w:leader="none"/>
+        </w:tabs>
+        <w:spacing w:before="0" w:after="0" w:line="259"/>
+        <w:ind w:right="0" w:left="0" w:firstLine="0"/>
+        <w:jc w:val="both"/>
+        <w:rPr>
+          <w:rFonts w:ascii="Calibri Light" w:hAnsi="Calibri Light" w:cs="Calibri Light" w:eastAsia="Calibri Light"/>
+          <w:color w:val="auto"/>
+          <w:spacing w:val="0"/>
+          <w:position w:val="0"/>
+          <w:sz w:val="22"/>
+          <w:shd w:fill="auto" w:val="clear"/>
+        </w:rPr>
+      </w:pPr>
+      <w:r>
+        <w:rPr>
+          <w:rFonts w:ascii="Calibri Light" w:hAnsi="Calibri Light" w:cs="Calibri Light" w:eastAsia="Calibri Light"/>
+          <w:color w:val="auto"/>
+          <w:spacing w:val="0"/>
+          <w:position w:val="0"/>
+          <w:sz w:val="22"/>
+          <w:shd w:fill="auto" w:val="clear"/>
+        </w:rPr>
+        <w:t xml:space="preserve">    pass</w:t>
+      </w:r>
+    </w:p>
+    <w:p>
+      <w:pPr>
+        <w:tabs>
+          <w:tab w:val="left" w:pos="1128" w:leader="none"/>
+        </w:tabs>
+        <w:spacing w:before="0" w:after="0" w:line="259"/>
+        <w:ind w:right="0" w:left="0" w:firstLine="0"/>
+        <w:jc w:val="both"/>
+        <w:rPr>
+          <w:rFonts w:ascii="Calibri Light" w:hAnsi="Calibri Light" w:cs="Calibri Light" w:eastAsia="Calibri Light"/>
+          <w:color w:val="auto"/>
+          <w:spacing w:val="0"/>
+          <w:position w:val="0"/>
+          <w:sz w:val="22"/>
+          <w:shd w:fill="auto" w:val="clear"/>
+        </w:rPr>
+      </w:pPr>
+    </w:p>
+    <w:p>
+      <w:pPr>
+        <w:tabs>
+          <w:tab w:val="left" w:pos="1128" w:leader="none"/>
+        </w:tabs>
+        <w:spacing w:before="0" w:after="0" w:line="259"/>
+        <w:ind w:right="0" w:left="0" w:firstLine="0"/>
+        <w:jc w:val="both"/>
+        <w:rPr>
+          <w:rFonts w:ascii="Calibri Light" w:hAnsi="Calibri Light" w:cs="Calibri Light" w:eastAsia="Calibri Light"/>
+          <w:color w:val="auto"/>
+          <w:spacing w:val="0"/>
+          <w:position w:val="0"/>
+          <w:sz w:val="22"/>
+          <w:shd w:fill="auto" w:val="clear"/>
+        </w:rPr>
+      </w:pPr>
+      <w:r>
+        <w:rPr>
+          <w:rFonts w:ascii="Calibri Light" w:hAnsi="Calibri Light" w:cs="Calibri Light" w:eastAsia="Calibri Light"/>
+          <w:color w:val="auto"/>
+          <w:spacing w:val="0"/>
+          <w:position w:val="0"/>
+          <w:sz w:val="22"/>
+          <w:shd w:fill="auto" w:val="clear"/>
+        </w:rPr>
+        <w:t xml:space="preserve">def dashboard(request):</w:t>
+      </w:r>
+    </w:p>
+    <w:p>
+      <w:pPr>
+        <w:tabs>
+          <w:tab w:val="left" w:pos="1128" w:leader="none"/>
+        </w:tabs>
+        <w:spacing w:before="0" w:after="0" w:line="259"/>
+        <w:ind w:right="0" w:left="0" w:firstLine="0"/>
+        <w:jc w:val="both"/>
+        <w:rPr>
+          <w:rFonts w:ascii="Calibri Light" w:hAnsi="Calibri Light" w:cs="Calibri Light" w:eastAsia="Calibri Light"/>
+          <w:color w:val="auto"/>
+          <w:spacing w:val="0"/>
+          <w:position w:val="0"/>
+          <w:sz w:val="22"/>
+          <w:shd w:fill="auto" w:val="clear"/>
+        </w:rPr>
+      </w:pPr>
+      <w:r>
+        <w:rPr>
+          <w:rFonts w:ascii="Calibri Light" w:hAnsi="Calibri Light" w:cs="Calibri Light" w:eastAsia="Calibri Light"/>
+          <w:color w:val="auto"/>
+          <w:spacing w:val="0"/>
+          <w:position w:val="0"/>
+          <w:sz w:val="22"/>
+          <w:shd w:fill="auto" w:val="clear"/>
+        </w:rPr>
+        <w:t xml:space="preserve">    pass</w:t>
+      </w:r>
+    </w:p>
+    <w:p>
+      <w:pPr>
+        <w:tabs>
+          <w:tab w:val="left" w:pos="1128" w:leader="none"/>
+        </w:tabs>
+        <w:spacing w:before="0" w:after="160" w:line="259"/>
+        <w:ind w:right="0" w:left="0" w:firstLine="0"/>
+        <w:jc w:val="both"/>
+        <w:rPr>
+          <w:rFonts w:ascii="Calibri" w:hAnsi="Calibri" w:cs="Calibri" w:eastAsia="Calibri"/>
+          <w:color w:val="auto"/>
+          <w:spacing w:val="0"/>
+          <w:position w:val="0"/>
+          <w:sz w:val="22"/>
+          <w:shd w:fill="auto" w:val="clear"/>
+        </w:rPr>
+      </w:pPr>
+    </w:p>
+    <w:p>
+      <w:pPr>
+        <w:tabs>
+          <w:tab w:val="left" w:pos="1128" w:leader="none"/>
+        </w:tabs>
+        <w:spacing w:before="0" w:after="160" w:line="259"/>
+        <w:ind w:right="0" w:left="0" w:firstLine="0"/>
+        <w:jc w:val="both"/>
+        <w:rPr>
+          <w:rFonts w:ascii="Calibri" w:hAnsi="Calibri" w:cs="Calibri" w:eastAsia="Calibri"/>
+          <w:color w:val="auto"/>
+          <w:spacing w:val="0"/>
+          <w:position w:val="0"/>
+          <w:sz w:val="22"/>
+          <w:shd w:fill="auto" w:val="clear"/>
+        </w:rPr>
+      </w:pPr>
+      <w:r>
+        <w:rPr>
+          <w:rFonts w:ascii="Calibri" w:hAnsi="Calibri" w:cs="Calibri" w:eastAsia="Calibri"/>
+          <w:color w:val="auto"/>
+          <w:spacing w:val="0"/>
+          <w:position w:val="0"/>
+          <w:sz w:val="22"/>
+          <w:shd w:fill="auto" w:val="clear"/>
+        </w:rPr>
+        <w:t xml:space="preserve">80. Recorte a pasta templates do aplicativo receitas e cole na pasta principal do projeto. Agora acesse o arquivo settings.py e procure TEMPLATES, promova a pequena alteração a seguir:</w:t>
+      </w:r>
+    </w:p>
+    <w:p>
+      <w:pPr>
+        <w:tabs>
+          <w:tab w:val="left" w:pos="1128" w:leader="none"/>
+        </w:tabs>
+        <w:spacing w:before="0" w:after="160" w:line="259"/>
+        <w:ind w:right="0" w:left="0" w:firstLine="0"/>
+        <w:jc w:val="both"/>
+        <w:rPr>
+          <w:rFonts w:ascii="Calibri" w:hAnsi="Calibri" w:cs="Calibri" w:eastAsia="Calibri"/>
+          <w:color w:val="auto"/>
+          <w:spacing w:val="0"/>
+          <w:position w:val="0"/>
+          <w:sz w:val="22"/>
+          <w:shd w:fill="auto" w:val="clear"/>
+        </w:rPr>
+      </w:pPr>
+      <w:r>
+        <w:rPr>
+          <w:rFonts w:ascii="Calibri" w:hAnsi="Calibri" w:cs="Calibri" w:eastAsia="Calibri"/>
+          <w:color w:val="auto"/>
+          <w:spacing w:val="0"/>
+          <w:position w:val="0"/>
+          <w:sz w:val="22"/>
+          <w:shd w:fill="auto" w:val="clear"/>
+        </w:rPr>
+        <w:t xml:space="preserve">=&gt; a linha </w:t>
+      </w:r>
+      <w:r>
+        <w:rPr>
+          <w:rFonts w:ascii="Calibri Light" w:hAnsi="Calibri Light" w:cs="Calibri Light" w:eastAsia="Calibri Light"/>
+          <w:color w:val="auto"/>
+          <w:spacing w:val="0"/>
+          <w:position w:val="0"/>
+          <w:sz w:val="22"/>
+          <w:shd w:fill="auto" w:val="clear"/>
+        </w:rPr>
+        <w:t xml:space="preserve">'DIRS': [os.path.join(BASE_DIR, 'receitas/templates')], </w:t>
+      </w:r>
+      <w:r>
+        <w:rPr>
+          <w:rFonts w:ascii="Calibri" w:hAnsi="Calibri" w:cs="Calibri" w:eastAsia="Calibri"/>
+          <w:color w:val="auto"/>
+          <w:spacing w:val="0"/>
+          <w:position w:val="0"/>
+          <w:sz w:val="22"/>
+          <w:shd w:fill="auto" w:val="clear"/>
+        </w:rPr>
+        <w:t xml:space="preserve">deve ficar a assim:</w:t>
+      </w:r>
+    </w:p>
+    <w:p>
+      <w:pPr>
+        <w:tabs>
+          <w:tab w:val="left" w:pos="1128" w:leader="none"/>
+        </w:tabs>
+        <w:spacing w:before="0" w:after="160" w:line="259"/>
+        <w:ind w:right="0" w:left="0" w:firstLine="0"/>
+        <w:jc w:val="both"/>
+        <w:rPr>
+          <w:rFonts w:ascii="Calibri" w:hAnsi="Calibri" w:cs="Calibri" w:eastAsia="Calibri"/>
+          <w:color w:val="auto"/>
+          <w:spacing w:val="0"/>
+          <w:position w:val="0"/>
+          <w:sz w:val="22"/>
+          <w:shd w:fill="auto" w:val="clear"/>
+        </w:rPr>
+      </w:pPr>
+      <w:r>
+        <w:rPr>
+          <w:rFonts w:ascii="Calibri" w:hAnsi="Calibri" w:cs="Calibri" w:eastAsia="Calibri"/>
+          <w:color w:val="auto"/>
+          <w:spacing w:val="0"/>
+          <w:position w:val="0"/>
+          <w:sz w:val="22"/>
+          <w:shd w:fill="auto" w:val="clear"/>
+        </w:rPr>
+        <w:t xml:space="preserve">=&gt;             </w:t>
+      </w:r>
+      <w:r>
+        <w:rPr>
+          <w:rFonts w:ascii="Calibri Light" w:hAnsi="Calibri Light" w:cs="Calibri Light" w:eastAsia="Calibri Light"/>
+          <w:color w:val="auto"/>
+          <w:spacing w:val="0"/>
+          <w:position w:val="0"/>
+          <w:sz w:val="22"/>
+          <w:shd w:fill="auto" w:val="clear"/>
+        </w:rPr>
+        <w:t xml:space="preserve">'DIRS': [os.path.join(BASE_DIR, 'templates')],</w:t>
+      </w:r>
+    </w:p>
+    <w:p>
+      <w:pPr>
+        <w:tabs>
+          <w:tab w:val="left" w:pos="1128" w:leader="none"/>
+        </w:tabs>
+        <w:spacing w:before="0" w:after="160" w:line="259"/>
+        <w:ind w:right="0" w:left="0" w:firstLine="0"/>
+        <w:jc w:val="both"/>
+        <w:rPr>
+          <w:rFonts w:ascii="Calibri" w:hAnsi="Calibri" w:cs="Calibri" w:eastAsia="Calibri"/>
+          <w:color w:val="auto"/>
+          <w:spacing w:val="0"/>
+          <w:position w:val="0"/>
+          <w:sz w:val="22"/>
+          <w:shd w:fill="auto" w:val="clear"/>
+        </w:rPr>
+      </w:pPr>
+    </w:p>
+    <w:p>
+      <w:pPr>
+        <w:tabs>
+          <w:tab w:val="left" w:pos="1128" w:leader="none"/>
+        </w:tabs>
+        <w:spacing w:before="0" w:after="160" w:line="259"/>
+        <w:ind w:right="0" w:left="0" w:firstLine="0"/>
+        <w:jc w:val="both"/>
+        <w:rPr>
+          <w:rFonts w:ascii="Calibri" w:hAnsi="Calibri" w:cs="Calibri" w:eastAsia="Calibri"/>
+          <w:color w:val="auto"/>
+          <w:spacing w:val="0"/>
+          <w:position w:val="0"/>
+          <w:sz w:val="22"/>
+          <w:shd w:fill="auto" w:val="clear"/>
+        </w:rPr>
+      </w:pPr>
+      <w:r>
+        <w:rPr>
+          <w:rFonts w:ascii="Calibri" w:hAnsi="Calibri" w:cs="Calibri" w:eastAsia="Calibri"/>
+          <w:color w:val="auto"/>
+          <w:spacing w:val="0"/>
+          <w:position w:val="0"/>
+          <w:sz w:val="22"/>
+          <w:shd w:fill="auto" w:val="clear"/>
+        </w:rPr>
+        <w:t xml:space="preserve">81. Do link a seguir fazer o download dos arquivos cadastro.html e login.html: </w:t>
+      </w:r>
+      <w:hyperlink xmlns:r="http://schemas.openxmlformats.org/officeDocument/2006/relationships" r:id="docRId1">
+        <w:r>
+          <w:rPr>
+            <w:rFonts w:ascii="Calibri" w:hAnsi="Calibri" w:cs="Calibri" w:eastAsia="Calibri"/>
+            <w:color w:val="0000FF"/>
+            <w:spacing w:val="0"/>
+            <w:position w:val="0"/>
+            <w:sz w:val="22"/>
+            <w:u w:val="single"/>
+            <w:shd w:fill="auto" w:val="clear"/>
+          </w:rPr>
+          <w:t xml:space="preserve">https://github.com/guilhermeonrails/material_django2_parte3/archive/aula_1.zip</w:t>
+        </w:r>
+      </w:hyperlink>
+      <w:r>
+        <w:rPr>
+          <w:rFonts w:ascii="Calibri" w:hAnsi="Calibri" w:cs="Calibri" w:eastAsia="Calibri"/>
+          <w:color w:val="auto"/>
+          <w:spacing w:val="0"/>
+          <w:position w:val="0"/>
+          <w:sz w:val="22"/>
+          <w:shd w:fill="auto" w:val="clear"/>
+        </w:rPr>
+        <w:t xml:space="preserve">. Salve os arquivos baixados na pasta templates/usuarios.</w:t>
+      </w:r>
+    </w:p>
+    <w:p>
+      <w:pPr>
+        <w:tabs>
+          <w:tab w:val="left" w:pos="1128" w:leader="none"/>
+        </w:tabs>
+        <w:spacing w:before="0" w:after="160" w:line="259"/>
+        <w:ind w:right="0" w:left="0" w:firstLine="0"/>
+        <w:jc w:val="both"/>
+        <w:rPr>
+          <w:rFonts w:ascii="Calibri Light" w:hAnsi="Calibri Light" w:cs="Calibri Light" w:eastAsia="Calibri Light"/>
+          <w:color w:val="auto"/>
+          <w:spacing w:val="0"/>
+          <w:position w:val="0"/>
+          <w:sz w:val="22"/>
+          <w:shd w:fill="auto" w:val="clear"/>
+        </w:rPr>
+      </w:pPr>
+      <w:r>
+        <w:rPr>
+          <w:rFonts w:ascii="Calibri" w:hAnsi="Calibri" w:cs="Calibri" w:eastAsia="Calibri"/>
+          <w:color w:val="auto"/>
+          <w:spacing w:val="0"/>
+          <w:position w:val="0"/>
+          <w:sz w:val="22"/>
+          <w:shd w:fill="auto" w:val="clear"/>
+        </w:rPr>
+        <w:t xml:space="preserve">82. Na pasta templates/partials, abrir o arquivo menu.html e mudar o texto abaixo de </w:t>
+      </w:r>
+      <w:r>
+        <w:rPr>
+          <w:rFonts w:ascii="Calibri Light" w:hAnsi="Calibri Light" w:cs="Calibri Light" w:eastAsia="Calibri Light"/>
+          <w:color w:val="auto"/>
+          <w:spacing w:val="0"/>
+          <w:position w:val="0"/>
+          <w:sz w:val="22"/>
+          <w:shd w:fill="auto" w:val="clear"/>
+        </w:rPr>
+        <w:t xml:space="preserve">&lt;!-- Nav Start --&gt;:</w:t>
+      </w:r>
+    </w:p>
+    <w:p>
+      <w:pPr>
+        <w:tabs>
+          <w:tab w:val="left" w:pos="1128" w:leader="none"/>
+        </w:tabs>
+        <w:spacing w:before="0" w:after="0" w:line="259"/>
+        <w:ind w:right="0" w:left="0" w:firstLine="0"/>
+        <w:jc w:val="both"/>
+        <w:rPr>
+          <w:rFonts w:ascii="Calibri Light" w:hAnsi="Calibri Light" w:cs="Calibri Light" w:eastAsia="Calibri Light"/>
+          <w:color w:val="auto"/>
+          <w:spacing w:val="0"/>
+          <w:position w:val="0"/>
+          <w:sz w:val="22"/>
+          <w:shd w:fill="auto" w:val="clear"/>
+        </w:rPr>
+      </w:pPr>
+      <w:r>
+        <w:rPr>
+          <w:rFonts w:ascii="Calibri Light" w:hAnsi="Calibri Light" w:cs="Calibri Light" w:eastAsia="Calibri Light"/>
+          <w:color w:val="auto"/>
+          <w:spacing w:val="0"/>
+          <w:position w:val="0"/>
+          <w:sz w:val="22"/>
+          <w:shd w:fill="auto" w:val="clear"/>
+        </w:rPr>
+        <w:t xml:space="preserve">&lt;div class="classynav"&gt;</w:t>
+      </w:r>
+    </w:p>
+    <w:p>
+      <w:pPr>
+        <w:tabs>
+          <w:tab w:val="left" w:pos="1128" w:leader="none"/>
+        </w:tabs>
+        <w:spacing w:before="0" w:after="0" w:line="259"/>
+        <w:ind w:right="0" w:left="0" w:firstLine="0"/>
+        <w:jc w:val="both"/>
+        <w:rPr>
+          <w:rFonts w:ascii="Calibri Light" w:hAnsi="Calibri Light" w:cs="Calibri Light" w:eastAsia="Calibri Light"/>
+          <w:color w:val="auto"/>
+          <w:spacing w:val="0"/>
+          <w:position w:val="0"/>
+          <w:sz w:val="22"/>
+          <w:shd w:fill="auto" w:val="clear"/>
+        </w:rPr>
+      </w:pPr>
+      <w:r>
+        <w:rPr>
+          <w:rFonts w:ascii="Calibri Light" w:hAnsi="Calibri Light" w:cs="Calibri Light" w:eastAsia="Calibri Light"/>
+          <w:color w:val="auto"/>
+          <w:spacing w:val="0"/>
+          <w:position w:val="0"/>
+          <w:sz w:val="22"/>
+          <w:shd w:fill="auto" w:val="clear"/>
+        </w:rPr>
+        <w:t xml:space="preserve">      &lt;ul&gt;</w:t>
+      </w:r>
+    </w:p>
+    <w:p>
+      <w:pPr>
+        <w:tabs>
+          <w:tab w:val="left" w:pos="1128" w:leader="none"/>
+        </w:tabs>
+        <w:spacing w:before="0" w:after="0" w:line="259"/>
+        <w:ind w:right="0" w:left="0" w:firstLine="0"/>
+        <w:jc w:val="both"/>
+        <w:rPr>
+          <w:rFonts w:ascii="Calibri Light" w:hAnsi="Calibri Light" w:cs="Calibri Light" w:eastAsia="Calibri Light"/>
+          <w:color w:val="FF0000"/>
+          <w:spacing w:val="0"/>
+          <w:position w:val="0"/>
+          <w:sz w:val="22"/>
+          <w:shd w:fill="auto" w:val="clear"/>
+        </w:rPr>
+      </w:pPr>
+      <w:r>
+        <w:rPr>
+          <w:rFonts w:ascii="Calibri Light" w:hAnsi="Calibri Light" w:cs="Calibri Light" w:eastAsia="Calibri Light"/>
+          <w:color w:val="auto"/>
+          <w:spacing w:val="0"/>
+          <w:position w:val="0"/>
+          <w:sz w:val="22"/>
+          <w:shd w:fill="auto" w:val="clear"/>
+        </w:rPr>
+        <w:t xml:space="preserve">             &lt;li&gt;&lt;a href="{% url 'index'%} "&gt;</w:t>
+      </w:r>
+      <w:r>
+        <w:rPr>
+          <w:rFonts w:ascii="Calibri Light" w:hAnsi="Calibri Light" w:cs="Calibri Light" w:eastAsia="Calibri Light"/>
+          <w:color w:val="FF0000"/>
+          <w:spacing w:val="0"/>
+          <w:position w:val="0"/>
+          <w:sz w:val="22"/>
+          <w:shd w:fill="auto" w:val="clear"/>
+        </w:rPr>
+        <w:t xml:space="preserve">Página principal</w:t>
+      </w:r>
+      <w:r>
+        <w:rPr>
+          <w:rFonts w:ascii="Calibri Light" w:hAnsi="Calibri Light" w:cs="Calibri Light" w:eastAsia="Calibri Light"/>
+          <w:color w:val="auto"/>
+          <w:spacing w:val="0"/>
+          <w:position w:val="0"/>
+          <w:sz w:val="22"/>
+          <w:shd w:fill="auto" w:val="clear"/>
+        </w:rPr>
+        <w:t xml:space="preserve">&lt;/a&gt;&lt;/li&gt;</w:t>
+      </w:r>
+    </w:p>
+    <w:p>
+      <w:pPr>
+        <w:tabs>
+          <w:tab w:val="left" w:pos="1128" w:leader="none"/>
+        </w:tabs>
+        <w:spacing w:before="0" w:after="0" w:line="259"/>
+        <w:ind w:right="0" w:left="0" w:firstLine="0"/>
+        <w:jc w:val="both"/>
+        <w:rPr>
+          <w:rFonts w:ascii="Calibri Light" w:hAnsi="Calibri Light" w:cs="Calibri Light" w:eastAsia="Calibri Light"/>
+          <w:color w:val="FF0000"/>
+          <w:spacing w:val="0"/>
+          <w:position w:val="0"/>
+          <w:sz w:val="22"/>
+          <w:shd w:fill="auto" w:val="clear"/>
+        </w:rPr>
+      </w:pPr>
+      <w:r>
+        <w:rPr>
+          <w:rFonts w:ascii="Calibri Light" w:hAnsi="Calibri Light" w:cs="Calibri Light" w:eastAsia="Calibri Light"/>
+          <w:color w:val="FF0000"/>
+          <w:spacing w:val="0"/>
+          <w:position w:val="0"/>
+          <w:sz w:val="22"/>
+          <w:shd w:fill="auto" w:val="clear"/>
+        </w:rPr>
+        <w:t xml:space="preserve">             &lt;li&gt;&lt;a href="{% url 'cadastro'%} "&gt;Cadastro&lt;/a&gt;&lt;/li&gt;</w:t>
+      </w:r>
+    </w:p>
+    <w:p>
+      <w:pPr>
+        <w:tabs>
+          <w:tab w:val="left" w:pos="1128" w:leader="none"/>
+        </w:tabs>
+        <w:spacing w:before="0" w:after="0" w:line="259"/>
+        <w:ind w:right="0" w:left="0" w:firstLine="0"/>
+        <w:jc w:val="both"/>
+        <w:rPr>
+          <w:rFonts w:ascii="Calibri Light" w:hAnsi="Calibri Light" w:cs="Calibri Light" w:eastAsia="Calibri Light"/>
+          <w:color w:val="auto"/>
+          <w:spacing w:val="0"/>
+          <w:position w:val="0"/>
+          <w:sz w:val="22"/>
+          <w:shd w:fill="auto" w:val="clear"/>
+        </w:rPr>
+      </w:pPr>
+      <w:r>
+        <w:rPr>
+          <w:rFonts w:ascii="Calibri Light" w:hAnsi="Calibri Light" w:cs="Calibri Light" w:eastAsia="Calibri Light"/>
+          <w:color w:val="FF0000"/>
+          <w:spacing w:val="0"/>
+          <w:position w:val="0"/>
+          <w:sz w:val="22"/>
+          <w:shd w:fill="auto" w:val="clear"/>
+        </w:rPr>
+        <w:t xml:space="preserve">             &lt;li&gt;&lt;a href="{% url 'login'%} "&gt;Login&lt;/a&gt;&lt;/li</w:t>
+      </w:r>
+      <w:r>
+        <w:rPr>
+          <w:rFonts w:ascii="Calibri Light" w:hAnsi="Calibri Light" w:cs="Calibri Light" w:eastAsia="Calibri Light"/>
+          <w:color w:val="auto"/>
+          <w:spacing w:val="0"/>
+          <w:position w:val="0"/>
+          <w:sz w:val="22"/>
+          <w:shd w:fill="auto" w:val="clear"/>
+        </w:rPr>
+        <w:t xml:space="preserve">&gt;</w:t>
+      </w:r>
+    </w:p>
+    <w:p>
+      <w:pPr>
+        <w:tabs>
+          <w:tab w:val="left" w:pos="1128" w:leader="none"/>
+        </w:tabs>
+        <w:spacing w:before="0" w:after="0" w:line="259"/>
+        <w:ind w:right="0" w:left="0" w:firstLine="0"/>
+        <w:jc w:val="both"/>
+        <w:rPr>
+          <w:rFonts w:ascii="Calibri Light" w:hAnsi="Calibri Light" w:cs="Calibri Light" w:eastAsia="Calibri Light"/>
+          <w:color w:val="auto"/>
+          <w:spacing w:val="0"/>
+          <w:position w:val="0"/>
+          <w:sz w:val="22"/>
+          <w:shd w:fill="auto" w:val="clear"/>
+        </w:rPr>
+      </w:pPr>
+      <w:r>
+        <w:rPr>
+          <w:rFonts w:ascii="Calibri Light" w:hAnsi="Calibri Light" w:cs="Calibri Light" w:eastAsia="Calibri Light"/>
+          <w:color w:val="auto"/>
+          <w:spacing w:val="0"/>
+          <w:position w:val="0"/>
+          <w:sz w:val="22"/>
+          <w:shd w:fill="auto" w:val="clear"/>
+        </w:rPr>
+        <w:t xml:space="preserve">      &lt;/ul&gt;</w:t>
+      </w:r>
+    </w:p>
+    <w:p>
+      <w:pPr>
+        <w:tabs>
+          <w:tab w:val="left" w:pos="1128" w:leader="none"/>
+        </w:tabs>
+        <w:spacing w:before="0" w:after="0" w:line="259"/>
+        <w:ind w:right="0" w:left="0" w:firstLine="0"/>
+        <w:jc w:val="both"/>
+        <w:rPr>
+          <w:rFonts w:ascii="Calibri Light" w:hAnsi="Calibri Light" w:cs="Calibri Light" w:eastAsia="Calibri Light"/>
+          <w:color w:val="auto"/>
+          <w:spacing w:val="0"/>
+          <w:position w:val="0"/>
+          <w:sz w:val="22"/>
+          <w:shd w:fill="auto" w:val="clear"/>
+        </w:rPr>
+      </w:pPr>
+      <w:r>
+        <w:rPr>
+          <w:rFonts w:ascii="Calibri Light" w:hAnsi="Calibri Light" w:cs="Calibri Light" w:eastAsia="Calibri Light"/>
+          <w:color w:val="auto"/>
+          <w:spacing w:val="0"/>
+          <w:position w:val="0"/>
+          <w:sz w:val="22"/>
+          <w:shd w:fill="auto" w:val="clear"/>
+        </w:rPr>
+        <w:t xml:space="preserve">&lt;/div&gt;</w:t>
+      </w:r>
+    </w:p>
+    <w:p>
+      <w:pPr>
+        <w:tabs>
+          <w:tab w:val="left" w:pos="1128" w:leader="none"/>
+        </w:tabs>
+        <w:spacing w:before="0" w:after="0" w:line="259"/>
+        <w:ind w:right="0" w:left="0" w:firstLine="0"/>
+        <w:jc w:val="both"/>
+        <w:rPr>
+          <w:rFonts w:ascii="Calibri" w:hAnsi="Calibri" w:cs="Calibri" w:eastAsia="Calibri"/>
+          <w:color w:val="auto"/>
+          <w:spacing w:val="0"/>
+          <w:position w:val="0"/>
+          <w:sz w:val="22"/>
+          <w:shd w:fill="auto" w:val="clear"/>
+        </w:rPr>
+      </w:pPr>
+    </w:p>
+    <w:p>
+      <w:pPr>
+        <w:tabs>
+          <w:tab w:val="left" w:pos="1128" w:leader="none"/>
+        </w:tabs>
+        <w:spacing w:before="0" w:after="160" w:line="259"/>
+        <w:ind w:right="0" w:left="0" w:firstLine="0"/>
+        <w:jc w:val="both"/>
+        <w:rPr>
+          <w:rFonts w:ascii="Calibri" w:hAnsi="Calibri" w:cs="Calibri" w:eastAsia="Calibri"/>
+          <w:color w:val="auto"/>
+          <w:spacing w:val="0"/>
+          <w:position w:val="0"/>
+          <w:sz w:val="22"/>
+          <w:shd w:fill="auto" w:val="clear"/>
+        </w:rPr>
+      </w:pPr>
+      <w:r>
+        <w:rPr>
+          <w:rFonts w:ascii="Calibri" w:hAnsi="Calibri" w:cs="Calibri" w:eastAsia="Calibri"/>
+          <w:color w:val="auto"/>
+          <w:spacing w:val="0"/>
+          <w:position w:val="0"/>
+          <w:sz w:val="22"/>
+          <w:shd w:fill="auto" w:val="clear"/>
+        </w:rPr>
+        <w:t xml:space="preserve">83. Agora no arquivo views.py do aplicativo usuarios, devemos mandar o django renderizar as páginas cadastro.html e login.html:</w:t>
+      </w:r>
+    </w:p>
+    <w:p>
+      <w:pPr>
+        <w:tabs>
+          <w:tab w:val="left" w:pos="1128" w:leader="none"/>
+        </w:tabs>
+        <w:spacing w:before="0" w:after="0" w:line="259"/>
+        <w:ind w:right="0" w:left="0" w:firstLine="0"/>
+        <w:jc w:val="both"/>
+        <w:rPr>
+          <w:rFonts w:ascii="Calibri Light" w:hAnsi="Calibri Light" w:cs="Calibri Light" w:eastAsia="Calibri Light"/>
+          <w:color w:val="auto"/>
+          <w:spacing w:val="0"/>
+          <w:position w:val="0"/>
+          <w:sz w:val="22"/>
+          <w:shd w:fill="auto" w:val="clear"/>
+        </w:rPr>
+      </w:pPr>
+      <w:r>
+        <w:rPr>
+          <w:rFonts w:ascii="Calibri Light" w:hAnsi="Calibri Light" w:cs="Calibri Light" w:eastAsia="Calibri Light"/>
+          <w:color w:val="auto"/>
+          <w:spacing w:val="0"/>
+          <w:position w:val="0"/>
+          <w:sz w:val="22"/>
+          <w:shd w:fill="auto" w:val="clear"/>
+        </w:rPr>
+        <w:t xml:space="preserve">from django.shortcuts import render</w:t>
+      </w:r>
+    </w:p>
+    <w:p>
+      <w:pPr>
+        <w:tabs>
+          <w:tab w:val="left" w:pos="1128" w:leader="none"/>
+        </w:tabs>
+        <w:spacing w:before="0" w:after="0" w:line="259"/>
+        <w:ind w:right="0" w:left="0" w:firstLine="0"/>
+        <w:jc w:val="both"/>
+        <w:rPr>
+          <w:rFonts w:ascii="Calibri Light" w:hAnsi="Calibri Light" w:cs="Calibri Light" w:eastAsia="Calibri Light"/>
+          <w:color w:val="auto"/>
+          <w:spacing w:val="0"/>
+          <w:position w:val="0"/>
+          <w:sz w:val="22"/>
+          <w:shd w:fill="auto" w:val="clear"/>
+        </w:rPr>
+      </w:pPr>
+    </w:p>
+    <w:p>
+      <w:pPr>
+        <w:tabs>
+          <w:tab w:val="left" w:pos="1128" w:leader="none"/>
+        </w:tabs>
+        <w:spacing w:before="0" w:after="0" w:line="259"/>
+        <w:ind w:right="0" w:left="0" w:firstLine="0"/>
+        <w:jc w:val="both"/>
+        <w:rPr>
+          <w:rFonts w:ascii="Calibri Light" w:hAnsi="Calibri Light" w:cs="Calibri Light" w:eastAsia="Calibri Light"/>
+          <w:color w:val="auto"/>
+          <w:spacing w:val="0"/>
+          <w:position w:val="0"/>
+          <w:sz w:val="22"/>
+          <w:shd w:fill="auto" w:val="clear"/>
+        </w:rPr>
+      </w:pPr>
+      <w:r>
+        <w:rPr>
+          <w:rFonts w:ascii="Calibri Light" w:hAnsi="Calibri Light" w:cs="Calibri Light" w:eastAsia="Calibri Light"/>
+          <w:color w:val="auto"/>
+          <w:spacing w:val="0"/>
+          <w:position w:val="0"/>
+          <w:sz w:val="22"/>
+          <w:shd w:fill="auto" w:val="clear"/>
+        </w:rPr>
+        <w:t xml:space="preserve">def cadastro(request):</w:t>
+      </w:r>
+    </w:p>
+    <w:p>
+      <w:pPr>
+        <w:tabs>
+          <w:tab w:val="left" w:pos="1128" w:leader="none"/>
+        </w:tabs>
+        <w:spacing w:before="0" w:after="0" w:line="259"/>
+        <w:ind w:right="0" w:left="0" w:firstLine="0"/>
+        <w:jc w:val="both"/>
+        <w:rPr>
+          <w:rFonts w:ascii="Calibri Light" w:hAnsi="Calibri Light" w:cs="Calibri Light" w:eastAsia="Calibri Light"/>
+          <w:color w:val="FF0000"/>
+          <w:spacing w:val="0"/>
+          <w:position w:val="0"/>
+          <w:sz w:val="22"/>
+          <w:shd w:fill="auto" w:val="clear"/>
+        </w:rPr>
+      </w:pPr>
+      <w:r>
+        <w:rPr>
+          <w:rFonts w:ascii="Calibri Light" w:hAnsi="Calibri Light" w:cs="Calibri Light" w:eastAsia="Calibri Light"/>
+          <w:color w:val="auto"/>
+          <w:spacing w:val="0"/>
+          <w:position w:val="0"/>
+          <w:sz w:val="22"/>
+          <w:shd w:fill="auto" w:val="clear"/>
+        </w:rPr>
+        <w:t xml:space="preserve">    </w:t>
+      </w:r>
+      <w:r>
+        <w:rPr>
+          <w:rFonts w:ascii="Calibri Light" w:hAnsi="Calibri Light" w:cs="Calibri Light" w:eastAsia="Calibri Light"/>
+          <w:color w:val="FF0000"/>
+          <w:spacing w:val="0"/>
+          <w:position w:val="0"/>
+          <w:sz w:val="22"/>
+          <w:shd w:fill="auto" w:val="clear"/>
+        </w:rPr>
+        <w:t xml:space="preserve">return render(request,'cadastro.html')</w:t>
+      </w:r>
+    </w:p>
+    <w:p>
+      <w:pPr>
+        <w:tabs>
+          <w:tab w:val="left" w:pos="1128" w:leader="none"/>
+        </w:tabs>
+        <w:spacing w:before="0" w:after="0" w:line="259"/>
+        <w:ind w:right="0" w:left="0" w:firstLine="0"/>
+        <w:jc w:val="both"/>
+        <w:rPr>
+          <w:rFonts w:ascii="Calibri Light" w:hAnsi="Calibri Light" w:cs="Calibri Light" w:eastAsia="Calibri Light"/>
+          <w:color w:val="auto"/>
+          <w:spacing w:val="0"/>
+          <w:position w:val="0"/>
+          <w:sz w:val="22"/>
+          <w:shd w:fill="auto" w:val="clear"/>
+        </w:rPr>
+      </w:pPr>
+    </w:p>
+    <w:p>
+      <w:pPr>
+        <w:tabs>
+          <w:tab w:val="left" w:pos="1128" w:leader="none"/>
+        </w:tabs>
+        <w:spacing w:before="0" w:after="0" w:line="259"/>
+        <w:ind w:right="0" w:left="0" w:firstLine="0"/>
+        <w:jc w:val="both"/>
+        <w:rPr>
+          <w:rFonts w:ascii="Calibri Light" w:hAnsi="Calibri Light" w:cs="Calibri Light" w:eastAsia="Calibri Light"/>
+          <w:color w:val="auto"/>
+          <w:spacing w:val="0"/>
+          <w:position w:val="0"/>
+          <w:sz w:val="22"/>
+          <w:shd w:fill="auto" w:val="clear"/>
+        </w:rPr>
+      </w:pPr>
+      <w:r>
+        <w:rPr>
+          <w:rFonts w:ascii="Calibri Light" w:hAnsi="Calibri Light" w:cs="Calibri Light" w:eastAsia="Calibri Light"/>
+          <w:color w:val="auto"/>
+          <w:spacing w:val="0"/>
+          <w:position w:val="0"/>
+          <w:sz w:val="22"/>
+          <w:shd w:fill="auto" w:val="clear"/>
+        </w:rPr>
+        <w:t xml:space="preserve">def login(request):</w:t>
+      </w:r>
+    </w:p>
+    <w:p>
+      <w:pPr>
+        <w:tabs>
+          <w:tab w:val="left" w:pos="1128" w:leader="none"/>
+        </w:tabs>
+        <w:spacing w:before="0" w:after="0" w:line="259"/>
+        <w:ind w:right="0" w:left="0" w:firstLine="0"/>
+        <w:jc w:val="both"/>
+        <w:rPr>
+          <w:rFonts w:ascii="Calibri Light" w:hAnsi="Calibri Light" w:cs="Calibri Light" w:eastAsia="Calibri Light"/>
+          <w:color w:val="auto"/>
+          <w:spacing w:val="0"/>
+          <w:position w:val="0"/>
+          <w:sz w:val="22"/>
+          <w:shd w:fill="auto" w:val="clear"/>
+        </w:rPr>
+      </w:pPr>
+      <w:r>
+        <w:rPr>
+          <w:rFonts w:ascii="Calibri Light" w:hAnsi="Calibri Light" w:cs="Calibri Light" w:eastAsia="Calibri Light"/>
+          <w:color w:val="auto"/>
+          <w:spacing w:val="0"/>
+          <w:position w:val="0"/>
+          <w:sz w:val="22"/>
+          <w:shd w:fill="auto" w:val="clear"/>
+        </w:rPr>
+        <w:t xml:space="preserve">    </w:t>
+      </w:r>
+      <w:r>
+        <w:rPr>
+          <w:rFonts w:ascii="Calibri Light" w:hAnsi="Calibri Light" w:cs="Calibri Light" w:eastAsia="Calibri Light"/>
+          <w:color w:val="FF0000"/>
+          <w:spacing w:val="0"/>
+          <w:position w:val="0"/>
+          <w:sz w:val="22"/>
+          <w:shd w:fill="auto" w:val="clear"/>
+        </w:rPr>
+        <w:t xml:space="preserve">return render(request, 'login.html')</w:t>
+      </w:r>
+    </w:p>
+    <w:p>
+      <w:pPr>
+        <w:tabs>
+          <w:tab w:val="left" w:pos="1128" w:leader="none"/>
+        </w:tabs>
+        <w:spacing w:before="0" w:after="0" w:line="259"/>
+        <w:ind w:right="0" w:left="0" w:firstLine="0"/>
+        <w:jc w:val="both"/>
+        <w:rPr>
+          <w:rFonts w:ascii="Calibri Light" w:hAnsi="Calibri Light" w:cs="Calibri Light" w:eastAsia="Calibri Light"/>
+          <w:color w:val="auto"/>
+          <w:spacing w:val="0"/>
+          <w:position w:val="0"/>
+          <w:sz w:val="22"/>
+          <w:shd w:fill="auto" w:val="clear"/>
+        </w:rPr>
+      </w:pPr>
+    </w:p>
+    <w:p>
+      <w:pPr>
+        <w:tabs>
+          <w:tab w:val="left" w:pos="1128" w:leader="none"/>
+        </w:tabs>
+        <w:spacing w:before="0" w:after="0" w:line="259"/>
+        <w:ind w:right="0" w:left="0" w:firstLine="0"/>
+        <w:jc w:val="both"/>
+        <w:rPr>
+          <w:rFonts w:ascii="Calibri Light" w:hAnsi="Calibri Light" w:cs="Calibri Light" w:eastAsia="Calibri Light"/>
+          <w:color w:val="auto"/>
+          <w:spacing w:val="0"/>
+          <w:position w:val="0"/>
+          <w:sz w:val="22"/>
+          <w:shd w:fill="auto" w:val="clear"/>
+        </w:rPr>
+      </w:pPr>
+      <w:r>
+        <w:rPr>
+          <w:rFonts w:ascii="Calibri Light" w:hAnsi="Calibri Light" w:cs="Calibri Light" w:eastAsia="Calibri Light"/>
+          <w:color w:val="auto"/>
+          <w:spacing w:val="0"/>
+          <w:position w:val="0"/>
+          <w:sz w:val="22"/>
+          <w:shd w:fill="auto" w:val="clear"/>
+        </w:rPr>
+        <w:t xml:space="preserve">def logout(request):</w:t>
+      </w:r>
+    </w:p>
+    <w:p>
+      <w:pPr>
+        <w:tabs>
+          <w:tab w:val="left" w:pos="1128" w:leader="none"/>
+        </w:tabs>
+        <w:spacing w:before="0" w:after="0" w:line="259"/>
+        <w:ind w:right="0" w:left="0" w:firstLine="0"/>
+        <w:jc w:val="both"/>
+        <w:rPr>
+          <w:rFonts w:ascii="Calibri Light" w:hAnsi="Calibri Light" w:cs="Calibri Light" w:eastAsia="Calibri Light"/>
+          <w:color w:val="auto"/>
+          <w:spacing w:val="0"/>
+          <w:position w:val="0"/>
+          <w:sz w:val="22"/>
+          <w:shd w:fill="auto" w:val="clear"/>
+        </w:rPr>
+      </w:pPr>
+      <w:r>
+        <w:rPr>
+          <w:rFonts w:ascii="Calibri Light" w:hAnsi="Calibri Light" w:cs="Calibri Light" w:eastAsia="Calibri Light"/>
+          <w:color w:val="auto"/>
+          <w:spacing w:val="0"/>
+          <w:position w:val="0"/>
+          <w:sz w:val="22"/>
+          <w:shd w:fill="auto" w:val="clear"/>
+        </w:rPr>
+        <w:t xml:space="preserve">    pass</w:t>
+      </w:r>
+    </w:p>
+    <w:p>
+      <w:pPr>
+        <w:tabs>
+          <w:tab w:val="left" w:pos="1128" w:leader="none"/>
+        </w:tabs>
+        <w:spacing w:before="0" w:after="0" w:line="259"/>
+        <w:ind w:right="0" w:left="0" w:firstLine="0"/>
+        <w:jc w:val="both"/>
+        <w:rPr>
+          <w:rFonts w:ascii="Calibri Light" w:hAnsi="Calibri Light" w:cs="Calibri Light" w:eastAsia="Calibri Light"/>
+          <w:color w:val="auto"/>
+          <w:spacing w:val="0"/>
+          <w:position w:val="0"/>
+          <w:sz w:val="22"/>
+          <w:shd w:fill="auto" w:val="clear"/>
+        </w:rPr>
+      </w:pPr>
+    </w:p>
+    <w:p>
+      <w:pPr>
+        <w:tabs>
+          <w:tab w:val="left" w:pos="1128" w:leader="none"/>
+        </w:tabs>
+        <w:spacing w:before="0" w:after="0" w:line="259"/>
+        <w:ind w:right="0" w:left="0" w:firstLine="0"/>
+        <w:jc w:val="both"/>
+        <w:rPr>
+          <w:rFonts w:ascii="Calibri Light" w:hAnsi="Calibri Light" w:cs="Calibri Light" w:eastAsia="Calibri Light"/>
+          <w:color w:val="auto"/>
+          <w:spacing w:val="0"/>
+          <w:position w:val="0"/>
+          <w:sz w:val="22"/>
+          <w:shd w:fill="auto" w:val="clear"/>
+        </w:rPr>
+      </w:pPr>
+      <w:r>
+        <w:rPr>
+          <w:rFonts w:ascii="Calibri Light" w:hAnsi="Calibri Light" w:cs="Calibri Light" w:eastAsia="Calibri Light"/>
+          <w:color w:val="auto"/>
+          <w:spacing w:val="0"/>
+          <w:position w:val="0"/>
+          <w:sz w:val="22"/>
+          <w:shd w:fill="auto" w:val="clear"/>
+        </w:rPr>
+        <w:t xml:space="preserve">def dashboard(request):</w:t>
+      </w:r>
+    </w:p>
+    <w:p>
+      <w:pPr>
+        <w:tabs>
+          <w:tab w:val="left" w:pos="1128" w:leader="none"/>
+        </w:tabs>
+        <w:spacing w:before="0" w:after="0" w:line="259"/>
+        <w:ind w:right="0" w:left="0" w:firstLine="0"/>
+        <w:jc w:val="both"/>
+        <w:rPr>
+          <w:rFonts w:ascii="Calibri Light" w:hAnsi="Calibri Light" w:cs="Calibri Light" w:eastAsia="Calibri Light"/>
+          <w:color w:val="auto"/>
+          <w:spacing w:val="0"/>
+          <w:position w:val="0"/>
+          <w:sz w:val="22"/>
+          <w:shd w:fill="auto" w:val="clear"/>
+        </w:rPr>
+      </w:pPr>
+      <w:r>
+        <w:rPr>
+          <w:rFonts w:ascii="Calibri Light" w:hAnsi="Calibri Light" w:cs="Calibri Light" w:eastAsia="Calibri Light"/>
+          <w:color w:val="auto"/>
+          <w:spacing w:val="0"/>
+          <w:position w:val="0"/>
+          <w:sz w:val="22"/>
+          <w:shd w:fill="auto" w:val="clear"/>
+        </w:rPr>
+        <w:t xml:space="preserve">    pass</w:t>
+      </w:r>
+    </w:p>
+    <w:p>
+      <w:pPr>
+        <w:tabs>
+          <w:tab w:val="left" w:pos="1128" w:leader="none"/>
+        </w:tabs>
+        <w:spacing w:before="0" w:after="160" w:line="259"/>
+        <w:ind w:right="0" w:left="0" w:firstLine="0"/>
+        <w:jc w:val="both"/>
+        <w:rPr>
+          <w:rFonts w:ascii="Calibri" w:hAnsi="Calibri" w:cs="Calibri" w:eastAsia="Calibri"/>
+          <w:color w:val="auto"/>
+          <w:spacing w:val="0"/>
+          <w:position w:val="0"/>
+          <w:sz w:val="22"/>
+          <w:shd w:fill="auto" w:val="clear"/>
+        </w:rPr>
+      </w:pPr>
+    </w:p>
+    <w:p>
+      <w:pPr>
+        <w:tabs>
+          <w:tab w:val="left" w:pos="1128" w:leader="none"/>
+        </w:tabs>
+        <w:spacing w:before="0" w:after="160" w:line="259"/>
+        <w:ind w:right="0" w:left="0" w:firstLine="0"/>
+        <w:jc w:val="both"/>
+        <w:rPr>
+          <w:rFonts w:ascii="Calibri" w:hAnsi="Calibri" w:cs="Calibri" w:eastAsia="Calibri"/>
+          <w:color w:val="auto"/>
+          <w:spacing w:val="0"/>
+          <w:position w:val="0"/>
+          <w:sz w:val="22"/>
+          <w:shd w:fill="auto" w:val="clear"/>
+        </w:rPr>
+      </w:pPr>
+      <w:r>
+        <w:rPr>
+          <w:rFonts w:ascii="Calibri" w:hAnsi="Calibri" w:cs="Calibri" w:eastAsia="Calibri"/>
+          <w:color w:val="auto"/>
+          <w:spacing w:val="0"/>
+          <w:position w:val="0"/>
+          <w:sz w:val="22"/>
+          <w:shd w:fill="auto" w:val="clear"/>
+        </w:rPr>
+        <w:t xml:space="preserve">84. Salvar todos os arquivos e rodar o servidor: python mange.py runserver e testar todos as funções. </w:t>
+      </w:r>
+    </w:p>
+    <w:p>
+      <w:pPr>
+        <w:tabs>
+          <w:tab w:val="left" w:pos="1128" w:leader="none"/>
+        </w:tabs>
+        <w:spacing w:before="0" w:after="160" w:line="259"/>
+        <w:ind w:right="0" w:left="0" w:firstLine="0"/>
+        <w:jc w:val="both"/>
+        <w:rPr>
+          <w:rFonts w:ascii="Calibri" w:hAnsi="Calibri" w:cs="Calibri" w:eastAsia="Calibri"/>
+          <w:color w:val="auto"/>
+          <w:spacing w:val="0"/>
+          <w:position w:val="0"/>
+          <w:sz w:val="22"/>
+          <w:shd w:fill="auto" w:val="clear"/>
+        </w:rPr>
+      </w:pPr>
+    </w:p>
+    <w:p>
+      <w:pPr>
+        <w:tabs>
+          <w:tab w:val="left" w:pos="1128" w:leader="none"/>
+        </w:tabs>
+        <w:spacing w:before="0" w:after="160" w:line="259"/>
+        <w:ind w:right="0" w:left="0" w:firstLine="0"/>
+        <w:jc w:val="both"/>
+        <w:rPr>
+          <w:rFonts w:ascii="Calibri" w:hAnsi="Calibri" w:cs="Calibri" w:eastAsia="Calibri"/>
+          <w:color w:val="auto"/>
+          <w:spacing w:val="0"/>
+          <w:position w:val="0"/>
+          <w:sz w:val="22"/>
+          <w:shd w:fill="auto" w:val="clear"/>
+        </w:rPr>
+      </w:pPr>
+      <w:r>
+        <w:rPr>
+          <w:rFonts w:ascii="Calibri" w:hAnsi="Calibri" w:cs="Calibri" w:eastAsia="Calibri"/>
+          <w:color w:val="auto"/>
+          <w:spacing w:val="0"/>
+          <w:position w:val="0"/>
+          <w:sz w:val="22"/>
+          <w:shd w:fill="auto" w:val="clear"/>
+        </w:rPr>
         <w:t xml:space="preserve">OBS1: para subir o projeto no github, primeiro entrar no github, logar e criar um novo repertório, instalar o aplicativo git no seu sistema operacional, depois digitar a sequência de comandos no terminal:</w:t>
       </w:r>
     </w:p>
@@ -14310,7 +16197,7 @@
         </w:rPr>
         <w:t xml:space="preserve">git remote add origin </w:t>
       </w:r>
-      <w:hyperlink xmlns:r="http://schemas.openxmlformats.org/officeDocument/2006/relationships" r:id="docRId1">
+      <w:hyperlink xmlns:r="http://schemas.openxmlformats.org/officeDocument/2006/relationships" r:id="docRId2">
         <w:r>
           <w:rPr>
             <w:rFonts w:ascii="Calibri Light" w:hAnsi="Calibri Light" w:cs="Calibri Light" w:eastAsia="Calibri Light"/>

</xml_diff>

<commit_message>
Concluida paginas de cadastro e login e messagens
</commit_message>
<xml_diff>
--- a/ROTEIRO RESUMO PROJETO ALEXRECEITAS.docx
+++ b/ROTEIRO RESUMO PROJETO ALEXRECEITAS.docx
@@ -16424,7 +16424,7 @@
           <w:sz w:val="22"/>
           <w:shd w:fill="auto" w:val="clear"/>
         </w:rPr>
-        <w:t xml:space="preserve">89.Para capturar o valores digitados no formulário e atribuí-los a variáveis, essas variáveis serão usadas para construir um elemento User, que por último será gravado o banco de dados. Para tanto devemos continuar editando a def cadastro.</w:t>
+        <w:t xml:space="preserve">89. Agora vamos capturar o valores digitados no formulário e atribuí-los a variáveis, essas variáveis posteriormente serão usadas para construir um elemento User, que por último será gravado o banco de dados. Para tanto devemos continuar editando a def cadastro.</w:t>
       </w:r>
     </w:p>
     <w:p>
@@ -16738,6 +16738,1195 @@
         </w:rPr>
         <w:t xml:space="preserve">return render(request,'usuarios/cadastro.html')</w:t>
       </w:r>
+    </w:p>
+    <w:p>
+      <w:pPr>
+        <w:tabs>
+          <w:tab w:val="left" w:pos="1128" w:leader="none"/>
+        </w:tabs>
+        <w:spacing w:before="0" w:after="160" w:line="259"/>
+        <w:ind w:right="0" w:left="0" w:firstLine="0"/>
+        <w:jc w:val="both"/>
+        <w:rPr>
+          <w:rFonts w:ascii="Calibri" w:hAnsi="Calibri" w:cs="Calibri" w:eastAsia="Calibri"/>
+          <w:color w:val="auto"/>
+          <w:spacing w:val="0"/>
+          <w:position w:val="0"/>
+          <w:sz w:val="22"/>
+          <w:shd w:fill="auto" w:val="clear"/>
+        </w:rPr>
+      </w:pPr>
+    </w:p>
+    <w:p>
+      <w:pPr>
+        <w:tabs>
+          <w:tab w:val="left" w:pos="1128" w:leader="none"/>
+        </w:tabs>
+        <w:spacing w:before="0" w:after="160" w:line="259"/>
+        <w:ind w:right="0" w:left="0" w:firstLine="0"/>
+        <w:jc w:val="both"/>
+        <w:rPr>
+          <w:rFonts w:ascii="Calibri" w:hAnsi="Calibri" w:cs="Calibri" w:eastAsia="Calibri"/>
+          <w:color w:val="auto"/>
+          <w:spacing w:val="0"/>
+          <w:position w:val="0"/>
+          <w:sz w:val="22"/>
+          <w:shd w:fill="auto" w:val="clear"/>
+        </w:rPr>
+      </w:pPr>
+      <w:r>
+        <w:rPr>
+          <w:rFonts w:ascii="Calibri" w:hAnsi="Calibri" w:cs="Calibri" w:eastAsia="Calibri"/>
+          <w:color w:val="auto"/>
+          <w:spacing w:val="0"/>
+          <w:position w:val="0"/>
+          <w:sz w:val="22"/>
+          <w:shd w:fill="auto" w:val="clear"/>
+        </w:rPr>
+        <w:t xml:space="preserve">90. Para garantir que o usuário só será criado se a pessoa não deixar nome e email em branco e garantir também que segunda senha coincida com a primeira, devemos acrescentar os ifs o seguinte código:</w:t>
+      </w:r>
+    </w:p>
+    <w:p>
+      <w:pPr>
+        <w:tabs>
+          <w:tab w:val="left" w:pos="1128" w:leader="none"/>
+        </w:tabs>
+        <w:spacing w:before="0" w:after="0" w:line="259"/>
+        <w:ind w:right="0" w:left="0" w:firstLine="0"/>
+        <w:jc w:val="both"/>
+        <w:rPr>
+          <w:rFonts w:ascii="Calibri Light" w:hAnsi="Calibri Light" w:cs="Calibri Light" w:eastAsia="Calibri Light"/>
+          <w:color w:val="auto"/>
+          <w:spacing w:val="0"/>
+          <w:position w:val="0"/>
+          <w:sz w:val="22"/>
+          <w:shd w:fill="auto" w:val="clear"/>
+        </w:rPr>
+      </w:pPr>
+      <w:r>
+        <w:rPr>
+          <w:rFonts w:ascii="Calibri Light" w:hAnsi="Calibri Light" w:cs="Calibri Light" w:eastAsia="Calibri Light"/>
+          <w:color w:val="auto"/>
+          <w:spacing w:val="0"/>
+          <w:position w:val="0"/>
+          <w:sz w:val="22"/>
+          <w:shd w:fill="auto" w:val="clear"/>
+        </w:rPr>
+        <w:t xml:space="preserve">def cadastro(request):</w:t>
+      </w:r>
+    </w:p>
+    <w:p>
+      <w:pPr>
+        <w:tabs>
+          <w:tab w:val="left" w:pos="1128" w:leader="none"/>
+        </w:tabs>
+        <w:spacing w:before="0" w:after="0" w:line="259"/>
+        <w:ind w:right="0" w:left="0" w:firstLine="0"/>
+        <w:jc w:val="both"/>
+        <w:rPr>
+          <w:rFonts w:ascii="Calibri Light" w:hAnsi="Calibri Light" w:cs="Calibri Light" w:eastAsia="Calibri Light"/>
+          <w:color w:val="auto"/>
+          <w:spacing w:val="0"/>
+          <w:position w:val="0"/>
+          <w:sz w:val="22"/>
+          <w:shd w:fill="auto" w:val="clear"/>
+        </w:rPr>
+      </w:pPr>
+      <w:r>
+        <w:rPr>
+          <w:rFonts w:ascii="Calibri Light" w:hAnsi="Calibri Light" w:cs="Calibri Light" w:eastAsia="Calibri Light"/>
+          <w:color w:val="auto"/>
+          <w:spacing w:val="0"/>
+          <w:position w:val="0"/>
+          <w:sz w:val="22"/>
+          <w:shd w:fill="auto" w:val="clear"/>
+        </w:rPr>
+        <w:t xml:space="preserve">       if request.method == 'POST':</w:t>
+      </w:r>
+    </w:p>
+    <w:p>
+      <w:pPr>
+        <w:tabs>
+          <w:tab w:val="left" w:pos="1128" w:leader="none"/>
+        </w:tabs>
+        <w:spacing w:before="0" w:after="0" w:line="259"/>
+        <w:ind w:right="0" w:left="0" w:firstLine="0"/>
+        <w:jc w:val="both"/>
+        <w:rPr>
+          <w:rFonts w:ascii="Calibri Light" w:hAnsi="Calibri Light" w:cs="Calibri Light" w:eastAsia="Calibri Light"/>
+          <w:color w:val="auto"/>
+          <w:spacing w:val="0"/>
+          <w:position w:val="0"/>
+          <w:sz w:val="22"/>
+          <w:shd w:fill="auto" w:val="clear"/>
+        </w:rPr>
+      </w:pPr>
+      <w:r>
+        <w:rPr>
+          <w:rFonts w:ascii="Calibri Light" w:hAnsi="Calibri Light" w:cs="Calibri Light" w:eastAsia="Calibri Light"/>
+          <w:color w:val="auto"/>
+          <w:spacing w:val="0"/>
+          <w:position w:val="0"/>
+          <w:sz w:val="22"/>
+          <w:shd w:fill="auto" w:val="clear"/>
+        </w:rPr>
+        <w:t xml:space="preserve">           nome = request.POST['nome']</w:t>
+      </w:r>
+    </w:p>
+    <w:p>
+      <w:pPr>
+        <w:tabs>
+          <w:tab w:val="left" w:pos="1128" w:leader="none"/>
+        </w:tabs>
+        <w:spacing w:before="0" w:after="0" w:line="259"/>
+        <w:ind w:right="0" w:left="0" w:firstLine="0"/>
+        <w:jc w:val="both"/>
+        <w:rPr>
+          <w:rFonts w:ascii="Calibri Light" w:hAnsi="Calibri Light" w:cs="Calibri Light" w:eastAsia="Calibri Light"/>
+          <w:color w:val="auto"/>
+          <w:spacing w:val="0"/>
+          <w:position w:val="0"/>
+          <w:sz w:val="22"/>
+          <w:shd w:fill="auto" w:val="clear"/>
+        </w:rPr>
+      </w:pPr>
+      <w:r>
+        <w:rPr>
+          <w:rFonts w:ascii="Calibri Light" w:hAnsi="Calibri Light" w:cs="Calibri Light" w:eastAsia="Calibri Light"/>
+          <w:color w:val="auto"/>
+          <w:spacing w:val="0"/>
+          <w:position w:val="0"/>
+          <w:sz w:val="22"/>
+          <w:shd w:fill="auto" w:val="clear"/>
+        </w:rPr>
+        <w:t xml:space="preserve">           email = request.POST['email']</w:t>
+      </w:r>
+    </w:p>
+    <w:p>
+      <w:pPr>
+        <w:tabs>
+          <w:tab w:val="left" w:pos="1128" w:leader="none"/>
+        </w:tabs>
+        <w:spacing w:before="0" w:after="0" w:line="259"/>
+        <w:ind w:right="0" w:left="0" w:firstLine="0"/>
+        <w:jc w:val="both"/>
+        <w:rPr>
+          <w:rFonts w:ascii="Calibri Light" w:hAnsi="Calibri Light" w:cs="Calibri Light" w:eastAsia="Calibri Light"/>
+          <w:color w:val="auto"/>
+          <w:spacing w:val="0"/>
+          <w:position w:val="0"/>
+          <w:sz w:val="22"/>
+          <w:shd w:fill="auto" w:val="clear"/>
+        </w:rPr>
+      </w:pPr>
+      <w:r>
+        <w:rPr>
+          <w:rFonts w:ascii="Calibri Light" w:hAnsi="Calibri Light" w:cs="Calibri Light" w:eastAsia="Calibri Light"/>
+          <w:color w:val="auto"/>
+          <w:spacing w:val="0"/>
+          <w:position w:val="0"/>
+          <w:sz w:val="22"/>
+          <w:shd w:fill="auto" w:val="clear"/>
+        </w:rPr>
+        <w:t xml:space="preserve">           senha = request.POST['password'] </w:t>
+      </w:r>
+    </w:p>
+    <w:p>
+      <w:pPr>
+        <w:tabs>
+          <w:tab w:val="left" w:pos="1128" w:leader="none"/>
+        </w:tabs>
+        <w:spacing w:before="0" w:after="0" w:line="259"/>
+        <w:ind w:right="0" w:left="0" w:firstLine="0"/>
+        <w:jc w:val="both"/>
+        <w:rPr>
+          <w:rFonts w:ascii="Calibri Light" w:hAnsi="Calibri Light" w:cs="Calibri Light" w:eastAsia="Calibri Light"/>
+          <w:color w:val="auto"/>
+          <w:spacing w:val="0"/>
+          <w:position w:val="0"/>
+          <w:sz w:val="22"/>
+          <w:shd w:fill="auto" w:val="clear"/>
+        </w:rPr>
+      </w:pPr>
+      <w:r>
+        <w:rPr>
+          <w:rFonts w:ascii="Calibri Light" w:hAnsi="Calibri Light" w:cs="Calibri Light" w:eastAsia="Calibri Light"/>
+          <w:color w:val="auto"/>
+          <w:spacing w:val="0"/>
+          <w:position w:val="0"/>
+          <w:sz w:val="22"/>
+          <w:shd w:fill="auto" w:val="clear"/>
+        </w:rPr>
+        <w:t xml:space="preserve">           senha2 = request.POST['password2']</w:t>
+      </w:r>
+    </w:p>
+    <w:p>
+      <w:pPr>
+        <w:tabs>
+          <w:tab w:val="left" w:pos="1128" w:leader="none"/>
+        </w:tabs>
+        <w:spacing w:before="0" w:after="0" w:line="259"/>
+        <w:ind w:right="0" w:left="0" w:firstLine="0"/>
+        <w:jc w:val="both"/>
+        <w:rPr>
+          <w:rFonts w:ascii="Calibri Light" w:hAnsi="Calibri Light" w:cs="Calibri Light" w:eastAsia="Calibri Light"/>
+          <w:color w:val="FF0000"/>
+          <w:spacing w:val="0"/>
+          <w:position w:val="0"/>
+          <w:sz w:val="22"/>
+          <w:shd w:fill="auto" w:val="clear"/>
+        </w:rPr>
+      </w:pPr>
+      <w:r>
+        <w:rPr>
+          <w:rFonts w:ascii="Calibri Light" w:hAnsi="Calibri Light" w:cs="Calibri Light" w:eastAsia="Calibri Light"/>
+          <w:color w:val="auto"/>
+          <w:spacing w:val="0"/>
+          <w:position w:val="0"/>
+          <w:sz w:val="22"/>
+          <w:shd w:fill="auto" w:val="clear"/>
+        </w:rPr>
+        <w:t xml:space="preserve">            </w:t>
+      </w:r>
+      <w:r>
+        <w:rPr>
+          <w:rFonts w:ascii="Calibri Light" w:hAnsi="Calibri Light" w:cs="Calibri Light" w:eastAsia="Calibri Light"/>
+          <w:color w:val="FF0000"/>
+          <w:spacing w:val="0"/>
+          <w:position w:val="0"/>
+          <w:sz w:val="22"/>
+          <w:shd w:fill="auto" w:val="clear"/>
+        </w:rPr>
+        <w:t xml:space="preserve">    if not nome.strip():</w:t>
+      </w:r>
+    </w:p>
+    <w:p>
+      <w:pPr>
+        <w:tabs>
+          <w:tab w:val="left" w:pos="1128" w:leader="none"/>
+        </w:tabs>
+        <w:spacing w:before="0" w:after="0" w:line="259"/>
+        <w:ind w:right="0" w:left="0" w:firstLine="0"/>
+        <w:jc w:val="both"/>
+        <w:rPr>
+          <w:rFonts w:ascii="Calibri Light" w:hAnsi="Calibri Light" w:cs="Calibri Light" w:eastAsia="Calibri Light"/>
+          <w:color w:val="FF0000"/>
+          <w:spacing w:val="0"/>
+          <w:position w:val="0"/>
+          <w:sz w:val="22"/>
+          <w:shd w:fill="auto" w:val="clear"/>
+        </w:rPr>
+      </w:pPr>
+      <w:r>
+        <w:rPr>
+          <w:rFonts w:ascii="Calibri Light" w:hAnsi="Calibri Light" w:cs="Calibri Light" w:eastAsia="Calibri Light"/>
+          <w:color w:val="FF0000"/>
+          <w:spacing w:val="0"/>
+          <w:position w:val="0"/>
+          <w:sz w:val="22"/>
+          <w:shd w:fill="auto" w:val="clear"/>
+        </w:rPr>
+        <w:t xml:space="preserve">                      return redirect('cadastro')</w:t>
+      </w:r>
+    </w:p>
+    <w:p>
+      <w:pPr>
+        <w:tabs>
+          <w:tab w:val="left" w:pos="1128" w:leader="none"/>
+        </w:tabs>
+        <w:spacing w:before="0" w:after="0" w:line="259"/>
+        <w:ind w:right="0" w:left="0" w:firstLine="0"/>
+        <w:jc w:val="both"/>
+        <w:rPr>
+          <w:rFonts w:ascii="Calibri Light" w:hAnsi="Calibri Light" w:cs="Calibri Light" w:eastAsia="Calibri Light"/>
+          <w:color w:val="FF0000"/>
+          <w:spacing w:val="0"/>
+          <w:position w:val="0"/>
+          <w:sz w:val="22"/>
+          <w:shd w:fill="auto" w:val="clear"/>
+        </w:rPr>
+      </w:pPr>
+      <w:r>
+        <w:rPr>
+          <w:rFonts w:ascii="Calibri Light" w:hAnsi="Calibri Light" w:cs="Calibri Light" w:eastAsia="Calibri Light"/>
+          <w:color w:val="FF0000"/>
+          <w:spacing w:val="0"/>
+          <w:position w:val="0"/>
+          <w:sz w:val="22"/>
+          <w:shd w:fill="auto" w:val="clear"/>
+        </w:rPr>
+        <w:t xml:space="preserve">                if not email.strip():</w:t>
+      </w:r>
+    </w:p>
+    <w:p>
+      <w:pPr>
+        <w:tabs>
+          <w:tab w:val="left" w:pos="1128" w:leader="none"/>
+        </w:tabs>
+        <w:spacing w:before="0" w:after="0" w:line="259"/>
+        <w:ind w:right="0" w:left="0" w:firstLine="0"/>
+        <w:jc w:val="both"/>
+        <w:rPr>
+          <w:rFonts w:ascii="Calibri Light" w:hAnsi="Calibri Light" w:cs="Calibri Light" w:eastAsia="Calibri Light"/>
+          <w:color w:val="FF0000"/>
+          <w:spacing w:val="0"/>
+          <w:position w:val="0"/>
+          <w:sz w:val="22"/>
+          <w:shd w:fill="auto" w:val="clear"/>
+        </w:rPr>
+      </w:pPr>
+      <w:r>
+        <w:rPr>
+          <w:rFonts w:ascii="Calibri Light" w:hAnsi="Calibri Light" w:cs="Calibri Light" w:eastAsia="Calibri Light"/>
+          <w:color w:val="FF0000"/>
+          <w:spacing w:val="0"/>
+          <w:position w:val="0"/>
+          <w:sz w:val="22"/>
+          <w:shd w:fill="auto" w:val="clear"/>
+        </w:rPr>
+        <w:t xml:space="preserve">                      return redirect('cadastro')</w:t>
+      </w:r>
+    </w:p>
+    <w:p>
+      <w:pPr>
+        <w:tabs>
+          <w:tab w:val="left" w:pos="1128" w:leader="none"/>
+        </w:tabs>
+        <w:spacing w:before="0" w:after="0" w:line="259"/>
+        <w:ind w:right="0" w:left="0" w:firstLine="0"/>
+        <w:jc w:val="both"/>
+        <w:rPr>
+          <w:rFonts w:ascii="Calibri Light" w:hAnsi="Calibri Light" w:cs="Calibri Light" w:eastAsia="Calibri Light"/>
+          <w:color w:val="FF0000"/>
+          <w:spacing w:val="0"/>
+          <w:position w:val="0"/>
+          <w:sz w:val="22"/>
+          <w:shd w:fill="auto" w:val="clear"/>
+        </w:rPr>
+      </w:pPr>
+      <w:r>
+        <w:rPr>
+          <w:rFonts w:ascii="Calibri Light" w:hAnsi="Calibri Light" w:cs="Calibri Light" w:eastAsia="Calibri Light"/>
+          <w:color w:val="FF0000"/>
+          <w:spacing w:val="0"/>
+          <w:position w:val="0"/>
+          <w:sz w:val="22"/>
+          <w:shd w:fill="auto" w:val="clear"/>
+        </w:rPr>
+        <w:t xml:space="preserve">                if password != password2:</w:t>
+      </w:r>
+    </w:p>
+    <w:p>
+      <w:pPr>
+        <w:tabs>
+          <w:tab w:val="left" w:pos="1128" w:leader="none"/>
+        </w:tabs>
+        <w:spacing w:before="0" w:after="0" w:line="259"/>
+        <w:ind w:right="0" w:left="0" w:firstLine="0"/>
+        <w:jc w:val="both"/>
+        <w:rPr>
+          <w:rFonts w:ascii="Calibri Light" w:hAnsi="Calibri Light" w:cs="Calibri Light" w:eastAsia="Calibri Light"/>
+          <w:color w:val="FF0000"/>
+          <w:spacing w:val="0"/>
+          <w:position w:val="0"/>
+          <w:sz w:val="22"/>
+          <w:shd w:fill="auto" w:val="clear"/>
+        </w:rPr>
+      </w:pPr>
+      <w:r>
+        <w:rPr>
+          <w:rFonts w:ascii="Calibri Light" w:hAnsi="Calibri Light" w:cs="Calibri Light" w:eastAsia="Calibri Light"/>
+          <w:color w:val="FF0000"/>
+          <w:spacing w:val="0"/>
+          <w:position w:val="0"/>
+          <w:sz w:val="22"/>
+          <w:shd w:fill="auto" w:val="clear"/>
+        </w:rPr>
+        <w:t xml:space="preserve">                      return redirect('cadastro')</w:t>
+      </w:r>
+    </w:p>
+    <w:p>
+      <w:pPr>
+        <w:tabs>
+          <w:tab w:val="left" w:pos="1128" w:leader="none"/>
+        </w:tabs>
+        <w:spacing w:before="0" w:after="0" w:line="259"/>
+        <w:ind w:right="0" w:left="0" w:firstLine="0"/>
+        <w:jc w:val="both"/>
+        <w:rPr>
+          <w:rFonts w:ascii="Calibri Light" w:hAnsi="Calibri Light" w:cs="Calibri Light" w:eastAsia="Calibri Light"/>
+          <w:color w:val="auto"/>
+          <w:spacing w:val="0"/>
+          <w:position w:val="0"/>
+          <w:sz w:val="22"/>
+          <w:shd w:fill="auto" w:val="clear"/>
+        </w:rPr>
+      </w:pPr>
+      <w:r>
+        <w:rPr>
+          <w:rFonts w:ascii="Calibri Light" w:hAnsi="Calibri Light" w:cs="Calibri Light" w:eastAsia="Calibri Light"/>
+          <w:color w:val="auto"/>
+          <w:spacing w:val="0"/>
+          <w:position w:val="0"/>
+          <w:sz w:val="22"/>
+          <w:shd w:fill="auto" w:val="clear"/>
+        </w:rPr>
+        <w:t xml:space="preserve">          return redirect('login')</w:t>
+      </w:r>
+    </w:p>
+    <w:p>
+      <w:pPr>
+        <w:tabs>
+          <w:tab w:val="left" w:pos="1128" w:leader="none"/>
+        </w:tabs>
+        <w:spacing w:before="0" w:after="0" w:line="259"/>
+        <w:ind w:right="0" w:left="0" w:firstLine="0"/>
+        <w:jc w:val="both"/>
+        <w:rPr>
+          <w:rFonts w:ascii="Calibri Light" w:hAnsi="Calibri Light" w:cs="Calibri Light" w:eastAsia="Calibri Light"/>
+          <w:color w:val="auto"/>
+          <w:spacing w:val="0"/>
+          <w:position w:val="0"/>
+          <w:sz w:val="22"/>
+          <w:shd w:fill="auto" w:val="clear"/>
+        </w:rPr>
+      </w:pPr>
+      <w:r>
+        <w:rPr>
+          <w:rFonts w:ascii="Calibri Light" w:hAnsi="Calibri Light" w:cs="Calibri Light" w:eastAsia="Calibri Light"/>
+          <w:color w:val="auto"/>
+          <w:spacing w:val="0"/>
+          <w:position w:val="0"/>
+          <w:sz w:val="22"/>
+          <w:shd w:fill="auto" w:val="clear"/>
+        </w:rPr>
+        <w:t xml:space="preserve">    else:</w:t>
+      </w:r>
+    </w:p>
+    <w:p>
+      <w:pPr>
+        <w:tabs>
+          <w:tab w:val="left" w:pos="1128" w:leader="none"/>
+        </w:tabs>
+        <w:spacing w:before="0" w:after="0" w:line="259"/>
+        <w:ind w:right="0" w:left="0" w:firstLine="0"/>
+        <w:jc w:val="both"/>
+        <w:rPr>
+          <w:rFonts w:ascii="Calibri Light" w:hAnsi="Calibri Light" w:cs="Calibri Light" w:eastAsia="Calibri Light"/>
+          <w:color w:val="auto"/>
+          <w:spacing w:val="0"/>
+          <w:position w:val="0"/>
+          <w:sz w:val="22"/>
+          <w:shd w:fill="auto" w:val="clear"/>
+        </w:rPr>
+      </w:pPr>
+      <w:r>
+        <w:rPr>
+          <w:rFonts w:ascii="Calibri Light" w:hAnsi="Calibri Light" w:cs="Calibri Light" w:eastAsia="Calibri Light"/>
+          <w:color w:val="auto"/>
+          <w:spacing w:val="0"/>
+          <w:position w:val="0"/>
+          <w:sz w:val="22"/>
+          <w:shd w:fill="auto" w:val="clear"/>
+        </w:rPr>
+        <w:t xml:space="preserve">          return render(request,'usuarios/cadastro.html')</w:t>
+      </w:r>
+    </w:p>
+    <w:p>
+      <w:pPr>
+        <w:tabs>
+          <w:tab w:val="left" w:pos="1128" w:leader="none"/>
+        </w:tabs>
+        <w:spacing w:before="0" w:after="0" w:line="259"/>
+        <w:ind w:right="0" w:left="0" w:firstLine="0"/>
+        <w:jc w:val="both"/>
+        <w:rPr>
+          <w:rFonts w:ascii="Calibri Light" w:hAnsi="Calibri Light" w:cs="Calibri Light" w:eastAsia="Calibri Light"/>
+          <w:color w:val="auto"/>
+          <w:spacing w:val="0"/>
+          <w:position w:val="0"/>
+          <w:sz w:val="22"/>
+          <w:shd w:fill="auto" w:val="clear"/>
+        </w:rPr>
+      </w:pPr>
+      <w:r>
+        <w:rPr>
+          <w:rFonts w:ascii="Calibri Light" w:hAnsi="Calibri Light" w:cs="Calibri Light" w:eastAsia="Calibri Light"/>
+          <w:color w:val="auto"/>
+          <w:spacing w:val="0"/>
+          <w:position w:val="0"/>
+          <w:sz w:val="22"/>
+          <w:shd w:fill="auto" w:val="clear"/>
+        </w:rPr>
+        <w:t xml:space="preserve">    return render(request,'usuarios/cadastro.html')</w:t>
+      </w:r>
+    </w:p>
+    <w:p>
+      <w:pPr>
+        <w:tabs>
+          <w:tab w:val="left" w:pos="1128" w:leader="none"/>
+        </w:tabs>
+        <w:spacing w:before="0" w:after="160" w:line="259"/>
+        <w:ind w:right="0" w:left="0" w:firstLine="0"/>
+        <w:jc w:val="both"/>
+        <w:rPr>
+          <w:rFonts w:ascii="Calibri" w:hAnsi="Calibri" w:cs="Calibri" w:eastAsia="Calibri"/>
+          <w:color w:val="auto"/>
+          <w:spacing w:val="0"/>
+          <w:position w:val="0"/>
+          <w:sz w:val="22"/>
+          <w:shd w:fill="auto" w:val="clear"/>
+        </w:rPr>
+      </w:pPr>
+    </w:p>
+    <w:p>
+      <w:pPr>
+        <w:tabs>
+          <w:tab w:val="left" w:pos="1128" w:leader="none"/>
+        </w:tabs>
+        <w:spacing w:before="0" w:after="160" w:line="259"/>
+        <w:ind w:right="0" w:left="0" w:firstLine="0"/>
+        <w:jc w:val="both"/>
+        <w:rPr>
+          <w:rFonts w:ascii="Calibri" w:hAnsi="Calibri" w:cs="Calibri" w:eastAsia="Calibri"/>
+          <w:color w:val="auto"/>
+          <w:spacing w:val="0"/>
+          <w:position w:val="0"/>
+          <w:sz w:val="22"/>
+          <w:shd w:fill="auto" w:val="clear"/>
+        </w:rPr>
+      </w:pPr>
+      <w:r>
+        <w:rPr>
+          <w:rFonts w:ascii="Calibri" w:hAnsi="Calibri" w:cs="Calibri" w:eastAsia="Calibri"/>
+          <w:color w:val="auto"/>
+          <w:spacing w:val="0"/>
+          <w:position w:val="0"/>
+          <w:sz w:val="22"/>
+          <w:shd w:fill="auto" w:val="clear"/>
+        </w:rPr>
+        <w:t xml:space="preserve">91. Finalmente é hora de verificar se o usuário já esta cadastrado e construi um elemento user, usando as variáveis 'nome', 'email' e 'passoword', e depois salvá-lo no banco de dados.</w:t>
+      </w:r>
+    </w:p>
+    <w:p>
+      <w:pPr>
+        <w:tabs>
+          <w:tab w:val="left" w:pos="1128" w:leader="none"/>
+        </w:tabs>
+        <w:spacing w:before="0" w:after="0" w:line="259"/>
+        <w:ind w:right="0" w:left="0" w:firstLine="0"/>
+        <w:jc w:val="both"/>
+        <w:rPr>
+          <w:rFonts w:ascii="Calibri Light" w:hAnsi="Calibri Light" w:cs="Calibri Light" w:eastAsia="Calibri Light"/>
+          <w:color w:val="auto"/>
+          <w:spacing w:val="0"/>
+          <w:position w:val="0"/>
+          <w:sz w:val="22"/>
+          <w:shd w:fill="auto" w:val="clear"/>
+        </w:rPr>
+      </w:pPr>
+      <w:r>
+        <w:rPr>
+          <w:rFonts w:ascii="Calibri Light" w:hAnsi="Calibri Light" w:cs="Calibri Light" w:eastAsia="Calibri Light"/>
+          <w:color w:val="auto"/>
+          <w:spacing w:val="0"/>
+          <w:position w:val="0"/>
+          <w:sz w:val="22"/>
+          <w:shd w:fill="auto" w:val="clear"/>
+        </w:rPr>
+        <w:t xml:space="preserve">def cadastro(request):</w:t>
+      </w:r>
+    </w:p>
+    <w:p>
+      <w:pPr>
+        <w:tabs>
+          <w:tab w:val="left" w:pos="1128" w:leader="none"/>
+        </w:tabs>
+        <w:spacing w:before="0" w:after="0" w:line="259"/>
+        <w:ind w:right="0" w:left="0" w:firstLine="0"/>
+        <w:jc w:val="both"/>
+        <w:rPr>
+          <w:rFonts w:ascii="Calibri Light" w:hAnsi="Calibri Light" w:cs="Calibri Light" w:eastAsia="Calibri Light"/>
+          <w:color w:val="auto"/>
+          <w:spacing w:val="0"/>
+          <w:position w:val="0"/>
+          <w:sz w:val="22"/>
+          <w:shd w:fill="auto" w:val="clear"/>
+        </w:rPr>
+      </w:pPr>
+      <w:r>
+        <w:rPr>
+          <w:rFonts w:ascii="Calibri Light" w:hAnsi="Calibri Light" w:cs="Calibri Light" w:eastAsia="Calibri Light"/>
+          <w:color w:val="auto"/>
+          <w:spacing w:val="0"/>
+          <w:position w:val="0"/>
+          <w:sz w:val="22"/>
+          <w:shd w:fill="auto" w:val="clear"/>
+        </w:rPr>
+        <w:t xml:space="preserve">    if request.method == 'POST':</w:t>
+      </w:r>
+    </w:p>
+    <w:p>
+      <w:pPr>
+        <w:tabs>
+          <w:tab w:val="left" w:pos="1128" w:leader="none"/>
+        </w:tabs>
+        <w:spacing w:before="0" w:after="0" w:line="259"/>
+        <w:ind w:right="0" w:left="0" w:firstLine="0"/>
+        <w:jc w:val="both"/>
+        <w:rPr>
+          <w:rFonts w:ascii="Calibri Light" w:hAnsi="Calibri Light" w:cs="Calibri Light" w:eastAsia="Calibri Light"/>
+          <w:color w:val="auto"/>
+          <w:spacing w:val="0"/>
+          <w:position w:val="0"/>
+          <w:sz w:val="22"/>
+          <w:shd w:fill="auto" w:val="clear"/>
+        </w:rPr>
+      </w:pPr>
+      <w:r>
+        <w:rPr>
+          <w:rFonts w:ascii="Calibri Light" w:hAnsi="Calibri Light" w:cs="Calibri Light" w:eastAsia="Calibri Light"/>
+          <w:color w:val="auto"/>
+          <w:spacing w:val="0"/>
+          <w:position w:val="0"/>
+          <w:sz w:val="22"/>
+          <w:shd w:fill="auto" w:val="clear"/>
+        </w:rPr>
+        <w:t xml:space="preserve">        nome = request.POST['nome']</w:t>
+      </w:r>
+    </w:p>
+    <w:p>
+      <w:pPr>
+        <w:tabs>
+          <w:tab w:val="left" w:pos="1128" w:leader="none"/>
+        </w:tabs>
+        <w:spacing w:before="0" w:after="0" w:line="259"/>
+        <w:ind w:right="0" w:left="0" w:firstLine="0"/>
+        <w:jc w:val="both"/>
+        <w:rPr>
+          <w:rFonts w:ascii="Calibri Light" w:hAnsi="Calibri Light" w:cs="Calibri Light" w:eastAsia="Calibri Light"/>
+          <w:color w:val="auto"/>
+          <w:spacing w:val="0"/>
+          <w:position w:val="0"/>
+          <w:sz w:val="22"/>
+          <w:shd w:fill="auto" w:val="clear"/>
+        </w:rPr>
+      </w:pPr>
+      <w:r>
+        <w:rPr>
+          <w:rFonts w:ascii="Calibri Light" w:hAnsi="Calibri Light" w:cs="Calibri Light" w:eastAsia="Calibri Light"/>
+          <w:color w:val="auto"/>
+          <w:spacing w:val="0"/>
+          <w:position w:val="0"/>
+          <w:sz w:val="22"/>
+          <w:shd w:fill="auto" w:val="clear"/>
+        </w:rPr>
+        <w:t xml:space="preserve">        email = request.POST['email']</w:t>
+      </w:r>
+    </w:p>
+    <w:p>
+      <w:pPr>
+        <w:tabs>
+          <w:tab w:val="left" w:pos="1128" w:leader="none"/>
+        </w:tabs>
+        <w:spacing w:before="0" w:after="0" w:line="259"/>
+        <w:ind w:right="0" w:left="0" w:firstLine="0"/>
+        <w:jc w:val="both"/>
+        <w:rPr>
+          <w:rFonts w:ascii="Calibri Light" w:hAnsi="Calibri Light" w:cs="Calibri Light" w:eastAsia="Calibri Light"/>
+          <w:color w:val="auto"/>
+          <w:spacing w:val="0"/>
+          <w:position w:val="0"/>
+          <w:sz w:val="22"/>
+          <w:shd w:fill="auto" w:val="clear"/>
+        </w:rPr>
+      </w:pPr>
+      <w:r>
+        <w:rPr>
+          <w:rFonts w:ascii="Calibri Light" w:hAnsi="Calibri Light" w:cs="Calibri Light" w:eastAsia="Calibri Light"/>
+          <w:color w:val="auto"/>
+          <w:spacing w:val="0"/>
+          <w:position w:val="0"/>
+          <w:sz w:val="22"/>
+          <w:shd w:fill="auto" w:val="clear"/>
+        </w:rPr>
+        <w:t xml:space="preserve">        password = request.POST['password']</w:t>
+      </w:r>
+    </w:p>
+    <w:p>
+      <w:pPr>
+        <w:tabs>
+          <w:tab w:val="left" w:pos="1128" w:leader="none"/>
+        </w:tabs>
+        <w:spacing w:before="0" w:after="0" w:line="259"/>
+        <w:ind w:right="0" w:left="0" w:firstLine="0"/>
+        <w:jc w:val="both"/>
+        <w:rPr>
+          <w:rFonts w:ascii="Calibri Light" w:hAnsi="Calibri Light" w:cs="Calibri Light" w:eastAsia="Calibri Light"/>
+          <w:color w:val="auto"/>
+          <w:spacing w:val="0"/>
+          <w:position w:val="0"/>
+          <w:sz w:val="22"/>
+          <w:shd w:fill="auto" w:val="clear"/>
+        </w:rPr>
+      </w:pPr>
+      <w:r>
+        <w:rPr>
+          <w:rFonts w:ascii="Calibri Light" w:hAnsi="Calibri Light" w:cs="Calibri Light" w:eastAsia="Calibri Light"/>
+          <w:color w:val="auto"/>
+          <w:spacing w:val="0"/>
+          <w:position w:val="0"/>
+          <w:sz w:val="22"/>
+          <w:shd w:fill="auto" w:val="clear"/>
+        </w:rPr>
+        <w:t xml:space="preserve">        </w:t>
+      </w:r>
+      <w:r>
+        <w:rPr>
+          <w:rFonts w:ascii="Calibri Light" w:hAnsi="Calibri Light" w:cs="Calibri Light" w:eastAsia="Calibri Light"/>
+          <w:color w:val="auto"/>
+          <w:spacing w:val="0"/>
+          <w:position w:val="0"/>
+          <w:sz w:val="22"/>
+          <w:shd w:fill="auto" w:val="clear"/>
+        </w:rPr>
+        <w:t xml:space="preserve">password2</w:t>
+      </w:r>
+      <w:r>
+        <w:rPr>
+          <w:rFonts w:ascii="Calibri Light" w:hAnsi="Calibri Light" w:cs="Calibri Light" w:eastAsia="Calibri Light"/>
+          <w:color w:val="auto"/>
+          <w:spacing w:val="0"/>
+          <w:position w:val="0"/>
+          <w:sz w:val="22"/>
+          <w:shd w:fill="auto" w:val="clear"/>
+        </w:rPr>
+        <w:t xml:space="preserve"> = request.POST['password2']</w:t>
+      </w:r>
+    </w:p>
+    <w:p>
+      <w:pPr>
+        <w:tabs>
+          <w:tab w:val="left" w:pos="1128" w:leader="none"/>
+        </w:tabs>
+        <w:spacing w:before="0" w:after="0" w:line="259"/>
+        <w:ind w:right="0" w:left="0" w:firstLine="0"/>
+        <w:jc w:val="both"/>
+        <w:rPr>
+          <w:rFonts w:ascii="Calibri Light" w:hAnsi="Calibri Light" w:cs="Calibri Light" w:eastAsia="Calibri Light"/>
+          <w:color w:val="auto"/>
+          <w:spacing w:val="0"/>
+          <w:position w:val="0"/>
+          <w:sz w:val="22"/>
+          <w:shd w:fill="auto" w:val="clear"/>
+        </w:rPr>
+      </w:pPr>
+      <w:r>
+        <w:rPr>
+          <w:rFonts w:ascii="Calibri Light" w:hAnsi="Calibri Light" w:cs="Calibri Light" w:eastAsia="Calibri Light"/>
+          <w:color w:val="auto"/>
+          <w:spacing w:val="0"/>
+          <w:position w:val="0"/>
+          <w:sz w:val="22"/>
+          <w:shd w:fill="auto" w:val="clear"/>
+        </w:rPr>
+        <w:t xml:space="preserve">        if not nome.strip():</w:t>
+      </w:r>
+    </w:p>
+    <w:p>
+      <w:pPr>
+        <w:tabs>
+          <w:tab w:val="left" w:pos="1128" w:leader="none"/>
+        </w:tabs>
+        <w:spacing w:before="0" w:after="0" w:line="259"/>
+        <w:ind w:right="0" w:left="0" w:firstLine="0"/>
+        <w:jc w:val="both"/>
+        <w:rPr>
+          <w:rFonts w:ascii="Calibri Light" w:hAnsi="Calibri Light" w:cs="Calibri Light" w:eastAsia="Calibri Light"/>
+          <w:color w:val="auto"/>
+          <w:spacing w:val="0"/>
+          <w:position w:val="0"/>
+          <w:sz w:val="22"/>
+          <w:shd w:fill="auto" w:val="clear"/>
+        </w:rPr>
+      </w:pPr>
+      <w:r>
+        <w:rPr>
+          <w:rFonts w:ascii="Calibri Light" w:hAnsi="Calibri Light" w:cs="Calibri Light" w:eastAsia="Calibri Light"/>
+          <w:color w:val="auto"/>
+          <w:spacing w:val="0"/>
+          <w:position w:val="0"/>
+          <w:sz w:val="22"/>
+          <w:shd w:fill="auto" w:val="clear"/>
+        </w:rPr>
+        <w:t xml:space="preserve">            return redirect('cadastro')</w:t>
+      </w:r>
+    </w:p>
+    <w:p>
+      <w:pPr>
+        <w:tabs>
+          <w:tab w:val="left" w:pos="1128" w:leader="none"/>
+        </w:tabs>
+        <w:spacing w:before="0" w:after="0" w:line="259"/>
+        <w:ind w:right="0" w:left="0" w:firstLine="0"/>
+        <w:jc w:val="both"/>
+        <w:rPr>
+          <w:rFonts w:ascii="Calibri Light" w:hAnsi="Calibri Light" w:cs="Calibri Light" w:eastAsia="Calibri Light"/>
+          <w:color w:val="auto"/>
+          <w:spacing w:val="0"/>
+          <w:position w:val="0"/>
+          <w:sz w:val="22"/>
+          <w:shd w:fill="auto" w:val="clear"/>
+        </w:rPr>
+      </w:pPr>
+      <w:r>
+        <w:rPr>
+          <w:rFonts w:ascii="Calibri Light" w:hAnsi="Calibri Light" w:cs="Calibri Light" w:eastAsia="Calibri Light"/>
+          <w:color w:val="auto"/>
+          <w:spacing w:val="0"/>
+          <w:position w:val="0"/>
+          <w:sz w:val="22"/>
+          <w:shd w:fill="auto" w:val="clear"/>
+        </w:rPr>
+        <w:t xml:space="preserve">        if not email.strip():</w:t>
+      </w:r>
+    </w:p>
+    <w:p>
+      <w:pPr>
+        <w:tabs>
+          <w:tab w:val="left" w:pos="1128" w:leader="none"/>
+        </w:tabs>
+        <w:spacing w:before="0" w:after="0" w:line="259"/>
+        <w:ind w:right="0" w:left="0" w:firstLine="0"/>
+        <w:jc w:val="both"/>
+        <w:rPr>
+          <w:rFonts w:ascii="Calibri Light" w:hAnsi="Calibri Light" w:cs="Calibri Light" w:eastAsia="Calibri Light"/>
+          <w:color w:val="auto"/>
+          <w:spacing w:val="0"/>
+          <w:position w:val="0"/>
+          <w:sz w:val="22"/>
+          <w:shd w:fill="auto" w:val="clear"/>
+        </w:rPr>
+      </w:pPr>
+      <w:r>
+        <w:rPr>
+          <w:rFonts w:ascii="Calibri Light" w:hAnsi="Calibri Light" w:cs="Calibri Light" w:eastAsia="Calibri Light"/>
+          <w:color w:val="auto"/>
+          <w:spacing w:val="0"/>
+          <w:position w:val="0"/>
+          <w:sz w:val="22"/>
+          <w:shd w:fill="auto" w:val="clear"/>
+        </w:rPr>
+        <w:t xml:space="preserve">            return redirect('cadastro')</w:t>
+      </w:r>
+    </w:p>
+    <w:p>
+      <w:pPr>
+        <w:tabs>
+          <w:tab w:val="left" w:pos="1128" w:leader="none"/>
+        </w:tabs>
+        <w:spacing w:before="0" w:after="0" w:line="259"/>
+        <w:ind w:right="0" w:left="0" w:firstLine="0"/>
+        <w:jc w:val="both"/>
+        <w:rPr>
+          <w:rFonts w:ascii="Calibri Light" w:hAnsi="Calibri Light" w:cs="Calibri Light" w:eastAsia="Calibri Light"/>
+          <w:color w:val="auto"/>
+          <w:spacing w:val="0"/>
+          <w:position w:val="0"/>
+          <w:sz w:val="22"/>
+          <w:shd w:fill="auto" w:val="clear"/>
+        </w:rPr>
+      </w:pPr>
+      <w:r>
+        <w:rPr>
+          <w:rFonts w:ascii="Calibri Light" w:hAnsi="Calibri Light" w:cs="Calibri Light" w:eastAsia="Calibri Light"/>
+          <w:color w:val="auto"/>
+          <w:spacing w:val="0"/>
+          <w:position w:val="0"/>
+          <w:sz w:val="22"/>
+          <w:shd w:fill="auto" w:val="clear"/>
+        </w:rPr>
+        <w:t xml:space="preserve">        if password != password2:</w:t>
+      </w:r>
+    </w:p>
+    <w:p>
+      <w:pPr>
+        <w:tabs>
+          <w:tab w:val="left" w:pos="1128" w:leader="none"/>
+        </w:tabs>
+        <w:spacing w:before="0" w:after="0" w:line="259"/>
+        <w:ind w:right="0" w:left="0" w:firstLine="0"/>
+        <w:jc w:val="both"/>
+        <w:rPr>
+          <w:rFonts w:ascii="Calibri Light" w:hAnsi="Calibri Light" w:cs="Calibri Light" w:eastAsia="Calibri Light"/>
+          <w:color w:val="auto"/>
+          <w:spacing w:val="0"/>
+          <w:position w:val="0"/>
+          <w:sz w:val="22"/>
+          <w:shd w:fill="auto" w:val="clear"/>
+        </w:rPr>
+      </w:pPr>
+      <w:r>
+        <w:rPr>
+          <w:rFonts w:ascii="Calibri Light" w:hAnsi="Calibri Light" w:cs="Calibri Light" w:eastAsia="Calibri Light"/>
+          <w:color w:val="auto"/>
+          <w:spacing w:val="0"/>
+          <w:position w:val="0"/>
+          <w:sz w:val="22"/>
+          <w:shd w:fill="auto" w:val="clear"/>
+        </w:rPr>
+        <w:t xml:space="preserve">            return redirect('cadastro')</w:t>
+      </w:r>
+    </w:p>
+    <w:p>
+      <w:pPr>
+        <w:tabs>
+          <w:tab w:val="left" w:pos="1128" w:leader="none"/>
+        </w:tabs>
+        <w:spacing w:before="0" w:after="0" w:line="259"/>
+        <w:ind w:right="0" w:left="0" w:firstLine="0"/>
+        <w:jc w:val="both"/>
+        <w:rPr>
+          <w:rFonts w:ascii="Calibri Light" w:hAnsi="Calibri Light" w:cs="Calibri Light" w:eastAsia="Calibri Light"/>
+          <w:color w:val="FF0000"/>
+          <w:spacing w:val="0"/>
+          <w:position w:val="0"/>
+          <w:sz w:val="22"/>
+          <w:shd w:fill="auto" w:val="clear"/>
+        </w:rPr>
+      </w:pPr>
+      <w:r>
+        <w:rPr>
+          <w:rFonts w:ascii="Calibri Light" w:hAnsi="Calibri Light" w:cs="Calibri Light" w:eastAsia="Calibri Light"/>
+          <w:color w:val="auto"/>
+          <w:spacing w:val="0"/>
+          <w:position w:val="0"/>
+          <w:sz w:val="22"/>
+          <w:shd w:fill="auto" w:val="clear"/>
+        </w:rPr>
+        <w:t xml:space="preserve">        </w:t>
+      </w:r>
+      <w:r>
+        <w:rPr>
+          <w:rFonts w:ascii="Calibri Light" w:hAnsi="Calibri Light" w:cs="Calibri Light" w:eastAsia="Calibri Light"/>
+          <w:color w:val="FF0000"/>
+          <w:spacing w:val="0"/>
+          <w:position w:val="0"/>
+          <w:sz w:val="22"/>
+          <w:shd w:fill="auto" w:val="clear"/>
+        </w:rPr>
+        <w:t xml:space="preserve">if User.objects.filter(email=email).exists():</w:t>
+      </w:r>
+    </w:p>
+    <w:p>
+      <w:pPr>
+        <w:tabs>
+          <w:tab w:val="left" w:pos="1128" w:leader="none"/>
+        </w:tabs>
+        <w:spacing w:before="0" w:after="0" w:line="259"/>
+        <w:ind w:right="0" w:left="0" w:firstLine="0"/>
+        <w:jc w:val="both"/>
+        <w:rPr>
+          <w:rFonts w:ascii="Calibri Light" w:hAnsi="Calibri Light" w:cs="Calibri Light" w:eastAsia="Calibri Light"/>
+          <w:color w:val="FF0000"/>
+          <w:spacing w:val="0"/>
+          <w:position w:val="0"/>
+          <w:sz w:val="22"/>
+          <w:shd w:fill="auto" w:val="clear"/>
+        </w:rPr>
+      </w:pPr>
+      <w:r>
+        <w:rPr>
+          <w:rFonts w:ascii="Calibri Light" w:hAnsi="Calibri Light" w:cs="Calibri Light" w:eastAsia="Calibri Light"/>
+          <w:color w:val="FF0000"/>
+          <w:spacing w:val="0"/>
+          <w:position w:val="0"/>
+          <w:sz w:val="22"/>
+          <w:shd w:fill="auto" w:val="clear"/>
+        </w:rPr>
+        <w:t xml:space="preserve">            return redirect('cadastro')</w:t>
+      </w:r>
+    </w:p>
+    <w:p>
+      <w:pPr>
+        <w:tabs>
+          <w:tab w:val="left" w:pos="1128" w:leader="none"/>
+        </w:tabs>
+        <w:spacing w:before="0" w:after="0" w:line="259"/>
+        <w:ind w:right="0" w:left="0" w:firstLine="0"/>
+        <w:jc w:val="both"/>
+        <w:rPr>
+          <w:rFonts w:ascii="Calibri Light" w:hAnsi="Calibri Light" w:cs="Calibri Light" w:eastAsia="Calibri Light"/>
+          <w:color w:val="FF0000"/>
+          <w:spacing w:val="0"/>
+          <w:position w:val="0"/>
+          <w:sz w:val="22"/>
+          <w:shd w:fill="auto" w:val="clear"/>
+        </w:rPr>
+      </w:pPr>
+      <w:r>
+        <w:rPr>
+          <w:rFonts w:ascii="Calibri Light" w:hAnsi="Calibri Light" w:cs="Calibri Light" w:eastAsia="Calibri Light"/>
+          <w:color w:val="FF0000"/>
+          <w:spacing w:val="0"/>
+          <w:position w:val="0"/>
+          <w:sz w:val="22"/>
+          <w:shd w:fill="auto" w:val="clear"/>
+        </w:rPr>
+        <w:t xml:space="preserve">        user = User.objects.create_user(username=nome, email=email, password=senha)</w:t>
+      </w:r>
+    </w:p>
+    <w:p>
+      <w:pPr>
+        <w:tabs>
+          <w:tab w:val="left" w:pos="1128" w:leader="none"/>
+        </w:tabs>
+        <w:spacing w:before="0" w:after="0" w:line="259"/>
+        <w:ind w:right="0" w:left="0" w:firstLine="0"/>
+        <w:jc w:val="both"/>
+        <w:rPr>
+          <w:rFonts w:ascii="Calibri Light" w:hAnsi="Calibri Light" w:cs="Calibri Light" w:eastAsia="Calibri Light"/>
+          <w:color w:val="FF0000"/>
+          <w:spacing w:val="0"/>
+          <w:position w:val="0"/>
+          <w:sz w:val="22"/>
+          <w:shd w:fill="auto" w:val="clear"/>
+        </w:rPr>
+      </w:pPr>
+      <w:r>
+        <w:rPr>
+          <w:rFonts w:ascii="Calibri Light" w:hAnsi="Calibri Light" w:cs="Calibri Light" w:eastAsia="Calibri Light"/>
+          <w:color w:val="FF0000"/>
+          <w:spacing w:val="0"/>
+          <w:position w:val="0"/>
+          <w:sz w:val="22"/>
+          <w:shd w:fill="auto" w:val="clear"/>
+        </w:rPr>
+        <w:t xml:space="preserve">        user.save()</w:t>
+      </w:r>
+    </w:p>
+    <w:p>
+      <w:pPr>
+        <w:tabs>
+          <w:tab w:val="left" w:pos="1128" w:leader="none"/>
+        </w:tabs>
+        <w:spacing w:before="0" w:after="0" w:line="259"/>
+        <w:ind w:right="0" w:left="0" w:firstLine="0"/>
+        <w:jc w:val="both"/>
+        <w:rPr>
+          <w:rFonts w:ascii="Calibri Light" w:hAnsi="Calibri Light" w:cs="Calibri Light" w:eastAsia="Calibri Light"/>
+          <w:color w:val="auto"/>
+          <w:spacing w:val="0"/>
+          <w:position w:val="0"/>
+          <w:sz w:val="22"/>
+          <w:shd w:fill="auto" w:val="clear"/>
+        </w:rPr>
+      </w:pPr>
+      <w:r>
+        <w:rPr>
+          <w:rFonts w:ascii="Calibri Light" w:hAnsi="Calibri Light" w:cs="Calibri Light" w:eastAsia="Calibri Light"/>
+          <w:color w:val="auto"/>
+          <w:spacing w:val="0"/>
+          <w:position w:val="0"/>
+          <w:sz w:val="22"/>
+          <w:shd w:fill="auto" w:val="clear"/>
+        </w:rPr>
+        <w:t xml:space="preserve">        return redirect('login')</w:t>
+      </w:r>
+    </w:p>
+    <w:p>
+      <w:pPr>
+        <w:tabs>
+          <w:tab w:val="left" w:pos="1128" w:leader="none"/>
+        </w:tabs>
+        <w:spacing w:before="0" w:after="0" w:line="259"/>
+        <w:ind w:right="0" w:left="0" w:firstLine="0"/>
+        <w:jc w:val="both"/>
+        <w:rPr>
+          <w:rFonts w:ascii="Calibri Light" w:hAnsi="Calibri Light" w:cs="Calibri Light" w:eastAsia="Calibri Light"/>
+          <w:color w:val="auto"/>
+          <w:spacing w:val="0"/>
+          <w:position w:val="0"/>
+          <w:sz w:val="22"/>
+          <w:shd w:fill="auto" w:val="clear"/>
+        </w:rPr>
+      </w:pPr>
+      <w:r>
+        <w:rPr>
+          <w:rFonts w:ascii="Calibri Light" w:hAnsi="Calibri Light" w:cs="Calibri Light" w:eastAsia="Calibri Light"/>
+          <w:color w:val="auto"/>
+          <w:spacing w:val="0"/>
+          <w:position w:val="0"/>
+          <w:sz w:val="22"/>
+          <w:shd w:fill="auto" w:val="clear"/>
+        </w:rPr>
+        <w:t xml:space="preserve">    else:</w:t>
+      </w:r>
+    </w:p>
+    <w:p>
+      <w:pPr>
+        <w:tabs>
+          <w:tab w:val="left" w:pos="1128" w:leader="none"/>
+        </w:tabs>
+        <w:spacing w:before="0" w:after="0" w:line="259"/>
+        <w:ind w:right="0" w:left="0" w:firstLine="0"/>
+        <w:jc w:val="both"/>
+        <w:rPr>
+          <w:rFonts w:ascii="Calibri Light" w:hAnsi="Calibri Light" w:cs="Calibri Light" w:eastAsia="Calibri Light"/>
+          <w:color w:val="auto"/>
+          <w:spacing w:val="0"/>
+          <w:position w:val="0"/>
+          <w:sz w:val="22"/>
+          <w:shd w:fill="auto" w:val="clear"/>
+        </w:rPr>
+      </w:pPr>
+      <w:r>
+        <w:rPr>
+          <w:rFonts w:ascii="Calibri Light" w:hAnsi="Calibri Light" w:cs="Calibri Light" w:eastAsia="Calibri Light"/>
+          <w:color w:val="auto"/>
+          <w:spacing w:val="0"/>
+          <w:position w:val="0"/>
+          <w:sz w:val="22"/>
+          <w:shd w:fill="auto" w:val="clear"/>
+        </w:rPr>
+        <w:t xml:space="preserve">        return render(request,'usuarios/cadastro.html')</w:t>
+      </w:r>
+    </w:p>
+    <w:p>
+      <w:pPr>
+        <w:tabs>
+          <w:tab w:val="left" w:pos="1128" w:leader="none"/>
+        </w:tabs>
+        <w:spacing w:before="0" w:after="0" w:line="259"/>
+        <w:ind w:right="0" w:left="0" w:firstLine="0"/>
+        <w:jc w:val="both"/>
+        <w:rPr>
+          <w:rFonts w:ascii="Calibri Light" w:hAnsi="Calibri Light" w:cs="Calibri Light" w:eastAsia="Calibri Light"/>
+          <w:color w:val="auto"/>
+          <w:spacing w:val="0"/>
+          <w:position w:val="0"/>
+          <w:sz w:val="22"/>
+          <w:shd w:fill="auto" w:val="clear"/>
+        </w:rPr>
+      </w:pPr>
+    </w:p>
+    <w:p>
+      <w:pPr>
+        <w:tabs>
+          <w:tab w:val="left" w:pos="1128" w:leader="none"/>
+        </w:tabs>
+        <w:spacing w:before="0" w:after="160" w:line="259"/>
+        <w:ind w:right="0" w:left="0" w:firstLine="0"/>
+        <w:jc w:val="both"/>
+        <w:rPr>
+          <w:rFonts w:ascii="Calibri" w:hAnsi="Calibri" w:cs="Calibri" w:eastAsia="Calibri"/>
+          <w:color w:val="auto"/>
+          <w:spacing w:val="0"/>
+          <w:position w:val="0"/>
+          <w:sz w:val="22"/>
+          <w:shd w:fill="auto" w:val="clear"/>
+        </w:rPr>
+      </w:pPr>
     </w:p>
     <w:p>
       <w:pPr>

</xml_diff>

<commit_message>
roteiro da conclusão do CRUD
</commit_message>
<xml_diff>
--- a/ROTEIRO RESUMO PROJETO ALEXRECEITAS.docx
+++ b/ROTEIRO RESUMO PROJETO ALEXRECEITAS.docx
@@ -20170,6 +20170,93 @@
           <w:sz w:val="22"/>
           <w:shd w:fill="auto" w:val="clear"/>
         </w:rPr>
+        <w:t xml:space="preserve">           {% if user.is_superuser %}</w:t>
+      </w:r>
+    </w:p>
+    <w:p>
+      <w:pPr>
+        <w:tabs>
+          <w:tab w:val="left" w:pos="1128" w:leader="none"/>
+        </w:tabs>
+        <w:spacing w:before="0" w:after="0" w:line="259"/>
+        <w:ind w:right="0" w:left="0" w:firstLine="0"/>
+        <w:jc w:val="both"/>
+        <w:rPr>
+          <w:rFonts w:ascii="Calibri Light" w:hAnsi="Calibri Light" w:cs="Calibri Light" w:eastAsia="Calibri Light"/>
+          <w:color w:val="auto"/>
+          <w:spacing w:val="0"/>
+          <w:position w:val="0"/>
+          <w:sz w:val="22"/>
+          <w:shd w:fill="auto" w:val="clear"/>
+        </w:rPr>
+      </w:pPr>
+      <w:r>
+        <w:rPr>
+          <w:rFonts w:ascii="Calibri Light" w:hAnsi="Calibri Light" w:cs="Calibri Light" w:eastAsia="Calibri Light"/>
+          <w:color w:val="auto"/>
+          <w:spacing w:val="0"/>
+          <w:position w:val="0"/>
+          <w:sz w:val="22"/>
+          <w:shd w:fill="auto" w:val="clear"/>
+        </w:rPr>
+        <w:t xml:space="preserve">                    &lt;li&gt;&lt;a href="{% url 'admin:index' %}"&gt;Admin&lt;/a&gt;&lt;/li&gt;</w:t>
+      </w:r>
+    </w:p>
+    <w:p>
+      <w:pPr>
+        <w:tabs>
+          <w:tab w:val="left" w:pos="1128" w:leader="none"/>
+        </w:tabs>
+        <w:spacing w:before="0" w:after="0" w:line="259"/>
+        <w:ind w:right="0" w:left="0" w:firstLine="0"/>
+        <w:jc w:val="both"/>
+        <w:rPr>
+          <w:rFonts w:ascii="Calibri Light" w:hAnsi="Calibri Light" w:cs="Calibri Light" w:eastAsia="Calibri Light"/>
+          <w:color w:val="auto"/>
+          <w:spacing w:val="0"/>
+          <w:position w:val="0"/>
+          <w:sz w:val="22"/>
+          <w:shd w:fill="auto" w:val="clear"/>
+        </w:rPr>
+      </w:pPr>
+      <w:r>
+        <w:rPr>
+          <w:rFonts w:ascii="Calibri Light" w:hAnsi="Calibri Light" w:cs="Calibri Light" w:eastAsia="Calibri Light"/>
+          <w:color w:val="auto"/>
+          <w:spacing w:val="0"/>
+          <w:position w:val="0"/>
+          <w:sz w:val="22"/>
+          <w:shd w:fill="auto" w:val="clear"/>
+        </w:rPr>
+        <w:t xml:space="preserve">           {% endif %}</w:t>
+      </w:r>
+    </w:p>
+    <w:p>
+      <w:pPr>
+        <w:tabs>
+          <w:tab w:val="left" w:pos="1128" w:leader="none"/>
+        </w:tabs>
+        <w:spacing w:before="0" w:after="0" w:line="259"/>
+        <w:ind w:right="0" w:left="0" w:firstLine="0"/>
+        <w:jc w:val="both"/>
+        <w:rPr>
+          <w:rFonts w:ascii="Calibri Light" w:hAnsi="Calibri Light" w:cs="Calibri Light" w:eastAsia="Calibri Light"/>
+          <w:color w:val="auto"/>
+          <w:spacing w:val="0"/>
+          <w:position w:val="0"/>
+          <w:sz w:val="22"/>
+          <w:shd w:fill="auto" w:val="clear"/>
+        </w:rPr>
+      </w:pPr>
+      <w:r>
+        <w:rPr>
+          <w:rFonts w:ascii="Calibri Light" w:hAnsi="Calibri Light" w:cs="Calibri Light" w:eastAsia="Calibri Light"/>
+          <w:color w:val="auto"/>
+          <w:spacing w:val="0"/>
+          <w:position w:val="0"/>
+          <w:sz w:val="22"/>
+          <w:shd w:fill="auto" w:val="clear"/>
+        </w:rPr>
         <w:t xml:space="preserve">           &lt;li&gt;&lt;a href="{% url 'logout' %}"&gt;Logout&lt;/a&gt;&lt;/li&gt;</w:t>
       </w:r>
     </w:p>
@@ -20335,6 +20422,35 @@
           <w:shd w:fill="auto" w:val="clear"/>
         </w:rPr>
       </w:pPr>
+    </w:p>
+    <w:p>
+      <w:pPr>
+        <w:tabs>
+          <w:tab w:val="left" w:pos="1128" w:leader="none"/>
+        </w:tabs>
+        <w:spacing w:before="0" w:after="160" w:line="259"/>
+        <w:ind w:right="0" w:left="0" w:firstLine="0"/>
+        <w:jc w:val="both"/>
+        <w:rPr>
+          <w:rFonts w:ascii="Calibri" w:hAnsi="Calibri" w:cs="Calibri" w:eastAsia="Calibri"/>
+          <w:color w:val="auto"/>
+          <w:spacing w:val="0"/>
+          <w:position w:val="0"/>
+          <w:sz w:val="22"/>
+          <w:shd w:fill="auto" w:val="clear"/>
+        </w:rPr>
+      </w:pPr>
+      <w:r>
+        <w:rPr>
+          <w:rFonts w:ascii="Calibri" w:hAnsi="Calibri" w:cs="Calibri" w:eastAsia="Calibri"/>
+          <w:color w:val="auto"/>
+          <w:spacing w:val="0"/>
+          <w:position w:val="0"/>
+          <w:sz w:val="22"/>
+          <w:shd w:fill="auto" w:val="clear"/>
+        </w:rPr>
+        <w:t xml:space="preserve">OBS: o segundo if permite ao usuário superuser logado visualizar um botão que direciona para o localhost:8000/admin.</w:t>
+      </w:r>
     </w:p>
     <w:p>
       <w:pPr>
@@ -21108,7 +21224,7 @@
           <w:sz w:val="22"/>
           <w:shd w:fill="auto" w:val="clear"/>
         </w:rPr>
-        <w:t xml:space="preserve">106. Alguns passos atras criamos um vinculação das receitas ao app de pessoas, mas agora queremos que nossas receitas sejam vinculadas ao usuários, para tanto devemos editar o arquivo models.py do app receitas, apagando a importação de pessoas e incluindo importação de User:</w:t>
+        <w:t xml:space="preserve">106. Alguns passos atrás criamos um vinculação das receitas ao app de pessoas, mas agora queremos que nossas receitas sejam vinculadas ao usuários, para tanto devemos editar o arquivo models.py do app receitas, apagando a importação de pessoas e incluindo importação de User:</w:t>
       </w:r>
     </w:p>
     <w:p>
@@ -22261,7 +22377,7 @@
           <w:sz w:val="22"/>
           <w:shd w:fill="auto" w:val="clear"/>
         </w:rPr>
-        <w:t xml:space="preserve">109. Agora precisamos figurar nosso dashboard para exibir as receitas criadas pelo usuário logado:</w:t>
+        <w:t xml:space="preserve">109. Agora precisamos configurar nosso dashboard para exibir as receitas criadas pelo usuário logado:</w:t>
       </w:r>
     </w:p>
     <w:p>
@@ -24687,6 +24803,180 @@
         <w:tabs>
           <w:tab w:val="left" w:pos="1128" w:leader="none"/>
         </w:tabs>
+        <w:spacing w:before="0" w:after="0" w:line="259"/>
+        <w:ind w:right="0" w:left="0" w:firstLine="0"/>
+        <w:jc w:val="both"/>
+        <w:rPr>
+          <w:rFonts w:ascii="Calibri" w:hAnsi="Calibri" w:cs="Calibri" w:eastAsia="Calibri"/>
+          <w:color w:val="auto"/>
+          <w:spacing w:val="0"/>
+          <w:position w:val="0"/>
+          <w:sz w:val="22"/>
+          <w:shd w:fill="auto" w:val="clear"/>
+        </w:rPr>
+      </w:pPr>
+      <w:r>
+        <w:rPr>
+          <w:rFonts w:ascii="Calibri" w:hAnsi="Calibri" w:cs="Calibri" w:eastAsia="Calibri"/>
+          <w:color w:val="auto"/>
+          <w:spacing w:val="0"/>
+          <w:position w:val="0"/>
+          <w:sz w:val="22"/>
+          <w:shd w:fill="auto" w:val="clear"/>
+        </w:rPr>
+        <w:t xml:space="preserve">114. Precisamos agora de melhorar nosso dashboard acrescentando botões para editar e deletar receitas. Começamos editando o template/usuarios/dashboard, acrescentando as linhas a seguir logo abaixo da imagem:</w:t>
+      </w:r>
+    </w:p>
+    <w:p>
+      <w:pPr>
+        <w:tabs>
+          <w:tab w:val="left" w:pos="1128" w:leader="none"/>
+        </w:tabs>
+        <w:spacing w:before="0" w:after="0" w:line="259"/>
+        <w:ind w:right="0" w:left="0" w:firstLine="0"/>
+        <w:jc w:val="both"/>
+        <w:rPr>
+          <w:rFonts w:ascii="Calibri Light" w:hAnsi="Calibri Light" w:cs="Calibri Light" w:eastAsia="Calibri Light"/>
+          <w:color w:val="auto"/>
+          <w:spacing w:val="0"/>
+          <w:position w:val="0"/>
+          <w:sz w:val="22"/>
+          <w:shd w:fill="auto" w:val="clear"/>
+        </w:rPr>
+      </w:pPr>
+    </w:p>
+    <w:p>
+      <w:pPr>
+        <w:tabs>
+          <w:tab w:val="left" w:pos="1128" w:leader="none"/>
+        </w:tabs>
+        <w:spacing w:before="0" w:after="0" w:line="259"/>
+        <w:ind w:right="0" w:left="0" w:firstLine="0"/>
+        <w:jc w:val="both"/>
+        <w:rPr>
+          <w:rFonts w:ascii="Calibri Light" w:hAnsi="Calibri Light" w:cs="Calibri Light" w:eastAsia="Calibri Light"/>
+          <w:color w:val="auto"/>
+          <w:spacing w:val="0"/>
+          <w:position w:val="0"/>
+          <w:sz w:val="20"/>
+          <w:shd w:fill="auto" w:val="clear"/>
+        </w:rPr>
+      </w:pPr>
+      <w:r>
+        <w:rPr>
+          <w:rFonts w:ascii="Calibri Light" w:hAnsi="Calibri Light" w:cs="Calibri Light" w:eastAsia="Calibri Light"/>
+          <w:color w:val="auto"/>
+          <w:spacing w:val="0"/>
+          <w:position w:val="0"/>
+          <w:sz w:val="22"/>
+          <w:shd w:fill="auto" w:val="clear"/>
+        </w:rPr>
+        <w:t xml:space="preserve">  </w:t>
+      </w:r>
+      <w:r>
+        <w:rPr>
+          <w:rFonts w:ascii="Calibri Light" w:hAnsi="Calibri Light" w:cs="Calibri Light" w:eastAsia="Calibri Light"/>
+          <w:color w:val="auto"/>
+          <w:spacing w:val="0"/>
+          <w:position w:val="0"/>
+          <w:sz w:val="20"/>
+          <w:shd w:fill="auto" w:val="clear"/>
+        </w:rPr>
+        <w:t xml:space="preserve">&lt;h5&gt;{{receita.nome_receita}}&lt;/h5&gt;</w:t>
+      </w:r>
+    </w:p>
+    <w:p>
+      <w:pPr>
+        <w:tabs>
+          <w:tab w:val="left" w:pos="1128" w:leader="none"/>
+        </w:tabs>
+        <w:spacing w:before="0" w:after="0" w:line="259"/>
+        <w:ind w:right="0" w:left="0" w:firstLine="0"/>
+        <w:jc w:val="both"/>
+        <w:rPr>
+          <w:rFonts w:ascii="Calibri Light" w:hAnsi="Calibri Light" w:cs="Calibri Light" w:eastAsia="Calibri Light"/>
+          <w:color w:val="FF0000"/>
+          <w:spacing w:val="0"/>
+          <w:position w:val="0"/>
+          <w:sz w:val="20"/>
+          <w:shd w:fill="auto" w:val="clear"/>
+        </w:rPr>
+      </w:pPr>
+      <w:r>
+        <w:rPr>
+          <w:rFonts w:ascii="Calibri Light" w:hAnsi="Calibri Light" w:cs="Calibri Light" w:eastAsia="Calibri Light"/>
+          <w:color w:val="auto"/>
+          <w:spacing w:val="0"/>
+          <w:position w:val="0"/>
+          <w:sz w:val="20"/>
+          <w:shd w:fill="auto" w:val="clear"/>
+        </w:rPr>
+        <w:t xml:space="preserve">  </w:t>
+      </w:r>
+      <w:r>
+        <w:rPr>
+          <w:rFonts w:ascii="Calibri Light" w:hAnsi="Calibri Light" w:cs="Calibri Light" w:eastAsia="Calibri Light"/>
+          <w:color w:val="FF0000"/>
+          <w:spacing w:val="0"/>
+          <w:position w:val="0"/>
+          <w:sz w:val="20"/>
+          <w:shd w:fill="auto" w:val="clear"/>
+        </w:rPr>
+        <w:t xml:space="preserve">&lt;a href="{% url 'edita_receita' receita.id %}" type="button" class="btn btn-info"&gt;Editar&lt;/a&gt;</w:t>
+      </w:r>
+    </w:p>
+    <w:p>
+      <w:pPr>
+        <w:tabs>
+          <w:tab w:val="left" w:pos="1128" w:leader="none"/>
+        </w:tabs>
+        <w:spacing w:before="0" w:after="0" w:line="259"/>
+        <w:ind w:right="0" w:left="0" w:firstLine="0"/>
+        <w:jc w:val="both"/>
+        <w:rPr>
+          <w:rFonts w:ascii="Calibri Light" w:hAnsi="Calibri Light" w:cs="Calibri Light" w:eastAsia="Calibri Light"/>
+          <w:color w:val="FF0000"/>
+          <w:spacing w:val="0"/>
+          <w:position w:val="0"/>
+          <w:sz w:val="20"/>
+          <w:shd w:fill="auto" w:val="clear"/>
+        </w:rPr>
+      </w:pPr>
+      <w:r>
+        <w:rPr>
+          <w:rFonts w:ascii="Calibri Light" w:hAnsi="Calibri Light" w:cs="Calibri Light" w:eastAsia="Calibri Light"/>
+          <w:color w:val="FF0000"/>
+          <w:spacing w:val="0"/>
+          <w:position w:val="0"/>
+          <w:sz w:val="20"/>
+          <w:shd w:fill="auto" w:val="clear"/>
+        </w:rPr>
+        <w:t xml:space="preserve">  &lt;a href="{% url 'deleta_receita' receita.id %}" type="button" class="btn btn-danger"&gt;Deletar&lt;/a&gt;</w:t>
+      </w:r>
+    </w:p>
+    <w:p>
+      <w:pPr>
+        <w:tabs>
+          <w:tab w:val="left" w:pos="1128" w:leader="none"/>
+        </w:tabs>
+        <w:spacing w:before="0" w:after="0" w:line="259"/>
+        <w:ind w:right="0" w:left="0" w:firstLine="0"/>
+        <w:jc w:val="both"/>
+        <w:rPr>
+          <w:rFonts w:ascii="Calibri" w:hAnsi="Calibri" w:cs="Calibri" w:eastAsia="Calibri"/>
+          <w:color w:val="auto"/>
+          <w:spacing w:val="0"/>
+          <w:position w:val="0"/>
+          <w:sz w:val="22"/>
+          <w:shd w:fill="auto" w:val="clear"/>
+        </w:rPr>
+      </w:pPr>
+    </w:p>
+    <w:p>
+      <w:pPr>
+        <w:tabs>
+          <w:tab w:val="left" w:pos="1128" w:leader="none"/>
+        </w:tabs>
         <w:spacing w:before="0" w:after="160" w:line="259"/>
         <w:ind w:right="0" w:left="0" w:firstLine="0"/>
         <w:jc w:val="both"/>
@@ -24708,7 +24998,7 @@
           <w:sz w:val="22"/>
           <w:shd w:fill="auto" w:val="clear"/>
         </w:rPr>
-        <w:t xml:space="preserve">114. </w:t>
+        <w:t xml:space="preserve">OBS: o receita.id serve para informar ao django qual receita ele deve editar ou deletar.</w:t>
       </w:r>
     </w:p>
     <w:p>
@@ -24737,6 +25027,3840 @@
           <w:sz w:val="22"/>
           <w:shd w:fill="auto" w:val="clear"/>
         </w:rPr>
+        <w:t xml:space="preserve">115. No app de usuarios vamos criar dois novos paths para atender as duas novas urls que digitamos no dashboard.html:</w:t>
+      </w:r>
+    </w:p>
+    <w:p>
+      <w:pPr>
+        <w:tabs>
+          <w:tab w:val="left" w:pos="1128" w:leader="none"/>
+        </w:tabs>
+        <w:spacing w:before="0" w:after="0" w:line="259"/>
+        <w:ind w:right="0" w:left="0" w:firstLine="0"/>
+        <w:jc w:val="both"/>
+        <w:rPr>
+          <w:rFonts w:ascii="Calibri Light" w:hAnsi="Calibri Light" w:cs="Calibri Light" w:eastAsia="Calibri Light"/>
+          <w:color w:val="auto"/>
+          <w:spacing w:val="0"/>
+          <w:position w:val="0"/>
+          <w:sz w:val="20"/>
+          <w:shd w:fill="auto" w:val="clear"/>
+        </w:rPr>
+      </w:pPr>
+      <w:r>
+        <w:rPr>
+          <w:rFonts w:ascii="Calibri Light" w:hAnsi="Calibri Light" w:cs="Calibri Light" w:eastAsia="Calibri Light"/>
+          <w:color w:val="auto"/>
+          <w:spacing w:val="0"/>
+          <w:position w:val="0"/>
+          <w:sz w:val="20"/>
+          <w:shd w:fill="auto" w:val="clear"/>
+        </w:rPr>
+        <w:t xml:space="preserve">urlpatterns = [</w:t>
+      </w:r>
+    </w:p>
+    <w:p>
+      <w:pPr>
+        <w:tabs>
+          <w:tab w:val="left" w:pos="1128" w:leader="none"/>
+        </w:tabs>
+        <w:spacing w:before="0" w:after="0" w:line="259"/>
+        <w:ind w:right="0" w:left="0" w:firstLine="0"/>
+        <w:jc w:val="both"/>
+        <w:rPr>
+          <w:rFonts w:ascii="Calibri Light" w:hAnsi="Calibri Light" w:cs="Calibri Light" w:eastAsia="Calibri Light"/>
+          <w:color w:val="auto"/>
+          <w:spacing w:val="0"/>
+          <w:position w:val="0"/>
+          <w:sz w:val="20"/>
+          <w:shd w:fill="auto" w:val="clear"/>
+        </w:rPr>
+      </w:pPr>
+      <w:r>
+        <w:rPr>
+          <w:rFonts w:ascii="Calibri Light" w:hAnsi="Calibri Light" w:cs="Calibri Light" w:eastAsia="Calibri Light"/>
+          <w:color w:val="auto"/>
+          <w:spacing w:val="0"/>
+          <w:position w:val="0"/>
+          <w:sz w:val="20"/>
+          <w:shd w:fill="auto" w:val="clear"/>
+        </w:rPr>
+        <w:t xml:space="preserve">        path('', index, name='index'),</w:t>
+      </w:r>
+    </w:p>
+    <w:p>
+      <w:pPr>
+        <w:tabs>
+          <w:tab w:val="left" w:pos="1128" w:leader="none"/>
+        </w:tabs>
+        <w:spacing w:before="0" w:after="0" w:line="259"/>
+        <w:ind w:right="0" w:left="0" w:firstLine="0"/>
+        <w:jc w:val="both"/>
+        <w:rPr>
+          <w:rFonts w:ascii="Calibri Light" w:hAnsi="Calibri Light" w:cs="Calibri Light" w:eastAsia="Calibri Light"/>
+          <w:color w:val="auto"/>
+          <w:spacing w:val="0"/>
+          <w:position w:val="0"/>
+          <w:sz w:val="20"/>
+          <w:shd w:fill="auto" w:val="clear"/>
+        </w:rPr>
+      </w:pPr>
+      <w:r>
+        <w:rPr>
+          <w:rFonts w:ascii="Calibri Light" w:hAnsi="Calibri Light" w:cs="Calibri Light" w:eastAsia="Calibri Light"/>
+          <w:color w:val="auto"/>
+          <w:spacing w:val="0"/>
+          <w:position w:val="0"/>
+          <w:sz w:val="20"/>
+          <w:shd w:fill="auto" w:val="clear"/>
+        </w:rPr>
+        <w:t xml:space="preserve">        path('&lt;int:receita_id&gt;', receita, name='receita'),</w:t>
+      </w:r>
+    </w:p>
+    <w:p>
+      <w:pPr>
+        <w:tabs>
+          <w:tab w:val="left" w:pos="1128" w:leader="none"/>
+        </w:tabs>
+        <w:spacing w:before="0" w:after="0" w:line="259"/>
+        <w:ind w:right="0" w:left="0" w:firstLine="0"/>
+        <w:jc w:val="both"/>
+        <w:rPr>
+          <w:rFonts w:ascii="Calibri Light" w:hAnsi="Calibri Light" w:cs="Calibri Light" w:eastAsia="Calibri Light"/>
+          <w:color w:val="auto"/>
+          <w:spacing w:val="0"/>
+          <w:position w:val="0"/>
+          <w:sz w:val="20"/>
+          <w:shd w:fill="auto" w:val="clear"/>
+        </w:rPr>
+      </w:pPr>
+      <w:r>
+        <w:rPr>
+          <w:rFonts w:ascii="Calibri Light" w:hAnsi="Calibri Light" w:cs="Calibri Light" w:eastAsia="Calibri Light"/>
+          <w:color w:val="auto"/>
+          <w:spacing w:val="0"/>
+          <w:position w:val="0"/>
+          <w:sz w:val="20"/>
+          <w:shd w:fill="auto" w:val="clear"/>
+        </w:rPr>
+        <w:t xml:space="preserve">        path('busca', buscar, name='buscar'),</w:t>
+      </w:r>
+    </w:p>
+    <w:p>
+      <w:pPr>
+        <w:tabs>
+          <w:tab w:val="left" w:pos="1128" w:leader="none"/>
+        </w:tabs>
+        <w:spacing w:before="0" w:after="0" w:line="259"/>
+        <w:ind w:right="0" w:left="0" w:firstLine="0"/>
+        <w:jc w:val="both"/>
+        <w:rPr>
+          <w:rFonts w:ascii="Calibri Light" w:hAnsi="Calibri Light" w:cs="Calibri Light" w:eastAsia="Calibri Light"/>
+          <w:color w:val="auto"/>
+          <w:spacing w:val="0"/>
+          <w:position w:val="0"/>
+          <w:sz w:val="20"/>
+          <w:shd w:fill="auto" w:val="clear"/>
+        </w:rPr>
+      </w:pPr>
+      <w:r>
+        <w:rPr>
+          <w:rFonts w:ascii="Calibri Light" w:hAnsi="Calibri Light" w:cs="Calibri Light" w:eastAsia="Calibri Light"/>
+          <w:color w:val="auto"/>
+          <w:spacing w:val="0"/>
+          <w:position w:val="0"/>
+          <w:sz w:val="20"/>
+          <w:shd w:fill="auto" w:val="clear"/>
+        </w:rPr>
+        <w:t xml:space="preserve">        path('cria/receita', cria_receita, name='cria_receita'),</w:t>
+      </w:r>
+    </w:p>
+    <w:p>
+      <w:pPr>
+        <w:tabs>
+          <w:tab w:val="left" w:pos="1128" w:leader="none"/>
+        </w:tabs>
+        <w:spacing w:before="0" w:after="0" w:line="259"/>
+        <w:ind w:right="0" w:left="0" w:firstLine="0"/>
+        <w:jc w:val="both"/>
+        <w:rPr>
+          <w:rFonts w:ascii="Calibri Light" w:hAnsi="Calibri Light" w:cs="Calibri Light" w:eastAsia="Calibri Light"/>
+          <w:color w:val="FF0000"/>
+          <w:spacing w:val="0"/>
+          <w:position w:val="0"/>
+          <w:sz w:val="20"/>
+          <w:shd w:fill="auto" w:val="clear"/>
+        </w:rPr>
+      </w:pPr>
+      <w:r>
+        <w:rPr>
+          <w:rFonts w:ascii="Calibri Light" w:hAnsi="Calibri Light" w:cs="Calibri Light" w:eastAsia="Calibri Light"/>
+          <w:color w:val="auto"/>
+          <w:spacing w:val="0"/>
+          <w:position w:val="0"/>
+          <w:sz w:val="20"/>
+          <w:shd w:fill="auto" w:val="clear"/>
+        </w:rPr>
+        <w:t xml:space="preserve">        </w:t>
+      </w:r>
+      <w:r>
+        <w:rPr>
+          <w:rFonts w:ascii="Calibri Light" w:hAnsi="Calibri Light" w:cs="Calibri Light" w:eastAsia="Calibri Light"/>
+          <w:color w:val="FF0000"/>
+          <w:spacing w:val="0"/>
+          <w:position w:val="0"/>
+          <w:sz w:val="20"/>
+          <w:shd w:fill="auto" w:val="clear"/>
+        </w:rPr>
+        <w:t xml:space="preserve">path('deleta/&lt;int:receita_id&gt;', deleta_receita, name='deleta_receita'),</w:t>
+      </w:r>
+    </w:p>
+    <w:p>
+      <w:pPr>
+        <w:tabs>
+          <w:tab w:val="left" w:pos="1128" w:leader="none"/>
+        </w:tabs>
+        <w:spacing w:before="0" w:after="0" w:line="259"/>
+        <w:ind w:right="0" w:left="0" w:firstLine="0"/>
+        <w:jc w:val="both"/>
+        <w:rPr>
+          <w:rFonts w:ascii="Calibri Light" w:hAnsi="Calibri Light" w:cs="Calibri Light" w:eastAsia="Calibri Light"/>
+          <w:color w:val="FF0000"/>
+          <w:spacing w:val="0"/>
+          <w:position w:val="0"/>
+          <w:sz w:val="20"/>
+          <w:shd w:fill="auto" w:val="clear"/>
+        </w:rPr>
+      </w:pPr>
+      <w:r>
+        <w:rPr>
+          <w:rFonts w:ascii="Calibri Light" w:hAnsi="Calibri Light" w:cs="Calibri Light" w:eastAsia="Calibri Light"/>
+          <w:color w:val="FF0000"/>
+          <w:spacing w:val="0"/>
+          <w:position w:val="0"/>
+          <w:sz w:val="20"/>
+          <w:shd w:fill="auto" w:val="clear"/>
+        </w:rPr>
+        <w:t xml:space="preserve">        path('edita/&lt;int:receita_id&gt;', edita_receita, name='edita_receita'),</w:t>
+      </w:r>
+    </w:p>
+    <w:p>
+      <w:pPr>
+        <w:tabs>
+          <w:tab w:val="left" w:pos="1128" w:leader="none"/>
+        </w:tabs>
+        <w:spacing w:before="0" w:after="0" w:line="259"/>
+        <w:ind w:right="0" w:left="0" w:firstLine="0"/>
+        <w:jc w:val="both"/>
+        <w:rPr>
+          <w:rFonts w:ascii="Calibri Light" w:hAnsi="Calibri Light" w:cs="Calibri Light" w:eastAsia="Calibri Light"/>
+          <w:color w:val="FF0000"/>
+          <w:spacing w:val="0"/>
+          <w:position w:val="0"/>
+          <w:sz w:val="20"/>
+          <w:shd w:fill="auto" w:val="clear"/>
+        </w:rPr>
+      </w:pPr>
+    </w:p>
+    <w:p>
+      <w:pPr>
+        <w:tabs>
+          <w:tab w:val="left" w:pos="1128" w:leader="none"/>
+        </w:tabs>
+        <w:spacing w:before="0" w:after="160" w:line="259"/>
+        <w:ind w:right="0" w:left="0" w:firstLine="0"/>
+        <w:jc w:val="both"/>
+        <w:rPr>
+          <w:rFonts w:ascii="Calibri" w:hAnsi="Calibri" w:cs="Calibri" w:eastAsia="Calibri"/>
+          <w:color w:val="auto"/>
+          <w:spacing w:val="0"/>
+          <w:position w:val="0"/>
+          <w:sz w:val="22"/>
+          <w:shd w:fill="auto" w:val="clear"/>
+        </w:rPr>
+      </w:pPr>
+      <w:r>
+        <w:rPr>
+          <w:rFonts w:ascii="Calibri" w:hAnsi="Calibri" w:cs="Calibri" w:eastAsia="Calibri"/>
+          <w:color w:val="auto"/>
+          <w:spacing w:val="0"/>
+          <w:position w:val="0"/>
+          <w:sz w:val="22"/>
+          <w:shd w:fill="auto" w:val="clear"/>
+        </w:rPr>
+        <w:t xml:space="preserve">OBS: &lt;int:receita_id&gt; serve para informar ao django qual receita será editada ou deletada.</w:t>
+      </w:r>
+    </w:p>
+    <w:p>
+      <w:pPr>
+        <w:tabs>
+          <w:tab w:val="left" w:pos="1128" w:leader="none"/>
+        </w:tabs>
+        <w:spacing w:before="0" w:after="160" w:line="259"/>
+        <w:ind w:right="0" w:left="0" w:firstLine="0"/>
+        <w:jc w:val="both"/>
+        <w:rPr>
+          <w:rFonts w:ascii="Calibri" w:hAnsi="Calibri" w:cs="Calibri" w:eastAsia="Calibri"/>
+          <w:color w:val="auto"/>
+          <w:spacing w:val="0"/>
+          <w:position w:val="0"/>
+          <w:sz w:val="22"/>
+          <w:shd w:fill="auto" w:val="clear"/>
+        </w:rPr>
+      </w:pPr>
+      <w:r>
+        <w:rPr>
+          <w:rFonts w:ascii="Calibri" w:hAnsi="Calibri" w:cs="Calibri" w:eastAsia="Calibri"/>
+          <w:color w:val="auto"/>
+          <w:spacing w:val="0"/>
+          <w:position w:val="0"/>
+          <w:sz w:val="22"/>
+          <w:shd w:fill="auto" w:val="clear"/>
+        </w:rPr>
+        <w:t xml:space="preserve">116. Agora vamos criar duas novas defs no views.py do app usuarios, elas ficarão assim:</w:t>
+      </w:r>
+    </w:p>
+    <w:p>
+      <w:pPr>
+        <w:tabs>
+          <w:tab w:val="left" w:pos="1128" w:leader="none"/>
+        </w:tabs>
+        <w:spacing w:before="0" w:after="0" w:line="259"/>
+        <w:ind w:right="0" w:left="0" w:firstLine="0"/>
+        <w:jc w:val="both"/>
+        <w:rPr>
+          <w:rFonts w:ascii="Calibri Light" w:hAnsi="Calibri Light" w:cs="Calibri Light" w:eastAsia="Calibri Light"/>
+          <w:color w:val="auto"/>
+          <w:spacing w:val="0"/>
+          <w:position w:val="0"/>
+          <w:sz w:val="20"/>
+          <w:shd w:fill="auto" w:val="clear"/>
+        </w:rPr>
+      </w:pPr>
+      <w:r>
+        <w:rPr>
+          <w:rFonts w:ascii="Calibri Light" w:hAnsi="Calibri Light" w:cs="Calibri Light" w:eastAsia="Calibri Light"/>
+          <w:color w:val="auto"/>
+          <w:spacing w:val="0"/>
+          <w:position w:val="0"/>
+          <w:sz w:val="20"/>
+          <w:shd w:fill="auto" w:val="clear"/>
+        </w:rPr>
+        <w:t xml:space="preserve">def deleta_receita(request, receita_id):</w:t>
+      </w:r>
+    </w:p>
+    <w:p>
+      <w:pPr>
+        <w:tabs>
+          <w:tab w:val="left" w:pos="1128" w:leader="none"/>
+        </w:tabs>
+        <w:spacing w:before="0" w:after="0" w:line="259"/>
+        <w:ind w:right="0" w:left="0" w:firstLine="0"/>
+        <w:jc w:val="both"/>
+        <w:rPr>
+          <w:rFonts w:ascii="Calibri Light" w:hAnsi="Calibri Light" w:cs="Calibri Light" w:eastAsia="Calibri Light"/>
+          <w:color w:val="auto"/>
+          <w:spacing w:val="0"/>
+          <w:position w:val="0"/>
+          <w:sz w:val="20"/>
+          <w:shd w:fill="auto" w:val="clear"/>
+        </w:rPr>
+      </w:pPr>
+      <w:r>
+        <w:rPr>
+          <w:rFonts w:ascii="Calibri Light" w:hAnsi="Calibri Light" w:cs="Calibri Light" w:eastAsia="Calibri Light"/>
+          <w:color w:val="auto"/>
+          <w:spacing w:val="0"/>
+          <w:position w:val="0"/>
+          <w:sz w:val="20"/>
+          <w:shd w:fill="auto" w:val="clear"/>
+        </w:rPr>
+        <w:t xml:space="preserve">    receita=get_object_or_404(Receita, pk=receita_id)</w:t>
+      </w:r>
+    </w:p>
+    <w:p>
+      <w:pPr>
+        <w:tabs>
+          <w:tab w:val="left" w:pos="1128" w:leader="none"/>
+        </w:tabs>
+        <w:spacing w:before="0" w:after="0" w:line="259"/>
+        <w:ind w:right="0" w:left="0" w:firstLine="0"/>
+        <w:jc w:val="both"/>
+        <w:rPr>
+          <w:rFonts w:ascii="Calibri Light" w:hAnsi="Calibri Light" w:cs="Calibri Light" w:eastAsia="Calibri Light"/>
+          <w:color w:val="auto"/>
+          <w:spacing w:val="0"/>
+          <w:position w:val="0"/>
+          <w:sz w:val="20"/>
+          <w:shd w:fill="auto" w:val="clear"/>
+        </w:rPr>
+      </w:pPr>
+      <w:r>
+        <w:rPr>
+          <w:rFonts w:ascii="Calibri Light" w:hAnsi="Calibri Light" w:cs="Calibri Light" w:eastAsia="Calibri Light"/>
+          <w:color w:val="auto"/>
+          <w:spacing w:val="0"/>
+          <w:position w:val="0"/>
+          <w:sz w:val="20"/>
+          <w:shd w:fill="auto" w:val="clear"/>
+        </w:rPr>
+        <w:t xml:space="preserve">    receita.delete()</w:t>
+      </w:r>
+    </w:p>
+    <w:p>
+      <w:pPr>
+        <w:tabs>
+          <w:tab w:val="left" w:pos="1128" w:leader="none"/>
+        </w:tabs>
+        <w:spacing w:before="0" w:after="0" w:line="259"/>
+        <w:ind w:right="0" w:left="0" w:firstLine="0"/>
+        <w:jc w:val="both"/>
+        <w:rPr>
+          <w:rFonts w:ascii="Calibri Light" w:hAnsi="Calibri Light" w:cs="Calibri Light" w:eastAsia="Calibri Light"/>
+          <w:color w:val="auto"/>
+          <w:spacing w:val="0"/>
+          <w:position w:val="0"/>
+          <w:sz w:val="20"/>
+          <w:shd w:fill="auto" w:val="clear"/>
+        </w:rPr>
+      </w:pPr>
+      <w:r>
+        <w:rPr>
+          <w:rFonts w:ascii="Calibri Light" w:hAnsi="Calibri Light" w:cs="Calibri Light" w:eastAsia="Calibri Light"/>
+          <w:color w:val="auto"/>
+          <w:spacing w:val="0"/>
+          <w:position w:val="0"/>
+          <w:sz w:val="20"/>
+          <w:shd w:fill="auto" w:val="clear"/>
+        </w:rPr>
+        <w:t xml:space="preserve">    return redirect('dashboard')</w:t>
+      </w:r>
+    </w:p>
+    <w:p>
+      <w:pPr>
+        <w:tabs>
+          <w:tab w:val="left" w:pos="1128" w:leader="none"/>
+        </w:tabs>
+        <w:spacing w:before="0" w:after="0" w:line="259"/>
+        <w:ind w:right="0" w:left="0" w:firstLine="0"/>
+        <w:jc w:val="both"/>
+        <w:rPr>
+          <w:rFonts w:ascii="Calibri Light" w:hAnsi="Calibri Light" w:cs="Calibri Light" w:eastAsia="Calibri Light"/>
+          <w:color w:val="auto"/>
+          <w:spacing w:val="0"/>
+          <w:position w:val="0"/>
+          <w:sz w:val="20"/>
+          <w:shd w:fill="auto" w:val="clear"/>
+        </w:rPr>
+      </w:pPr>
+    </w:p>
+    <w:p>
+      <w:pPr>
+        <w:tabs>
+          <w:tab w:val="left" w:pos="1128" w:leader="none"/>
+        </w:tabs>
+        <w:spacing w:before="0" w:after="0" w:line="259"/>
+        <w:ind w:right="0" w:left="0" w:firstLine="0"/>
+        <w:jc w:val="both"/>
+        <w:rPr>
+          <w:rFonts w:ascii="Calibri Light" w:hAnsi="Calibri Light" w:cs="Calibri Light" w:eastAsia="Calibri Light"/>
+          <w:color w:val="auto"/>
+          <w:spacing w:val="0"/>
+          <w:position w:val="0"/>
+          <w:sz w:val="20"/>
+          <w:shd w:fill="auto" w:val="clear"/>
+        </w:rPr>
+      </w:pPr>
+      <w:r>
+        <w:rPr>
+          <w:rFonts w:ascii="Calibri Light" w:hAnsi="Calibri Light" w:cs="Calibri Light" w:eastAsia="Calibri Light"/>
+          <w:color w:val="auto"/>
+          <w:spacing w:val="0"/>
+          <w:position w:val="0"/>
+          <w:sz w:val="20"/>
+          <w:shd w:fill="auto" w:val="clear"/>
+        </w:rPr>
+        <w:t xml:space="preserve">def edita_receita(request, receita_id):</w:t>
+      </w:r>
+    </w:p>
+    <w:p>
+      <w:pPr>
+        <w:tabs>
+          <w:tab w:val="left" w:pos="1128" w:leader="none"/>
+        </w:tabs>
+        <w:spacing w:before="0" w:after="0" w:line="259"/>
+        <w:ind w:right="0" w:left="0" w:firstLine="0"/>
+        <w:jc w:val="both"/>
+        <w:rPr>
+          <w:rFonts w:ascii="Calibri Light" w:hAnsi="Calibri Light" w:cs="Calibri Light" w:eastAsia="Calibri Light"/>
+          <w:color w:val="auto"/>
+          <w:spacing w:val="0"/>
+          <w:position w:val="0"/>
+          <w:sz w:val="20"/>
+          <w:shd w:fill="auto" w:val="clear"/>
+        </w:rPr>
+      </w:pPr>
+      <w:r>
+        <w:rPr>
+          <w:rFonts w:ascii="Calibri Light" w:hAnsi="Calibri Light" w:cs="Calibri Light" w:eastAsia="Calibri Light"/>
+          <w:color w:val="auto"/>
+          <w:spacing w:val="0"/>
+          <w:position w:val="0"/>
+          <w:sz w:val="20"/>
+          <w:shd w:fill="auto" w:val="clear"/>
+        </w:rPr>
+        <w:t xml:space="preserve">    receita=get_object_or_404(Receita, pk=receita_id)</w:t>
+      </w:r>
+    </w:p>
+    <w:p>
+      <w:pPr>
+        <w:tabs>
+          <w:tab w:val="left" w:pos="1128" w:leader="none"/>
+        </w:tabs>
+        <w:spacing w:before="0" w:after="0" w:line="259"/>
+        <w:ind w:right="0" w:left="0" w:firstLine="0"/>
+        <w:jc w:val="both"/>
+        <w:rPr>
+          <w:rFonts w:ascii="Calibri Light" w:hAnsi="Calibri Light" w:cs="Calibri Light" w:eastAsia="Calibri Light"/>
+          <w:color w:val="auto"/>
+          <w:spacing w:val="0"/>
+          <w:position w:val="0"/>
+          <w:sz w:val="20"/>
+          <w:shd w:fill="auto" w:val="clear"/>
+        </w:rPr>
+      </w:pPr>
+      <w:r>
+        <w:rPr>
+          <w:rFonts w:ascii="Calibri Light" w:hAnsi="Calibri Light" w:cs="Calibri Light" w:eastAsia="Calibri Light"/>
+          <w:color w:val="auto"/>
+          <w:spacing w:val="0"/>
+          <w:position w:val="0"/>
+          <w:sz w:val="20"/>
+          <w:shd w:fill="auto" w:val="clear"/>
+        </w:rPr>
+        <w:t xml:space="preserve">    receita_a_editar={'receita':receita}</w:t>
+      </w:r>
+    </w:p>
+    <w:p>
+      <w:pPr>
+        <w:tabs>
+          <w:tab w:val="left" w:pos="1128" w:leader="none"/>
+        </w:tabs>
+        <w:spacing w:before="0" w:after="0" w:line="259"/>
+        <w:ind w:right="0" w:left="0" w:firstLine="0"/>
+        <w:jc w:val="both"/>
+        <w:rPr>
+          <w:rFonts w:ascii="Calibri Light" w:hAnsi="Calibri Light" w:cs="Calibri Light" w:eastAsia="Calibri Light"/>
+          <w:color w:val="auto"/>
+          <w:spacing w:val="0"/>
+          <w:position w:val="0"/>
+          <w:sz w:val="20"/>
+          <w:shd w:fill="auto" w:val="clear"/>
+        </w:rPr>
+      </w:pPr>
+      <w:r>
+        <w:rPr>
+          <w:rFonts w:ascii="Calibri Light" w:hAnsi="Calibri Light" w:cs="Calibri Light" w:eastAsia="Calibri Light"/>
+          <w:color w:val="auto"/>
+          <w:spacing w:val="0"/>
+          <w:position w:val="0"/>
+          <w:sz w:val="20"/>
+          <w:shd w:fill="auto" w:val="clear"/>
+        </w:rPr>
+        <w:t xml:space="preserve">    return render(request, 'usuarios/edita_receita.html', receita_a_editar)</w:t>
+      </w:r>
+    </w:p>
+    <w:p>
+      <w:pPr>
+        <w:tabs>
+          <w:tab w:val="left" w:pos="1128" w:leader="none"/>
+        </w:tabs>
+        <w:spacing w:before="0" w:after="160" w:line="259"/>
+        <w:ind w:right="0" w:left="0" w:firstLine="0"/>
+        <w:jc w:val="both"/>
+        <w:rPr>
+          <w:rFonts w:ascii="Calibri" w:hAnsi="Calibri" w:cs="Calibri" w:eastAsia="Calibri"/>
+          <w:color w:val="auto"/>
+          <w:spacing w:val="0"/>
+          <w:position w:val="0"/>
+          <w:sz w:val="22"/>
+          <w:shd w:fill="auto" w:val="clear"/>
+        </w:rPr>
+      </w:pPr>
+    </w:p>
+    <w:p>
+      <w:pPr>
+        <w:tabs>
+          <w:tab w:val="left" w:pos="1128" w:leader="none"/>
+        </w:tabs>
+        <w:spacing w:before="0" w:after="160" w:line="259"/>
+        <w:ind w:right="0" w:left="0" w:firstLine="0"/>
+        <w:jc w:val="both"/>
+        <w:rPr>
+          <w:rFonts w:ascii="Calibri" w:hAnsi="Calibri" w:cs="Calibri" w:eastAsia="Calibri"/>
+          <w:color w:val="auto"/>
+          <w:spacing w:val="0"/>
+          <w:position w:val="0"/>
+          <w:sz w:val="22"/>
+          <w:shd w:fill="auto" w:val="clear"/>
+        </w:rPr>
+      </w:pPr>
+      <w:r>
+        <w:rPr>
+          <w:rFonts w:ascii="Calibri" w:hAnsi="Calibri" w:cs="Calibri" w:eastAsia="Calibri"/>
+          <w:color w:val="auto"/>
+          <w:spacing w:val="0"/>
+          <w:position w:val="0"/>
+          <w:sz w:val="22"/>
+          <w:shd w:fill="auto" w:val="clear"/>
+        </w:rPr>
+        <w:t xml:space="preserve">117. Veja que a def edita_receita, na última linha, renderiza um edita_receita, precisamos criar esse arquivo lá em templates/usuarios e nomeá-lo edita_receita.html. Do link </w:t>
+      </w:r>
+      <w:hyperlink xmlns:r="http://schemas.openxmlformats.org/officeDocument/2006/relationships" r:id="docRId3">
+        <w:r>
+          <w:rPr>
+            <w:rFonts w:ascii="Calibri" w:hAnsi="Calibri" w:cs="Calibri" w:eastAsia="Calibri"/>
+            <w:color w:val="0000FF"/>
+            <w:spacing w:val="0"/>
+            <w:position w:val="0"/>
+            <w:sz w:val="20"/>
+            <w:u w:val="single"/>
+            <w:shd w:fill="auto" w:val="clear"/>
+          </w:rPr>
+          <w:t xml:space="preserve">https://github.com/guilhermeonrails/material_django2_parte3/blob/aula2/edita_receita.html</w:t>
+        </w:r>
+      </w:hyperlink>
+      <w:r>
+        <w:rPr>
+          <w:rFonts w:ascii="Calibri" w:hAnsi="Calibri" w:cs="Calibri" w:eastAsia="Calibri"/>
+          <w:color w:val="auto"/>
+          <w:spacing w:val="0"/>
+          <w:position w:val="0"/>
+          <w:sz w:val="20"/>
+          <w:shd w:fill="auto" w:val="clear"/>
+        </w:rPr>
+        <w:t xml:space="preserve"> </w:t>
+      </w:r>
+      <w:r>
+        <w:rPr>
+          <w:rFonts w:ascii="Calibri" w:hAnsi="Calibri" w:cs="Calibri" w:eastAsia="Calibri"/>
+          <w:color w:val="auto"/>
+          <w:spacing w:val="0"/>
+          <w:position w:val="0"/>
+          <w:sz w:val="22"/>
+          <w:shd w:fill="auto" w:val="clear"/>
+        </w:rPr>
+        <w:t xml:space="preserve">copiar todo o html e colar no arquivo recém criado;</w:t>
+      </w:r>
+    </w:p>
+    <w:p>
+      <w:pPr>
+        <w:tabs>
+          <w:tab w:val="left" w:pos="1128" w:leader="none"/>
+        </w:tabs>
+        <w:spacing w:before="0" w:after="160" w:line="259"/>
+        <w:ind w:right="0" w:left="0" w:firstLine="0"/>
+        <w:jc w:val="both"/>
+        <w:rPr>
+          <w:rFonts w:ascii="Calibri" w:hAnsi="Calibri" w:cs="Calibri" w:eastAsia="Calibri"/>
+          <w:color w:val="auto"/>
+          <w:spacing w:val="0"/>
+          <w:position w:val="0"/>
+          <w:sz w:val="22"/>
+          <w:shd w:fill="auto" w:val="clear"/>
+        </w:rPr>
+      </w:pPr>
+    </w:p>
+    <w:p>
+      <w:pPr>
+        <w:tabs>
+          <w:tab w:val="left" w:pos="1128" w:leader="none"/>
+        </w:tabs>
+        <w:spacing w:before="0" w:after="160" w:line="259"/>
+        <w:ind w:right="0" w:left="0" w:firstLine="0"/>
+        <w:jc w:val="both"/>
+        <w:rPr>
+          <w:rFonts w:ascii="Calibri" w:hAnsi="Calibri" w:cs="Calibri" w:eastAsia="Calibri"/>
+          <w:color w:val="auto"/>
+          <w:spacing w:val="0"/>
+          <w:position w:val="0"/>
+          <w:sz w:val="22"/>
+          <w:shd w:fill="auto" w:val="clear"/>
+        </w:rPr>
+      </w:pPr>
+      <w:r>
+        <w:rPr>
+          <w:rFonts w:ascii="Calibri" w:hAnsi="Calibri" w:cs="Calibri" w:eastAsia="Calibri"/>
+          <w:color w:val="auto"/>
+          <w:spacing w:val="0"/>
+          <w:position w:val="0"/>
+          <w:sz w:val="22"/>
+          <w:shd w:fill="auto" w:val="clear"/>
+        </w:rPr>
+        <w:t xml:space="preserve">118. Salvando e rodando, no dashboard do usuário logado, abaixo da imagem aparecem dois botões (azul:editar) e (vermelho:deletar). A parte de deletar esta completa, mas o editar abre o formulario para edição, no entanto o botão "atualizar" ainda precisa de outra url, outra view e outra def para poder atualizar os dados editados, faremos isso no item 119.</w:t>
+      </w:r>
+    </w:p>
+    <w:p>
+      <w:pPr>
+        <w:tabs>
+          <w:tab w:val="left" w:pos="1128" w:leader="none"/>
+        </w:tabs>
+        <w:spacing w:before="0" w:after="160" w:line="259"/>
+        <w:ind w:right="0" w:left="0" w:firstLine="0"/>
+        <w:jc w:val="both"/>
+        <w:rPr>
+          <w:rFonts w:ascii="Calibri" w:hAnsi="Calibri" w:cs="Calibri" w:eastAsia="Calibri"/>
+          <w:color w:val="auto"/>
+          <w:spacing w:val="0"/>
+          <w:position w:val="0"/>
+          <w:sz w:val="22"/>
+          <w:shd w:fill="auto" w:val="clear"/>
+        </w:rPr>
+      </w:pPr>
+    </w:p>
+    <w:p>
+      <w:pPr>
+        <w:tabs>
+          <w:tab w:val="left" w:pos="1128" w:leader="none"/>
+        </w:tabs>
+        <w:spacing w:before="0" w:after="160" w:line="259"/>
+        <w:ind w:right="0" w:left="0" w:firstLine="0"/>
+        <w:jc w:val="both"/>
+        <w:rPr>
+          <w:rFonts w:ascii="Calibri" w:hAnsi="Calibri" w:cs="Calibri" w:eastAsia="Calibri"/>
+          <w:color w:val="auto"/>
+          <w:spacing w:val="0"/>
+          <w:position w:val="0"/>
+          <w:sz w:val="22"/>
+          <w:shd w:fill="auto" w:val="clear"/>
+        </w:rPr>
+      </w:pPr>
+      <w:r>
+        <w:rPr>
+          <w:rFonts w:ascii="Calibri" w:hAnsi="Calibri" w:cs="Calibri" w:eastAsia="Calibri"/>
+          <w:color w:val="auto"/>
+          <w:spacing w:val="0"/>
+          <w:position w:val="0"/>
+          <w:sz w:val="22"/>
+          <w:shd w:fill="auto" w:val="clear"/>
+        </w:rPr>
+        <w:t xml:space="preserve">119. No arquivo editar_receita.html de templates/usuarios, procuramos a linha que contém  form action (mais ou menos a linha 29) e fazemos a seguinte modificação:</w:t>
+      </w:r>
+    </w:p>
+    <w:p>
+      <w:pPr>
+        <w:tabs>
+          <w:tab w:val="left" w:pos="1128" w:leader="none"/>
+        </w:tabs>
+        <w:spacing w:before="0" w:after="160" w:line="259"/>
+        <w:ind w:right="0" w:left="0" w:firstLine="0"/>
+        <w:jc w:val="both"/>
+        <w:rPr>
+          <w:rFonts w:ascii="Calibri Light" w:hAnsi="Calibri Light" w:cs="Calibri Light" w:eastAsia="Calibri Light"/>
+          <w:color w:val="auto"/>
+          <w:spacing w:val="0"/>
+          <w:position w:val="0"/>
+          <w:sz w:val="20"/>
+          <w:shd w:fill="auto" w:val="clear"/>
+        </w:rPr>
+      </w:pPr>
+      <w:r>
+        <w:rPr>
+          <w:rFonts w:ascii="Calibri Light" w:hAnsi="Calibri Light" w:cs="Calibri Light" w:eastAsia="Calibri Light"/>
+          <w:color w:val="auto"/>
+          <w:spacing w:val="0"/>
+          <w:position w:val="0"/>
+          <w:sz w:val="20"/>
+          <w:shd w:fill="auto" w:val="clear"/>
+        </w:rPr>
+        <w:t xml:space="preserve">&lt;form action="</w:t>
+      </w:r>
+      <w:r>
+        <w:rPr>
+          <w:rFonts w:ascii="Calibri Light" w:hAnsi="Calibri Light" w:cs="Calibri Light" w:eastAsia="Calibri Light"/>
+          <w:color w:val="FF0000"/>
+          <w:spacing w:val="0"/>
+          <w:position w:val="0"/>
+          <w:sz w:val="20"/>
+          <w:shd w:fill="auto" w:val="clear"/>
+        </w:rPr>
+        <w:t xml:space="preserve">atualiza_receita</w:t>
+      </w:r>
+      <w:r>
+        <w:rPr>
+          <w:rFonts w:ascii="Calibri Light" w:hAnsi="Calibri Light" w:cs="Calibri Light" w:eastAsia="Calibri Light"/>
+          <w:color w:val="auto"/>
+          <w:spacing w:val="0"/>
+          <w:position w:val="0"/>
+          <w:sz w:val="20"/>
+          <w:shd w:fill="auto" w:val="clear"/>
+        </w:rPr>
+        <w:t xml:space="preserve">" method="post" enctype="multipart/form-data"&gt;</w:t>
+      </w:r>
+    </w:p>
+    <w:p>
+      <w:pPr>
+        <w:tabs>
+          <w:tab w:val="left" w:pos="1128" w:leader="none"/>
+        </w:tabs>
+        <w:spacing w:before="0" w:after="160" w:line="259"/>
+        <w:ind w:right="0" w:left="0" w:firstLine="0"/>
+        <w:jc w:val="both"/>
+        <w:rPr>
+          <w:rFonts w:ascii="Calibri" w:hAnsi="Calibri" w:cs="Calibri" w:eastAsia="Calibri"/>
+          <w:color w:val="auto"/>
+          <w:spacing w:val="0"/>
+          <w:position w:val="0"/>
+          <w:sz w:val="22"/>
+          <w:shd w:fill="auto" w:val="clear"/>
+        </w:rPr>
+      </w:pPr>
+      <w:r>
+        <w:rPr>
+          <w:rFonts w:ascii="Calibri" w:hAnsi="Calibri" w:cs="Calibri" w:eastAsia="Calibri"/>
+          <w:color w:val="auto"/>
+          <w:spacing w:val="0"/>
+          <w:position w:val="0"/>
+          <w:sz w:val="22"/>
+          <w:shd w:fill="auto" w:val="clear"/>
+        </w:rPr>
+        <w:t xml:space="preserve">120. Agora temos que adicionar a url atualiza_receita no urls.py do aplicativo usuarios:</w:t>
+      </w:r>
+    </w:p>
+    <w:p>
+      <w:pPr>
+        <w:tabs>
+          <w:tab w:val="left" w:pos="1128" w:leader="none"/>
+        </w:tabs>
+        <w:spacing w:before="0" w:after="0" w:line="259"/>
+        <w:ind w:right="0" w:left="0" w:firstLine="0"/>
+        <w:jc w:val="both"/>
+        <w:rPr>
+          <w:rFonts w:ascii="Calibri Light" w:hAnsi="Calibri Light" w:cs="Calibri Light" w:eastAsia="Calibri Light"/>
+          <w:color w:val="auto"/>
+          <w:spacing w:val="0"/>
+          <w:position w:val="0"/>
+          <w:sz w:val="20"/>
+          <w:shd w:fill="auto" w:val="clear"/>
+        </w:rPr>
+      </w:pPr>
+      <w:r>
+        <w:rPr>
+          <w:rFonts w:ascii="Calibri Light" w:hAnsi="Calibri Light" w:cs="Calibri Light" w:eastAsia="Calibri Light"/>
+          <w:color w:val="auto"/>
+          <w:spacing w:val="0"/>
+          <w:position w:val="0"/>
+          <w:sz w:val="20"/>
+          <w:shd w:fill="auto" w:val="clear"/>
+        </w:rPr>
+        <w:t xml:space="preserve">urlpatterns = [</w:t>
+      </w:r>
+    </w:p>
+    <w:p>
+      <w:pPr>
+        <w:tabs>
+          <w:tab w:val="left" w:pos="1128" w:leader="none"/>
+        </w:tabs>
+        <w:spacing w:before="0" w:after="0" w:line="259"/>
+        <w:ind w:right="0" w:left="0" w:firstLine="0"/>
+        <w:jc w:val="both"/>
+        <w:rPr>
+          <w:rFonts w:ascii="Calibri Light" w:hAnsi="Calibri Light" w:cs="Calibri Light" w:eastAsia="Calibri Light"/>
+          <w:color w:val="auto"/>
+          <w:spacing w:val="0"/>
+          <w:position w:val="0"/>
+          <w:sz w:val="20"/>
+          <w:shd w:fill="auto" w:val="clear"/>
+        </w:rPr>
+      </w:pPr>
+      <w:r>
+        <w:rPr>
+          <w:rFonts w:ascii="Calibri Light" w:hAnsi="Calibri Light" w:cs="Calibri Light" w:eastAsia="Calibri Light"/>
+          <w:color w:val="auto"/>
+          <w:spacing w:val="0"/>
+          <w:position w:val="0"/>
+          <w:sz w:val="20"/>
+          <w:shd w:fill="auto" w:val="clear"/>
+        </w:rPr>
+        <w:t xml:space="preserve">            path('', index, name='index'),</w:t>
+      </w:r>
+    </w:p>
+    <w:p>
+      <w:pPr>
+        <w:tabs>
+          <w:tab w:val="left" w:pos="1128" w:leader="none"/>
+        </w:tabs>
+        <w:spacing w:before="0" w:after="0" w:line="259"/>
+        <w:ind w:right="0" w:left="0" w:firstLine="0"/>
+        <w:jc w:val="both"/>
+        <w:rPr>
+          <w:rFonts w:ascii="Calibri Light" w:hAnsi="Calibri Light" w:cs="Calibri Light" w:eastAsia="Calibri Light"/>
+          <w:color w:val="auto"/>
+          <w:spacing w:val="0"/>
+          <w:position w:val="0"/>
+          <w:sz w:val="20"/>
+          <w:shd w:fill="auto" w:val="clear"/>
+        </w:rPr>
+      </w:pPr>
+      <w:r>
+        <w:rPr>
+          <w:rFonts w:ascii="Calibri Light" w:hAnsi="Calibri Light" w:cs="Calibri Light" w:eastAsia="Calibri Light"/>
+          <w:color w:val="auto"/>
+          <w:spacing w:val="0"/>
+          <w:position w:val="0"/>
+          <w:sz w:val="20"/>
+          <w:shd w:fill="auto" w:val="clear"/>
+        </w:rPr>
+        <w:t xml:space="preserve">            path('&lt;int:receita_id&gt;', receita, name='receita'),</w:t>
+      </w:r>
+    </w:p>
+    <w:p>
+      <w:pPr>
+        <w:tabs>
+          <w:tab w:val="left" w:pos="1128" w:leader="none"/>
+        </w:tabs>
+        <w:spacing w:before="0" w:after="0" w:line="259"/>
+        <w:ind w:right="0" w:left="0" w:firstLine="0"/>
+        <w:jc w:val="both"/>
+        <w:rPr>
+          <w:rFonts w:ascii="Calibri Light" w:hAnsi="Calibri Light" w:cs="Calibri Light" w:eastAsia="Calibri Light"/>
+          <w:color w:val="auto"/>
+          <w:spacing w:val="0"/>
+          <w:position w:val="0"/>
+          <w:sz w:val="20"/>
+          <w:shd w:fill="auto" w:val="clear"/>
+        </w:rPr>
+      </w:pPr>
+      <w:r>
+        <w:rPr>
+          <w:rFonts w:ascii="Calibri Light" w:hAnsi="Calibri Light" w:cs="Calibri Light" w:eastAsia="Calibri Light"/>
+          <w:color w:val="auto"/>
+          <w:spacing w:val="0"/>
+          <w:position w:val="0"/>
+          <w:sz w:val="20"/>
+          <w:shd w:fill="auto" w:val="clear"/>
+        </w:rPr>
+        <w:t xml:space="preserve">            path('busca', buscar, name='buscar'),</w:t>
+      </w:r>
+    </w:p>
+    <w:p>
+      <w:pPr>
+        <w:tabs>
+          <w:tab w:val="left" w:pos="1128" w:leader="none"/>
+        </w:tabs>
+        <w:spacing w:before="0" w:after="0" w:line="259"/>
+        <w:ind w:right="0" w:left="0" w:firstLine="0"/>
+        <w:jc w:val="both"/>
+        <w:rPr>
+          <w:rFonts w:ascii="Calibri Light" w:hAnsi="Calibri Light" w:cs="Calibri Light" w:eastAsia="Calibri Light"/>
+          <w:color w:val="auto"/>
+          <w:spacing w:val="0"/>
+          <w:position w:val="0"/>
+          <w:sz w:val="20"/>
+          <w:shd w:fill="auto" w:val="clear"/>
+        </w:rPr>
+      </w:pPr>
+      <w:r>
+        <w:rPr>
+          <w:rFonts w:ascii="Calibri Light" w:hAnsi="Calibri Light" w:cs="Calibri Light" w:eastAsia="Calibri Light"/>
+          <w:color w:val="auto"/>
+          <w:spacing w:val="0"/>
+          <w:position w:val="0"/>
+          <w:sz w:val="20"/>
+          <w:shd w:fill="auto" w:val="clear"/>
+        </w:rPr>
+        <w:t xml:space="preserve">            path('cria/receita', cria_receita, name='cria_receita'),</w:t>
+      </w:r>
+    </w:p>
+    <w:p>
+      <w:pPr>
+        <w:tabs>
+          <w:tab w:val="left" w:pos="1128" w:leader="none"/>
+        </w:tabs>
+        <w:spacing w:before="0" w:after="0" w:line="259"/>
+        <w:ind w:right="0" w:left="0" w:firstLine="0"/>
+        <w:jc w:val="both"/>
+        <w:rPr>
+          <w:rFonts w:ascii="Calibri Light" w:hAnsi="Calibri Light" w:cs="Calibri Light" w:eastAsia="Calibri Light"/>
+          <w:color w:val="auto"/>
+          <w:spacing w:val="0"/>
+          <w:position w:val="0"/>
+          <w:sz w:val="20"/>
+          <w:shd w:fill="auto" w:val="clear"/>
+        </w:rPr>
+      </w:pPr>
+      <w:r>
+        <w:rPr>
+          <w:rFonts w:ascii="Calibri Light" w:hAnsi="Calibri Light" w:cs="Calibri Light" w:eastAsia="Calibri Light"/>
+          <w:color w:val="auto"/>
+          <w:spacing w:val="0"/>
+          <w:position w:val="0"/>
+          <w:sz w:val="20"/>
+          <w:shd w:fill="auto" w:val="clear"/>
+        </w:rPr>
+        <w:t xml:space="preserve">            path('deleta/&lt;int:receita_id&gt;', deleta_receita, name='deleta_receita'),</w:t>
+      </w:r>
+    </w:p>
+    <w:p>
+      <w:pPr>
+        <w:tabs>
+          <w:tab w:val="left" w:pos="1128" w:leader="none"/>
+        </w:tabs>
+        <w:spacing w:before="0" w:after="0" w:line="259"/>
+        <w:ind w:right="0" w:left="0" w:firstLine="0"/>
+        <w:jc w:val="both"/>
+        <w:rPr>
+          <w:rFonts w:ascii="Calibri Light" w:hAnsi="Calibri Light" w:cs="Calibri Light" w:eastAsia="Calibri Light"/>
+          <w:color w:val="auto"/>
+          <w:spacing w:val="0"/>
+          <w:position w:val="0"/>
+          <w:sz w:val="20"/>
+          <w:shd w:fill="auto" w:val="clear"/>
+        </w:rPr>
+      </w:pPr>
+      <w:r>
+        <w:rPr>
+          <w:rFonts w:ascii="Calibri Light" w:hAnsi="Calibri Light" w:cs="Calibri Light" w:eastAsia="Calibri Light"/>
+          <w:color w:val="auto"/>
+          <w:spacing w:val="0"/>
+          <w:position w:val="0"/>
+          <w:sz w:val="20"/>
+          <w:shd w:fill="auto" w:val="clear"/>
+        </w:rPr>
+        <w:t xml:space="preserve">            path('edita/&lt;int:receita_id&gt;', edita_receita, name='edita_receita'),</w:t>
+      </w:r>
+    </w:p>
+    <w:p>
+      <w:pPr>
+        <w:tabs>
+          <w:tab w:val="left" w:pos="1128" w:leader="none"/>
+        </w:tabs>
+        <w:spacing w:before="0" w:after="0" w:line="259"/>
+        <w:ind w:right="0" w:left="0" w:firstLine="0"/>
+        <w:jc w:val="both"/>
+        <w:rPr>
+          <w:rFonts w:ascii="Calibri Light" w:hAnsi="Calibri Light" w:cs="Calibri Light" w:eastAsia="Calibri Light"/>
+          <w:color w:val="auto"/>
+          <w:spacing w:val="0"/>
+          <w:position w:val="0"/>
+          <w:sz w:val="20"/>
+          <w:shd w:fill="auto" w:val="clear"/>
+        </w:rPr>
+      </w:pPr>
+      <w:r>
+        <w:rPr>
+          <w:rFonts w:ascii="Calibri Light" w:hAnsi="Calibri Light" w:cs="Calibri Light" w:eastAsia="Calibri Light"/>
+          <w:color w:val="auto"/>
+          <w:spacing w:val="0"/>
+          <w:position w:val="0"/>
+          <w:sz w:val="20"/>
+          <w:shd w:fill="auto" w:val="clear"/>
+        </w:rPr>
+        <w:t xml:space="preserve">            </w:t>
+      </w:r>
+      <w:r>
+        <w:rPr>
+          <w:rFonts w:ascii="Calibri Light" w:hAnsi="Calibri Light" w:cs="Calibri Light" w:eastAsia="Calibri Light"/>
+          <w:color w:val="FF0000"/>
+          <w:spacing w:val="0"/>
+          <w:position w:val="0"/>
+          <w:sz w:val="20"/>
+          <w:shd w:fill="auto" w:val="clear"/>
+        </w:rPr>
+        <w:t xml:space="preserve">path('edita/atualiza_receita', atualiza_receita, name='atualiza_receita'),</w:t>
+      </w:r>
+    </w:p>
+    <w:p>
+      <w:pPr>
+        <w:tabs>
+          <w:tab w:val="left" w:pos="1128" w:leader="none"/>
+        </w:tabs>
+        <w:spacing w:before="0" w:after="0" w:line="259"/>
+        <w:ind w:right="0" w:left="0" w:firstLine="0"/>
+        <w:jc w:val="both"/>
+        <w:rPr>
+          <w:rFonts w:ascii="Calibri Light" w:hAnsi="Calibri Light" w:cs="Calibri Light" w:eastAsia="Calibri Light"/>
+          <w:color w:val="auto"/>
+          <w:spacing w:val="0"/>
+          <w:position w:val="0"/>
+          <w:sz w:val="20"/>
+          <w:shd w:fill="auto" w:val="clear"/>
+        </w:rPr>
+      </w:pPr>
+      <w:r>
+        <w:rPr>
+          <w:rFonts w:ascii="Calibri Light" w:hAnsi="Calibri Light" w:cs="Calibri Light" w:eastAsia="Calibri Light"/>
+          <w:color w:val="auto"/>
+          <w:spacing w:val="0"/>
+          <w:position w:val="0"/>
+          <w:sz w:val="20"/>
+          <w:shd w:fill="auto" w:val="clear"/>
+        </w:rPr>
+        <w:tab/>
+        <w:t xml:space="preserve">]</w:t>
+      </w:r>
+    </w:p>
+    <w:p>
+      <w:pPr>
+        <w:tabs>
+          <w:tab w:val="left" w:pos="1128" w:leader="none"/>
+        </w:tabs>
+        <w:spacing w:before="0" w:after="0" w:line="259"/>
+        <w:ind w:right="0" w:left="0" w:firstLine="0"/>
+        <w:jc w:val="both"/>
+        <w:rPr>
+          <w:rFonts w:ascii="Calibri Light" w:hAnsi="Calibri Light" w:cs="Calibri Light" w:eastAsia="Calibri Light"/>
+          <w:color w:val="auto"/>
+          <w:spacing w:val="0"/>
+          <w:position w:val="0"/>
+          <w:sz w:val="20"/>
+          <w:shd w:fill="auto" w:val="clear"/>
+        </w:rPr>
+      </w:pPr>
+    </w:p>
+    <w:p>
+      <w:pPr>
+        <w:tabs>
+          <w:tab w:val="left" w:pos="1128" w:leader="none"/>
+        </w:tabs>
+        <w:spacing w:before="0" w:after="160" w:line="259"/>
+        <w:ind w:right="0" w:left="0" w:firstLine="0"/>
+        <w:jc w:val="both"/>
+        <w:rPr>
+          <w:rFonts w:ascii="Calibri" w:hAnsi="Calibri" w:cs="Calibri" w:eastAsia="Calibri"/>
+          <w:color w:val="auto"/>
+          <w:spacing w:val="0"/>
+          <w:position w:val="0"/>
+          <w:sz w:val="22"/>
+          <w:shd w:fill="auto" w:val="clear"/>
+        </w:rPr>
+      </w:pPr>
+      <w:r>
+        <w:rPr>
+          <w:rFonts w:ascii="Calibri" w:hAnsi="Calibri" w:cs="Calibri" w:eastAsia="Calibri"/>
+          <w:color w:val="auto"/>
+          <w:spacing w:val="0"/>
+          <w:position w:val="0"/>
+          <w:sz w:val="22"/>
+          <w:shd w:fill="auto" w:val="clear"/>
+        </w:rPr>
+        <w:t xml:space="preserve">OBS: No curso da alura este último path é "</w:t>
+      </w:r>
+      <w:r>
+        <w:rPr>
+          <w:rFonts w:ascii="Calibri Light" w:hAnsi="Calibri Light" w:cs="Calibri Light" w:eastAsia="Calibri Light"/>
+          <w:color w:val="FF0000"/>
+          <w:spacing w:val="0"/>
+          <w:position w:val="0"/>
+          <w:sz w:val="20"/>
+          <w:shd w:fill="auto" w:val="clear"/>
+        </w:rPr>
+        <w:t xml:space="preserve">path('atualiza_receita', atualiza_receita, name='atualiza_receita')</w:t>
+      </w:r>
+      <w:r>
+        <w:rPr>
+          <w:rFonts w:ascii="Calibri Light" w:hAnsi="Calibri Light" w:cs="Calibri Light" w:eastAsia="Calibri Light"/>
+          <w:color w:val="auto"/>
+          <w:spacing w:val="0"/>
+          <w:position w:val="0"/>
+          <w:sz w:val="20"/>
+          <w:shd w:fill="auto" w:val="clear"/>
+        </w:rPr>
+        <w:t xml:space="preserve">", </w:t>
+      </w:r>
+      <w:r>
+        <w:rPr>
+          <w:rFonts w:ascii="Calibri" w:hAnsi="Calibri" w:cs="Calibri" w:eastAsia="Calibri"/>
+          <w:color w:val="auto"/>
+          <w:spacing w:val="0"/>
+          <w:position w:val="0"/>
+          <w:sz w:val="22"/>
+          <w:shd w:fill="auto" w:val="clear"/>
+        </w:rPr>
+        <w:t xml:space="preserve">mas percebi que para funcionar era preciso acidionar o edita: </w:t>
+      </w:r>
+      <w:r>
+        <w:rPr>
+          <w:rFonts w:ascii="Calibri Light" w:hAnsi="Calibri Light" w:cs="Calibri Light" w:eastAsia="Calibri Light"/>
+          <w:color w:val="FF0000"/>
+          <w:spacing w:val="0"/>
+          <w:position w:val="0"/>
+          <w:sz w:val="20"/>
+          <w:shd w:fill="auto" w:val="clear"/>
+        </w:rPr>
+        <w:t xml:space="preserve">path('</w:t>
+      </w:r>
+      <w:r>
+        <w:rPr>
+          <w:rFonts w:ascii="Calibri Light" w:hAnsi="Calibri Light" w:cs="Calibri Light" w:eastAsia="Calibri Light"/>
+          <w:color w:val="auto"/>
+          <w:spacing w:val="0"/>
+          <w:position w:val="0"/>
+          <w:sz w:val="20"/>
+          <w:shd w:fill="auto" w:val="clear"/>
+        </w:rPr>
+        <w:t xml:space="preserve">edita/</w:t>
+      </w:r>
+      <w:r>
+        <w:rPr>
+          <w:rFonts w:ascii="Calibri Light" w:hAnsi="Calibri Light" w:cs="Calibri Light" w:eastAsia="Calibri Light"/>
+          <w:color w:val="FF0000"/>
+          <w:spacing w:val="0"/>
+          <w:position w:val="0"/>
+          <w:sz w:val="20"/>
+          <w:shd w:fill="auto" w:val="clear"/>
+        </w:rPr>
+        <w:t xml:space="preserve">atualiza_receita', atualiza_receita, name='atualiza_receita')</w:t>
+      </w:r>
+    </w:p>
+    <w:p>
+      <w:pPr>
+        <w:tabs>
+          <w:tab w:val="left" w:pos="1128" w:leader="none"/>
+        </w:tabs>
+        <w:spacing w:before="0" w:after="160" w:line="259"/>
+        <w:ind w:right="0" w:left="0" w:firstLine="0"/>
+        <w:jc w:val="both"/>
+        <w:rPr>
+          <w:rFonts w:ascii="Calibri" w:hAnsi="Calibri" w:cs="Calibri" w:eastAsia="Calibri"/>
+          <w:color w:val="auto"/>
+          <w:spacing w:val="0"/>
+          <w:position w:val="0"/>
+          <w:sz w:val="22"/>
+          <w:shd w:fill="auto" w:val="clear"/>
+        </w:rPr>
+      </w:pPr>
+    </w:p>
+    <w:p>
+      <w:pPr>
+        <w:tabs>
+          <w:tab w:val="left" w:pos="1128" w:leader="none"/>
+        </w:tabs>
+        <w:spacing w:before="0" w:after="160" w:line="259"/>
+        <w:ind w:right="0" w:left="0" w:firstLine="0"/>
+        <w:jc w:val="both"/>
+        <w:rPr>
+          <w:rFonts w:ascii="Calibri" w:hAnsi="Calibri" w:cs="Calibri" w:eastAsia="Calibri"/>
+          <w:color w:val="auto"/>
+          <w:spacing w:val="0"/>
+          <w:position w:val="0"/>
+          <w:sz w:val="22"/>
+          <w:shd w:fill="auto" w:val="clear"/>
+        </w:rPr>
+      </w:pPr>
+      <w:r>
+        <w:rPr>
+          <w:rFonts w:ascii="Calibri" w:hAnsi="Calibri" w:cs="Calibri" w:eastAsia="Calibri"/>
+          <w:color w:val="auto"/>
+          <w:spacing w:val="0"/>
+          <w:position w:val="0"/>
+          <w:sz w:val="22"/>
+          <w:shd w:fill="auto" w:val="clear"/>
+        </w:rPr>
+        <w:t xml:space="preserve">121. Abrir o arquivo views.py do app usuarios e criar a def atualiza_receita: </w:t>
+      </w:r>
+    </w:p>
+    <w:p>
+      <w:pPr>
+        <w:tabs>
+          <w:tab w:val="left" w:pos="1128" w:leader="none"/>
+        </w:tabs>
+        <w:spacing w:before="0" w:after="0" w:line="259"/>
+        <w:ind w:right="0" w:left="0" w:firstLine="0"/>
+        <w:jc w:val="both"/>
+        <w:rPr>
+          <w:rFonts w:ascii="Calibri Light" w:hAnsi="Calibri Light" w:cs="Calibri Light" w:eastAsia="Calibri Light"/>
+          <w:color w:val="auto"/>
+          <w:spacing w:val="0"/>
+          <w:position w:val="0"/>
+          <w:sz w:val="20"/>
+          <w:shd w:fill="auto" w:val="clear"/>
+        </w:rPr>
+      </w:pPr>
+      <w:r>
+        <w:rPr>
+          <w:rFonts w:ascii="Calibri Light" w:hAnsi="Calibri Light" w:cs="Calibri Light" w:eastAsia="Calibri Light"/>
+          <w:color w:val="auto"/>
+          <w:spacing w:val="0"/>
+          <w:position w:val="0"/>
+          <w:sz w:val="20"/>
+          <w:shd w:fill="auto" w:val="clear"/>
+        </w:rPr>
+        <w:t xml:space="preserve">def atualiza_receita(request):</w:t>
+      </w:r>
+    </w:p>
+    <w:p>
+      <w:pPr>
+        <w:tabs>
+          <w:tab w:val="left" w:pos="1128" w:leader="none"/>
+        </w:tabs>
+        <w:spacing w:before="0" w:after="0" w:line="259"/>
+        <w:ind w:right="0" w:left="0" w:firstLine="0"/>
+        <w:jc w:val="both"/>
+        <w:rPr>
+          <w:rFonts w:ascii="Calibri Light" w:hAnsi="Calibri Light" w:cs="Calibri Light" w:eastAsia="Calibri Light"/>
+          <w:color w:val="auto"/>
+          <w:spacing w:val="0"/>
+          <w:position w:val="0"/>
+          <w:sz w:val="20"/>
+          <w:shd w:fill="auto" w:val="clear"/>
+        </w:rPr>
+      </w:pPr>
+      <w:r>
+        <w:rPr>
+          <w:rFonts w:ascii="Calibri Light" w:hAnsi="Calibri Light" w:cs="Calibri Light" w:eastAsia="Calibri Light"/>
+          <w:color w:val="auto"/>
+          <w:spacing w:val="0"/>
+          <w:position w:val="0"/>
+          <w:sz w:val="20"/>
+          <w:shd w:fill="auto" w:val="clear"/>
+        </w:rPr>
+        <w:t xml:space="preserve">    if request.method =='POST':</w:t>
+      </w:r>
+    </w:p>
+    <w:p>
+      <w:pPr>
+        <w:tabs>
+          <w:tab w:val="left" w:pos="1128" w:leader="none"/>
+        </w:tabs>
+        <w:spacing w:before="0" w:after="0" w:line="259"/>
+        <w:ind w:right="0" w:left="0" w:firstLine="0"/>
+        <w:jc w:val="both"/>
+        <w:rPr>
+          <w:rFonts w:ascii="Calibri Light" w:hAnsi="Calibri Light" w:cs="Calibri Light" w:eastAsia="Calibri Light"/>
+          <w:color w:val="auto"/>
+          <w:spacing w:val="0"/>
+          <w:position w:val="0"/>
+          <w:sz w:val="20"/>
+          <w:shd w:fill="auto" w:val="clear"/>
+        </w:rPr>
+      </w:pPr>
+      <w:r>
+        <w:rPr>
+          <w:rFonts w:ascii="Calibri Light" w:hAnsi="Calibri Light" w:cs="Calibri Light" w:eastAsia="Calibri Light"/>
+          <w:color w:val="auto"/>
+          <w:spacing w:val="0"/>
+          <w:position w:val="0"/>
+          <w:sz w:val="20"/>
+          <w:shd w:fill="auto" w:val="clear"/>
+        </w:rPr>
+        <w:t xml:space="preserve">           receita_id=request.POST['receita_id']</w:t>
+      </w:r>
+    </w:p>
+    <w:p>
+      <w:pPr>
+        <w:tabs>
+          <w:tab w:val="left" w:pos="1128" w:leader="none"/>
+        </w:tabs>
+        <w:spacing w:before="0" w:after="0" w:line="259"/>
+        <w:ind w:right="0" w:left="0" w:firstLine="0"/>
+        <w:jc w:val="both"/>
+        <w:rPr>
+          <w:rFonts w:ascii="Calibri Light" w:hAnsi="Calibri Light" w:cs="Calibri Light" w:eastAsia="Calibri Light"/>
+          <w:color w:val="auto"/>
+          <w:spacing w:val="0"/>
+          <w:position w:val="0"/>
+          <w:sz w:val="20"/>
+          <w:shd w:fill="auto" w:val="clear"/>
+        </w:rPr>
+      </w:pPr>
+      <w:r>
+        <w:rPr>
+          <w:rFonts w:ascii="Calibri Light" w:hAnsi="Calibri Light" w:cs="Calibri Light" w:eastAsia="Calibri Light"/>
+          <w:color w:val="auto"/>
+          <w:spacing w:val="0"/>
+          <w:position w:val="0"/>
+          <w:sz w:val="20"/>
+          <w:shd w:fill="auto" w:val="clear"/>
+        </w:rPr>
+        <w:t xml:space="preserve">           r=Receita.objects.get(pk=receita_id)</w:t>
+      </w:r>
+    </w:p>
+    <w:p>
+      <w:pPr>
+        <w:tabs>
+          <w:tab w:val="left" w:pos="1128" w:leader="none"/>
+        </w:tabs>
+        <w:spacing w:before="0" w:after="0" w:line="259"/>
+        <w:ind w:right="0" w:left="0" w:firstLine="0"/>
+        <w:jc w:val="both"/>
+        <w:rPr>
+          <w:rFonts w:ascii="Calibri Light" w:hAnsi="Calibri Light" w:cs="Calibri Light" w:eastAsia="Calibri Light"/>
+          <w:color w:val="auto"/>
+          <w:spacing w:val="0"/>
+          <w:position w:val="0"/>
+          <w:sz w:val="20"/>
+          <w:shd w:fill="auto" w:val="clear"/>
+        </w:rPr>
+      </w:pPr>
+      <w:r>
+        <w:rPr>
+          <w:rFonts w:ascii="Calibri Light" w:hAnsi="Calibri Light" w:cs="Calibri Light" w:eastAsia="Calibri Light"/>
+          <w:color w:val="auto"/>
+          <w:spacing w:val="0"/>
+          <w:position w:val="0"/>
+          <w:sz w:val="20"/>
+          <w:shd w:fill="auto" w:val="clear"/>
+        </w:rPr>
+        <w:t xml:space="preserve">           r.nome_receita=request.POST['nome_receita']</w:t>
+      </w:r>
+    </w:p>
+    <w:p>
+      <w:pPr>
+        <w:tabs>
+          <w:tab w:val="left" w:pos="1128" w:leader="none"/>
+        </w:tabs>
+        <w:spacing w:before="0" w:after="0" w:line="259"/>
+        <w:ind w:right="0" w:left="0" w:firstLine="0"/>
+        <w:jc w:val="both"/>
+        <w:rPr>
+          <w:rFonts w:ascii="Calibri Light" w:hAnsi="Calibri Light" w:cs="Calibri Light" w:eastAsia="Calibri Light"/>
+          <w:color w:val="auto"/>
+          <w:spacing w:val="0"/>
+          <w:position w:val="0"/>
+          <w:sz w:val="20"/>
+          <w:shd w:fill="auto" w:val="clear"/>
+        </w:rPr>
+      </w:pPr>
+      <w:r>
+        <w:rPr>
+          <w:rFonts w:ascii="Calibri Light" w:hAnsi="Calibri Light" w:cs="Calibri Light" w:eastAsia="Calibri Light"/>
+          <w:color w:val="auto"/>
+          <w:spacing w:val="0"/>
+          <w:position w:val="0"/>
+          <w:sz w:val="20"/>
+          <w:shd w:fill="auto" w:val="clear"/>
+        </w:rPr>
+        <w:t xml:space="preserve">           r.ingredientes=request.POST['ingredientes']</w:t>
+      </w:r>
+    </w:p>
+    <w:p>
+      <w:pPr>
+        <w:tabs>
+          <w:tab w:val="left" w:pos="1128" w:leader="none"/>
+        </w:tabs>
+        <w:spacing w:before="0" w:after="0" w:line="259"/>
+        <w:ind w:right="0" w:left="0" w:firstLine="0"/>
+        <w:jc w:val="both"/>
+        <w:rPr>
+          <w:rFonts w:ascii="Calibri Light" w:hAnsi="Calibri Light" w:cs="Calibri Light" w:eastAsia="Calibri Light"/>
+          <w:color w:val="auto"/>
+          <w:spacing w:val="0"/>
+          <w:position w:val="0"/>
+          <w:sz w:val="20"/>
+          <w:shd w:fill="auto" w:val="clear"/>
+        </w:rPr>
+      </w:pPr>
+      <w:r>
+        <w:rPr>
+          <w:rFonts w:ascii="Calibri Light" w:hAnsi="Calibri Light" w:cs="Calibri Light" w:eastAsia="Calibri Light"/>
+          <w:color w:val="auto"/>
+          <w:spacing w:val="0"/>
+          <w:position w:val="0"/>
+          <w:sz w:val="20"/>
+          <w:shd w:fill="auto" w:val="clear"/>
+        </w:rPr>
+        <w:t xml:space="preserve">           r.modo_preparo=request.POST['modo_preparo']</w:t>
+      </w:r>
+    </w:p>
+    <w:p>
+      <w:pPr>
+        <w:tabs>
+          <w:tab w:val="left" w:pos="1128" w:leader="none"/>
+        </w:tabs>
+        <w:spacing w:before="0" w:after="0" w:line="259"/>
+        <w:ind w:right="0" w:left="0" w:firstLine="0"/>
+        <w:jc w:val="both"/>
+        <w:rPr>
+          <w:rFonts w:ascii="Calibri Light" w:hAnsi="Calibri Light" w:cs="Calibri Light" w:eastAsia="Calibri Light"/>
+          <w:color w:val="auto"/>
+          <w:spacing w:val="0"/>
+          <w:position w:val="0"/>
+          <w:sz w:val="20"/>
+          <w:shd w:fill="auto" w:val="clear"/>
+        </w:rPr>
+      </w:pPr>
+      <w:r>
+        <w:rPr>
+          <w:rFonts w:ascii="Calibri Light" w:hAnsi="Calibri Light" w:cs="Calibri Light" w:eastAsia="Calibri Light"/>
+          <w:color w:val="auto"/>
+          <w:spacing w:val="0"/>
+          <w:position w:val="0"/>
+          <w:sz w:val="20"/>
+          <w:shd w:fill="auto" w:val="clear"/>
+        </w:rPr>
+        <w:t xml:space="preserve">           r.tempo_preparo=request.POST['tempo_preparo']</w:t>
+      </w:r>
+    </w:p>
+    <w:p>
+      <w:pPr>
+        <w:tabs>
+          <w:tab w:val="left" w:pos="1128" w:leader="none"/>
+        </w:tabs>
+        <w:spacing w:before="0" w:after="0" w:line="259"/>
+        <w:ind w:right="0" w:left="0" w:firstLine="0"/>
+        <w:jc w:val="both"/>
+        <w:rPr>
+          <w:rFonts w:ascii="Calibri Light" w:hAnsi="Calibri Light" w:cs="Calibri Light" w:eastAsia="Calibri Light"/>
+          <w:color w:val="auto"/>
+          <w:spacing w:val="0"/>
+          <w:position w:val="0"/>
+          <w:sz w:val="20"/>
+          <w:shd w:fill="auto" w:val="clear"/>
+        </w:rPr>
+      </w:pPr>
+      <w:r>
+        <w:rPr>
+          <w:rFonts w:ascii="Calibri Light" w:hAnsi="Calibri Light" w:cs="Calibri Light" w:eastAsia="Calibri Light"/>
+          <w:color w:val="auto"/>
+          <w:spacing w:val="0"/>
+          <w:position w:val="0"/>
+          <w:sz w:val="20"/>
+          <w:shd w:fill="auto" w:val="clear"/>
+        </w:rPr>
+        <w:t xml:space="preserve">           r.rendimento=request.POST['rendimento']</w:t>
+      </w:r>
+    </w:p>
+    <w:p>
+      <w:pPr>
+        <w:tabs>
+          <w:tab w:val="left" w:pos="1128" w:leader="none"/>
+        </w:tabs>
+        <w:spacing w:before="0" w:after="0" w:line="259"/>
+        <w:ind w:right="0" w:left="0" w:firstLine="0"/>
+        <w:jc w:val="both"/>
+        <w:rPr>
+          <w:rFonts w:ascii="Calibri Light" w:hAnsi="Calibri Light" w:cs="Calibri Light" w:eastAsia="Calibri Light"/>
+          <w:color w:val="auto"/>
+          <w:spacing w:val="0"/>
+          <w:position w:val="0"/>
+          <w:sz w:val="20"/>
+          <w:shd w:fill="auto" w:val="clear"/>
+        </w:rPr>
+      </w:pPr>
+      <w:r>
+        <w:rPr>
+          <w:rFonts w:ascii="Calibri Light" w:hAnsi="Calibri Light" w:cs="Calibri Light" w:eastAsia="Calibri Light"/>
+          <w:color w:val="auto"/>
+          <w:spacing w:val="0"/>
+          <w:position w:val="0"/>
+          <w:sz w:val="20"/>
+          <w:shd w:fill="auto" w:val="clear"/>
+        </w:rPr>
+        <w:t xml:space="preserve">           r.categoria=request.POST['categoria']</w:t>
+      </w:r>
+    </w:p>
+    <w:p>
+      <w:pPr>
+        <w:tabs>
+          <w:tab w:val="left" w:pos="1128" w:leader="none"/>
+        </w:tabs>
+        <w:spacing w:before="0" w:after="0" w:line="259"/>
+        <w:ind w:right="0" w:left="0" w:firstLine="0"/>
+        <w:jc w:val="both"/>
+        <w:rPr>
+          <w:rFonts w:ascii="Calibri Light" w:hAnsi="Calibri Light" w:cs="Calibri Light" w:eastAsia="Calibri Light"/>
+          <w:color w:val="auto"/>
+          <w:spacing w:val="0"/>
+          <w:position w:val="0"/>
+          <w:sz w:val="20"/>
+          <w:shd w:fill="auto" w:val="clear"/>
+        </w:rPr>
+      </w:pPr>
+      <w:r>
+        <w:rPr>
+          <w:rFonts w:ascii="Calibri Light" w:hAnsi="Calibri Light" w:cs="Calibri Light" w:eastAsia="Calibri Light"/>
+          <w:color w:val="auto"/>
+          <w:spacing w:val="0"/>
+          <w:position w:val="0"/>
+          <w:sz w:val="20"/>
+          <w:shd w:fill="auto" w:val="clear"/>
+        </w:rPr>
+        <w:t xml:space="preserve">          if 'foto_receita' in request.FILES:</w:t>
+      </w:r>
+    </w:p>
+    <w:p>
+      <w:pPr>
+        <w:tabs>
+          <w:tab w:val="left" w:pos="1128" w:leader="none"/>
+        </w:tabs>
+        <w:spacing w:before="0" w:after="0" w:line="259"/>
+        <w:ind w:right="0" w:left="0" w:firstLine="0"/>
+        <w:jc w:val="both"/>
+        <w:rPr>
+          <w:rFonts w:ascii="Calibri Light" w:hAnsi="Calibri Light" w:cs="Calibri Light" w:eastAsia="Calibri Light"/>
+          <w:color w:val="auto"/>
+          <w:spacing w:val="0"/>
+          <w:position w:val="0"/>
+          <w:sz w:val="20"/>
+          <w:shd w:fill="auto" w:val="clear"/>
+        </w:rPr>
+      </w:pPr>
+      <w:r>
+        <w:rPr>
+          <w:rFonts w:ascii="Calibri Light" w:hAnsi="Calibri Light" w:cs="Calibri Light" w:eastAsia="Calibri Light"/>
+          <w:color w:val="auto"/>
+          <w:spacing w:val="0"/>
+          <w:position w:val="0"/>
+          <w:sz w:val="20"/>
+          <w:shd w:fill="auto" w:val="clear"/>
+        </w:rPr>
+        <w:t xml:space="preserve">               r.foto_receita=request.FILES['foto_receita']</w:t>
+      </w:r>
+    </w:p>
+    <w:p>
+      <w:pPr>
+        <w:tabs>
+          <w:tab w:val="left" w:pos="1128" w:leader="none"/>
+        </w:tabs>
+        <w:spacing w:before="0" w:after="0" w:line="259"/>
+        <w:ind w:right="0" w:left="0" w:firstLine="0"/>
+        <w:jc w:val="both"/>
+        <w:rPr>
+          <w:rFonts w:ascii="Calibri Light" w:hAnsi="Calibri Light" w:cs="Calibri Light" w:eastAsia="Calibri Light"/>
+          <w:color w:val="auto"/>
+          <w:spacing w:val="0"/>
+          <w:position w:val="0"/>
+          <w:sz w:val="20"/>
+          <w:shd w:fill="auto" w:val="clear"/>
+        </w:rPr>
+      </w:pPr>
+      <w:r>
+        <w:rPr>
+          <w:rFonts w:ascii="Calibri Light" w:hAnsi="Calibri Light" w:cs="Calibri Light" w:eastAsia="Calibri Light"/>
+          <w:color w:val="auto"/>
+          <w:spacing w:val="0"/>
+          <w:position w:val="0"/>
+          <w:sz w:val="20"/>
+          <w:shd w:fill="auto" w:val="clear"/>
+        </w:rPr>
+        <w:t xml:space="preserve">          r.save()</w:t>
+      </w:r>
+    </w:p>
+    <w:p>
+      <w:pPr>
+        <w:tabs>
+          <w:tab w:val="left" w:pos="1128" w:leader="none"/>
+        </w:tabs>
+        <w:spacing w:before="0" w:after="0" w:line="259"/>
+        <w:ind w:right="0" w:left="0" w:firstLine="0"/>
+        <w:jc w:val="both"/>
+        <w:rPr>
+          <w:rFonts w:ascii="Calibri Light" w:hAnsi="Calibri Light" w:cs="Calibri Light" w:eastAsia="Calibri Light"/>
+          <w:color w:val="auto"/>
+          <w:spacing w:val="0"/>
+          <w:position w:val="0"/>
+          <w:sz w:val="20"/>
+          <w:shd w:fill="auto" w:val="clear"/>
+        </w:rPr>
+      </w:pPr>
+      <w:r>
+        <w:rPr>
+          <w:rFonts w:ascii="Calibri Light" w:hAnsi="Calibri Light" w:cs="Calibri Light" w:eastAsia="Calibri Light"/>
+          <w:color w:val="auto"/>
+          <w:spacing w:val="0"/>
+          <w:position w:val="0"/>
+          <w:sz w:val="20"/>
+          <w:shd w:fill="auto" w:val="clear"/>
+        </w:rPr>
+        <w:t xml:space="preserve">          messages.success(request, 'Receita editada')</w:t>
+      </w:r>
+    </w:p>
+    <w:p>
+      <w:pPr>
+        <w:tabs>
+          <w:tab w:val="left" w:pos="1128" w:leader="none"/>
+        </w:tabs>
+        <w:spacing w:before="0" w:after="0" w:line="259"/>
+        <w:ind w:right="0" w:left="0" w:firstLine="0"/>
+        <w:jc w:val="both"/>
+        <w:rPr>
+          <w:rFonts w:ascii="Calibri Light" w:hAnsi="Calibri Light" w:cs="Calibri Light" w:eastAsia="Calibri Light"/>
+          <w:color w:val="auto"/>
+          <w:spacing w:val="0"/>
+          <w:position w:val="0"/>
+          <w:sz w:val="20"/>
+          <w:shd w:fill="auto" w:val="clear"/>
+        </w:rPr>
+      </w:pPr>
+      <w:r>
+        <w:rPr>
+          <w:rFonts w:ascii="Calibri Light" w:hAnsi="Calibri Light" w:cs="Calibri Light" w:eastAsia="Calibri Light"/>
+          <w:color w:val="auto"/>
+          <w:spacing w:val="0"/>
+          <w:position w:val="0"/>
+          <w:sz w:val="20"/>
+          <w:shd w:fill="auto" w:val="clear"/>
+        </w:rPr>
+        <w:t xml:space="preserve">          return redirect('dashboard')</w:t>
+      </w:r>
+    </w:p>
+    <w:p>
+      <w:pPr>
+        <w:tabs>
+          <w:tab w:val="left" w:pos="1128" w:leader="none"/>
+        </w:tabs>
+        <w:spacing w:before="0" w:after="160" w:line="259"/>
+        <w:ind w:right="0" w:left="0" w:firstLine="0"/>
+        <w:jc w:val="both"/>
+        <w:rPr>
+          <w:rFonts w:ascii="Calibri" w:hAnsi="Calibri" w:cs="Calibri" w:eastAsia="Calibri"/>
+          <w:color w:val="auto"/>
+          <w:spacing w:val="0"/>
+          <w:position w:val="0"/>
+          <w:sz w:val="22"/>
+          <w:shd w:fill="auto" w:val="clear"/>
+        </w:rPr>
+      </w:pPr>
+    </w:p>
+    <w:p>
+      <w:pPr>
+        <w:tabs>
+          <w:tab w:val="left" w:pos="1128" w:leader="none"/>
+        </w:tabs>
+        <w:spacing w:before="0" w:after="160" w:line="259"/>
+        <w:ind w:right="0" w:left="0" w:firstLine="0"/>
+        <w:jc w:val="both"/>
+        <w:rPr>
+          <w:rFonts w:ascii="Calibri" w:hAnsi="Calibri" w:cs="Calibri" w:eastAsia="Calibri"/>
+          <w:color w:val="auto"/>
+          <w:spacing w:val="0"/>
+          <w:position w:val="0"/>
+          <w:sz w:val="22"/>
+          <w:shd w:fill="auto" w:val="clear"/>
+        </w:rPr>
+      </w:pPr>
+      <w:r>
+        <w:rPr>
+          <w:rFonts w:ascii="Calibri" w:hAnsi="Calibri" w:cs="Calibri" w:eastAsia="Calibri"/>
+          <w:color w:val="auto"/>
+          <w:spacing w:val="0"/>
+          <w:position w:val="0"/>
+          <w:sz w:val="22"/>
+          <w:shd w:fill="auto" w:val="clear"/>
+        </w:rPr>
+        <w:t xml:space="preserve">OBS: Se o method for POST, pega o id da receita, definimos uma variável r e atribuimos a ela um objeto de receita correspondente ao id. No final salvamos o elemento de receita.  Acrescenteu uma message de "Receita Editada" que vai ser mostrada no 'dashboard' depois que o usuario for redirecionado (para funcionar é preciso inserir no dashboard.html o partials: {% include 'partials/_alertas.html'%}, antes da tag das imagens.</w:t>
+      </w:r>
+    </w:p>
+    <w:p>
+      <w:pPr>
+        <w:tabs>
+          <w:tab w:val="left" w:pos="1128" w:leader="none"/>
+        </w:tabs>
+        <w:spacing w:before="0" w:after="160" w:line="259"/>
+        <w:ind w:right="0" w:left="0" w:firstLine="0"/>
+        <w:jc w:val="both"/>
+        <w:rPr>
+          <w:rFonts w:ascii="Calibri" w:hAnsi="Calibri" w:cs="Calibri" w:eastAsia="Calibri"/>
+          <w:color w:val="auto"/>
+          <w:spacing w:val="0"/>
+          <w:position w:val="0"/>
+          <w:sz w:val="22"/>
+          <w:shd w:fill="auto" w:val="clear"/>
+        </w:rPr>
+      </w:pPr>
+    </w:p>
+    <w:p>
+      <w:pPr>
+        <w:tabs>
+          <w:tab w:val="left" w:pos="1128" w:leader="none"/>
+        </w:tabs>
+        <w:spacing w:before="0" w:after="160" w:line="259"/>
+        <w:ind w:right="0" w:left="0" w:firstLine="0"/>
+        <w:jc w:val="both"/>
+        <w:rPr>
+          <w:rFonts w:ascii="Calibri" w:hAnsi="Calibri" w:cs="Calibri" w:eastAsia="Calibri"/>
+          <w:color w:val="auto"/>
+          <w:spacing w:val="0"/>
+          <w:position w:val="0"/>
+          <w:sz w:val="22"/>
+          <w:shd w:fill="auto" w:val="clear"/>
+        </w:rPr>
+      </w:pPr>
+      <w:r>
+        <w:rPr>
+          <w:rFonts w:ascii="Calibri" w:hAnsi="Calibri" w:cs="Calibri" w:eastAsia="Calibri"/>
+          <w:color w:val="auto"/>
+          <w:spacing w:val="0"/>
+          <w:position w:val="0"/>
+          <w:sz w:val="22"/>
+          <w:shd w:fill="auto" w:val="clear"/>
+        </w:rPr>
+        <w:t xml:space="preserve">122. Para começar a criar a paginação é bem prático cadastrar e publicar no mínimo 7 receitas, para podermos testar nosso código. </w:t>
+      </w:r>
+    </w:p>
+    <w:p>
+      <w:pPr>
+        <w:tabs>
+          <w:tab w:val="left" w:pos="1128" w:leader="none"/>
+        </w:tabs>
+        <w:spacing w:before="0" w:after="160" w:line="259"/>
+        <w:ind w:right="0" w:left="0" w:firstLine="0"/>
+        <w:jc w:val="both"/>
+        <w:rPr>
+          <w:rFonts w:ascii="Calibri" w:hAnsi="Calibri" w:cs="Calibri" w:eastAsia="Calibri"/>
+          <w:color w:val="auto"/>
+          <w:spacing w:val="0"/>
+          <w:position w:val="0"/>
+          <w:sz w:val="22"/>
+          <w:shd w:fill="auto" w:val="clear"/>
+        </w:rPr>
+      </w:pPr>
+    </w:p>
+    <w:p>
+      <w:pPr>
+        <w:tabs>
+          <w:tab w:val="left" w:pos="1128" w:leader="none"/>
+        </w:tabs>
+        <w:spacing w:before="0" w:after="160" w:line="259"/>
+        <w:ind w:right="0" w:left="0" w:firstLine="0"/>
+        <w:jc w:val="both"/>
+        <w:rPr>
+          <w:rFonts w:ascii="Calibri" w:hAnsi="Calibri" w:cs="Calibri" w:eastAsia="Calibri"/>
+          <w:color w:val="auto"/>
+          <w:spacing w:val="0"/>
+          <w:position w:val="0"/>
+          <w:sz w:val="22"/>
+          <w:shd w:fill="auto" w:val="clear"/>
+        </w:rPr>
+      </w:pPr>
+      <w:r>
+        <w:rPr>
+          <w:rFonts w:ascii="Calibri" w:hAnsi="Calibri" w:cs="Calibri" w:eastAsia="Calibri"/>
+          <w:color w:val="auto"/>
+          <w:spacing w:val="0"/>
+          <w:position w:val="0"/>
+          <w:sz w:val="22"/>
+          <w:shd w:fill="auto" w:val="clear"/>
+        </w:rPr>
+        <w:t xml:space="preserve">123. A paginação vai começar editando o arquivo views.py do aplicativo do aplicativo receitas, primeiro vamos importar o paginator e alguns complementos:</w:t>
+      </w:r>
+    </w:p>
+    <w:p>
+      <w:pPr>
+        <w:tabs>
+          <w:tab w:val="left" w:pos="1128" w:leader="none"/>
+        </w:tabs>
+        <w:spacing w:before="0" w:after="0" w:line="259"/>
+        <w:ind w:right="0" w:left="0" w:firstLine="0"/>
+        <w:jc w:val="both"/>
+        <w:rPr>
+          <w:rFonts w:ascii="Calibri Light" w:hAnsi="Calibri Light" w:cs="Calibri Light" w:eastAsia="Calibri Light"/>
+          <w:color w:val="auto"/>
+          <w:spacing w:val="0"/>
+          <w:position w:val="0"/>
+          <w:sz w:val="20"/>
+          <w:shd w:fill="auto" w:val="clear"/>
+        </w:rPr>
+      </w:pPr>
+      <w:r>
+        <w:rPr>
+          <w:rFonts w:ascii="Calibri Light" w:hAnsi="Calibri Light" w:cs="Calibri Light" w:eastAsia="Calibri Light"/>
+          <w:color w:val="auto"/>
+          <w:spacing w:val="0"/>
+          <w:position w:val="0"/>
+          <w:sz w:val="20"/>
+          <w:shd w:fill="auto" w:val="clear"/>
+        </w:rPr>
+        <w:t xml:space="preserve">from django.core import paginator</w:t>
+      </w:r>
+    </w:p>
+    <w:p>
+      <w:pPr>
+        <w:tabs>
+          <w:tab w:val="left" w:pos="1128" w:leader="none"/>
+        </w:tabs>
+        <w:spacing w:before="0" w:after="0" w:line="259"/>
+        <w:ind w:right="0" w:left="0" w:firstLine="0"/>
+        <w:jc w:val="both"/>
+        <w:rPr>
+          <w:rFonts w:ascii="Calibri Light" w:hAnsi="Calibri Light" w:cs="Calibri Light" w:eastAsia="Calibri Light"/>
+          <w:color w:val="auto"/>
+          <w:spacing w:val="0"/>
+          <w:position w:val="0"/>
+          <w:sz w:val="20"/>
+          <w:shd w:fill="auto" w:val="clear"/>
+        </w:rPr>
+      </w:pPr>
+      <w:r>
+        <w:rPr>
+          <w:rFonts w:ascii="Calibri Light" w:hAnsi="Calibri Light" w:cs="Calibri Light" w:eastAsia="Calibri Light"/>
+          <w:color w:val="auto"/>
+          <w:spacing w:val="0"/>
+          <w:position w:val="0"/>
+          <w:sz w:val="20"/>
+          <w:shd w:fill="auto" w:val="clear"/>
+        </w:rPr>
+        <w:t xml:space="preserve">from django.core.paginator import Paginator, EmptyPage, PageNotAnInteger</w:t>
+      </w:r>
+    </w:p>
+    <w:p>
+      <w:pPr>
+        <w:tabs>
+          <w:tab w:val="left" w:pos="1128" w:leader="none"/>
+        </w:tabs>
+        <w:spacing w:before="0" w:after="160" w:line="259"/>
+        <w:ind w:right="0" w:left="0" w:firstLine="0"/>
+        <w:jc w:val="both"/>
+        <w:rPr>
+          <w:rFonts w:ascii="Calibri" w:hAnsi="Calibri" w:cs="Calibri" w:eastAsia="Calibri"/>
+          <w:color w:val="auto"/>
+          <w:spacing w:val="0"/>
+          <w:position w:val="0"/>
+          <w:sz w:val="22"/>
+          <w:shd w:fill="auto" w:val="clear"/>
+        </w:rPr>
+      </w:pPr>
+    </w:p>
+    <w:p>
+      <w:pPr>
+        <w:tabs>
+          <w:tab w:val="left" w:pos="1128" w:leader="none"/>
+        </w:tabs>
+        <w:spacing w:before="0" w:after="160" w:line="259"/>
+        <w:ind w:right="0" w:left="0" w:firstLine="0"/>
+        <w:jc w:val="both"/>
+        <w:rPr>
+          <w:rFonts w:ascii="Calibri" w:hAnsi="Calibri" w:cs="Calibri" w:eastAsia="Calibri"/>
+          <w:color w:val="auto"/>
+          <w:spacing w:val="0"/>
+          <w:position w:val="0"/>
+          <w:sz w:val="22"/>
+          <w:shd w:fill="auto" w:val="clear"/>
+        </w:rPr>
+      </w:pPr>
+      <w:r>
+        <w:rPr>
+          <w:rFonts w:ascii="Calibri" w:hAnsi="Calibri" w:cs="Calibri" w:eastAsia="Calibri"/>
+          <w:color w:val="auto"/>
+          <w:spacing w:val="0"/>
+          <w:position w:val="0"/>
+          <w:sz w:val="22"/>
+          <w:shd w:fill="auto" w:val="clear"/>
+        </w:rPr>
+        <w:t xml:space="preserve">124. Agora as seguintes alterações na def index:</w:t>
+      </w:r>
+    </w:p>
+    <w:p>
+      <w:pPr>
+        <w:tabs>
+          <w:tab w:val="left" w:pos="1128" w:leader="none"/>
+        </w:tabs>
+        <w:spacing w:before="0" w:after="0" w:line="259"/>
+        <w:ind w:right="0" w:left="0" w:firstLine="0"/>
+        <w:jc w:val="both"/>
+        <w:rPr>
+          <w:rFonts w:ascii="Calibri Light" w:hAnsi="Calibri Light" w:cs="Calibri Light" w:eastAsia="Calibri Light"/>
+          <w:color w:val="auto"/>
+          <w:spacing w:val="0"/>
+          <w:position w:val="0"/>
+          <w:sz w:val="20"/>
+          <w:shd w:fill="auto" w:val="clear"/>
+        </w:rPr>
+      </w:pPr>
+      <w:r>
+        <w:rPr>
+          <w:rFonts w:ascii="Calibri Light" w:hAnsi="Calibri Light" w:cs="Calibri Light" w:eastAsia="Calibri Light"/>
+          <w:color w:val="auto"/>
+          <w:spacing w:val="0"/>
+          <w:position w:val="0"/>
+          <w:sz w:val="20"/>
+          <w:shd w:fill="auto" w:val="clear"/>
+        </w:rPr>
+        <w:t xml:space="preserve">def index(request):</w:t>
+      </w:r>
+    </w:p>
+    <w:p>
+      <w:pPr>
+        <w:tabs>
+          <w:tab w:val="left" w:pos="1128" w:leader="none"/>
+        </w:tabs>
+        <w:spacing w:before="0" w:after="0" w:line="259"/>
+        <w:ind w:right="0" w:left="0" w:firstLine="0"/>
+        <w:jc w:val="both"/>
+        <w:rPr>
+          <w:rFonts w:ascii="Calibri Light" w:hAnsi="Calibri Light" w:cs="Calibri Light" w:eastAsia="Calibri Light"/>
+          <w:color w:val="auto"/>
+          <w:spacing w:val="0"/>
+          <w:position w:val="0"/>
+          <w:sz w:val="20"/>
+          <w:shd w:fill="auto" w:val="clear"/>
+        </w:rPr>
+      </w:pPr>
+      <w:r>
+        <w:rPr>
+          <w:rFonts w:ascii="Calibri Light" w:hAnsi="Calibri Light" w:cs="Calibri Light" w:eastAsia="Calibri Light"/>
+          <w:color w:val="auto"/>
+          <w:spacing w:val="0"/>
+          <w:position w:val="0"/>
+          <w:sz w:val="20"/>
+          <w:shd w:fill="auto" w:val="clear"/>
+        </w:rPr>
+        <w:t xml:space="preserve">    receitas=Receita.objects.order_by( '-date_receita').filter(publicada=True)</w:t>
+      </w:r>
+    </w:p>
+    <w:p>
+      <w:pPr>
+        <w:tabs>
+          <w:tab w:val="left" w:pos="1128" w:leader="none"/>
+        </w:tabs>
+        <w:spacing w:before="0" w:after="0" w:line="259"/>
+        <w:ind w:right="0" w:left="0" w:firstLine="0"/>
+        <w:jc w:val="both"/>
+        <w:rPr>
+          <w:rFonts w:ascii="Calibri Light" w:hAnsi="Calibri Light" w:cs="Calibri Light" w:eastAsia="Calibri Light"/>
+          <w:color w:val="FF0000"/>
+          <w:spacing w:val="0"/>
+          <w:position w:val="0"/>
+          <w:sz w:val="20"/>
+          <w:shd w:fill="auto" w:val="clear"/>
+        </w:rPr>
+      </w:pPr>
+      <w:r>
+        <w:rPr>
+          <w:rFonts w:ascii="Calibri Light" w:hAnsi="Calibri Light" w:cs="Calibri Light" w:eastAsia="Calibri Light"/>
+          <w:color w:val="auto"/>
+          <w:spacing w:val="0"/>
+          <w:position w:val="0"/>
+          <w:sz w:val="20"/>
+          <w:shd w:fill="auto" w:val="clear"/>
+        </w:rPr>
+        <w:t xml:space="preserve">    </w:t>
+      </w:r>
+      <w:r>
+        <w:rPr>
+          <w:rFonts w:ascii="Calibri Light" w:hAnsi="Calibri Light" w:cs="Calibri Light" w:eastAsia="Calibri Light"/>
+          <w:color w:val="FF0000"/>
+          <w:spacing w:val="0"/>
+          <w:position w:val="0"/>
+          <w:sz w:val="20"/>
+          <w:shd w:fill="auto" w:val="clear"/>
+        </w:rPr>
+        <w:t xml:space="preserve">paginator=Paginator(receitas, 6)</w:t>
+      </w:r>
+    </w:p>
+    <w:p>
+      <w:pPr>
+        <w:tabs>
+          <w:tab w:val="left" w:pos="1128" w:leader="none"/>
+        </w:tabs>
+        <w:spacing w:before="0" w:after="0" w:line="259"/>
+        <w:ind w:right="0" w:left="0" w:firstLine="0"/>
+        <w:jc w:val="both"/>
+        <w:rPr>
+          <w:rFonts w:ascii="Calibri Light" w:hAnsi="Calibri Light" w:cs="Calibri Light" w:eastAsia="Calibri Light"/>
+          <w:color w:val="FF0000"/>
+          <w:spacing w:val="0"/>
+          <w:position w:val="0"/>
+          <w:sz w:val="20"/>
+          <w:shd w:fill="auto" w:val="clear"/>
+        </w:rPr>
+      </w:pPr>
+      <w:r>
+        <w:rPr>
+          <w:rFonts w:ascii="Calibri Light" w:hAnsi="Calibri Light" w:cs="Calibri Light" w:eastAsia="Calibri Light"/>
+          <w:color w:val="FF0000"/>
+          <w:spacing w:val="0"/>
+          <w:position w:val="0"/>
+          <w:sz w:val="20"/>
+          <w:shd w:fill="auto" w:val="clear"/>
+        </w:rPr>
+        <w:t xml:space="preserve">    page=request.GET.get('page')</w:t>
+      </w:r>
+    </w:p>
+    <w:p>
+      <w:pPr>
+        <w:tabs>
+          <w:tab w:val="left" w:pos="1128" w:leader="none"/>
+        </w:tabs>
+        <w:spacing w:before="0" w:after="0" w:line="259"/>
+        <w:ind w:right="0" w:left="0" w:firstLine="0"/>
+        <w:jc w:val="both"/>
+        <w:rPr>
+          <w:rFonts w:ascii="Calibri Light" w:hAnsi="Calibri Light" w:cs="Calibri Light" w:eastAsia="Calibri Light"/>
+          <w:color w:val="FF0000"/>
+          <w:spacing w:val="0"/>
+          <w:position w:val="0"/>
+          <w:sz w:val="20"/>
+          <w:shd w:fill="auto" w:val="clear"/>
+        </w:rPr>
+      </w:pPr>
+      <w:r>
+        <w:rPr>
+          <w:rFonts w:ascii="Calibri Light" w:hAnsi="Calibri Light" w:cs="Calibri Light" w:eastAsia="Calibri Light"/>
+          <w:color w:val="FF0000"/>
+          <w:spacing w:val="0"/>
+          <w:position w:val="0"/>
+          <w:sz w:val="20"/>
+          <w:shd w:fill="auto" w:val="clear"/>
+        </w:rPr>
+        <w:t xml:space="preserve">    receitas_por_pagina=paginator.get_page(page)</w:t>
+      </w:r>
+    </w:p>
+    <w:p>
+      <w:pPr>
+        <w:tabs>
+          <w:tab w:val="left" w:pos="1128" w:leader="none"/>
+        </w:tabs>
+        <w:spacing w:before="0" w:after="0" w:line="259"/>
+        <w:ind w:right="0" w:left="0" w:firstLine="0"/>
+        <w:jc w:val="both"/>
+        <w:rPr>
+          <w:rFonts w:ascii="Calibri Light" w:hAnsi="Calibri Light" w:cs="Calibri Light" w:eastAsia="Calibri Light"/>
+          <w:color w:val="auto"/>
+          <w:spacing w:val="0"/>
+          <w:position w:val="0"/>
+          <w:sz w:val="20"/>
+          <w:shd w:fill="auto" w:val="clear"/>
+        </w:rPr>
+      </w:pPr>
+    </w:p>
+    <w:p>
+      <w:pPr>
+        <w:tabs>
+          <w:tab w:val="left" w:pos="1128" w:leader="none"/>
+        </w:tabs>
+        <w:spacing w:before="0" w:after="0" w:line="259"/>
+        <w:ind w:right="0" w:left="0" w:firstLine="0"/>
+        <w:jc w:val="both"/>
+        <w:rPr>
+          <w:rFonts w:ascii="Calibri Light" w:hAnsi="Calibri Light" w:cs="Calibri Light" w:eastAsia="Calibri Light"/>
+          <w:color w:val="auto"/>
+          <w:spacing w:val="0"/>
+          <w:position w:val="0"/>
+          <w:sz w:val="20"/>
+          <w:shd w:fill="auto" w:val="clear"/>
+        </w:rPr>
+      </w:pPr>
+      <w:r>
+        <w:rPr>
+          <w:rFonts w:ascii="Calibri Light" w:hAnsi="Calibri Light" w:cs="Calibri Light" w:eastAsia="Calibri Light"/>
+          <w:color w:val="auto"/>
+          <w:spacing w:val="0"/>
+          <w:position w:val="0"/>
+          <w:sz w:val="20"/>
+          <w:shd w:fill="auto" w:val="clear"/>
+        </w:rPr>
+        <w:t xml:space="preserve">    dados={</w:t>
+      </w:r>
+    </w:p>
+    <w:p>
+      <w:pPr>
+        <w:tabs>
+          <w:tab w:val="left" w:pos="1128" w:leader="none"/>
+        </w:tabs>
+        <w:spacing w:before="0" w:after="0" w:line="259"/>
+        <w:ind w:right="0" w:left="0" w:firstLine="0"/>
+        <w:jc w:val="both"/>
+        <w:rPr>
+          <w:rFonts w:ascii="Calibri Light" w:hAnsi="Calibri Light" w:cs="Calibri Light" w:eastAsia="Calibri Light"/>
+          <w:color w:val="auto"/>
+          <w:spacing w:val="0"/>
+          <w:position w:val="0"/>
+          <w:sz w:val="20"/>
+          <w:shd w:fill="auto" w:val="clear"/>
+        </w:rPr>
+      </w:pPr>
+      <w:r>
+        <w:rPr>
+          <w:rFonts w:ascii="Calibri Light" w:hAnsi="Calibri Light" w:cs="Calibri Light" w:eastAsia="Calibri Light"/>
+          <w:color w:val="auto"/>
+          <w:spacing w:val="0"/>
+          <w:position w:val="0"/>
+          <w:sz w:val="20"/>
+          <w:shd w:fill="auto" w:val="clear"/>
+        </w:rPr>
+        <w:t xml:space="preserve">        'receitas':</w:t>
+      </w:r>
+      <w:r>
+        <w:rPr>
+          <w:rFonts w:ascii="Calibri Light" w:hAnsi="Calibri Light" w:cs="Calibri Light" w:eastAsia="Calibri Light"/>
+          <w:color w:val="FF0000"/>
+          <w:spacing w:val="0"/>
+          <w:position w:val="0"/>
+          <w:sz w:val="20"/>
+          <w:shd w:fill="auto" w:val="clear"/>
+        </w:rPr>
+        <w:t xml:space="preserve">receitas_por_pagina</w:t>
+      </w:r>
+    </w:p>
+    <w:p>
+      <w:pPr>
+        <w:tabs>
+          <w:tab w:val="left" w:pos="1128" w:leader="none"/>
+        </w:tabs>
+        <w:spacing w:before="0" w:after="160" w:line="259"/>
+        <w:ind w:right="0" w:left="0" w:firstLine="0"/>
+        <w:jc w:val="both"/>
+        <w:rPr>
+          <w:rFonts w:ascii="Calibri" w:hAnsi="Calibri" w:cs="Calibri" w:eastAsia="Calibri"/>
+          <w:color w:val="auto"/>
+          <w:spacing w:val="0"/>
+          <w:position w:val="0"/>
+          <w:sz w:val="20"/>
+          <w:shd w:fill="auto" w:val="clear"/>
+        </w:rPr>
+      </w:pPr>
+    </w:p>
+    <w:p>
+      <w:pPr>
+        <w:tabs>
+          <w:tab w:val="left" w:pos="1128" w:leader="none"/>
+        </w:tabs>
+        <w:spacing w:before="0" w:after="160" w:line="259"/>
+        <w:ind w:right="0" w:left="0" w:firstLine="0"/>
+        <w:jc w:val="both"/>
+        <w:rPr>
+          <w:rFonts w:ascii="Calibri" w:hAnsi="Calibri" w:cs="Calibri" w:eastAsia="Calibri"/>
+          <w:color w:val="auto"/>
+          <w:spacing w:val="0"/>
+          <w:position w:val="0"/>
+          <w:sz w:val="22"/>
+          <w:shd w:fill="auto" w:val="clear"/>
+        </w:rPr>
+      </w:pPr>
+      <w:r>
+        <w:rPr>
+          <w:rFonts w:ascii="Calibri" w:hAnsi="Calibri" w:cs="Calibri" w:eastAsia="Calibri"/>
+          <w:color w:val="auto"/>
+          <w:spacing w:val="0"/>
+          <w:position w:val="0"/>
+          <w:sz w:val="20"/>
+          <w:shd w:fill="auto" w:val="clear"/>
+        </w:rPr>
+        <w:t xml:space="preserve">125. Do link: </w:t>
+      </w:r>
+      <w:hyperlink xmlns:r="http://schemas.openxmlformats.org/officeDocument/2006/relationships" r:id="docRId4">
+        <w:r>
+          <w:rPr>
+            <w:rFonts w:ascii="Calibri" w:hAnsi="Calibri" w:cs="Calibri" w:eastAsia="Calibri"/>
+            <w:color w:val="0000FF"/>
+            <w:spacing w:val="0"/>
+            <w:position w:val="0"/>
+            <w:sz w:val="20"/>
+            <w:u w:val="single"/>
+            <w:shd w:fill="auto" w:val="clear"/>
+          </w:rPr>
+          <w:t xml:space="preserve">https://github.com/guilhermeonrails/material_django2_pt4/blob/aula4/paginacao.html</w:t>
+        </w:r>
+      </w:hyperlink>
+      <w:r>
+        <w:rPr>
+          <w:rFonts w:ascii="Calibri" w:hAnsi="Calibri" w:cs="Calibri" w:eastAsia="Calibri"/>
+          <w:color w:val="auto"/>
+          <w:spacing w:val="0"/>
+          <w:position w:val="0"/>
+          <w:sz w:val="20"/>
+          <w:shd w:fill="auto" w:val="clear"/>
+        </w:rPr>
+        <w:t xml:space="preserve">, </w:t>
+      </w:r>
+      <w:r>
+        <w:rPr>
+          <w:rFonts w:ascii="Calibri" w:hAnsi="Calibri" w:cs="Calibri" w:eastAsia="Calibri"/>
+          <w:color w:val="auto"/>
+          <w:spacing w:val="0"/>
+          <w:position w:val="0"/>
+          <w:sz w:val="22"/>
+          <w:shd w:fill="auto" w:val="clear"/>
+        </w:rPr>
+        <w:t xml:space="preserve">devemos copiar o código html e colar no index.html logo abaixo de:</w:t>
+      </w:r>
+    </w:p>
+    <w:p>
+      <w:pPr>
+        <w:tabs>
+          <w:tab w:val="left" w:pos="1128" w:leader="none"/>
+        </w:tabs>
+        <w:spacing w:before="0" w:after="0" w:line="259"/>
+        <w:ind w:right="0" w:left="0" w:firstLine="0"/>
+        <w:jc w:val="both"/>
+        <w:rPr>
+          <w:rFonts w:ascii="Calibri Light" w:hAnsi="Calibri Light" w:cs="Calibri Light" w:eastAsia="Calibri Light"/>
+          <w:color w:val="auto"/>
+          <w:spacing w:val="0"/>
+          <w:position w:val="0"/>
+          <w:sz w:val="20"/>
+          <w:shd w:fill="auto" w:val="clear"/>
+        </w:rPr>
+      </w:pPr>
+      <w:r>
+        <w:rPr>
+          <w:rFonts w:ascii="Calibri Light" w:hAnsi="Calibri Light" w:cs="Calibri Light" w:eastAsia="Calibri Light"/>
+          <w:color w:val="auto"/>
+          <w:spacing w:val="0"/>
+          <w:position w:val="0"/>
+          <w:sz w:val="20"/>
+          <w:shd w:fill="auto" w:val="clear"/>
+        </w:rPr>
+        <w:t xml:space="preserve">                 {% endfor %}</w:t>
+      </w:r>
+    </w:p>
+    <w:p>
+      <w:pPr>
+        <w:tabs>
+          <w:tab w:val="left" w:pos="1128" w:leader="none"/>
+        </w:tabs>
+        <w:spacing w:before="0" w:after="0" w:line="259"/>
+        <w:ind w:right="0" w:left="0" w:firstLine="0"/>
+        <w:jc w:val="both"/>
+        <w:rPr>
+          <w:rFonts w:ascii="Calibri Light" w:hAnsi="Calibri Light" w:cs="Calibri Light" w:eastAsia="Calibri Light"/>
+          <w:color w:val="auto"/>
+          <w:spacing w:val="0"/>
+          <w:position w:val="0"/>
+          <w:sz w:val="20"/>
+          <w:shd w:fill="auto" w:val="clear"/>
+        </w:rPr>
+      </w:pPr>
+      <w:r>
+        <w:rPr>
+          <w:rFonts w:ascii="Calibri Light" w:hAnsi="Calibri Light" w:cs="Calibri Light" w:eastAsia="Calibri Light"/>
+          <w:color w:val="auto"/>
+          <w:spacing w:val="0"/>
+          <w:position w:val="0"/>
+          <w:sz w:val="20"/>
+          <w:shd w:fill="auto" w:val="clear"/>
+        </w:rPr>
+        <w:t xml:space="preserve">                 {% else %}</w:t>
+      </w:r>
+    </w:p>
+    <w:p>
+      <w:pPr>
+        <w:tabs>
+          <w:tab w:val="left" w:pos="1128" w:leader="none"/>
+        </w:tabs>
+        <w:spacing w:before="0" w:after="0" w:line="259"/>
+        <w:ind w:right="0" w:left="0" w:firstLine="0"/>
+        <w:jc w:val="both"/>
+        <w:rPr>
+          <w:rFonts w:ascii="Calibri Light" w:hAnsi="Calibri Light" w:cs="Calibri Light" w:eastAsia="Calibri Light"/>
+          <w:color w:val="auto"/>
+          <w:spacing w:val="0"/>
+          <w:position w:val="0"/>
+          <w:sz w:val="20"/>
+          <w:shd w:fill="auto" w:val="clear"/>
+        </w:rPr>
+      </w:pPr>
+      <w:r>
+        <w:rPr>
+          <w:rFonts w:ascii="Calibri Light" w:hAnsi="Calibri Light" w:cs="Calibri Light" w:eastAsia="Calibri Light"/>
+          <w:color w:val="auto"/>
+          <w:spacing w:val="0"/>
+          <w:position w:val="0"/>
+          <w:sz w:val="20"/>
+          <w:shd w:fill="auto" w:val="clear"/>
+        </w:rPr>
+        <w:t xml:space="preserve">                 {% endif %}</w:t>
+      </w:r>
+    </w:p>
+    <w:p>
+      <w:pPr>
+        <w:tabs>
+          <w:tab w:val="left" w:pos="1128" w:leader="none"/>
+        </w:tabs>
+        <w:spacing w:before="0" w:after="0" w:line="259"/>
+        <w:ind w:right="0" w:left="0" w:firstLine="0"/>
+        <w:jc w:val="both"/>
+        <w:rPr>
+          <w:rFonts w:ascii="Calibri Light" w:hAnsi="Calibri Light" w:cs="Calibri Light" w:eastAsia="Calibri Light"/>
+          <w:color w:val="auto"/>
+          <w:spacing w:val="0"/>
+          <w:position w:val="0"/>
+          <w:sz w:val="20"/>
+          <w:shd w:fill="auto" w:val="clear"/>
+        </w:rPr>
+      </w:pPr>
+      <w:r>
+        <w:rPr>
+          <w:rFonts w:ascii="Calibri Light" w:hAnsi="Calibri Light" w:cs="Calibri Light" w:eastAsia="Calibri Light"/>
+          <w:color w:val="auto"/>
+          <w:spacing w:val="0"/>
+          <w:position w:val="0"/>
+          <w:sz w:val="20"/>
+          <w:shd w:fill="auto" w:val="clear"/>
+        </w:rPr>
+        <w:t xml:space="preserve">             &lt;/div&gt;</w:t>
+      </w:r>
+    </w:p>
+    <w:p>
+      <w:pPr>
+        <w:tabs>
+          <w:tab w:val="left" w:pos="1128" w:leader="none"/>
+        </w:tabs>
+        <w:spacing w:before="0" w:after="0" w:line="259"/>
+        <w:ind w:right="0" w:left="0" w:firstLine="0"/>
+        <w:jc w:val="both"/>
+        <w:rPr>
+          <w:rFonts w:ascii="Calibri Light" w:hAnsi="Calibri Light" w:cs="Calibri Light" w:eastAsia="Calibri Light"/>
+          <w:color w:val="auto"/>
+          <w:spacing w:val="0"/>
+          <w:position w:val="0"/>
+          <w:sz w:val="20"/>
+          <w:shd w:fill="auto" w:val="clear"/>
+        </w:rPr>
+      </w:pPr>
+      <w:r>
+        <w:rPr>
+          <w:rFonts w:ascii="Calibri Light" w:hAnsi="Calibri Light" w:cs="Calibri Light" w:eastAsia="Calibri Light"/>
+          <w:color w:val="auto"/>
+          <w:spacing w:val="0"/>
+          <w:position w:val="0"/>
+          <w:sz w:val="20"/>
+          <w:shd w:fill="auto" w:val="clear"/>
+        </w:rPr>
+        <w:t xml:space="preserve">         &lt;/div&gt;</w:t>
+      </w:r>
+    </w:p>
+    <w:p>
+      <w:pPr>
+        <w:tabs>
+          <w:tab w:val="left" w:pos="1128" w:leader="none"/>
+        </w:tabs>
+        <w:spacing w:before="0" w:after="0" w:line="259"/>
+        <w:ind w:right="0" w:left="0" w:firstLine="0"/>
+        <w:jc w:val="both"/>
+        <w:rPr>
+          <w:rFonts w:ascii="Calibri Light" w:hAnsi="Calibri Light" w:cs="Calibri Light" w:eastAsia="Calibri Light"/>
+          <w:color w:val="auto"/>
+          <w:spacing w:val="0"/>
+          <w:position w:val="0"/>
+          <w:sz w:val="20"/>
+          <w:shd w:fill="auto" w:val="clear"/>
+        </w:rPr>
+      </w:pPr>
+      <w:r>
+        <w:rPr>
+          <w:rFonts w:ascii="Calibri Light" w:hAnsi="Calibri Light" w:cs="Calibri Light" w:eastAsia="Calibri Light"/>
+          <w:color w:val="auto"/>
+          <w:spacing w:val="0"/>
+          <w:position w:val="0"/>
+          <w:sz w:val="20"/>
+          <w:shd w:fill="auto" w:val="clear"/>
+        </w:rPr>
+        <w:t xml:space="preserve">    &lt;/section&gt;</w:t>
+      </w:r>
+    </w:p>
+    <w:p>
+      <w:pPr>
+        <w:tabs>
+          <w:tab w:val="left" w:pos="1128" w:leader="none"/>
+        </w:tabs>
+        <w:spacing w:before="0" w:after="160" w:line="259"/>
+        <w:ind w:right="0" w:left="0" w:firstLine="0"/>
+        <w:jc w:val="both"/>
+        <w:rPr>
+          <w:rFonts w:ascii="Calibri" w:hAnsi="Calibri" w:cs="Calibri" w:eastAsia="Calibri"/>
+          <w:color w:val="auto"/>
+          <w:spacing w:val="0"/>
+          <w:position w:val="0"/>
+          <w:sz w:val="22"/>
+          <w:shd w:fill="auto" w:val="clear"/>
+        </w:rPr>
+      </w:pPr>
+      <w:r>
+        <w:rPr>
+          <w:rFonts w:ascii="Calibri" w:hAnsi="Calibri" w:cs="Calibri" w:eastAsia="Calibri"/>
+          <w:color w:val="auto"/>
+          <w:spacing w:val="0"/>
+          <w:position w:val="0"/>
+          <w:sz w:val="22"/>
+          <w:shd w:fill="auto" w:val="clear"/>
+        </w:rPr>
+        <w:t xml:space="preserve">==&gt; </w:t>
+      </w:r>
+      <w:r>
+        <w:rPr>
+          <w:rFonts w:ascii="Calibri" w:hAnsi="Calibri" w:cs="Calibri" w:eastAsia="Calibri"/>
+          <w:color w:val="FF0000"/>
+          <w:spacing w:val="0"/>
+          <w:position w:val="0"/>
+          <w:sz w:val="22"/>
+          <w:shd w:fill="auto" w:val="clear"/>
+        </w:rPr>
+        <w:t xml:space="preserve">COLAR AQUI</w:t>
+      </w:r>
+    </w:p>
+    <w:p>
+      <w:pPr>
+        <w:tabs>
+          <w:tab w:val="left" w:pos="1128" w:leader="none"/>
+        </w:tabs>
+        <w:spacing w:before="0" w:after="160" w:line="259"/>
+        <w:ind w:right="0" w:left="0" w:firstLine="0"/>
+        <w:jc w:val="both"/>
+        <w:rPr>
+          <w:rFonts w:ascii="Calibri" w:hAnsi="Calibri" w:cs="Calibri" w:eastAsia="Calibri"/>
+          <w:color w:val="auto"/>
+          <w:spacing w:val="0"/>
+          <w:position w:val="0"/>
+          <w:sz w:val="22"/>
+          <w:shd w:fill="auto" w:val="clear"/>
+        </w:rPr>
+      </w:pPr>
+      <w:r>
+        <w:rPr>
+          <w:rFonts w:ascii="Calibri" w:hAnsi="Calibri" w:cs="Calibri" w:eastAsia="Calibri"/>
+          <w:color w:val="auto"/>
+          <w:spacing w:val="0"/>
+          <w:position w:val="0"/>
+          <w:sz w:val="22"/>
+          <w:shd w:fill="auto" w:val="clear"/>
+        </w:rPr>
+        <w:t xml:space="preserve">126. Agora editamos o html que colamos assim:</w:t>
+      </w:r>
+    </w:p>
+    <w:p>
+      <w:pPr>
+        <w:tabs>
+          <w:tab w:val="left" w:pos="1128" w:leader="none"/>
+        </w:tabs>
+        <w:spacing w:before="0" w:after="0" w:line="259"/>
+        <w:ind w:right="0" w:left="0" w:firstLine="0"/>
+        <w:jc w:val="both"/>
+        <w:rPr>
+          <w:rFonts w:ascii="Calibri Light" w:hAnsi="Calibri Light" w:cs="Calibri Light" w:eastAsia="Calibri Light"/>
+          <w:color w:val="auto"/>
+          <w:spacing w:val="0"/>
+          <w:position w:val="0"/>
+          <w:sz w:val="20"/>
+          <w:shd w:fill="auto" w:val="clear"/>
+        </w:rPr>
+      </w:pPr>
+      <w:r>
+        <w:rPr>
+          <w:rFonts w:ascii="Calibri Light" w:hAnsi="Calibri Light" w:cs="Calibri Light" w:eastAsia="Calibri Light"/>
+          <w:color w:val="auto"/>
+          <w:spacing w:val="0"/>
+          <w:position w:val="0"/>
+          <w:sz w:val="20"/>
+          <w:shd w:fill="auto" w:val="clear"/>
+        </w:rPr>
+        <w:t xml:space="preserve">&lt;section class="top-catagory-area section-padding-20-0"&gt;</w:t>
+      </w:r>
+    </w:p>
+    <w:p>
+      <w:pPr>
+        <w:tabs>
+          <w:tab w:val="left" w:pos="1128" w:leader="none"/>
+        </w:tabs>
+        <w:spacing w:before="0" w:after="0" w:line="259"/>
+        <w:ind w:right="0" w:left="0" w:firstLine="0"/>
+        <w:jc w:val="both"/>
+        <w:rPr>
+          <w:rFonts w:ascii="Calibri Light" w:hAnsi="Calibri Light" w:cs="Calibri Light" w:eastAsia="Calibri Light"/>
+          <w:color w:val="auto"/>
+          <w:spacing w:val="0"/>
+          <w:position w:val="0"/>
+          <w:sz w:val="20"/>
+          <w:shd w:fill="auto" w:val="clear"/>
+        </w:rPr>
+      </w:pPr>
+      <w:r>
+        <w:rPr>
+          <w:rFonts w:ascii="Calibri Light" w:hAnsi="Calibri Light" w:cs="Calibri Light" w:eastAsia="Calibri Light"/>
+          <w:color w:val="auto"/>
+          <w:spacing w:val="0"/>
+          <w:position w:val="0"/>
+          <w:sz w:val="20"/>
+          <w:shd w:fill="auto" w:val="clear"/>
+        </w:rPr>
+        <w:t xml:space="preserve">      &lt;div class="container"&gt;</w:t>
+      </w:r>
+    </w:p>
+    <w:p>
+      <w:pPr>
+        <w:tabs>
+          <w:tab w:val="left" w:pos="1128" w:leader="none"/>
+        </w:tabs>
+        <w:spacing w:before="0" w:after="0" w:line="259"/>
+        <w:ind w:right="0" w:left="0" w:firstLine="0"/>
+        <w:jc w:val="both"/>
+        <w:rPr>
+          <w:rFonts w:ascii="Calibri Light" w:hAnsi="Calibri Light" w:cs="Calibri Light" w:eastAsia="Calibri Light"/>
+          <w:color w:val="FF0000"/>
+          <w:spacing w:val="0"/>
+          <w:position w:val="0"/>
+          <w:sz w:val="20"/>
+          <w:shd w:fill="auto" w:val="clear"/>
+        </w:rPr>
+      </w:pPr>
+      <w:r>
+        <w:rPr>
+          <w:rFonts w:ascii="Calibri Light" w:hAnsi="Calibri Light" w:cs="Calibri Light" w:eastAsia="Calibri Light"/>
+          <w:color w:val="auto"/>
+          <w:spacing w:val="0"/>
+          <w:position w:val="0"/>
+          <w:sz w:val="20"/>
+          <w:shd w:fill="auto" w:val="clear"/>
+        </w:rPr>
+        <w:t xml:space="preserve">            </w:t>
+      </w:r>
+      <w:r>
+        <w:rPr>
+          <w:rFonts w:ascii="Calibri Light" w:hAnsi="Calibri Light" w:cs="Calibri Light" w:eastAsia="Calibri Light"/>
+          <w:color w:val="FF0000"/>
+          <w:spacing w:val="0"/>
+          <w:position w:val="0"/>
+          <w:sz w:val="20"/>
+          <w:shd w:fill="auto" w:val="clear"/>
+        </w:rPr>
+        <w:t xml:space="preserve">{% if receitas.has_other_pages %}</w:t>
+      </w:r>
+    </w:p>
+    <w:p>
+      <w:pPr>
+        <w:tabs>
+          <w:tab w:val="left" w:pos="1128" w:leader="none"/>
+        </w:tabs>
+        <w:spacing w:before="0" w:after="0" w:line="259"/>
+        <w:ind w:right="0" w:left="0" w:firstLine="0"/>
+        <w:jc w:val="both"/>
+        <w:rPr>
+          <w:rFonts w:ascii="Calibri Light" w:hAnsi="Calibri Light" w:cs="Calibri Light" w:eastAsia="Calibri Light"/>
+          <w:color w:val="auto"/>
+          <w:spacing w:val="0"/>
+          <w:position w:val="0"/>
+          <w:sz w:val="20"/>
+          <w:shd w:fill="auto" w:val="clear"/>
+        </w:rPr>
+      </w:pPr>
+      <w:r>
+        <w:rPr>
+          <w:rFonts w:ascii="Calibri Light" w:hAnsi="Calibri Light" w:cs="Calibri Light" w:eastAsia="Calibri Light"/>
+          <w:color w:val="auto"/>
+          <w:spacing w:val="0"/>
+          <w:position w:val="0"/>
+          <w:sz w:val="20"/>
+          <w:shd w:fill="auto" w:val="clear"/>
+        </w:rPr>
+        <w:t xml:space="preserve">            &lt;ul class="pagination"&gt;</w:t>
+      </w:r>
+    </w:p>
+    <w:p>
+      <w:pPr>
+        <w:tabs>
+          <w:tab w:val="left" w:pos="1128" w:leader="none"/>
+        </w:tabs>
+        <w:spacing w:before="0" w:after="0" w:line="259"/>
+        <w:ind w:right="0" w:left="0" w:firstLine="0"/>
+        <w:jc w:val="both"/>
+        <w:rPr>
+          <w:rFonts w:ascii="Calibri Light" w:hAnsi="Calibri Light" w:cs="Calibri Light" w:eastAsia="Calibri Light"/>
+          <w:color w:val="FF0000"/>
+          <w:spacing w:val="0"/>
+          <w:position w:val="0"/>
+          <w:sz w:val="20"/>
+          <w:shd w:fill="auto" w:val="clear"/>
+        </w:rPr>
+      </w:pPr>
+      <w:r>
+        <w:rPr>
+          <w:rFonts w:ascii="Calibri Light" w:hAnsi="Calibri Light" w:cs="Calibri Light" w:eastAsia="Calibri Light"/>
+          <w:color w:val="auto"/>
+          <w:spacing w:val="0"/>
+          <w:position w:val="0"/>
+          <w:sz w:val="20"/>
+          <w:shd w:fill="auto" w:val="clear"/>
+        </w:rPr>
+        <w:t xml:space="preserve">                     </w:t>
+      </w:r>
+      <w:r>
+        <w:rPr>
+          <w:rFonts w:ascii="Calibri Light" w:hAnsi="Calibri Light" w:cs="Calibri Light" w:eastAsia="Calibri Light"/>
+          <w:color w:val="FF0000"/>
+          <w:spacing w:val="0"/>
+          <w:position w:val="0"/>
+          <w:sz w:val="20"/>
+          <w:shd w:fill="auto" w:val="clear"/>
+        </w:rPr>
+        <w:t xml:space="preserve">{% if receitas.has_previous %}</w:t>
+      </w:r>
+    </w:p>
+    <w:p>
+      <w:pPr>
+        <w:tabs>
+          <w:tab w:val="left" w:pos="1128" w:leader="none"/>
+        </w:tabs>
+        <w:spacing w:before="0" w:after="0" w:line="259"/>
+        <w:ind w:right="0" w:left="0" w:firstLine="0"/>
+        <w:jc w:val="both"/>
+        <w:rPr>
+          <w:rFonts w:ascii="Calibri Light" w:hAnsi="Calibri Light" w:cs="Calibri Light" w:eastAsia="Calibri Light"/>
+          <w:color w:val="auto"/>
+          <w:spacing w:val="0"/>
+          <w:position w:val="0"/>
+          <w:sz w:val="20"/>
+          <w:shd w:fill="auto" w:val="clear"/>
+        </w:rPr>
+      </w:pPr>
+      <w:r>
+        <w:rPr>
+          <w:rFonts w:ascii="Calibri Light" w:hAnsi="Calibri Light" w:cs="Calibri Light" w:eastAsia="Calibri Light"/>
+          <w:color w:val="auto"/>
+          <w:spacing w:val="0"/>
+          <w:position w:val="0"/>
+          <w:sz w:val="20"/>
+          <w:shd w:fill="auto" w:val="clear"/>
+        </w:rPr>
+        <w:t xml:space="preserve">                      &lt;li class="page-item"&gt;</w:t>
+      </w:r>
+    </w:p>
+    <w:p>
+      <w:pPr>
+        <w:tabs>
+          <w:tab w:val="left" w:pos="1128" w:leader="none"/>
+        </w:tabs>
+        <w:spacing w:before="0" w:after="0" w:line="259"/>
+        <w:ind w:right="0" w:left="0" w:firstLine="0"/>
+        <w:jc w:val="both"/>
+        <w:rPr>
+          <w:rFonts w:ascii="Calibri Light" w:hAnsi="Calibri Light" w:cs="Calibri Light" w:eastAsia="Calibri Light"/>
+          <w:color w:val="auto"/>
+          <w:spacing w:val="0"/>
+          <w:position w:val="0"/>
+          <w:sz w:val="20"/>
+          <w:shd w:fill="auto" w:val="clear"/>
+        </w:rPr>
+      </w:pPr>
+      <w:r>
+        <w:rPr>
+          <w:rFonts w:ascii="Calibri Light" w:hAnsi="Calibri Light" w:cs="Calibri Light" w:eastAsia="Calibri Light"/>
+          <w:color w:val="auto"/>
+          <w:spacing w:val="0"/>
+          <w:position w:val="0"/>
+          <w:sz w:val="20"/>
+          <w:shd w:fill="auto" w:val="clear"/>
+        </w:rPr>
+        <w:t xml:space="preserve">                               &lt;a href="</w:t>
+      </w:r>
+      <w:r>
+        <w:rPr>
+          <w:rFonts w:ascii="Calibri Light" w:hAnsi="Calibri Light" w:cs="Calibri Light" w:eastAsia="Calibri Light"/>
+          <w:color w:val="FF0000"/>
+          <w:spacing w:val="0"/>
+          <w:position w:val="0"/>
+          <w:sz w:val="20"/>
+          <w:shd w:fill="auto" w:val="clear"/>
+        </w:rPr>
+        <w:t xml:space="preserve">?page = {{receitas.previous_page_number}}</w:t>
+      </w:r>
+      <w:r>
+        <w:rPr>
+          <w:rFonts w:ascii="Calibri Light" w:hAnsi="Calibri Light" w:cs="Calibri Light" w:eastAsia="Calibri Light"/>
+          <w:color w:val="auto"/>
+          <w:spacing w:val="0"/>
+          <w:position w:val="0"/>
+          <w:sz w:val="20"/>
+          <w:shd w:fill="auto" w:val="clear"/>
+        </w:rPr>
+        <w:t xml:space="preserve">" class="page-link"&gt;&amp;laquo;&lt;/a&gt;</w:t>
+      </w:r>
+    </w:p>
+    <w:p>
+      <w:pPr>
+        <w:tabs>
+          <w:tab w:val="left" w:pos="1128" w:leader="none"/>
+        </w:tabs>
+        <w:spacing w:before="0" w:after="0" w:line="259"/>
+        <w:ind w:right="0" w:left="0" w:firstLine="0"/>
+        <w:jc w:val="both"/>
+        <w:rPr>
+          <w:rFonts w:ascii="Calibri Light" w:hAnsi="Calibri Light" w:cs="Calibri Light" w:eastAsia="Calibri Light"/>
+          <w:color w:val="FF0000"/>
+          <w:spacing w:val="0"/>
+          <w:position w:val="0"/>
+          <w:sz w:val="20"/>
+          <w:shd w:fill="auto" w:val="clear"/>
+        </w:rPr>
+      </w:pPr>
+      <w:r>
+        <w:rPr>
+          <w:rFonts w:ascii="Calibri Light" w:hAnsi="Calibri Light" w:cs="Calibri Light" w:eastAsia="Calibri Light"/>
+          <w:color w:val="auto"/>
+          <w:spacing w:val="0"/>
+          <w:position w:val="0"/>
+          <w:sz w:val="20"/>
+          <w:shd w:fill="auto" w:val="clear"/>
+        </w:rPr>
+        <w:t xml:space="preserve">                      &lt;/li&gt;</w:t>
+      </w:r>
+    </w:p>
+    <w:p>
+      <w:pPr>
+        <w:tabs>
+          <w:tab w:val="left" w:pos="1128" w:leader="none"/>
+        </w:tabs>
+        <w:spacing w:before="0" w:after="0" w:line="259"/>
+        <w:ind w:right="0" w:left="0" w:firstLine="0"/>
+        <w:jc w:val="both"/>
+        <w:rPr>
+          <w:rFonts w:ascii="Calibri Light" w:hAnsi="Calibri Light" w:cs="Calibri Light" w:eastAsia="Calibri Light"/>
+          <w:color w:val="FF0000"/>
+          <w:spacing w:val="0"/>
+          <w:position w:val="0"/>
+          <w:sz w:val="20"/>
+          <w:shd w:fill="auto" w:val="clear"/>
+        </w:rPr>
+      </w:pPr>
+      <w:r>
+        <w:rPr>
+          <w:rFonts w:ascii="Calibri Light" w:hAnsi="Calibri Light" w:cs="Calibri Light" w:eastAsia="Calibri Light"/>
+          <w:color w:val="FF0000"/>
+          <w:spacing w:val="0"/>
+          <w:position w:val="0"/>
+          <w:sz w:val="20"/>
+          <w:shd w:fill="auto" w:val="clear"/>
+        </w:rPr>
+        <w:t xml:space="preserve">                     {% else %}</w:t>
+      </w:r>
+    </w:p>
+    <w:p>
+      <w:pPr>
+        <w:tabs>
+          <w:tab w:val="left" w:pos="1128" w:leader="none"/>
+        </w:tabs>
+        <w:spacing w:before="0" w:after="0" w:line="259"/>
+        <w:ind w:right="0" w:left="0" w:firstLine="0"/>
+        <w:jc w:val="both"/>
+        <w:rPr>
+          <w:rFonts w:ascii="Calibri Light" w:hAnsi="Calibri Light" w:cs="Calibri Light" w:eastAsia="Calibri Light"/>
+          <w:color w:val="auto"/>
+          <w:spacing w:val="0"/>
+          <w:position w:val="0"/>
+          <w:sz w:val="20"/>
+          <w:shd w:fill="auto" w:val="clear"/>
+        </w:rPr>
+      </w:pPr>
+      <w:r>
+        <w:rPr>
+          <w:rFonts w:ascii="Calibri Light" w:hAnsi="Calibri Light" w:cs="Calibri Light" w:eastAsia="Calibri Light"/>
+          <w:color w:val="auto"/>
+          <w:spacing w:val="0"/>
+          <w:position w:val="0"/>
+          <w:sz w:val="20"/>
+          <w:shd w:fill="auto" w:val="clear"/>
+        </w:rPr>
+        <w:t xml:space="preserve">                      &lt;li class="page-item disabled"&gt;</w:t>
+      </w:r>
+    </w:p>
+    <w:p>
+      <w:pPr>
+        <w:tabs>
+          <w:tab w:val="left" w:pos="1128" w:leader="none"/>
+        </w:tabs>
+        <w:spacing w:before="0" w:after="0" w:line="259"/>
+        <w:ind w:right="0" w:left="0" w:firstLine="0"/>
+        <w:jc w:val="both"/>
+        <w:rPr>
+          <w:rFonts w:ascii="Calibri Light" w:hAnsi="Calibri Light" w:cs="Calibri Light" w:eastAsia="Calibri Light"/>
+          <w:color w:val="auto"/>
+          <w:spacing w:val="0"/>
+          <w:position w:val="0"/>
+          <w:sz w:val="20"/>
+          <w:shd w:fill="auto" w:val="clear"/>
+        </w:rPr>
+      </w:pPr>
+      <w:r>
+        <w:rPr>
+          <w:rFonts w:ascii="Calibri Light" w:hAnsi="Calibri Light" w:cs="Calibri Light" w:eastAsia="Calibri Light"/>
+          <w:color w:val="auto"/>
+          <w:spacing w:val="0"/>
+          <w:position w:val="0"/>
+          <w:sz w:val="20"/>
+          <w:shd w:fill="auto" w:val="clear"/>
+        </w:rPr>
+        <w:t xml:space="preserve">                              &lt;a class="page-link"&gt;&amp;laquo;&lt;/a&gt;</w:t>
+      </w:r>
+    </w:p>
+    <w:p>
+      <w:pPr>
+        <w:tabs>
+          <w:tab w:val="left" w:pos="1128" w:leader="none"/>
+        </w:tabs>
+        <w:spacing w:before="0" w:after="0" w:line="259"/>
+        <w:ind w:right="0" w:left="0" w:firstLine="0"/>
+        <w:jc w:val="both"/>
+        <w:rPr>
+          <w:rFonts w:ascii="Calibri Light" w:hAnsi="Calibri Light" w:cs="Calibri Light" w:eastAsia="Calibri Light"/>
+          <w:color w:val="FF0000"/>
+          <w:spacing w:val="0"/>
+          <w:position w:val="0"/>
+          <w:sz w:val="20"/>
+          <w:shd w:fill="auto" w:val="clear"/>
+        </w:rPr>
+      </w:pPr>
+      <w:r>
+        <w:rPr>
+          <w:rFonts w:ascii="Calibri Light" w:hAnsi="Calibri Light" w:cs="Calibri Light" w:eastAsia="Calibri Light"/>
+          <w:color w:val="auto"/>
+          <w:spacing w:val="0"/>
+          <w:position w:val="0"/>
+          <w:sz w:val="20"/>
+          <w:shd w:fill="auto" w:val="clear"/>
+        </w:rPr>
+        <w:t xml:space="preserve">                      &lt;/li&gt; </w:t>
+      </w:r>
+    </w:p>
+    <w:p>
+      <w:pPr>
+        <w:tabs>
+          <w:tab w:val="left" w:pos="1128" w:leader="none"/>
+        </w:tabs>
+        <w:spacing w:before="0" w:after="0" w:line="259"/>
+        <w:ind w:right="0" w:left="0" w:firstLine="0"/>
+        <w:jc w:val="both"/>
+        <w:rPr>
+          <w:rFonts w:ascii="Calibri Light" w:hAnsi="Calibri Light" w:cs="Calibri Light" w:eastAsia="Calibri Light"/>
+          <w:color w:val="FF0000"/>
+          <w:spacing w:val="0"/>
+          <w:position w:val="0"/>
+          <w:sz w:val="20"/>
+          <w:shd w:fill="auto" w:val="clear"/>
+        </w:rPr>
+      </w:pPr>
+      <w:r>
+        <w:rPr>
+          <w:rFonts w:ascii="Calibri Light" w:hAnsi="Calibri Light" w:cs="Calibri Light" w:eastAsia="Calibri Light"/>
+          <w:color w:val="FF0000"/>
+          <w:spacing w:val="0"/>
+          <w:position w:val="0"/>
+          <w:sz w:val="20"/>
+          <w:shd w:fill="auto" w:val="clear"/>
+        </w:rPr>
+        <w:t xml:space="preserve">                     {% endif %}</w:t>
+      </w:r>
+    </w:p>
+    <w:p>
+      <w:pPr>
+        <w:tabs>
+          <w:tab w:val="left" w:pos="1128" w:leader="none"/>
+        </w:tabs>
+        <w:spacing w:before="0" w:after="0" w:line="259"/>
+        <w:ind w:right="0" w:left="0" w:firstLine="0"/>
+        <w:jc w:val="both"/>
+        <w:rPr>
+          <w:rFonts w:ascii="Calibri Light" w:hAnsi="Calibri Light" w:cs="Calibri Light" w:eastAsia="Calibri Light"/>
+          <w:color w:val="FF0000"/>
+          <w:spacing w:val="0"/>
+          <w:position w:val="0"/>
+          <w:sz w:val="20"/>
+          <w:shd w:fill="auto" w:val="clear"/>
+        </w:rPr>
+      </w:pPr>
+      <w:r>
+        <w:rPr>
+          <w:rFonts w:ascii="Calibri Light" w:hAnsi="Calibri Light" w:cs="Calibri Light" w:eastAsia="Calibri Light"/>
+          <w:color w:val="FF0000"/>
+          <w:spacing w:val="0"/>
+          <w:position w:val="0"/>
+          <w:sz w:val="20"/>
+          <w:shd w:fill="auto" w:val="clear"/>
+        </w:rPr>
+        <w:t xml:space="preserve">                     {% for pagina in receitas.paginator.page_range %}</w:t>
+      </w:r>
+    </w:p>
+    <w:p>
+      <w:pPr>
+        <w:tabs>
+          <w:tab w:val="left" w:pos="1128" w:leader="none"/>
+        </w:tabs>
+        <w:spacing w:before="0" w:after="0" w:line="259"/>
+        <w:ind w:right="0" w:left="0" w:firstLine="0"/>
+        <w:jc w:val="both"/>
+        <w:rPr>
+          <w:rFonts w:ascii="Calibri Light" w:hAnsi="Calibri Light" w:cs="Calibri Light" w:eastAsia="Calibri Light"/>
+          <w:color w:val="auto"/>
+          <w:spacing w:val="0"/>
+          <w:position w:val="0"/>
+          <w:sz w:val="20"/>
+          <w:shd w:fill="auto" w:val="clear"/>
+        </w:rPr>
+      </w:pPr>
+      <w:r>
+        <w:rPr>
+          <w:rFonts w:ascii="Calibri Light" w:hAnsi="Calibri Light" w:cs="Calibri Light" w:eastAsia="Calibri Light"/>
+          <w:color w:val="FF0000"/>
+          <w:spacing w:val="0"/>
+          <w:position w:val="0"/>
+          <w:sz w:val="20"/>
+          <w:shd w:fill="auto" w:val="clear"/>
+        </w:rPr>
+        <w:t xml:space="preserve">                     {% if receitas.number == pagina %}</w:t>
+      </w:r>
+    </w:p>
+    <w:p>
+      <w:pPr>
+        <w:tabs>
+          <w:tab w:val="left" w:pos="1128" w:leader="none"/>
+        </w:tabs>
+        <w:spacing w:before="0" w:after="0" w:line="259"/>
+        <w:ind w:right="0" w:left="0" w:firstLine="0"/>
+        <w:jc w:val="both"/>
+        <w:rPr>
+          <w:rFonts w:ascii="Calibri Light" w:hAnsi="Calibri Light" w:cs="Calibri Light" w:eastAsia="Calibri Light"/>
+          <w:color w:val="auto"/>
+          <w:spacing w:val="0"/>
+          <w:position w:val="0"/>
+          <w:sz w:val="20"/>
+          <w:shd w:fill="auto" w:val="clear"/>
+        </w:rPr>
+      </w:pPr>
+      <w:r>
+        <w:rPr>
+          <w:rFonts w:ascii="Calibri Light" w:hAnsi="Calibri Light" w:cs="Calibri Light" w:eastAsia="Calibri Light"/>
+          <w:color w:val="auto"/>
+          <w:spacing w:val="0"/>
+          <w:position w:val="0"/>
+          <w:sz w:val="20"/>
+          <w:shd w:fill="auto" w:val="clear"/>
+        </w:rPr>
+        <w:t xml:space="preserve">                      &lt;li class="page-item active"&gt;</w:t>
+      </w:r>
+    </w:p>
+    <w:p>
+      <w:pPr>
+        <w:tabs>
+          <w:tab w:val="left" w:pos="1128" w:leader="none"/>
+        </w:tabs>
+        <w:spacing w:before="0" w:after="0" w:line="259"/>
+        <w:ind w:right="0" w:left="0" w:firstLine="0"/>
+        <w:jc w:val="both"/>
+        <w:rPr>
+          <w:rFonts w:ascii="Calibri Light" w:hAnsi="Calibri Light" w:cs="Calibri Light" w:eastAsia="Calibri Light"/>
+          <w:color w:val="auto"/>
+          <w:spacing w:val="0"/>
+          <w:position w:val="0"/>
+          <w:sz w:val="20"/>
+          <w:shd w:fill="auto" w:val="clear"/>
+        </w:rPr>
+      </w:pPr>
+      <w:r>
+        <w:rPr>
+          <w:rFonts w:ascii="Calibri Light" w:hAnsi="Calibri Light" w:cs="Calibri Light" w:eastAsia="Calibri Light"/>
+          <w:color w:val="auto"/>
+          <w:spacing w:val="0"/>
+          <w:position w:val="0"/>
+          <w:sz w:val="20"/>
+          <w:shd w:fill="auto" w:val="clear"/>
+        </w:rPr>
+        <w:t xml:space="preserve">                             &lt;a class="page-link"&gt;</w:t>
+      </w:r>
+      <w:r>
+        <w:rPr>
+          <w:rFonts w:ascii="Calibri Light" w:hAnsi="Calibri Light" w:cs="Calibri Light" w:eastAsia="Calibri Light"/>
+          <w:color w:val="FF0000"/>
+          <w:spacing w:val="0"/>
+          <w:position w:val="0"/>
+          <w:sz w:val="20"/>
+          <w:shd w:fill="auto" w:val="clear"/>
+        </w:rPr>
+        <w:t xml:space="preserve">{{pagina}}</w:t>
+      </w:r>
+      <w:r>
+        <w:rPr>
+          <w:rFonts w:ascii="Calibri Light" w:hAnsi="Calibri Light" w:cs="Calibri Light" w:eastAsia="Calibri Light"/>
+          <w:color w:val="auto"/>
+          <w:spacing w:val="0"/>
+          <w:position w:val="0"/>
+          <w:sz w:val="20"/>
+          <w:shd w:fill="auto" w:val="clear"/>
+        </w:rPr>
+        <w:t xml:space="preserve">&lt;/a&gt;</w:t>
+      </w:r>
+    </w:p>
+    <w:p>
+      <w:pPr>
+        <w:tabs>
+          <w:tab w:val="left" w:pos="1128" w:leader="none"/>
+        </w:tabs>
+        <w:spacing w:before="0" w:after="0" w:line="259"/>
+        <w:ind w:right="0" w:left="0" w:firstLine="0"/>
+        <w:jc w:val="both"/>
+        <w:rPr>
+          <w:rFonts w:ascii="Calibri Light" w:hAnsi="Calibri Light" w:cs="Calibri Light" w:eastAsia="Calibri Light"/>
+          <w:color w:val="auto"/>
+          <w:spacing w:val="0"/>
+          <w:position w:val="0"/>
+          <w:sz w:val="20"/>
+          <w:shd w:fill="auto" w:val="clear"/>
+        </w:rPr>
+      </w:pPr>
+      <w:r>
+        <w:rPr>
+          <w:rFonts w:ascii="Calibri Light" w:hAnsi="Calibri Light" w:cs="Calibri Light" w:eastAsia="Calibri Light"/>
+          <w:color w:val="auto"/>
+          <w:spacing w:val="0"/>
+          <w:position w:val="0"/>
+          <w:sz w:val="20"/>
+          <w:shd w:fill="auto" w:val="clear"/>
+        </w:rPr>
+        <w:t xml:space="preserve">                      &lt;/li&gt;</w:t>
+      </w:r>
+    </w:p>
+    <w:p>
+      <w:pPr>
+        <w:tabs>
+          <w:tab w:val="left" w:pos="1128" w:leader="none"/>
+        </w:tabs>
+        <w:spacing w:before="0" w:after="0" w:line="259"/>
+        <w:ind w:right="0" w:left="0" w:firstLine="0"/>
+        <w:jc w:val="both"/>
+        <w:rPr>
+          <w:rFonts w:ascii="Calibri Light" w:hAnsi="Calibri Light" w:cs="Calibri Light" w:eastAsia="Calibri Light"/>
+          <w:color w:val="auto"/>
+          <w:spacing w:val="0"/>
+          <w:position w:val="0"/>
+          <w:sz w:val="20"/>
+          <w:shd w:fill="auto" w:val="clear"/>
+        </w:rPr>
+      </w:pPr>
+      <w:r>
+        <w:rPr>
+          <w:rFonts w:ascii="Calibri Light" w:hAnsi="Calibri Light" w:cs="Calibri Light" w:eastAsia="Calibri Light"/>
+          <w:color w:val="auto"/>
+          <w:spacing w:val="0"/>
+          <w:position w:val="0"/>
+          <w:sz w:val="20"/>
+          <w:shd w:fill="auto" w:val="clear"/>
+        </w:rPr>
+        <w:t xml:space="preserve">                     </w:t>
+      </w:r>
+      <w:r>
+        <w:rPr>
+          <w:rFonts w:ascii="Calibri Light" w:hAnsi="Calibri Light" w:cs="Calibri Light" w:eastAsia="Calibri Light"/>
+          <w:color w:val="FF0000"/>
+          <w:spacing w:val="0"/>
+          <w:position w:val="0"/>
+          <w:sz w:val="20"/>
+          <w:shd w:fill="auto" w:val="clear"/>
+        </w:rPr>
+        <w:t xml:space="preserve">{% else %}</w:t>
+      </w:r>
+    </w:p>
+    <w:p>
+      <w:pPr>
+        <w:tabs>
+          <w:tab w:val="left" w:pos="1128" w:leader="none"/>
+        </w:tabs>
+        <w:spacing w:before="0" w:after="0" w:line="259"/>
+        <w:ind w:right="0" w:left="0" w:firstLine="0"/>
+        <w:jc w:val="both"/>
+        <w:rPr>
+          <w:rFonts w:ascii="Calibri Light" w:hAnsi="Calibri Light" w:cs="Calibri Light" w:eastAsia="Calibri Light"/>
+          <w:color w:val="auto"/>
+          <w:spacing w:val="0"/>
+          <w:position w:val="0"/>
+          <w:sz w:val="20"/>
+          <w:shd w:fill="auto" w:val="clear"/>
+        </w:rPr>
+      </w:pPr>
+      <w:r>
+        <w:rPr>
+          <w:rFonts w:ascii="Calibri Light" w:hAnsi="Calibri Light" w:cs="Calibri Light" w:eastAsia="Calibri Light"/>
+          <w:color w:val="auto"/>
+          <w:spacing w:val="0"/>
+          <w:position w:val="0"/>
+          <w:sz w:val="20"/>
+          <w:shd w:fill="auto" w:val="clear"/>
+        </w:rPr>
+        <w:t xml:space="preserve">                      &lt;li class="page-item"&gt;</w:t>
+      </w:r>
+    </w:p>
+    <w:p>
+      <w:pPr>
+        <w:tabs>
+          <w:tab w:val="left" w:pos="1128" w:leader="none"/>
+        </w:tabs>
+        <w:spacing w:before="0" w:after="0" w:line="259"/>
+        <w:ind w:right="0" w:left="0" w:firstLine="0"/>
+        <w:jc w:val="both"/>
+        <w:rPr>
+          <w:rFonts w:ascii="Calibri Light" w:hAnsi="Calibri Light" w:cs="Calibri Light" w:eastAsia="Calibri Light"/>
+          <w:color w:val="auto"/>
+          <w:spacing w:val="0"/>
+          <w:position w:val="0"/>
+          <w:sz w:val="20"/>
+          <w:shd w:fill="auto" w:val="clear"/>
+        </w:rPr>
+      </w:pPr>
+      <w:r>
+        <w:rPr>
+          <w:rFonts w:ascii="Calibri Light" w:hAnsi="Calibri Light" w:cs="Calibri Light" w:eastAsia="Calibri Light"/>
+          <w:color w:val="auto"/>
+          <w:spacing w:val="0"/>
+          <w:position w:val="0"/>
+          <w:sz w:val="20"/>
+          <w:shd w:fill="auto" w:val="clear"/>
+        </w:rPr>
+        <w:t xml:space="preserve">                            &lt;a href="</w:t>
+      </w:r>
+      <w:r>
+        <w:rPr>
+          <w:rFonts w:ascii="Calibri Light" w:hAnsi="Calibri Light" w:cs="Calibri Light" w:eastAsia="Calibri Light"/>
+          <w:color w:val="FF0000"/>
+          <w:spacing w:val="0"/>
+          <w:position w:val="0"/>
+          <w:sz w:val="20"/>
+          <w:shd w:fill="auto" w:val="clear"/>
+        </w:rPr>
+        <w:t xml:space="preserve">?page={{pagina}}</w:t>
+      </w:r>
+      <w:r>
+        <w:rPr>
+          <w:rFonts w:ascii="Calibri Light" w:hAnsi="Calibri Light" w:cs="Calibri Light" w:eastAsia="Calibri Light"/>
+          <w:color w:val="auto"/>
+          <w:spacing w:val="0"/>
+          <w:position w:val="0"/>
+          <w:sz w:val="20"/>
+          <w:shd w:fill="auto" w:val="clear"/>
+        </w:rPr>
+        <w:t xml:space="preserve">" class="page-link"&gt;</w:t>
+      </w:r>
+      <w:r>
+        <w:rPr>
+          <w:rFonts w:ascii="Calibri Light" w:hAnsi="Calibri Light" w:cs="Calibri Light" w:eastAsia="Calibri Light"/>
+          <w:color w:val="FF0000"/>
+          <w:spacing w:val="0"/>
+          <w:position w:val="0"/>
+          <w:sz w:val="20"/>
+          <w:shd w:fill="auto" w:val="clear"/>
+        </w:rPr>
+        <w:t xml:space="preserve">{{pagina}}</w:t>
+      </w:r>
+      <w:r>
+        <w:rPr>
+          <w:rFonts w:ascii="Calibri Light" w:hAnsi="Calibri Light" w:cs="Calibri Light" w:eastAsia="Calibri Light"/>
+          <w:color w:val="auto"/>
+          <w:spacing w:val="0"/>
+          <w:position w:val="0"/>
+          <w:sz w:val="20"/>
+          <w:shd w:fill="auto" w:val="clear"/>
+        </w:rPr>
+        <w:t xml:space="preserve">&lt;/a&gt;</w:t>
+      </w:r>
+    </w:p>
+    <w:p>
+      <w:pPr>
+        <w:tabs>
+          <w:tab w:val="left" w:pos="1128" w:leader="none"/>
+        </w:tabs>
+        <w:spacing w:before="0" w:after="0" w:line="259"/>
+        <w:ind w:right="0" w:left="0" w:firstLine="0"/>
+        <w:jc w:val="both"/>
+        <w:rPr>
+          <w:rFonts w:ascii="Calibri Light" w:hAnsi="Calibri Light" w:cs="Calibri Light" w:eastAsia="Calibri Light"/>
+          <w:color w:val="auto"/>
+          <w:spacing w:val="0"/>
+          <w:position w:val="0"/>
+          <w:sz w:val="20"/>
+          <w:shd w:fill="auto" w:val="clear"/>
+        </w:rPr>
+      </w:pPr>
+      <w:r>
+        <w:rPr>
+          <w:rFonts w:ascii="Calibri Light" w:hAnsi="Calibri Light" w:cs="Calibri Light" w:eastAsia="Calibri Light"/>
+          <w:color w:val="auto"/>
+          <w:spacing w:val="0"/>
+          <w:position w:val="0"/>
+          <w:sz w:val="20"/>
+          <w:shd w:fill="auto" w:val="clear"/>
+        </w:rPr>
+        <w:t xml:space="preserve">                      &lt;/li&gt;</w:t>
+      </w:r>
+    </w:p>
+    <w:p>
+      <w:pPr>
+        <w:tabs>
+          <w:tab w:val="left" w:pos="1128" w:leader="none"/>
+        </w:tabs>
+        <w:spacing w:before="0" w:after="0" w:line="259"/>
+        <w:ind w:right="0" w:left="0" w:firstLine="0"/>
+        <w:jc w:val="both"/>
+        <w:rPr>
+          <w:rFonts w:ascii="Calibri Light" w:hAnsi="Calibri Light" w:cs="Calibri Light" w:eastAsia="Calibri Light"/>
+          <w:color w:val="FF0000"/>
+          <w:spacing w:val="0"/>
+          <w:position w:val="0"/>
+          <w:sz w:val="20"/>
+          <w:shd w:fill="auto" w:val="clear"/>
+        </w:rPr>
+      </w:pPr>
+      <w:r>
+        <w:rPr>
+          <w:rFonts w:ascii="Calibri Light" w:hAnsi="Calibri Light" w:cs="Calibri Light" w:eastAsia="Calibri Light"/>
+          <w:color w:val="auto"/>
+          <w:spacing w:val="0"/>
+          <w:position w:val="0"/>
+          <w:sz w:val="20"/>
+          <w:shd w:fill="auto" w:val="clear"/>
+        </w:rPr>
+        <w:t xml:space="preserve">                      </w:t>
+      </w:r>
+      <w:r>
+        <w:rPr>
+          <w:rFonts w:ascii="Calibri Light" w:hAnsi="Calibri Light" w:cs="Calibri Light" w:eastAsia="Calibri Light"/>
+          <w:color w:val="FF0000"/>
+          <w:spacing w:val="0"/>
+          <w:position w:val="0"/>
+          <w:sz w:val="20"/>
+          <w:shd w:fill="auto" w:val="clear"/>
+        </w:rPr>
+        <w:t xml:space="preserve">{% endif %}</w:t>
+      </w:r>
+    </w:p>
+    <w:p>
+      <w:pPr>
+        <w:tabs>
+          <w:tab w:val="left" w:pos="1128" w:leader="none"/>
+        </w:tabs>
+        <w:spacing w:before="0" w:after="0" w:line="259"/>
+        <w:ind w:right="0" w:left="0" w:firstLine="0"/>
+        <w:jc w:val="both"/>
+        <w:rPr>
+          <w:rFonts w:ascii="Calibri Light" w:hAnsi="Calibri Light" w:cs="Calibri Light" w:eastAsia="Calibri Light"/>
+          <w:color w:val="FF0000"/>
+          <w:spacing w:val="0"/>
+          <w:position w:val="0"/>
+          <w:sz w:val="20"/>
+          <w:shd w:fill="auto" w:val="clear"/>
+        </w:rPr>
+      </w:pPr>
+      <w:r>
+        <w:rPr>
+          <w:rFonts w:ascii="Calibri Light" w:hAnsi="Calibri Light" w:cs="Calibri Light" w:eastAsia="Calibri Light"/>
+          <w:color w:val="FF0000"/>
+          <w:spacing w:val="0"/>
+          <w:position w:val="0"/>
+          <w:sz w:val="20"/>
+          <w:shd w:fill="auto" w:val="clear"/>
+        </w:rPr>
+        <w:t xml:space="preserve">                      {% endfor %}</w:t>
+      </w:r>
+    </w:p>
+    <w:p>
+      <w:pPr>
+        <w:tabs>
+          <w:tab w:val="left" w:pos="1128" w:leader="none"/>
+        </w:tabs>
+        <w:spacing w:before="0" w:after="0" w:line="259"/>
+        <w:ind w:right="0" w:left="0" w:firstLine="0"/>
+        <w:jc w:val="both"/>
+        <w:rPr>
+          <w:rFonts w:ascii="Calibri Light" w:hAnsi="Calibri Light" w:cs="Calibri Light" w:eastAsia="Calibri Light"/>
+          <w:color w:val="auto"/>
+          <w:spacing w:val="0"/>
+          <w:position w:val="0"/>
+          <w:sz w:val="20"/>
+          <w:shd w:fill="auto" w:val="clear"/>
+        </w:rPr>
+      </w:pPr>
+      <w:r>
+        <w:rPr>
+          <w:rFonts w:ascii="Calibri Light" w:hAnsi="Calibri Light" w:cs="Calibri Light" w:eastAsia="Calibri Light"/>
+          <w:color w:val="FF0000"/>
+          <w:spacing w:val="0"/>
+          <w:position w:val="0"/>
+          <w:sz w:val="20"/>
+          <w:shd w:fill="auto" w:val="clear"/>
+        </w:rPr>
+        <w:t xml:space="preserve">                      {% if receitas.has_next %}</w:t>
+      </w:r>
+    </w:p>
+    <w:p>
+      <w:pPr>
+        <w:tabs>
+          <w:tab w:val="left" w:pos="1128" w:leader="none"/>
+        </w:tabs>
+        <w:spacing w:before="0" w:after="0" w:line="259"/>
+        <w:ind w:right="0" w:left="0" w:firstLine="0"/>
+        <w:jc w:val="both"/>
+        <w:rPr>
+          <w:rFonts w:ascii="Calibri Light" w:hAnsi="Calibri Light" w:cs="Calibri Light" w:eastAsia="Calibri Light"/>
+          <w:color w:val="auto"/>
+          <w:spacing w:val="0"/>
+          <w:position w:val="0"/>
+          <w:sz w:val="20"/>
+          <w:shd w:fill="auto" w:val="clear"/>
+        </w:rPr>
+      </w:pPr>
+      <w:r>
+        <w:rPr>
+          <w:rFonts w:ascii="Calibri Light" w:hAnsi="Calibri Light" w:cs="Calibri Light" w:eastAsia="Calibri Light"/>
+          <w:color w:val="auto"/>
+          <w:spacing w:val="0"/>
+          <w:position w:val="0"/>
+          <w:sz w:val="20"/>
+          <w:shd w:fill="auto" w:val="clear"/>
+        </w:rPr>
+        <w:t xml:space="preserve">                      &lt;li class="page-item"&gt;</w:t>
+      </w:r>
+    </w:p>
+    <w:p>
+      <w:pPr>
+        <w:tabs>
+          <w:tab w:val="left" w:pos="1128" w:leader="none"/>
+        </w:tabs>
+        <w:spacing w:before="0" w:after="0" w:line="259"/>
+        <w:ind w:right="0" w:left="0" w:firstLine="0"/>
+        <w:jc w:val="both"/>
+        <w:rPr>
+          <w:rFonts w:ascii="Calibri Light" w:hAnsi="Calibri Light" w:cs="Calibri Light" w:eastAsia="Calibri Light"/>
+          <w:color w:val="auto"/>
+          <w:spacing w:val="0"/>
+          <w:position w:val="0"/>
+          <w:sz w:val="20"/>
+          <w:shd w:fill="auto" w:val="clear"/>
+        </w:rPr>
+      </w:pPr>
+      <w:r>
+        <w:rPr>
+          <w:rFonts w:ascii="Calibri Light" w:hAnsi="Calibri Light" w:cs="Calibri Light" w:eastAsia="Calibri Light"/>
+          <w:color w:val="auto"/>
+          <w:spacing w:val="0"/>
+          <w:position w:val="0"/>
+          <w:sz w:val="20"/>
+          <w:shd w:fill="auto" w:val="clear"/>
+        </w:rPr>
+        <w:t xml:space="preserve">                            &lt;a href="</w:t>
+      </w:r>
+      <w:r>
+        <w:rPr>
+          <w:rFonts w:ascii="Calibri Light" w:hAnsi="Calibri Light" w:cs="Calibri Light" w:eastAsia="Calibri Light"/>
+          <w:color w:val="FF0000"/>
+          <w:spacing w:val="0"/>
+          <w:position w:val="0"/>
+          <w:sz w:val="20"/>
+          <w:shd w:fill="auto" w:val="clear"/>
+        </w:rPr>
+        <w:t xml:space="preserve">?page={{receitas.next_page_number  }}</w:t>
+      </w:r>
+      <w:r>
+        <w:rPr>
+          <w:rFonts w:ascii="Calibri Light" w:hAnsi="Calibri Light" w:cs="Calibri Light" w:eastAsia="Calibri Light"/>
+          <w:color w:val="auto"/>
+          <w:spacing w:val="0"/>
+          <w:position w:val="0"/>
+          <w:sz w:val="20"/>
+          <w:shd w:fill="auto" w:val="clear"/>
+        </w:rPr>
+        <w:t xml:space="preserve">" class="page-link"&gt;&amp;raquo;&lt;/a&gt;</w:t>
+      </w:r>
+    </w:p>
+    <w:p>
+      <w:pPr>
+        <w:tabs>
+          <w:tab w:val="left" w:pos="1128" w:leader="none"/>
+        </w:tabs>
+        <w:spacing w:before="0" w:after="0" w:line="259"/>
+        <w:ind w:right="0" w:left="0" w:firstLine="0"/>
+        <w:jc w:val="both"/>
+        <w:rPr>
+          <w:rFonts w:ascii="Calibri Light" w:hAnsi="Calibri Light" w:cs="Calibri Light" w:eastAsia="Calibri Light"/>
+          <w:color w:val="auto"/>
+          <w:spacing w:val="0"/>
+          <w:position w:val="0"/>
+          <w:sz w:val="20"/>
+          <w:shd w:fill="auto" w:val="clear"/>
+        </w:rPr>
+      </w:pPr>
+      <w:r>
+        <w:rPr>
+          <w:rFonts w:ascii="Calibri Light" w:hAnsi="Calibri Light" w:cs="Calibri Light" w:eastAsia="Calibri Light"/>
+          <w:color w:val="auto"/>
+          <w:spacing w:val="0"/>
+          <w:position w:val="0"/>
+          <w:sz w:val="20"/>
+          <w:shd w:fill="auto" w:val="clear"/>
+        </w:rPr>
+        <w:t xml:space="preserve">                      &lt;/li&gt;</w:t>
+      </w:r>
+    </w:p>
+    <w:p>
+      <w:pPr>
+        <w:tabs>
+          <w:tab w:val="left" w:pos="1128" w:leader="none"/>
+        </w:tabs>
+        <w:spacing w:before="0" w:after="0" w:line="259"/>
+        <w:ind w:right="0" w:left="0" w:firstLine="0"/>
+        <w:jc w:val="both"/>
+        <w:rPr>
+          <w:rFonts w:ascii="Calibri Light" w:hAnsi="Calibri Light" w:cs="Calibri Light" w:eastAsia="Calibri Light"/>
+          <w:color w:val="FF0000"/>
+          <w:spacing w:val="0"/>
+          <w:position w:val="0"/>
+          <w:sz w:val="20"/>
+          <w:shd w:fill="auto" w:val="clear"/>
+        </w:rPr>
+      </w:pPr>
+      <w:r>
+        <w:rPr>
+          <w:rFonts w:ascii="Calibri Light" w:hAnsi="Calibri Light" w:cs="Calibri Light" w:eastAsia="Calibri Light"/>
+          <w:color w:val="auto"/>
+          <w:spacing w:val="0"/>
+          <w:position w:val="0"/>
+          <w:sz w:val="20"/>
+          <w:shd w:fill="auto" w:val="clear"/>
+        </w:rPr>
+        <w:t xml:space="preserve">                      </w:t>
+      </w:r>
+      <w:r>
+        <w:rPr>
+          <w:rFonts w:ascii="Calibri Light" w:hAnsi="Calibri Light" w:cs="Calibri Light" w:eastAsia="Calibri Light"/>
+          <w:color w:val="FF0000"/>
+          <w:spacing w:val="0"/>
+          <w:position w:val="0"/>
+          <w:sz w:val="20"/>
+          <w:shd w:fill="auto" w:val="clear"/>
+        </w:rPr>
+        <w:t xml:space="preserve">{% else %}</w:t>
+      </w:r>
+    </w:p>
+    <w:p>
+      <w:pPr>
+        <w:tabs>
+          <w:tab w:val="left" w:pos="1128" w:leader="none"/>
+        </w:tabs>
+        <w:spacing w:before="0" w:after="0" w:line="259"/>
+        <w:ind w:right="0" w:left="0" w:firstLine="0"/>
+        <w:jc w:val="both"/>
+        <w:rPr>
+          <w:rFonts w:ascii="Calibri Light" w:hAnsi="Calibri Light" w:cs="Calibri Light" w:eastAsia="Calibri Light"/>
+          <w:color w:val="auto"/>
+          <w:spacing w:val="0"/>
+          <w:position w:val="0"/>
+          <w:sz w:val="20"/>
+          <w:shd w:fill="auto" w:val="clear"/>
+        </w:rPr>
+      </w:pPr>
+      <w:r>
+        <w:rPr>
+          <w:rFonts w:ascii="Calibri Light" w:hAnsi="Calibri Light" w:cs="Calibri Light" w:eastAsia="Calibri Light"/>
+          <w:color w:val="auto"/>
+          <w:spacing w:val="0"/>
+          <w:position w:val="0"/>
+          <w:sz w:val="20"/>
+          <w:shd w:fill="auto" w:val="clear"/>
+        </w:rPr>
+        <w:t xml:space="preserve">                      &lt;li class="page-item disabled"&gt;</w:t>
+      </w:r>
+    </w:p>
+    <w:p>
+      <w:pPr>
+        <w:tabs>
+          <w:tab w:val="left" w:pos="1128" w:leader="none"/>
+        </w:tabs>
+        <w:spacing w:before="0" w:after="0" w:line="259"/>
+        <w:ind w:right="0" w:left="0" w:firstLine="0"/>
+        <w:jc w:val="both"/>
+        <w:rPr>
+          <w:rFonts w:ascii="Calibri Light" w:hAnsi="Calibri Light" w:cs="Calibri Light" w:eastAsia="Calibri Light"/>
+          <w:color w:val="auto"/>
+          <w:spacing w:val="0"/>
+          <w:position w:val="0"/>
+          <w:sz w:val="20"/>
+          <w:shd w:fill="auto" w:val="clear"/>
+        </w:rPr>
+      </w:pPr>
+      <w:r>
+        <w:rPr>
+          <w:rFonts w:ascii="Calibri Light" w:hAnsi="Calibri Light" w:cs="Calibri Light" w:eastAsia="Calibri Light"/>
+          <w:color w:val="auto"/>
+          <w:spacing w:val="0"/>
+          <w:position w:val="0"/>
+          <w:sz w:val="20"/>
+          <w:shd w:fill="auto" w:val="clear"/>
+        </w:rPr>
+        <w:t xml:space="preserve">                            &lt;a class="page-link"&gt;&amp;raquo;&lt;/a&gt;</w:t>
+      </w:r>
+    </w:p>
+    <w:p>
+      <w:pPr>
+        <w:tabs>
+          <w:tab w:val="left" w:pos="1128" w:leader="none"/>
+        </w:tabs>
+        <w:spacing w:before="0" w:after="0" w:line="259"/>
+        <w:ind w:right="0" w:left="0" w:firstLine="0"/>
+        <w:jc w:val="both"/>
+        <w:rPr>
+          <w:rFonts w:ascii="Calibri Light" w:hAnsi="Calibri Light" w:cs="Calibri Light" w:eastAsia="Calibri Light"/>
+          <w:color w:val="auto"/>
+          <w:spacing w:val="0"/>
+          <w:position w:val="0"/>
+          <w:sz w:val="20"/>
+          <w:shd w:fill="auto" w:val="clear"/>
+        </w:rPr>
+      </w:pPr>
+      <w:r>
+        <w:rPr>
+          <w:rFonts w:ascii="Calibri Light" w:hAnsi="Calibri Light" w:cs="Calibri Light" w:eastAsia="Calibri Light"/>
+          <w:color w:val="auto"/>
+          <w:spacing w:val="0"/>
+          <w:position w:val="0"/>
+          <w:sz w:val="20"/>
+          <w:shd w:fill="auto" w:val="clear"/>
+        </w:rPr>
+        <w:t xml:space="preserve">                      &lt;/li&gt;</w:t>
+      </w:r>
+    </w:p>
+    <w:p>
+      <w:pPr>
+        <w:tabs>
+          <w:tab w:val="left" w:pos="1128" w:leader="none"/>
+        </w:tabs>
+        <w:spacing w:before="0" w:after="0" w:line="259"/>
+        <w:ind w:right="0" w:left="0" w:firstLine="0"/>
+        <w:jc w:val="both"/>
+        <w:rPr>
+          <w:rFonts w:ascii="Calibri Light" w:hAnsi="Calibri Light" w:cs="Calibri Light" w:eastAsia="Calibri Light"/>
+          <w:color w:val="auto"/>
+          <w:spacing w:val="0"/>
+          <w:position w:val="0"/>
+          <w:sz w:val="20"/>
+          <w:shd w:fill="auto" w:val="clear"/>
+        </w:rPr>
+      </w:pPr>
+      <w:r>
+        <w:rPr>
+          <w:rFonts w:ascii="Calibri Light" w:hAnsi="Calibri Light" w:cs="Calibri Light" w:eastAsia="Calibri Light"/>
+          <w:color w:val="auto"/>
+          <w:spacing w:val="0"/>
+          <w:position w:val="0"/>
+          <w:sz w:val="20"/>
+          <w:shd w:fill="auto" w:val="clear"/>
+        </w:rPr>
+        <w:t xml:space="preserve">                      </w:t>
+      </w:r>
+      <w:r>
+        <w:rPr>
+          <w:rFonts w:ascii="Calibri Light" w:hAnsi="Calibri Light" w:cs="Calibri Light" w:eastAsia="Calibri Light"/>
+          <w:color w:val="FF0000"/>
+          <w:spacing w:val="0"/>
+          <w:position w:val="0"/>
+          <w:sz w:val="20"/>
+          <w:shd w:fill="auto" w:val="clear"/>
+        </w:rPr>
+        <w:t xml:space="preserve">{% endif %}</w:t>
+      </w:r>
+    </w:p>
+    <w:p>
+      <w:pPr>
+        <w:tabs>
+          <w:tab w:val="left" w:pos="1128" w:leader="none"/>
+        </w:tabs>
+        <w:spacing w:before="0" w:after="0" w:line="259"/>
+        <w:ind w:right="0" w:left="0" w:firstLine="0"/>
+        <w:jc w:val="both"/>
+        <w:rPr>
+          <w:rFonts w:ascii="Calibri Light" w:hAnsi="Calibri Light" w:cs="Calibri Light" w:eastAsia="Calibri Light"/>
+          <w:color w:val="auto"/>
+          <w:spacing w:val="0"/>
+          <w:position w:val="0"/>
+          <w:sz w:val="20"/>
+          <w:shd w:fill="auto" w:val="clear"/>
+        </w:rPr>
+      </w:pPr>
+      <w:r>
+        <w:rPr>
+          <w:rFonts w:ascii="Calibri Light" w:hAnsi="Calibri Light" w:cs="Calibri Light" w:eastAsia="Calibri Light"/>
+          <w:color w:val="auto"/>
+          <w:spacing w:val="0"/>
+          <w:position w:val="0"/>
+          <w:sz w:val="20"/>
+          <w:shd w:fill="auto" w:val="clear"/>
+        </w:rPr>
+        <w:t xml:space="preserve">            &lt;/ul&gt;</w:t>
+      </w:r>
+    </w:p>
+    <w:p>
+      <w:pPr>
+        <w:tabs>
+          <w:tab w:val="left" w:pos="1128" w:leader="none"/>
+        </w:tabs>
+        <w:spacing w:before="0" w:after="0" w:line="259"/>
+        <w:ind w:right="0" w:left="0" w:firstLine="0"/>
+        <w:jc w:val="both"/>
+        <w:rPr>
+          <w:rFonts w:ascii="Calibri Light" w:hAnsi="Calibri Light" w:cs="Calibri Light" w:eastAsia="Calibri Light"/>
+          <w:color w:val="auto"/>
+          <w:spacing w:val="0"/>
+          <w:position w:val="0"/>
+          <w:sz w:val="20"/>
+          <w:shd w:fill="auto" w:val="clear"/>
+        </w:rPr>
+      </w:pPr>
+      <w:r>
+        <w:rPr>
+          <w:rFonts w:ascii="Calibri Light" w:hAnsi="Calibri Light" w:cs="Calibri Light" w:eastAsia="Calibri Light"/>
+          <w:color w:val="auto"/>
+          <w:spacing w:val="0"/>
+          <w:position w:val="0"/>
+          <w:sz w:val="20"/>
+          <w:shd w:fill="auto" w:val="clear"/>
+        </w:rPr>
+        <w:t xml:space="preserve">            </w:t>
+      </w:r>
+      <w:r>
+        <w:rPr>
+          <w:rFonts w:ascii="Calibri Light" w:hAnsi="Calibri Light" w:cs="Calibri Light" w:eastAsia="Calibri Light"/>
+          <w:color w:val="FF0000"/>
+          <w:spacing w:val="0"/>
+          <w:position w:val="0"/>
+          <w:sz w:val="20"/>
+          <w:shd w:fill="auto" w:val="clear"/>
+        </w:rPr>
+        <w:t xml:space="preserve">{% endif %}</w:t>
+      </w:r>
+    </w:p>
+    <w:p>
+      <w:pPr>
+        <w:tabs>
+          <w:tab w:val="left" w:pos="1128" w:leader="none"/>
+        </w:tabs>
+        <w:spacing w:before="0" w:after="0" w:line="259"/>
+        <w:ind w:right="0" w:left="0" w:firstLine="0"/>
+        <w:jc w:val="both"/>
+        <w:rPr>
+          <w:rFonts w:ascii="Calibri Light" w:hAnsi="Calibri Light" w:cs="Calibri Light" w:eastAsia="Calibri Light"/>
+          <w:color w:val="auto"/>
+          <w:spacing w:val="0"/>
+          <w:position w:val="0"/>
+          <w:sz w:val="20"/>
+          <w:shd w:fill="auto" w:val="clear"/>
+        </w:rPr>
+      </w:pPr>
+      <w:r>
+        <w:rPr>
+          <w:rFonts w:ascii="Calibri Light" w:hAnsi="Calibri Light" w:cs="Calibri Light" w:eastAsia="Calibri Light"/>
+          <w:color w:val="auto"/>
+          <w:spacing w:val="0"/>
+          <w:position w:val="0"/>
+          <w:sz w:val="20"/>
+          <w:shd w:fill="auto" w:val="clear"/>
+        </w:rPr>
+        <w:t xml:space="preserve">      &lt;/div&gt;</w:t>
+      </w:r>
+    </w:p>
+    <w:p>
+      <w:pPr>
+        <w:tabs>
+          <w:tab w:val="left" w:pos="1128" w:leader="none"/>
+        </w:tabs>
+        <w:spacing w:before="0" w:after="0" w:line="259"/>
+        <w:ind w:right="0" w:left="0" w:firstLine="0"/>
+        <w:jc w:val="both"/>
+        <w:rPr>
+          <w:rFonts w:ascii="Calibri Light" w:hAnsi="Calibri Light" w:cs="Calibri Light" w:eastAsia="Calibri Light"/>
+          <w:color w:val="auto"/>
+          <w:spacing w:val="0"/>
+          <w:position w:val="0"/>
+          <w:sz w:val="20"/>
+          <w:shd w:fill="auto" w:val="clear"/>
+        </w:rPr>
+      </w:pPr>
+      <w:r>
+        <w:rPr>
+          <w:rFonts w:ascii="Calibri Light" w:hAnsi="Calibri Light" w:cs="Calibri Light" w:eastAsia="Calibri Light"/>
+          <w:color w:val="auto"/>
+          <w:spacing w:val="0"/>
+          <w:position w:val="0"/>
+          <w:sz w:val="20"/>
+          <w:shd w:fill="auto" w:val="clear"/>
+        </w:rPr>
+        <w:t xml:space="preserve"> &lt;/section&gt;</w:t>
+      </w:r>
+    </w:p>
+    <w:p>
+      <w:pPr>
+        <w:tabs>
+          <w:tab w:val="left" w:pos="1128" w:leader="none"/>
+        </w:tabs>
+        <w:spacing w:before="0" w:after="160" w:line="259"/>
+        <w:ind w:right="0" w:left="0" w:firstLine="0"/>
+        <w:jc w:val="both"/>
+        <w:rPr>
+          <w:rFonts w:ascii="Calibri" w:hAnsi="Calibri" w:cs="Calibri" w:eastAsia="Calibri"/>
+          <w:color w:val="auto"/>
+          <w:spacing w:val="0"/>
+          <w:position w:val="0"/>
+          <w:sz w:val="22"/>
+          <w:shd w:fill="auto" w:val="clear"/>
+        </w:rPr>
+      </w:pPr>
+    </w:p>
+    <w:p>
+      <w:pPr>
+        <w:tabs>
+          <w:tab w:val="left" w:pos="1128" w:leader="none"/>
+        </w:tabs>
+        <w:spacing w:before="0" w:after="160" w:line="259"/>
+        <w:ind w:right="0" w:left="0" w:firstLine="0"/>
+        <w:jc w:val="both"/>
+        <w:rPr>
+          <w:rFonts w:ascii="Calibri" w:hAnsi="Calibri" w:cs="Calibri" w:eastAsia="Calibri"/>
+          <w:color w:val="auto"/>
+          <w:spacing w:val="0"/>
+          <w:position w:val="0"/>
+          <w:sz w:val="22"/>
+          <w:shd w:fill="auto" w:val="clear"/>
+        </w:rPr>
+      </w:pPr>
+      <w:r>
+        <w:rPr>
+          <w:rFonts w:ascii="Calibri" w:hAnsi="Calibri" w:cs="Calibri" w:eastAsia="Calibri"/>
+          <w:color w:val="auto"/>
+          <w:spacing w:val="0"/>
+          <w:position w:val="0"/>
+          <w:sz w:val="22"/>
+          <w:shd w:fill="auto" w:val="clear"/>
+        </w:rPr>
+        <w:t xml:space="preserve">127.  agora vem: REMOVER APP PESSOAS, REORGANIZAR TEMPLATES, REORGANIZAR APPS.</w:t>
+      </w:r>
+    </w:p>
+    <w:p>
+      <w:pPr>
+        <w:tabs>
+          <w:tab w:val="left" w:pos="1128" w:leader="none"/>
+        </w:tabs>
+        <w:spacing w:before="0" w:after="160" w:line="259"/>
+        <w:ind w:right="0" w:left="0" w:firstLine="0"/>
+        <w:jc w:val="both"/>
+        <w:rPr>
+          <w:rFonts w:ascii="Calibri" w:hAnsi="Calibri" w:cs="Calibri" w:eastAsia="Calibri"/>
+          <w:color w:val="auto"/>
+          <w:spacing w:val="0"/>
+          <w:position w:val="0"/>
+          <w:sz w:val="22"/>
+          <w:shd w:fill="auto" w:val="clear"/>
+        </w:rPr>
+      </w:pPr>
+    </w:p>
+    <w:p>
+      <w:pPr>
+        <w:tabs>
+          <w:tab w:val="left" w:pos="1128" w:leader="none"/>
+        </w:tabs>
+        <w:spacing w:before="0" w:after="160" w:line="259"/>
+        <w:ind w:right="0" w:left="0" w:firstLine="0"/>
+        <w:jc w:val="both"/>
+        <w:rPr>
+          <w:rFonts w:ascii="Calibri" w:hAnsi="Calibri" w:cs="Calibri" w:eastAsia="Calibri"/>
+          <w:color w:val="auto"/>
+          <w:spacing w:val="0"/>
+          <w:position w:val="0"/>
+          <w:sz w:val="22"/>
+          <w:shd w:fill="auto" w:val="clear"/>
+        </w:rPr>
+      </w:pPr>
+      <w:r>
+        <w:rPr>
+          <w:rFonts w:ascii="Calibri" w:hAnsi="Calibri" w:cs="Calibri" w:eastAsia="Calibri"/>
+          <w:color w:val="auto"/>
+          <w:spacing w:val="0"/>
+          <w:position w:val="0"/>
+          <w:sz w:val="22"/>
+          <w:shd w:fill="auto" w:val="clear"/>
+        </w:rPr>
         <w:t xml:space="preserve">OBS1: para subir o projeto no github, primeiro entrar no github, logar e criar um novo repertório, instalar o aplicativo git no seu sistema operacional, depois digitar a sequência de comandos no terminal:</w:t>
       </w:r>
     </w:p>
@@ -24913,7 +29037,7 @@
         </w:rPr>
         <w:t xml:space="preserve">git remote add origin </w:t>
       </w:r>
-      <w:hyperlink xmlns:r="http://schemas.openxmlformats.org/officeDocument/2006/relationships" r:id="docRId3">
+      <w:hyperlink xmlns:r="http://schemas.openxmlformats.org/officeDocument/2006/relationships" r:id="docRId5">
         <w:r>
           <w:rPr>
             <w:rFonts w:ascii="Calibri Light" w:hAnsi="Calibri Light" w:cs="Calibri Light" w:eastAsia="Calibri Light"/>

</xml_diff>